<commit_message>
added redac, better map
</commit_message>
<xml_diff>
--- a/_redac/CDA - Wassim BACHA.docx
+++ b/_redac/CDA - Wassim BACHA.docx
@@ -87,7 +87,7 @@
                                 <w:sdt>
                                   <w:sdtPr>
                                     <w:rPr>
-                                      <w:rFonts w:asciiTheme="majorHAnsi" w:eastAsiaTheme="majorEastAsia" w:hAnsiTheme="majorHAnsi" w:cstheme="majorBidi"/>
+                                      <w:rFonts w:ascii="Uber Move Medium" w:eastAsiaTheme="majorEastAsia" w:hAnsi="Uber Move Medium" w:cstheme="majorBidi"/>
                                       <w:color w:val="FFFFFF" w:themeColor="background1"/>
                                       <w:sz w:val="84"/>
                                       <w:szCs w:val="84"/>
@@ -104,7 +104,7 @@
                                         <w:pStyle w:val="Sansinterligne"/>
                                         <w:spacing w:after="120"/>
                                         <w:rPr>
-                                          <w:rFonts w:asciiTheme="majorHAnsi" w:eastAsiaTheme="majorEastAsia" w:hAnsiTheme="majorHAnsi" w:cstheme="majorBidi"/>
+                                          <w:rFonts w:ascii="Uber Move Medium" w:eastAsiaTheme="majorEastAsia" w:hAnsi="Uber Move Medium" w:cstheme="majorBidi"/>
                                           <w:color w:val="FFFFFF" w:themeColor="background1"/>
                                           <w:sz w:val="84"/>
                                           <w:szCs w:val="84"/>
@@ -112,7 +112,7 @@
                                       </w:pPr>
                                       <w:r>
                                         <w:rPr>
-                                          <w:rFonts w:asciiTheme="majorHAnsi" w:eastAsiaTheme="majorEastAsia" w:hAnsiTheme="majorHAnsi" w:cstheme="majorBidi"/>
+                                          <w:rFonts w:ascii="Uber Move Medium" w:eastAsiaTheme="majorEastAsia" w:hAnsi="Uber Move Medium" w:cstheme="majorBidi"/>
                                           <w:color w:val="FFFFFF" w:themeColor="background1"/>
                                           <w:sz w:val="84"/>
                                           <w:szCs w:val="84"/>
@@ -376,7 +376,7 @@
                           <w:sdt>
                             <w:sdtPr>
                               <w:rPr>
-                                <w:rFonts w:asciiTheme="majorHAnsi" w:eastAsiaTheme="majorEastAsia" w:hAnsiTheme="majorHAnsi" w:cstheme="majorBidi"/>
+                                <w:rFonts w:ascii="Uber Move Medium" w:eastAsiaTheme="majorEastAsia" w:hAnsi="Uber Move Medium" w:cstheme="majorBidi"/>
                                 <w:color w:val="FFFFFF" w:themeColor="background1"/>
                                 <w:sz w:val="84"/>
                                 <w:szCs w:val="84"/>
@@ -393,7 +393,7 @@
                                   <w:pStyle w:val="Sansinterligne"/>
                                   <w:spacing w:after="120"/>
                                   <w:rPr>
-                                    <w:rFonts w:asciiTheme="majorHAnsi" w:eastAsiaTheme="majorEastAsia" w:hAnsiTheme="majorHAnsi" w:cstheme="majorBidi"/>
+                                    <w:rFonts w:ascii="Uber Move Medium" w:eastAsiaTheme="majorEastAsia" w:hAnsi="Uber Move Medium" w:cstheme="majorBidi"/>
                                     <w:color w:val="FFFFFF" w:themeColor="background1"/>
                                     <w:sz w:val="84"/>
                                     <w:szCs w:val="84"/>
@@ -401,7 +401,7 @@
                                 </w:pPr>
                                 <w:r>
                                   <w:rPr>
-                                    <w:rFonts w:asciiTheme="majorHAnsi" w:eastAsiaTheme="majorEastAsia" w:hAnsiTheme="majorHAnsi" w:cstheme="majorBidi"/>
+                                    <w:rFonts w:ascii="Uber Move Medium" w:eastAsiaTheme="majorEastAsia" w:hAnsi="Uber Move Medium" w:cstheme="majorBidi"/>
                                     <w:color w:val="FFFFFF" w:themeColor="background1"/>
                                     <w:sz w:val="84"/>
                                     <w:szCs w:val="84"/>
@@ -577,6 +577,12 @@
     </w:sdt>
     <w:sdt>
       <w:sdtPr>
+        <w:rPr>
+          <w:rFonts w:asciiTheme="minorHAnsi" w:eastAsiaTheme="minorEastAsia" w:hAnsiTheme="minorHAnsi" w:cstheme="minorBidi"/>
+          <w:color w:val="auto"/>
+          <w:sz w:val="22"/>
+          <w:szCs w:val="22"/>
+        </w:rPr>
         <w:id w:val="667369231"/>
         <w:docPartObj>
           <w:docPartGallery w:val="Table of Contents"/>
@@ -585,12 +591,8 @@
       </w:sdtPr>
       <w:sdtEndPr>
         <w:rPr>
-          <w:rFonts w:asciiTheme="minorHAnsi" w:eastAsiaTheme="minorEastAsia" w:hAnsiTheme="minorHAnsi" w:cstheme="minorBidi"/>
           <w:b/>
           <w:bCs/>
-          <w:color w:val="auto"/>
-          <w:sz w:val="22"/>
-          <w:szCs w:val="22"/>
         </w:rPr>
       </w:sdtEndPr>
       <w:sdtContent>
@@ -626,13 +628,13 @@
           <w:r>
             <w:fldChar w:fldCharType="separate"/>
           </w:r>
-          <w:hyperlink w:anchor="_Toc166487458" w:history="1">
+          <w:hyperlink w:anchor="_Toc166660858" w:history="1">
             <w:r>
               <w:rPr>
                 <w:rStyle w:val="Lienhypertexte"/>
                 <w:noProof/>
               </w:rPr>
-              <w:t>Présentation</w:t>
+              <w:t>Personal presentation</w:t>
             </w:r>
             <w:r>
               <w:rPr>
@@ -653,7 +655,7 @@
                 <w:noProof/>
                 <w:webHidden/>
               </w:rPr>
-              <w:instrText xml:space="preserve"> PAGEREF _Toc166487458 \h </w:instrText>
+              <w:instrText xml:space="preserve"> PAGEREF _Toc166660858 \h </w:instrText>
             </w:r>
             <w:r>
               <w:rPr>
@@ -673,7 +675,7 @@
                 <w:noProof/>
                 <w:webHidden/>
               </w:rPr>
-              <w:t>2</w:t>
+              <w:t>3</w:t>
             </w:r>
             <w:r>
               <w:rPr>
@@ -699,13 +701,13 @@
               <w14:ligatures w14:val="standardContextual"/>
             </w:rPr>
           </w:pPr>
-          <w:hyperlink w:anchor="_Toc166487459" w:history="1">
+          <w:hyperlink w:anchor="_Toc166660859" w:history="1">
             <w:r>
               <w:rPr>
                 <w:rStyle w:val="Lienhypertexte"/>
                 <w:noProof/>
               </w:rPr>
-              <w:t>Qu’est-ce que c’est ?</w:t>
+              <w:t>About me</w:t>
             </w:r>
             <w:r>
               <w:rPr>
@@ -726,7 +728,7 @@
                 <w:noProof/>
                 <w:webHidden/>
               </w:rPr>
-              <w:instrText xml:space="preserve"> PAGEREF _Toc166487459 \h </w:instrText>
+              <w:instrText xml:space="preserve"> PAGEREF _Toc166660859 \h </w:instrText>
             </w:r>
             <w:r>
               <w:rPr>
@@ -746,7 +748,7 @@
                 <w:noProof/>
                 <w:webHidden/>
               </w:rPr>
-              <w:t>2</w:t>
+              <w:t>3</w:t>
             </w:r>
             <w:r>
               <w:rPr>
@@ -772,13 +774,13 @@
               <w14:ligatures w14:val="standardContextual"/>
             </w:rPr>
           </w:pPr>
-          <w:hyperlink w:anchor="_Toc166487460" w:history="1">
+          <w:hyperlink w:anchor="_Toc166660860" w:history="1">
             <w:r>
               <w:rPr>
                 <w:rStyle w:val="Lienhypertexte"/>
                 <w:noProof/>
               </w:rPr>
-              <w:t>Exigences de l’application</w:t>
+              <w:t>About my job</w:t>
             </w:r>
             <w:r>
               <w:rPr>
@@ -799,7 +801,7 @@
                 <w:noProof/>
                 <w:webHidden/>
               </w:rPr>
-              <w:instrText xml:space="preserve"> PAGEREF _Toc166487460 \h </w:instrText>
+              <w:instrText xml:space="preserve"> PAGEREF _Toc166660860 \h </w:instrText>
             </w:r>
             <w:r>
               <w:rPr>
@@ -819,7 +821,153 @@
                 <w:noProof/>
                 <w:webHidden/>
               </w:rPr>
-              <w:t>2</w:t>
+              <w:t>3</w:t>
+            </w:r>
+            <w:r>
+              <w:rPr>
+                <w:noProof/>
+                <w:webHidden/>
+              </w:rPr>
+              <w:fldChar w:fldCharType="end"/>
+            </w:r>
+          </w:hyperlink>
+        </w:p>
+        <w:p>
+          <w:pPr>
+            <w:pStyle w:val="TM1"/>
+            <w:tabs>
+              <w:tab w:val="right" w:leader="dot" w:pos="9062"/>
+            </w:tabs>
+            <w:rPr>
+              <w:noProof/>
+              <w:kern w:val="2"/>
+              <w:sz w:val="24"/>
+              <w:szCs w:val="24"/>
+              <w:lang w:eastAsia="fr-FR"/>
+              <w14:ligatures w14:val="standardContextual"/>
+            </w:rPr>
+          </w:pPr>
+          <w:hyperlink w:anchor="_Toc166660861" w:history="1">
+            <w:r>
+              <w:rPr>
+                <w:rStyle w:val="Lienhypertexte"/>
+                <w:noProof/>
+              </w:rPr>
+              <w:t>Présentation du projet</w:t>
+            </w:r>
+            <w:r>
+              <w:rPr>
+                <w:noProof/>
+                <w:webHidden/>
+              </w:rPr>
+              <w:tab/>
+            </w:r>
+            <w:r>
+              <w:rPr>
+                <w:noProof/>
+                <w:webHidden/>
+              </w:rPr>
+              <w:fldChar w:fldCharType="begin"/>
+            </w:r>
+            <w:r>
+              <w:rPr>
+                <w:noProof/>
+                <w:webHidden/>
+              </w:rPr>
+              <w:instrText xml:space="preserve"> PAGEREF _Toc166660861 \h </w:instrText>
+            </w:r>
+            <w:r>
+              <w:rPr>
+                <w:noProof/>
+                <w:webHidden/>
+              </w:rPr>
+            </w:r>
+            <w:r>
+              <w:rPr>
+                <w:noProof/>
+                <w:webHidden/>
+              </w:rPr>
+              <w:fldChar w:fldCharType="separate"/>
+            </w:r>
+            <w:r>
+              <w:rPr>
+                <w:noProof/>
+                <w:webHidden/>
+              </w:rPr>
+              <w:t>3</w:t>
+            </w:r>
+            <w:r>
+              <w:rPr>
+                <w:noProof/>
+                <w:webHidden/>
+              </w:rPr>
+              <w:fldChar w:fldCharType="end"/>
+            </w:r>
+          </w:hyperlink>
+        </w:p>
+        <w:p>
+          <w:pPr>
+            <w:pStyle w:val="TM1"/>
+            <w:tabs>
+              <w:tab w:val="right" w:leader="dot" w:pos="9062"/>
+            </w:tabs>
+            <w:rPr>
+              <w:noProof/>
+              <w:kern w:val="2"/>
+              <w:sz w:val="24"/>
+              <w:szCs w:val="24"/>
+              <w:lang w:eastAsia="fr-FR"/>
+              <w14:ligatures w14:val="standardContextual"/>
+            </w:rPr>
+          </w:pPr>
+          <w:hyperlink w:anchor="_Toc166660862" w:history="1">
+            <w:r>
+              <w:rPr>
+                <w:rStyle w:val="Lienhypertexte"/>
+                <w:noProof/>
+              </w:rPr>
+              <w:t>Cahier des charges</w:t>
+            </w:r>
+            <w:r>
+              <w:rPr>
+                <w:noProof/>
+                <w:webHidden/>
+              </w:rPr>
+              <w:tab/>
+            </w:r>
+            <w:r>
+              <w:rPr>
+                <w:noProof/>
+                <w:webHidden/>
+              </w:rPr>
+              <w:fldChar w:fldCharType="begin"/>
+            </w:r>
+            <w:r>
+              <w:rPr>
+                <w:noProof/>
+                <w:webHidden/>
+              </w:rPr>
+              <w:instrText xml:space="preserve"> PAGEREF _Toc166660862 \h </w:instrText>
+            </w:r>
+            <w:r>
+              <w:rPr>
+                <w:noProof/>
+                <w:webHidden/>
+              </w:rPr>
+            </w:r>
+            <w:r>
+              <w:rPr>
+                <w:noProof/>
+                <w:webHidden/>
+              </w:rPr>
+              <w:fldChar w:fldCharType="separate"/>
+            </w:r>
+            <w:r>
+              <w:rPr>
+                <w:noProof/>
+                <w:webHidden/>
+              </w:rPr>
+              <w:t>3</w:t>
             </w:r>
             <w:r>
               <w:rPr>
@@ -845,13 +993,13 @@
               <w14:ligatures w14:val="standardContextual"/>
             </w:rPr>
           </w:pPr>
-          <w:hyperlink w:anchor="_Toc166487461" w:history="1">
+          <w:hyperlink w:anchor="_Toc166660863" w:history="1">
             <w:r>
               <w:rPr>
                 <w:rStyle w:val="Lienhypertexte"/>
                 <w:noProof/>
               </w:rPr>
-              <w:t>Critères de succès</w:t>
+              <w:t>Objectifs</w:t>
             </w:r>
             <w:r>
               <w:rPr>
@@ -872,7 +1020,7 @@
                 <w:noProof/>
                 <w:webHidden/>
               </w:rPr>
-              <w:instrText xml:space="preserve"> PAGEREF _Toc166487461 \h </w:instrText>
+              <w:instrText xml:space="preserve"> PAGEREF _Toc166660863 \h </w:instrText>
             </w:r>
             <w:r>
               <w:rPr>
@@ -892,7 +1040,3461 @@
                 <w:noProof/>
                 <w:webHidden/>
               </w:rPr>
-              <w:t>2</w:t>
+              <w:t>3</w:t>
+            </w:r>
+            <w:r>
+              <w:rPr>
+                <w:noProof/>
+                <w:webHidden/>
+              </w:rPr>
+              <w:fldChar w:fldCharType="end"/>
+            </w:r>
+          </w:hyperlink>
+        </w:p>
+        <w:p>
+          <w:pPr>
+            <w:pStyle w:val="TM2"/>
+            <w:tabs>
+              <w:tab w:val="right" w:leader="dot" w:pos="9062"/>
+            </w:tabs>
+            <w:rPr>
+              <w:noProof/>
+              <w:kern w:val="2"/>
+              <w:sz w:val="24"/>
+              <w:szCs w:val="24"/>
+              <w:lang w:eastAsia="fr-FR"/>
+              <w14:ligatures w14:val="standardContextual"/>
+            </w:rPr>
+          </w:pPr>
+          <w:hyperlink w:anchor="_Toc166660864" w:history="1">
+            <w:r>
+              <w:rPr>
+                <w:rStyle w:val="Lienhypertexte"/>
+                <w:noProof/>
+              </w:rPr>
+              <w:t>Cibles</w:t>
+            </w:r>
+            <w:r>
+              <w:rPr>
+                <w:noProof/>
+                <w:webHidden/>
+              </w:rPr>
+              <w:tab/>
+            </w:r>
+            <w:r>
+              <w:rPr>
+                <w:noProof/>
+                <w:webHidden/>
+              </w:rPr>
+              <w:fldChar w:fldCharType="begin"/>
+            </w:r>
+            <w:r>
+              <w:rPr>
+                <w:noProof/>
+                <w:webHidden/>
+              </w:rPr>
+              <w:instrText xml:space="preserve"> PAGEREF _Toc166660864 \h </w:instrText>
+            </w:r>
+            <w:r>
+              <w:rPr>
+                <w:noProof/>
+                <w:webHidden/>
+              </w:rPr>
+            </w:r>
+            <w:r>
+              <w:rPr>
+                <w:noProof/>
+                <w:webHidden/>
+              </w:rPr>
+              <w:fldChar w:fldCharType="separate"/>
+            </w:r>
+            <w:r>
+              <w:rPr>
+                <w:noProof/>
+                <w:webHidden/>
+              </w:rPr>
+              <w:t>3</w:t>
+            </w:r>
+            <w:r>
+              <w:rPr>
+                <w:noProof/>
+                <w:webHidden/>
+              </w:rPr>
+              <w:fldChar w:fldCharType="end"/>
+            </w:r>
+          </w:hyperlink>
+        </w:p>
+        <w:p>
+          <w:pPr>
+            <w:pStyle w:val="TM2"/>
+            <w:tabs>
+              <w:tab w:val="right" w:leader="dot" w:pos="9062"/>
+            </w:tabs>
+            <w:rPr>
+              <w:noProof/>
+              <w:kern w:val="2"/>
+              <w:sz w:val="24"/>
+              <w:szCs w:val="24"/>
+              <w:lang w:eastAsia="fr-FR"/>
+              <w14:ligatures w14:val="standardContextual"/>
+            </w:rPr>
+          </w:pPr>
+          <w:hyperlink w:anchor="_Toc166660865" w:history="1">
+            <w:r>
+              <w:rPr>
+                <w:rStyle w:val="Lienhypertexte"/>
+                <w:noProof/>
+              </w:rPr>
+              <w:t>Exigences fonctionnelles</w:t>
+            </w:r>
+            <w:r>
+              <w:rPr>
+                <w:noProof/>
+                <w:webHidden/>
+              </w:rPr>
+              <w:tab/>
+            </w:r>
+            <w:r>
+              <w:rPr>
+                <w:noProof/>
+                <w:webHidden/>
+              </w:rPr>
+              <w:fldChar w:fldCharType="begin"/>
+            </w:r>
+            <w:r>
+              <w:rPr>
+                <w:noProof/>
+                <w:webHidden/>
+              </w:rPr>
+              <w:instrText xml:space="preserve"> PAGEREF _Toc166660865 \h </w:instrText>
+            </w:r>
+            <w:r>
+              <w:rPr>
+                <w:noProof/>
+                <w:webHidden/>
+              </w:rPr>
+            </w:r>
+            <w:r>
+              <w:rPr>
+                <w:noProof/>
+                <w:webHidden/>
+              </w:rPr>
+              <w:fldChar w:fldCharType="separate"/>
+            </w:r>
+            <w:r>
+              <w:rPr>
+                <w:noProof/>
+                <w:webHidden/>
+              </w:rPr>
+              <w:t>3</w:t>
+            </w:r>
+            <w:r>
+              <w:rPr>
+                <w:noProof/>
+                <w:webHidden/>
+              </w:rPr>
+              <w:fldChar w:fldCharType="end"/>
+            </w:r>
+          </w:hyperlink>
+        </w:p>
+        <w:p>
+          <w:pPr>
+            <w:pStyle w:val="TM3"/>
+            <w:tabs>
+              <w:tab w:val="right" w:leader="dot" w:pos="9062"/>
+            </w:tabs>
+            <w:rPr>
+              <w:noProof/>
+            </w:rPr>
+          </w:pPr>
+          <w:hyperlink w:anchor="_Toc166660866" w:history="1">
+            <w:r>
+              <w:rPr>
+                <w:rStyle w:val="Lienhypertexte"/>
+                <w:noProof/>
+              </w:rPr>
+              <w:t>Exigences ‘Front-end’</w:t>
+            </w:r>
+            <w:r>
+              <w:rPr>
+                <w:noProof/>
+                <w:webHidden/>
+              </w:rPr>
+              <w:tab/>
+            </w:r>
+            <w:r>
+              <w:rPr>
+                <w:noProof/>
+                <w:webHidden/>
+              </w:rPr>
+              <w:fldChar w:fldCharType="begin"/>
+            </w:r>
+            <w:r>
+              <w:rPr>
+                <w:noProof/>
+                <w:webHidden/>
+              </w:rPr>
+              <w:instrText xml:space="preserve"> PAGEREF _Toc166660866 \h </w:instrText>
+            </w:r>
+            <w:r>
+              <w:rPr>
+                <w:noProof/>
+                <w:webHidden/>
+              </w:rPr>
+            </w:r>
+            <w:r>
+              <w:rPr>
+                <w:noProof/>
+                <w:webHidden/>
+              </w:rPr>
+              <w:fldChar w:fldCharType="separate"/>
+            </w:r>
+            <w:r>
+              <w:rPr>
+                <w:noProof/>
+                <w:webHidden/>
+              </w:rPr>
+              <w:t>3</w:t>
+            </w:r>
+            <w:r>
+              <w:rPr>
+                <w:noProof/>
+                <w:webHidden/>
+              </w:rPr>
+              <w:fldChar w:fldCharType="end"/>
+            </w:r>
+          </w:hyperlink>
+        </w:p>
+        <w:p>
+          <w:pPr>
+            <w:pStyle w:val="TM3"/>
+            <w:tabs>
+              <w:tab w:val="right" w:leader="dot" w:pos="9062"/>
+            </w:tabs>
+            <w:rPr>
+              <w:noProof/>
+            </w:rPr>
+          </w:pPr>
+          <w:hyperlink w:anchor="_Toc166660867" w:history="1">
+            <w:r>
+              <w:rPr>
+                <w:rStyle w:val="Lienhypertexte"/>
+                <w:noProof/>
+              </w:rPr>
+              <w:t>Exigences ‘Back-end’</w:t>
+            </w:r>
+            <w:r>
+              <w:rPr>
+                <w:noProof/>
+                <w:webHidden/>
+              </w:rPr>
+              <w:tab/>
+            </w:r>
+            <w:r>
+              <w:rPr>
+                <w:noProof/>
+                <w:webHidden/>
+              </w:rPr>
+              <w:fldChar w:fldCharType="begin"/>
+            </w:r>
+            <w:r>
+              <w:rPr>
+                <w:noProof/>
+                <w:webHidden/>
+              </w:rPr>
+              <w:instrText xml:space="preserve"> PAGEREF _Toc166660867 \h </w:instrText>
+            </w:r>
+            <w:r>
+              <w:rPr>
+                <w:noProof/>
+                <w:webHidden/>
+              </w:rPr>
+            </w:r>
+            <w:r>
+              <w:rPr>
+                <w:noProof/>
+                <w:webHidden/>
+              </w:rPr>
+              <w:fldChar w:fldCharType="separate"/>
+            </w:r>
+            <w:r>
+              <w:rPr>
+                <w:noProof/>
+                <w:webHidden/>
+              </w:rPr>
+              <w:t>3</w:t>
+            </w:r>
+            <w:r>
+              <w:rPr>
+                <w:noProof/>
+                <w:webHidden/>
+              </w:rPr>
+              <w:fldChar w:fldCharType="end"/>
+            </w:r>
+          </w:hyperlink>
+        </w:p>
+        <w:p>
+          <w:pPr>
+            <w:pStyle w:val="TM3"/>
+            <w:tabs>
+              <w:tab w:val="right" w:leader="dot" w:pos="9062"/>
+            </w:tabs>
+            <w:rPr>
+              <w:noProof/>
+            </w:rPr>
+          </w:pPr>
+          <w:hyperlink w:anchor="_Toc166660868" w:history="1">
+            <w:r>
+              <w:rPr>
+                <w:rStyle w:val="Lienhypertexte"/>
+                <w:noProof/>
+              </w:rPr>
+              <w:t>L’utilisateur</w:t>
+            </w:r>
+            <w:r>
+              <w:rPr>
+                <w:noProof/>
+                <w:webHidden/>
+              </w:rPr>
+              <w:tab/>
+            </w:r>
+            <w:r>
+              <w:rPr>
+                <w:noProof/>
+                <w:webHidden/>
+              </w:rPr>
+              <w:fldChar w:fldCharType="begin"/>
+            </w:r>
+            <w:r>
+              <w:rPr>
+                <w:noProof/>
+                <w:webHidden/>
+              </w:rPr>
+              <w:instrText xml:space="preserve"> PAGEREF _Toc166660868 \h </w:instrText>
+            </w:r>
+            <w:r>
+              <w:rPr>
+                <w:noProof/>
+                <w:webHidden/>
+              </w:rPr>
+            </w:r>
+            <w:r>
+              <w:rPr>
+                <w:noProof/>
+                <w:webHidden/>
+              </w:rPr>
+              <w:fldChar w:fldCharType="separate"/>
+            </w:r>
+            <w:r>
+              <w:rPr>
+                <w:noProof/>
+                <w:webHidden/>
+              </w:rPr>
+              <w:t>3</w:t>
+            </w:r>
+            <w:r>
+              <w:rPr>
+                <w:noProof/>
+                <w:webHidden/>
+              </w:rPr>
+              <w:fldChar w:fldCharType="end"/>
+            </w:r>
+          </w:hyperlink>
+        </w:p>
+        <w:p>
+          <w:pPr>
+            <w:pStyle w:val="TM3"/>
+            <w:tabs>
+              <w:tab w:val="right" w:leader="dot" w:pos="9062"/>
+            </w:tabs>
+            <w:rPr>
+              <w:noProof/>
+            </w:rPr>
+          </w:pPr>
+          <w:hyperlink w:anchor="_Toc166660869" w:history="1">
+            <w:r>
+              <w:rPr>
+                <w:rStyle w:val="Lienhypertexte"/>
+                <w:noProof/>
+              </w:rPr>
+              <w:t>Confidentialité</w:t>
+            </w:r>
+            <w:r>
+              <w:rPr>
+                <w:noProof/>
+                <w:webHidden/>
+              </w:rPr>
+              <w:tab/>
+            </w:r>
+            <w:r>
+              <w:rPr>
+                <w:noProof/>
+                <w:webHidden/>
+              </w:rPr>
+              <w:fldChar w:fldCharType="begin"/>
+            </w:r>
+            <w:r>
+              <w:rPr>
+                <w:noProof/>
+                <w:webHidden/>
+              </w:rPr>
+              <w:instrText xml:space="preserve"> PAGEREF _Toc166660869 \h </w:instrText>
+            </w:r>
+            <w:r>
+              <w:rPr>
+                <w:noProof/>
+                <w:webHidden/>
+              </w:rPr>
+            </w:r>
+            <w:r>
+              <w:rPr>
+                <w:noProof/>
+                <w:webHidden/>
+              </w:rPr>
+              <w:fldChar w:fldCharType="separate"/>
+            </w:r>
+            <w:r>
+              <w:rPr>
+                <w:noProof/>
+                <w:webHidden/>
+              </w:rPr>
+              <w:t>3</w:t>
+            </w:r>
+            <w:r>
+              <w:rPr>
+                <w:noProof/>
+                <w:webHidden/>
+              </w:rPr>
+              <w:fldChar w:fldCharType="end"/>
+            </w:r>
+          </w:hyperlink>
+        </w:p>
+        <w:p>
+          <w:pPr>
+            <w:pStyle w:val="TM3"/>
+            <w:tabs>
+              <w:tab w:val="right" w:leader="dot" w:pos="9062"/>
+            </w:tabs>
+            <w:rPr>
+              <w:noProof/>
+            </w:rPr>
+          </w:pPr>
+          <w:hyperlink w:anchor="_Toc166660870" w:history="1">
+            <w:r>
+              <w:rPr>
+                <w:rStyle w:val="Lienhypertexte"/>
+                <w:noProof/>
+              </w:rPr>
+              <w:t>Droits d’accès</w:t>
+            </w:r>
+            <w:r>
+              <w:rPr>
+                <w:noProof/>
+                <w:webHidden/>
+              </w:rPr>
+              <w:tab/>
+            </w:r>
+            <w:r>
+              <w:rPr>
+                <w:noProof/>
+                <w:webHidden/>
+              </w:rPr>
+              <w:fldChar w:fldCharType="begin"/>
+            </w:r>
+            <w:r>
+              <w:rPr>
+                <w:noProof/>
+                <w:webHidden/>
+              </w:rPr>
+              <w:instrText xml:space="preserve"> PAGEREF _Toc166660870 \h </w:instrText>
+            </w:r>
+            <w:r>
+              <w:rPr>
+                <w:noProof/>
+                <w:webHidden/>
+              </w:rPr>
+            </w:r>
+            <w:r>
+              <w:rPr>
+                <w:noProof/>
+                <w:webHidden/>
+              </w:rPr>
+              <w:fldChar w:fldCharType="separate"/>
+            </w:r>
+            <w:r>
+              <w:rPr>
+                <w:noProof/>
+                <w:webHidden/>
+              </w:rPr>
+              <w:t>3</w:t>
+            </w:r>
+            <w:r>
+              <w:rPr>
+                <w:noProof/>
+                <w:webHidden/>
+              </w:rPr>
+              <w:fldChar w:fldCharType="end"/>
+            </w:r>
+          </w:hyperlink>
+        </w:p>
+        <w:p>
+          <w:pPr>
+            <w:pStyle w:val="TM3"/>
+            <w:tabs>
+              <w:tab w:val="right" w:leader="dot" w:pos="9062"/>
+            </w:tabs>
+            <w:rPr>
+              <w:noProof/>
+            </w:rPr>
+          </w:pPr>
+          <w:hyperlink w:anchor="_Toc166660871" w:history="1">
+            <w:r>
+              <w:rPr>
+                <w:rStyle w:val="Lienhypertexte"/>
+                <w:noProof/>
+              </w:rPr>
+              <w:t>Authentification</w:t>
+            </w:r>
+            <w:r>
+              <w:rPr>
+                <w:noProof/>
+                <w:webHidden/>
+              </w:rPr>
+              <w:tab/>
+            </w:r>
+            <w:r>
+              <w:rPr>
+                <w:noProof/>
+                <w:webHidden/>
+              </w:rPr>
+              <w:fldChar w:fldCharType="begin"/>
+            </w:r>
+            <w:r>
+              <w:rPr>
+                <w:noProof/>
+                <w:webHidden/>
+              </w:rPr>
+              <w:instrText xml:space="preserve"> PAGEREF _Toc166660871 \h </w:instrText>
+            </w:r>
+            <w:r>
+              <w:rPr>
+                <w:noProof/>
+                <w:webHidden/>
+              </w:rPr>
+            </w:r>
+            <w:r>
+              <w:rPr>
+                <w:noProof/>
+                <w:webHidden/>
+              </w:rPr>
+              <w:fldChar w:fldCharType="separate"/>
+            </w:r>
+            <w:r>
+              <w:rPr>
+                <w:noProof/>
+                <w:webHidden/>
+              </w:rPr>
+              <w:t>3</w:t>
+            </w:r>
+            <w:r>
+              <w:rPr>
+                <w:noProof/>
+                <w:webHidden/>
+              </w:rPr>
+              <w:fldChar w:fldCharType="end"/>
+            </w:r>
+          </w:hyperlink>
+        </w:p>
+        <w:p>
+          <w:pPr>
+            <w:pStyle w:val="TM2"/>
+            <w:tabs>
+              <w:tab w:val="right" w:leader="dot" w:pos="9062"/>
+            </w:tabs>
+            <w:rPr>
+              <w:noProof/>
+              <w:kern w:val="2"/>
+              <w:sz w:val="24"/>
+              <w:szCs w:val="24"/>
+              <w:lang w:eastAsia="fr-FR"/>
+              <w14:ligatures w14:val="standardContextual"/>
+            </w:rPr>
+          </w:pPr>
+          <w:hyperlink w:anchor="_Toc166660872" w:history="1">
+            <w:r>
+              <w:rPr>
+                <w:rStyle w:val="Lienhypertexte"/>
+                <w:noProof/>
+              </w:rPr>
+              <w:t>Exigences &amp; choix techniques</w:t>
+            </w:r>
+            <w:r>
+              <w:rPr>
+                <w:noProof/>
+                <w:webHidden/>
+              </w:rPr>
+              <w:tab/>
+            </w:r>
+            <w:r>
+              <w:rPr>
+                <w:noProof/>
+                <w:webHidden/>
+              </w:rPr>
+              <w:fldChar w:fldCharType="begin"/>
+            </w:r>
+            <w:r>
+              <w:rPr>
+                <w:noProof/>
+                <w:webHidden/>
+              </w:rPr>
+              <w:instrText xml:space="preserve"> PAGEREF _Toc166660872 \h </w:instrText>
+            </w:r>
+            <w:r>
+              <w:rPr>
+                <w:noProof/>
+                <w:webHidden/>
+              </w:rPr>
+            </w:r>
+            <w:r>
+              <w:rPr>
+                <w:noProof/>
+                <w:webHidden/>
+              </w:rPr>
+              <w:fldChar w:fldCharType="separate"/>
+            </w:r>
+            <w:r>
+              <w:rPr>
+                <w:noProof/>
+                <w:webHidden/>
+              </w:rPr>
+              <w:t>3</w:t>
+            </w:r>
+            <w:r>
+              <w:rPr>
+                <w:noProof/>
+                <w:webHidden/>
+              </w:rPr>
+              <w:fldChar w:fldCharType="end"/>
+            </w:r>
+          </w:hyperlink>
+        </w:p>
+        <w:p>
+          <w:pPr>
+            <w:pStyle w:val="TM3"/>
+            <w:tabs>
+              <w:tab w:val="right" w:leader="dot" w:pos="9062"/>
+            </w:tabs>
+            <w:rPr>
+              <w:noProof/>
+            </w:rPr>
+          </w:pPr>
+          <w:hyperlink w:anchor="_Toc166660873" w:history="1">
+            <w:r>
+              <w:rPr>
+                <w:rStyle w:val="Lienhypertexte"/>
+                <w:noProof/>
+              </w:rPr>
+              <w:t>Exigences</w:t>
+            </w:r>
+            <w:r>
+              <w:rPr>
+                <w:noProof/>
+                <w:webHidden/>
+              </w:rPr>
+              <w:tab/>
+            </w:r>
+            <w:r>
+              <w:rPr>
+                <w:noProof/>
+                <w:webHidden/>
+              </w:rPr>
+              <w:fldChar w:fldCharType="begin"/>
+            </w:r>
+            <w:r>
+              <w:rPr>
+                <w:noProof/>
+                <w:webHidden/>
+              </w:rPr>
+              <w:instrText xml:space="preserve"> PAGEREF _Toc166660873 \h </w:instrText>
+            </w:r>
+            <w:r>
+              <w:rPr>
+                <w:noProof/>
+                <w:webHidden/>
+              </w:rPr>
+            </w:r>
+            <w:r>
+              <w:rPr>
+                <w:noProof/>
+                <w:webHidden/>
+              </w:rPr>
+              <w:fldChar w:fldCharType="separate"/>
+            </w:r>
+            <w:r>
+              <w:rPr>
+                <w:noProof/>
+                <w:webHidden/>
+              </w:rPr>
+              <w:t>3</w:t>
+            </w:r>
+            <w:r>
+              <w:rPr>
+                <w:noProof/>
+                <w:webHidden/>
+              </w:rPr>
+              <w:fldChar w:fldCharType="end"/>
+            </w:r>
+          </w:hyperlink>
+        </w:p>
+        <w:p>
+          <w:pPr>
+            <w:pStyle w:val="TM3"/>
+            <w:tabs>
+              <w:tab w:val="right" w:leader="dot" w:pos="9062"/>
+            </w:tabs>
+            <w:rPr>
+              <w:noProof/>
+            </w:rPr>
+          </w:pPr>
+          <w:hyperlink w:anchor="_Toc166660874" w:history="1">
+            <w:r>
+              <w:rPr>
+                <w:rStyle w:val="Lienhypertexte"/>
+                <w:noProof/>
+              </w:rPr>
+              <w:t>Choix</w:t>
+            </w:r>
+            <w:r>
+              <w:rPr>
+                <w:noProof/>
+                <w:webHidden/>
+              </w:rPr>
+              <w:tab/>
+            </w:r>
+            <w:r>
+              <w:rPr>
+                <w:noProof/>
+                <w:webHidden/>
+              </w:rPr>
+              <w:fldChar w:fldCharType="begin"/>
+            </w:r>
+            <w:r>
+              <w:rPr>
+                <w:noProof/>
+                <w:webHidden/>
+              </w:rPr>
+              <w:instrText xml:space="preserve"> PAGEREF _Toc166660874 \h </w:instrText>
+            </w:r>
+            <w:r>
+              <w:rPr>
+                <w:noProof/>
+                <w:webHidden/>
+              </w:rPr>
+            </w:r>
+            <w:r>
+              <w:rPr>
+                <w:noProof/>
+                <w:webHidden/>
+              </w:rPr>
+              <w:fldChar w:fldCharType="separate"/>
+            </w:r>
+            <w:r>
+              <w:rPr>
+                <w:noProof/>
+                <w:webHidden/>
+              </w:rPr>
+              <w:t>3</w:t>
+            </w:r>
+            <w:r>
+              <w:rPr>
+                <w:noProof/>
+                <w:webHidden/>
+              </w:rPr>
+              <w:fldChar w:fldCharType="end"/>
+            </w:r>
+          </w:hyperlink>
+        </w:p>
+        <w:p>
+          <w:pPr>
+            <w:pStyle w:val="TM2"/>
+            <w:tabs>
+              <w:tab w:val="right" w:leader="dot" w:pos="9062"/>
+            </w:tabs>
+            <w:rPr>
+              <w:noProof/>
+              <w:kern w:val="2"/>
+              <w:sz w:val="24"/>
+              <w:szCs w:val="24"/>
+              <w:lang w:eastAsia="fr-FR"/>
+              <w14:ligatures w14:val="standardContextual"/>
+            </w:rPr>
+          </w:pPr>
+          <w:hyperlink w:anchor="_Toc166660875" w:history="1">
+            <w:r>
+              <w:rPr>
+                <w:rStyle w:val="Lienhypertexte"/>
+                <w:noProof/>
+              </w:rPr>
+              <w:t>Définition du MVP (Minimum Viable Product)</w:t>
+            </w:r>
+            <w:r>
+              <w:rPr>
+                <w:noProof/>
+                <w:webHidden/>
+              </w:rPr>
+              <w:tab/>
+            </w:r>
+            <w:r>
+              <w:rPr>
+                <w:noProof/>
+                <w:webHidden/>
+              </w:rPr>
+              <w:fldChar w:fldCharType="begin"/>
+            </w:r>
+            <w:r>
+              <w:rPr>
+                <w:noProof/>
+                <w:webHidden/>
+              </w:rPr>
+              <w:instrText xml:space="preserve"> PAGEREF _Toc166660875 \h </w:instrText>
+            </w:r>
+            <w:r>
+              <w:rPr>
+                <w:noProof/>
+                <w:webHidden/>
+              </w:rPr>
+            </w:r>
+            <w:r>
+              <w:rPr>
+                <w:noProof/>
+                <w:webHidden/>
+              </w:rPr>
+              <w:fldChar w:fldCharType="separate"/>
+            </w:r>
+            <w:r>
+              <w:rPr>
+                <w:noProof/>
+                <w:webHidden/>
+              </w:rPr>
+              <w:t>3</w:t>
+            </w:r>
+            <w:r>
+              <w:rPr>
+                <w:noProof/>
+                <w:webHidden/>
+              </w:rPr>
+              <w:fldChar w:fldCharType="end"/>
+            </w:r>
+          </w:hyperlink>
+        </w:p>
+        <w:p>
+          <w:pPr>
+            <w:pStyle w:val="TM2"/>
+            <w:tabs>
+              <w:tab w:val="right" w:leader="dot" w:pos="9062"/>
+            </w:tabs>
+            <w:rPr>
+              <w:noProof/>
+              <w:kern w:val="2"/>
+              <w:sz w:val="24"/>
+              <w:szCs w:val="24"/>
+              <w:lang w:eastAsia="fr-FR"/>
+              <w14:ligatures w14:val="standardContextual"/>
+            </w:rPr>
+          </w:pPr>
+          <w:hyperlink w:anchor="_Toc166660876" w:history="1">
+            <w:r>
+              <w:rPr>
+                <w:rStyle w:val="Lienhypertexte"/>
+                <w:noProof/>
+              </w:rPr>
+              <w:t>Contraintes</w:t>
+            </w:r>
+            <w:r>
+              <w:rPr>
+                <w:noProof/>
+                <w:webHidden/>
+              </w:rPr>
+              <w:tab/>
+            </w:r>
+            <w:r>
+              <w:rPr>
+                <w:noProof/>
+                <w:webHidden/>
+              </w:rPr>
+              <w:fldChar w:fldCharType="begin"/>
+            </w:r>
+            <w:r>
+              <w:rPr>
+                <w:noProof/>
+                <w:webHidden/>
+              </w:rPr>
+              <w:instrText xml:space="preserve"> PAGEREF _Toc166660876 \h </w:instrText>
+            </w:r>
+            <w:r>
+              <w:rPr>
+                <w:noProof/>
+                <w:webHidden/>
+              </w:rPr>
+            </w:r>
+            <w:r>
+              <w:rPr>
+                <w:noProof/>
+                <w:webHidden/>
+              </w:rPr>
+              <w:fldChar w:fldCharType="separate"/>
+            </w:r>
+            <w:r>
+              <w:rPr>
+                <w:noProof/>
+                <w:webHidden/>
+              </w:rPr>
+              <w:t>3</w:t>
+            </w:r>
+            <w:r>
+              <w:rPr>
+                <w:noProof/>
+                <w:webHidden/>
+              </w:rPr>
+              <w:fldChar w:fldCharType="end"/>
+            </w:r>
+          </w:hyperlink>
+        </w:p>
+        <w:p>
+          <w:pPr>
+            <w:pStyle w:val="TM1"/>
+            <w:tabs>
+              <w:tab w:val="right" w:leader="dot" w:pos="9062"/>
+            </w:tabs>
+            <w:rPr>
+              <w:noProof/>
+              <w:kern w:val="2"/>
+              <w:sz w:val="24"/>
+              <w:szCs w:val="24"/>
+              <w:lang w:eastAsia="fr-FR"/>
+              <w14:ligatures w14:val="standardContextual"/>
+            </w:rPr>
+          </w:pPr>
+          <w:hyperlink w:anchor="_Toc166660877" w:history="1">
+            <w:r>
+              <w:rPr>
+                <w:rStyle w:val="Lienhypertexte"/>
+                <w:noProof/>
+              </w:rPr>
+              <w:t>Méthodologie &amp; Organisation</w:t>
+            </w:r>
+            <w:r>
+              <w:rPr>
+                <w:noProof/>
+                <w:webHidden/>
+              </w:rPr>
+              <w:tab/>
+            </w:r>
+            <w:r>
+              <w:rPr>
+                <w:noProof/>
+                <w:webHidden/>
+              </w:rPr>
+              <w:fldChar w:fldCharType="begin"/>
+            </w:r>
+            <w:r>
+              <w:rPr>
+                <w:noProof/>
+                <w:webHidden/>
+              </w:rPr>
+              <w:instrText xml:space="preserve"> PAGEREF _Toc166660877 \h </w:instrText>
+            </w:r>
+            <w:r>
+              <w:rPr>
+                <w:noProof/>
+                <w:webHidden/>
+              </w:rPr>
+            </w:r>
+            <w:r>
+              <w:rPr>
+                <w:noProof/>
+                <w:webHidden/>
+              </w:rPr>
+              <w:fldChar w:fldCharType="separate"/>
+            </w:r>
+            <w:r>
+              <w:rPr>
+                <w:noProof/>
+                <w:webHidden/>
+              </w:rPr>
+              <w:t>3</w:t>
+            </w:r>
+            <w:r>
+              <w:rPr>
+                <w:noProof/>
+                <w:webHidden/>
+              </w:rPr>
+              <w:fldChar w:fldCharType="end"/>
+            </w:r>
+          </w:hyperlink>
+        </w:p>
+        <w:p>
+          <w:pPr>
+            <w:pStyle w:val="TM1"/>
+            <w:tabs>
+              <w:tab w:val="right" w:leader="dot" w:pos="9062"/>
+            </w:tabs>
+            <w:rPr>
+              <w:noProof/>
+              <w:kern w:val="2"/>
+              <w:sz w:val="24"/>
+              <w:szCs w:val="24"/>
+              <w:lang w:eastAsia="fr-FR"/>
+              <w14:ligatures w14:val="standardContextual"/>
+            </w:rPr>
+          </w:pPr>
+          <w:hyperlink w:anchor="_Toc166660878" w:history="1">
+            <w:r>
+              <w:rPr>
+                <w:rStyle w:val="Lienhypertexte"/>
+                <w:noProof/>
+              </w:rPr>
+              <w:t>Conception de l’interface graphique</w:t>
+            </w:r>
+            <w:r>
+              <w:rPr>
+                <w:noProof/>
+                <w:webHidden/>
+              </w:rPr>
+              <w:tab/>
+            </w:r>
+            <w:r>
+              <w:rPr>
+                <w:noProof/>
+                <w:webHidden/>
+              </w:rPr>
+              <w:fldChar w:fldCharType="begin"/>
+            </w:r>
+            <w:r>
+              <w:rPr>
+                <w:noProof/>
+                <w:webHidden/>
+              </w:rPr>
+              <w:instrText xml:space="preserve"> PAGEREF _Toc166660878 \h </w:instrText>
+            </w:r>
+            <w:r>
+              <w:rPr>
+                <w:noProof/>
+                <w:webHidden/>
+              </w:rPr>
+            </w:r>
+            <w:r>
+              <w:rPr>
+                <w:noProof/>
+                <w:webHidden/>
+              </w:rPr>
+              <w:fldChar w:fldCharType="separate"/>
+            </w:r>
+            <w:r>
+              <w:rPr>
+                <w:noProof/>
+                <w:webHidden/>
+              </w:rPr>
+              <w:t>3</w:t>
+            </w:r>
+            <w:r>
+              <w:rPr>
+                <w:noProof/>
+                <w:webHidden/>
+              </w:rPr>
+              <w:fldChar w:fldCharType="end"/>
+            </w:r>
+          </w:hyperlink>
+        </w:p>
+        <w:p>
+          <w:pPr>
+            <w:pStyle w:val="TM2"/>
+            <w:tabs>
+              <w:tab w:val="right" w:leader="dot" w:pos="9062"/>
+            </w:tabs>
+            <w:rPr>
+              <w:noProof/>
+              <w:kern w:val="2"/>
+              <w:sz w:val="24"/>
+              <w:szCs w:val="24"/>
+              <w:lang w:eastAsia="fr-FR"/>
+              <w14:ligatures w14:val="standardContextual"/>
+            </w:rPr>
+          </w:pPr>
+          <w:hyperlink w:anchor="_Toc166660879" w:history="1">
+            <w:r>
+              <w:rPr>
+                <w:rStyle w:val="Lienhypertexte"/>
+                <w:noProof/>
+              </w:rPr>
+              <w:t>Zoning</w:t>
+            </w:r>
+            <w:r>
+              <w:rPr>
+                <w:noProof/>
+                <w:webHidden/>
+              </w:rPr>
+              <w:tab/>
+            </w:r>
+            <w:r>
+              <w:rPr>
+                <w:noProof/>
+                <w:webHidden/>
+              </w:rPr>
+              <w:fldChar w:fldCharType="begin"/>
+            </w:r>
+            <w:r>
+              <w:rPr>
+                <w:noProof/>
+                <w:webHidden/>
+              </w:rPr>
+              <w:instrText xml:space="preserve"> PAGEREF _Toc166660879 \h </w:instrText>
+            </w:r>
+            <w:r>
+              <w:rPr>
+                <w:noProof/>
+                <w:webHidden/>
+              </w:rPr>
+            </w:r>
+            <w:r>
+              <w:rPr>
+                <w:noProof/>
+                <w:webHidden/>
+              </w:rPr>
+              <w:fldChar w:fldCharType="separate"/>
+            </w:r>
+            <w:r>
+              <w:rPr>
+                <w:noProof/>
+                <w:webHidden/>
+              </w:rPr>
+              <w:t>3</w:t>
+            </w:r>
+            <w:r>
+              <w:rPr>
+                <w:noProof/>
+                <w:webHidden/>
+              </w:rPr>
+              <w:fldChar w:fldCharType="end"/>
+            </w:r>
+          </w:hyperlink>
+        </w:p>
+        <w:p>
+          <w:pPr>
+            <w:pStyle w:val="TM2"/>
+            <w:tabs>
+              <w:tab w:val="right" w:leader="dot" w:pos="9062"/>
+            </w:tabs>
+            <w:rPr>
+              <w:noProof/>
+              <w:kern w:val="2"/>
+              <w:sz w:val="24"/>
+              <w:szCs w:val="24"/>
+              <w:lang w:eastAsia="fr-FR"/>
+              <w14:ligatures w14:val="standardContextual"/>
+            </w:rPr>
+          </w:pPr>
+          <w:hyperlink w:anchor="_Toc166660880" w:history="1">
+            <w:r>
+              <w:rPr>
+                <w:rStyle w:val="Lienhypertexte"/>
+                <w:noProof/>
+              </w:rPr>
+              <w:t>Charte graphique</w:t>
+            </w:r>
+            <w:r>
+              <w:rPr>
+                <w:noProof/>
+                <w:webHidden/>
+              </w:rPr>
+              <w:tab/>
+            </w:r>
+            <w:r>
+              <w:rPr>
+                <w:noProof/>
+                <w:webHidden/>
+              </w:rPr>
+              <w:fldChar w:fldCharType="begin"/>
+            </w:r>
+            <w:r>
+              <w:rPr>
+                <w:noProof/>
+                <w:webHidden/>
+              </w:rPr>
+              <w:instrText xml:space="preserve"> PAGEREF _Toc166660880 \h </w:instrText>
+            </w:r>
+            <w:r>
+              <w:rPr>
+                <w:noProof/>
+                <w:webHidden/>
+              </w:rPr>
+            </w:r>
+            <w:r>
+              <w:rPr>
+                <w:noProof/>
+                <w:webHidden/>
+              </w:rPr>
+              <w:fldChar w:fldCharType="separate"/>
+            </w:r>
+            <w:r>
+              <w:rPr>
+                <w:noProof/>
+                <w:webHidden/>
+              </w:rPr>
+              <w:t>3</w:t>
+            </w:r>
+            <w:r>
+              <w:rPr>
+                <w:noProof/>
+                <w:webHidden/>
+              </w:rPr>
+              <w:fldChar w:fldCharType="end"/>
+            </w:r>
+          </w:hyperlink>
+        </w:p>
+        <w:p>
+          <w:pPr>
+            <w:pStyle w:val="TM3"/>
+            <w:tabs>
+              <w:tab w:val="right" w:leader="dot" w:pos="9062"/>
+            </w:tabs>
+            <w:rPr>
+              <w:noProof/>
+            </w:rPr>
+          </w:pPr>
+          <w:hyperlink w:anchor="_Toc166660881" w:history="1">
+            <w:r>
+              <w:rPr>
+                <w:rStyle w:val="Lienhypertexte"/>
+                <w:noProof/>
+              </w:rPr>
+              <w:t>Les couleurs</w:t>
+            </w:r>
+            <w:r>
+              <w:rPr>
+                <w:noProof/>
+                <w:webHidden/>
+              </w:rPr>
+              <w:tab/>
+            </w:r>
+            <w:r>
+              <w:rPr>
+                <w:noProof/>
+                <w:webHidden/>
+              </w:rPr>
+              <w:fldChar w:fldCharType="begin"/>
+            </w:r>
+            <w:r>
+              <w:rPr>
+                <w:noProof/>
+                <w:webHidden/>
+              </w:rPr>
+              <w:instrText xml:space="preserve"> PAGEREF _Toc166660881 \h </w:instrText>
+            </w:r>
+            <w:r>
+              <w:rPr>
+                <w:noProof/>
+                <w:webHidden/>
+              </w:rPr>
+            </w:r>
+            <w:r>
+              <w:rPr>
+                <w:noProof/>
+                <w:webHidden/>
+              </w:rPr>
+              <w:fldChar w:fldCharType="separate"/>
+            </w:r>
+            <w:r>
+              <w:rPr>
+                <w:noProof/>
+                <w:webHidden/>
+              </w:rPr>
+              <w:t>3</w:t>
+            </w:r>
+            <w:r>
+              <w:rPr>
+                <w:noProof/>
+                <w:webHidden/>
+              </w:rPr>
+              <w:fldChar w:fldCharType="end"/>
+            </w:r>
+          </w:hyperlink>
+        </w:p>
+        <w:p>
+          <w:pPr>
+            <w:pStyle w:val="TM3"/>
+            <w:tabs>
+              <w:tab w:val="right" w:leader="dot" w:pos="9062"/>
+            </w:tabs>
+            <w:rPr>
+              <w:noProof/>
+            </w:rPr>
+          </w:pPr>
+          <w:hyperlink w:anchor="_Toc166660882" w:history="1">
+            <w:r>
+              <w:rPr>
+                <w:rStyle w:val="Lienhypertexte"/>
+                <w:noProof/>
+              </w:rPr>
+              <w:t>Le logo</w:t>
+            </w:r>
+            <w:r>
+              <w:rPr>
+                <w:noProof/>
+                <w:webHidden/>
+              </w:rPr>
+              <w:tab/>
+            </w:r>
+            <w:r>
+              <w:rPr>
+                <w:noProof/>
+                <w:webHidden/>
+              </w:rPr>
+              <w:fldChar w:fldCharType="begin"/>
+            </w:r>
+            <w:r>
+              <w:rPr>
+                <w:noProof/>
+                <w:webHidden/>
+              </w:rPr>
+              <w:instrText xml:space="preserve"> PAGEREF _Toc166660882 \h </w:instrText>
+            </w:r>
+            <w:r>
+              <w:rPr>
+                <w:noProof/>
+                <w:webHidden/>
+              </w:rPr>
+            </w:r>
+            <w:r>
+              <w:rPr>
+                <w:noProof/>
+                <w:webHidden/>
+              </w:rPr>
+              <w:fldChar w:fldCharType="separate"/>
+            </w:r>
+            <w:r>
+              <w:rPr>
+                <w:noProof/>
+                <w:webHidden/>
+              </w:rPr>
+              <w:t>3</w:t>
+            </w:r>
+            <w:r>
+              <w:rPr>
+                <w:noProof/>
+                <w:webHidden/>
+              </w:rPr>
+              <w:fldChar w:fldCharType="end"/>
+            </w:r>
+          </w:hyperlink>
+        </w:p>
+        <w:p>
+          <w:pPr>
+            <w:pStyle w:val="TM2"/>
+            <w:tabs>
+              <w:tab w:val="right" w:leader="dot" w:pos="9062"/>
+            </w:tabs>
+            <w:rPr>
+              <w:noProof/>
+              <w:kern w:val="2"/>
+              <w:sz w:val="24"/>
+              <w:szCs w:val="24"/>
+              <w:lang w:eastAsia="fr-FR"/>
+              <w14:ligatures w14:val="standardContextual"/>
+            </w:rPr>
+          </w:pPr>
+          <w:hyperlink w:anchor="_Toc166660883" w:history="1">
+            <w:r>
+              <w:rPr>
+                <w:rStyle w:val="Lienhypertexte"/>
+                <w:noProof/>
+              </w:rPr>
+              <w:t>Le Wireframe</w:t>
+            </w:r>
+            <w:r>
+              <w:rPr>
+                <w:noProof/>
+                <w:webHidden/>
+              </w:rPr>
+              <w:tab/>
+            </w:r>
+            <w:r>
+              <w:rPr>
+                <w:noProof/>
+                <w:webHidden/>
+              </w:rPr>
+              <w:fldChar w:fldCharType="begin"/>
+            </w:r>
+            <w:r>
+              <w:rPr>
+                <w:noProof/>
+                <w:webHidden/>
+              </w:rPr>
+              <w:instrText xml:space="preserve"> PAGEREF _Toc166660883 \h </w:instrText>
+            </w:r>
+            <w:r>
+              <w:rPr>
+                <w:noProof/>
+                <w:webHidden/>
+              </w:rPr>
+            </w:r>
+            <w:r>
+              <w:rPr>
+                <w:noProof/>
+                <w:webHidden/>
+              </w:rPr>
+              <w:fldChar w:fldCharType="separate"/>
+            </w:r>
+            <w:r>
+              <w:rPr>
+                <w:noProof/>
+                <w:webHidden/>
+              </w:rPr>
+              <w:t>3</w:t>
+            </w:r>
+            <w:r>
+              <w:rPr>
+                <w:noProof/>
+                <w:webHidden/>
+              </w:rPr>
+              <w:fldChar w:fldCharType="end"/>
+            </w:r>
+          </w:hyperlink>
+        </w:p>
+        <w:p>
+          <w:pPr>
+            <w:pStyle w:val="TM2"/>
+            <w:tabs>
+              <w:tab w:val="right" w:leader="dot" w:pos="9062"/>
+            </w:tabs>
+            <w:rPr>
+              <w:noProof/>
+              <w:kern w:val="2"/>
+              <w:sz w:val="24"/>
+              <w:szCs w:val="24"/>
+              <w:lang w:eastAsia="fr-FR"/>
+              <w14:ligatures w14:val="standardContextual"/>
+            </w:rPr>
+          </w:pPr>
+          <w:hyperlink w:anchor="_Toc166660884" w:history="1">
+            <w:r>
+              <w:rPr>
+                <w:rStyle w:val="Lienhypertexte"/>
+                <w:noProof/>
+              </w:rPr>
+              <w:t>Maquettage</w:t>
+            </w:r>
+            <w:r>
+              <w:rPr>
+                <w:noProof/>
+                <w:webHidden/>
+              </w:rPr>
+              <w:tab/>
+            </w:r>
+            <w:r>
+              <w:rPr>
+                <w:noProof/>
+                <w:webHidden/>
+              </w:rPr>
+              <w:fldChar w:fldCharType="begin"/>
+            </w:r>
+            <w:r>
+              <w:rPr>
+                <w:noProof/>
+                <w:webHidden/>
+              </w:rPr>
+              <w:instrText xml:space="preserve"> PAGEREF _Toc166660884 \h </w:instrText>
+            </w:r>
+            <w:r>
+              <w:rPr>
+                <w:noProof/>
+                <w:webHidden/>
+              </w:rPr>
+            </w:r>
+            <w:r>
+              <w:rPr>
+                <w:noProof/>
+                <w:webHidden/>
+              </w:rPr>
+              <w:fldChar w:fldCharType="separate"/>
+            </w:r>
+            <w:r>
+              <w:rPr>
+                <w:noProof/>
+                <w:webHidden/>
+              </w:rPr>
+              <w:t>3</w:t>
+            </w:r>
+            <w:r>
+              <w:rPr>
+                <w:noProof/>
+                <w:webHidden/>
+              </w:rPr>
+              <w:fldChar w:fldCharType="end"/>
+            </w:r>
+          </w:hyperlink>
+        </w:p>
+        <w:p>
+          <w:pPr>
+            <w:pStyle w:val="TM1"/>
+            <w:tabs>
+              <w:tab w:val="right" w:leader="dot" w:pos="9062"/>
+            </w:tabs>
+            <w:rPr>
+              <w:noProof/>
+              <w:kern w:val="2"/>
+              <w:sz w:val="24"/>
+              <w:szCs w:val="24"/>
+              <w:lang w:eastAsia="fr-FR"/>
+              <w14:ligatures w14:val="standardContextual"/>
+            </w:rPr>
+          </w:pPr>
+          <w:hyperlink w:anchor="_Toc166660885" w:history="1">
+            <w:r>
+              <w:rPr>
+                <w:rStyle w:val="Lienhypertexte"/>
+                <w:noProof/>
+              </w:rPr>
+              <w:t>Conception de la base de données</w:t>
+            </w:r>
+            <w:r>
+              <w:rPr>
+                <w:noProof/>
+                <w:webHidden/>
+              </w:rPr>
+              <w:tab/>
+            </w:r>
+            <w:r>
+              <w:rPr>
+                <w:noProof/>
+                <w:webHidden/>
+              </w:rPr>
+              <w:fldChar w:fldCharType="begin"/>
+            </w:r>
+            <w:r>
+              <w:rPr>
+                <w:noProof/>
+                <w:webHidden/>
+              </w:rPr>
+              <w:instrText xml:space="preserve"> PAGEREF _Toc166660885 \h </w:instrText>
+            </w:r>
+            <w:r>
+              <w:rPr>
+                <w:noProof/>
+                <w:webHidden/>
+              </w:rPr>
+            </w:r>
+            <w:r>
+              <w:rPr>
+                <w:noProof/>
+                <w:webHidden/>
+              </w:rPr>
+              <w:fldChar w:fldCharType="separate"/>
+            </w:r>
+            <w:r>
+              <w:rPr>
+                <w:noProof/>
+                <w:webHidden/>
+              </w:rPr>
+              <w:t>3</w:t>
+            </w:r>
+            <w:r>
+              <w:rPr>
+                <w:noProof/>
+                <w:webHidden/>
+              </w:rPr>
+              <w:fldChar w:fldCharType="end"/>
+            </w:r>
+          </w:hyperlink>
+        </w:p>
+        <w:p>
+          <w:pPr>
+            <w:pStyle w:val="TM2"/>
+            <w:tabs>
+              <w:tab w:val="right" w:leader="dot" w:pos="9062"/>
+            </w:tabs>
+            <w:rPr>
+              <w:noProof/>
+              <w:kern w:val="2"/>
+              <w:sz w:val="24"/>
+              <w:szCs w:val="24"/>
+              <w:lang w:eastAsia="fr-FR"/>
+              <w14:ligatures w14:val="standardContextual"/>
+            </w:rPr>
+          </w:pPr>
+          <w:hyperlink w:anchor="_Toc166660886" w:history="1">
+            <w:r>
+              <w:rPr>
+                <w:rStyle w:val="Lienhypertexte"/>
+                <w:noProof/>
+              </w:rPr>
+              <w:t>Modèle Conceptuel de Données (MCD)</w:t>
+            </w:r>
+            <w:r>
+              <w:rPr>
+                <w:noProof/>
+                <w:webHidden/>
+              </w:rPr>
+              <w:tab/>
+            </w:r>
+            <w:r>
+              <w:rPr>
+                <w:noProof/>
+                <w:webHidden/>
+              </w:rPr>
+              <w:fldChar w:fldCharType="begin"/>
+            </w:r>
+            <w:r>
+              <w:rPr>
+                <w:noProof/>
+                <w:webHidden/>
+              </w:rPr>
+              <w:instrText xml:space="preserve"> PAGEREF _Toc166660886 \h </w:instrText>
+            </w:r>
+            <w:r>
+              <w:rPr>
+                <w:noProof/>
+                <w:webHidden/>
+              </w:rPr>
+            </w:r>
+            <w:r>
+              <w:rPr>
+                <w:noProof/>
+                <w:webHidden/>
+              </w:rPr>
+              <w:fldChar w:fldCharType="separate"/>
+            </w:r>
+            <w:r>
+              <w:rPr>
+                <w:noProof/>
+                <w:webHidden/>
+              </w:rPr>
+              <w:t>4</w:t>
+            </w:r>
+            <w:r>
+              <w:rPr>
+                <w:noProof/>
+                <w:webHidden/>
+              </w:rPr>
+              <w:fldChar w:fldCharType="end"/>
+            </w:r>
+          </w:hyperlink>
+        </w:p>
+        <w:p>
+          <w:pPr>
+            <w:pStyle w:val="TM2"/>
+            <w:tabs>
+              <w:tab w:val="right" w:leader="dot" w:pos="9062"/>
+            </w:tabs>
+            <w:rPr>
+              <w:noProof/>
+              <w:kern w:val="2"/>
+              <w:sz w:val="24"/>
+              <w:szCs w:val="24"/>
+              <w:lang w:eastAsia="fr-FR"/>
+              <w14:ligatures w14:val="standardContextual"/>
+            </w:rPr>
+          </w:pPr>
+          <w:hyperlink w:anchor="_Toc166660887" w:history="1">
+            <w:r>
+              <w:rPr>
+                <w:rStyle w:val="Lienhypertexte"/>
+                <w:noProof/>
+              </w:rPr>
+              <w:t>Modèle Logique de Données (MLD)</w:t>
+            </w:r>
+            <w:r>
+              <w:rPr>
+                <w:noProof/>
+                <w:webHidden/>
+              </w:rPr>
+              <w:tab/>
+            </w:r>
+            <w:r>
+              <w:rPr>
+                <w:noProof/>
+                <w:webHidden/>
+              </w:rPr>
+              <w:fldChar w:fldCharType="begin"/>
+            </w:r>
+            <w:r>
+              <w:rPr>
+                <w:noProof/>
+                <w:webHidden/>
+              </w:rPr>
+              <w:instrText xml:space="preserve"> PAGEREF _Toc166660887 \h </w:instrText>
+            </w:r>
+            <w:r>
+              <w:rPr>
+                <w:noProof/>
+                <w:webHidden/>
+              </w:rPr>
+            </w:r>
+            <w:r>
+              <w:rPr>
+                <w:noProof/>
+                <w:webHidden/>
+              </w:rPr>
+              <w:fldChar w:fldCharType="separate"/>
+            </w:r>
+            <w:r>
+              <w:rPr>
+                <w:noProof/>
+                <w:webHidden/>
+              </w:rPr>
+              <w:t>4</w:t>
+            </w:r>
+            <w:r>
+              <w:rPr>
+                <w:noProof/>
+                <w:webHidden/>
+              </w:rPr>
+              <w:fldChar w:fldCharType="end"/>
+            </w:r>
+          </w:hyperlink>
+        </w:p>
+        <w:p>
+          <w:pPr>
+            <w:pStyle w:val="TM1"/>
+            <w:tabs>
+              <w:tab w:val="right" w:leader="dot" w:pos="9062"/>
+            </w:tabs>
+            <w:rPr>
+              <w:noProof/>
+              <w:kern w:val="2"/>
+              <w:sz w:val="24"/>
+              <w:szCs w:val="24"/>
+              <w:lang w:eastAsia="fr-FR"/>
+              <w14:ligatures w14:val="standardContextual"/>
+            </w:rPr>
+          </w:pPr>
+          <w:hyperlink w:anchor="_Toc166660888" w:history="1">
+            <w:r>
+              <w:rPr>
+                <w:rStyle w:val="Lienhypertexte"/>
+                <w:noProof/>
+              </w:rPr>
+              <w:t>Conception de l’application</w:t>
+            </w:r>
+            <w:r>
+              <w:rPr>
+                <w:noProof/>
+                <w:webHidden/>
+              </w:rPr>
+              <w:tab/>
+            </w:r>
+            <w:r>
+              <w:rPr>
+                <w:noProof/>
+                <w:webHidden/>
+              </w:rPr>
+              <w:fldChar w:fldCharType="begin"/>
+            </w:r>
+            <w:r>
+              <w:rPr>
+                <w:noProof/>
+                <w:webHidden/>
+              </w:rPr>
+              <w:instrText xml:space="preserve"> PAGEREF _Toc166660888 \h </w:instrText>
+            </w:r>
+            <w:r>
+              <w:rPr>
+                <w:noProof/>
+                <w:webHidden/>
+              </w:rPr>
+            </w:r>
+            <w:r>
+              <w:rPr>
+                <w:noProof/>
+                <w:webHidden/>
+              </w:rPr>
+              <w:fldChar w:fldCharType="separate"/>
+            </w:r>
+            <w:r>
+              <w:rPr>
+                <w:noProof/>
+                <w:webHidden/>
+              </w:rPr>
+              <w:t>4</w:t>
+            </w:r>
+            <w:r>
+              <w:rPr>
+                <w:noProof/>
+                <w:webHidden/>
+              </w:rPr>
+              <w:fldChar w:fldCharType="end"/>
+            </w:r>
+          </w:hyperlink>
+        </w:p>
+        <w:p>
+          <w:pPr>
+            <w:pStyle w:val="TM2"/>
+            <w:tabs>
+              <w:tab w:val="right" w:leader="dot" w:pos="9062"/>
+            </w:tabs>
+            <w:rPr>
+              <w:noProof/>
+              <w:kern w:val="2"/>
+              <w:sz w:val="24"/>
+              <w:szCs w:val="24"/>
+              <w:lang w:eastAsia="fr-FR"/>
+              <w14:ligatures w14:val="standardContextual"/>
+            </w:rPr>
+          </w:pPr>
+          <w:hyperlink w:anchor="_Toc166660889" w:history="1">
+            <w:r>
+              <w:rPr>
+                <w:rStyle w:val="Lienhypertexte"/>
+                <w:noProof/>
+              </w:rPr>
+              <w:t>Diagramme de cas d’utilisation (Use Case)</w:t>
+            </w:r>
+            <w:r>
+              <w:rPr>
+                <w:noProof/>
+                <w:webHidden/>
+              </w:rPr>
+              <w:tab/>
+            </w:r>
+            <w:r>
+              <w:rPr>
+                <w:noProof/>
+                <w:webHidden/>
+              </w:rPr>
+              <w:fldChar w:fldCharType="begin"/>
+            </w:r>
+            <w:r>
+              <w:rPr>
+                <w:noProof/>
+                <w:webHidden/>
+              </w:rPr>
+              <w:instrText xml:space="preserve"> PAGEREF _Toc166660889 \h </w:instrText>
+            </w:r>
+            <w:r>
+              <w:rPr>
+                <w:noProof/>
+                <w:webHidden/>
+              </w:rPr>
+            </w:r>
+            <w:r>
+              <w:rPr>
+                <w:noProof/>
+                <w:webHidden/>
+              </w:rPr>
+              <w:fldChar w:fldCharType="separate"/>
+            </w:r>
+            <w:r>
+              <w:rPr>
+                <w:noProof/>
+                <w:webHidden/>
+              </w:rPr>
+              <w:t>4</w:t>
+            </w:r>
+            <w:r>
+              <w:rPr>
+                <w:noProof/>
+                <w:webHidden/>
+              </w:rPr>
+              <w:fldChar w:fldCharType="end"/>
+            </w:r>
+          </w:hyperlink>
+        </w:p>
+        <w:p>
+          <w:pPr>
+            <w:pStyle w:val="TM2"/>
+            <w:tabs>
+              <w:tab w:val="right" w:leader="dot" w:pos="9062"/>
+            </w:tabs>
+            <w:rPr>
+              <w:noProof/>
+              <w:kern w:val="2"/>
+              <w:sz w:val="24"/>
+              <w:szCs w:val="24"/>
+              <w:lang w:eastAsia="fr-FR"/>
+              <w14:ligatures w14:val="standardContextual"/>
+            </w:rPr>
+          </w:pPr>
+          <w:hyperlink w:anchor="_Toc166660890" w:history="1">
+            <w:r>
+              <w:rPr>
+                <w:rStyle w:val="Lienhypertexte"/>
+                <w:noProof/>
+              </w:rPr>
+              <w:t>Diagramme de classe</w:t>
+            </w:r>
+            <w:r>
+              <w:rPr>
+                <w:noProof/>
+                <w:webHidden/>
+              </w:rPr>
+              <w:tab/>
+            </w:r>
+            <w:r>
+              <w:rPr>
+                <w:noProof/>
+                <w:webHidden/>
+              </w:rPr>
+              <w:fldChar w:fldCharType="begin"/>
+            </w:r>
+            <w:r>
+              <w:rPr>
+                <w:noProof/>
+                <w:webHidden/>
+              </w:rPr>
+              <w:instrText xml:space="preserve"> PAGEREF _Toc166660890 \h </w:instrText>
+            </w:r>
+            <w:r>
+              <w:rPr>
+                <w:noProof/>
+                <w:webHidden/>
+              </w:rPr>
+            </w:r>
+            <w:r>
+              <w:rPr>
+                <w:noProof/>
+                <w:webHidden/>
+              </w:rPr>
+              <w:fldChar w:fldCharType="separate"/>
+            </w:r>
+            <w:r>
+              <w:rPr>
+                <w:noProof/>
+                <w:webHidden/>
+              </w:rPr>
+              <w:t>4</w:t>
+            </w:r>
+            <w:r>
+              <w:rPr>
+                <w:noProof/>
+                <w:webHidden/>
+              </w:rPr>
+              <w:fldChar w:fldCharType="end"/>
+            </w:r>
+          </w:hyperlink>
+        </w:p>
+        <w:p>
+          <w:pPr>
+            <w:pStyle w:val="TM1"/>
+            <w:tabs>
+              <w:tab w:val="right" w:leader="dot" w:pos="9062"/>
+            </w:tabs>
+            <w:rPr>
+              <w:noProof/>
+              <w:kern w:val="2"/>
+              <w:sz w:val="24"/>
+              <w:szCs w:val="24"/>
+              <w:lang w:eastAsia="fr-FR"/>
+              <w14:ligatures w14:val="standardContextual"/>
+            </w:rPr>
+          </w:pPr>
+          <w:hyperlink w:anchor="_Toc166660891" w:history="1">
+            <w:r>
+              <w:rPr>
+                <w:rStyle w:val="Lienhypertexte"/>
+                <w:noProof/>
+              </w:rPr>
+              <w:t>Conception multicouche MVC</w:t>
+            </w:r>
+            <w:r>
+              <w:rPr>
+                <w:noProof/>
+                <w:webHidden/>
+              </w:rPr>
+              <w:tab/>
+            </w:r>
+            <w:r>
+              <w:rPr>
+                <w:noProof/>
+                <w:webHidden/>
+              </w:rPr>
+              <w:fldChar w:fldCharType="begin"/>
+            </w:r>
+            <w:r>
+              <w:rPr>
+                <w:noProof/>
+                <w:webHidden/>
+              </w:rPr>
+              <w:instrText xml:space="preserve"> PAGEREF _Toc166660891 \h </w:instrText>
+            </w:r>
+            <w:r>
+              <w:rPr>
+                <w:noProof/>
+                <w:webHidden/>
+              </w:rPr>
+            </w:r>
+            <w:r>
+              <w:rPr>
+                <w:noProof/>
+                <w:webHidden/>
+              </w:rPr>
+              <w:fldChar w:fldCharType="separate"/>
+            </w:r>
+            <w:r>
+              <w:rPr>
+                <w:noProof/>
+                <w:webHidden/>
+              </w:rPr>
+              <w:t>4</w:t>
+            </w:r>
+            <w:r>
+              <w:rPr>
+                <w:noProof/>
+                <w:webHidden/>
+              </w:rPr>
+              <w:fldChar w:fldCharType="end"/>
+            </w:r>
+          </w:hyperlink>
+        </w:p>
+        <w:p>
+          <w:pPr>
+            <w:pStyle w:val="TM2"/>
+            <w:tabs>
+              <w:tab w:val="right" w:leader="dot" w:pos="9062"/>
+            </w:tabs>
+            <w:rPr>
+              <w:noProof/>
+              <w:kern w:val="2"/>
+              <w:sz w:val="24"/>
+              <w:szCs w:val="24"/>
+              <w:lang w:eastAsia="fr-FR"/>
+              <w14:ligatures w14:val="standardContextual"/>
+            </w:rPr>
+          </w:pPr>
+          <w:hyperlink w:anchor="_Toc166660892" w:history="1">
+            <w:r>
+              <w:rPr>
+                <w:rStyle w:val="Lienhypertexte"/>
+                <w:noProof/>
+              </w:rPr>
+              <w:t>Le Modèle</w:t>
+            </w:r>
+            <w:r>
+              <w:rPr>
+                <w:noProof/>
+                <w:webHidden/>
+              </w:rPr>
+              <w:tab/>
+            </w:r>
+            <w:r>
+              <w:rPr>
+                <w:noProof/>
+                <w:webHidden/>
+              </w:rPr>
+              <w:fldChar w:fldCharType="begin"/>
+            </w:r>
+            <w:r>
+              <w:rPr>
+                <w:noProof/>
+                <w:webHidden/>
+              </w:rPr>
+              <w:instrText xml:space="preserve"> PAGEREF _Toc166660892 \h </w:instrText>
+            </w:r>
+            <w:r>
+              <w:rPr>
+                <w:noProof/>
+                <w:webHidden/>
+              </w:rPr>
+            </w:r>
+            <w:r>
+              <w:rPr>
+                <w:noProof/>
+                <w:webHidden/>
+              </w:rPr>
+              <w:fldChar w:fldCharType="separate"/>
+            </w:r>
+            <w:r>
+              <w:rPr>
+                <w:noProof/>
+                <w:webHidden/>
+              </w:rPr>
+              <w:t>4</w:t>
+            </w:r>
+            <w:r>
+              <w:rPr>
+                <w:noProof/>
+                <w:webHidden/>
+              </w:rPr>
+              <w:fldChar w:fldCharType="end"/>
+            </w:r>
+          </w:hyperlink>
+        </w:p>
+        <w:p>
+          <w:pPr>
+            <w:pStyle w:val="TM2"/>
+            <w:tabs>
+              <w:tab w:val="right" w:leader="dot" w:pos="9062"/>
+            </w:tabs>
+            <w:rPr>
+              <w:noProof/>
+              <w:kern w:val="2"/>
+              <w:sz w:val="24"/>
+              <w:szCs w:val="24"/>
+              <w:lang w:eastAsia="fr-FR"/>
+              <w14:ligatures w14:val="standardContextual"/>
+            </w:rPr>
+          </w:pPr>
+          <w:hyperlink w:anchor="_Toc166660893" w:history="1">
+            <w:r>
+              <w:rPr>
+                <w:rStyle w:val="Lienhypertexte"/>
+                <w:noProof/>
+              </w:rPr>
+              <w:t>La Vue</w:t>
+            </w:r>
+            <w:r>
+              <w:rPr>
+                <w:noProof/>
+                <w:webHidden/>
+              </w:rPr>
+              <w:tab/>
+            </w:r>
+            <w:r>
+              <w:rPr>
+                <w:noProof/>
+                <w:webHidden/>
+              </w:rPr>
+              <w:fldChar w:fldCharType="begin"/>
+            </w:r>
+            <w:r>
+              <w:rPr>
+                <w:noProof/>
+                <w:webHidden/>
+              </w:rPr>
+              <w:instrText xml:space="preserve"> PAGEREF _Toc166660893 \h </w:instrText>
+            </w:r>
+            <w:r>
+              <w:rPr>
+                <w:noProof/>
+                <w:webHidden/>
+              </w:rPr>
+            </w:r>
+            <w:r>
+              <w:rPr>
+                <w:noProof/>
+                <w:webHidden/>
+              </w:rPr>
+              <w:fldChar w:fldCharType="separate"/>
+            </w:r>
+            <w:r>
+              <w:rPr>
+                <w:noProof/>
+                <w:webHidden/>
+              </w:rPr>
+              <w:t>4</w:t>
+            </w:r>
+            <w:r>
+              <w:rPr>
+                <w:noProof/>
+                <w:webHidden/>
+              </w:rPr>
+              <w:fldChar w:fldCharType="end"/>
+            </w:r>
+          </w:hyperlink>
+        </w:p>
+        <w:p>
+          <w:pPr>
+            <w:pStyle w:val="TM2"/>
+            <w:tabs>
+              <w:tab w:val="right" w:leader="dot" w:pos="9062"/>
+            </w:tabs>
+            <w:rPr>
+              <w:noProof/>
+              <w:kern w:val="2"/>
+              <w:sz w:val="24"/>
+              <w:szCs w:val="24"/>
+              <w:lang w:eastAsia="fr-FR"/>
+              <w14:ligatures w14:val="standardContextual"/>
+            </w:rPr>
+          </w:pPr>
+          <w:hyperlink w:anchor="_Toc166660894" w:history="1">
+            <w:r>
+              <w:rPr>
+                <w:rStyle w:val="Lienhypertexte"/>
+                <w:noProof/>
+              </w:rPr>
+              <w:t>Le Contrôleur</w:t>
+            </w:r>
+            <w:r>
+              <w:rPr>
+                <w:noProof/>
+                <w:webHidden/>
+              </w:rPr>
+              <w:tab/>
+            </w:r>
+            <w:r>
+              <w:rPr>
+                <w:noProof/>
+                <w:webHidden/>
+              </w:rPr>
+              <w:fldChar w:fldCharType="begin"/>
+            </w:r>
+            <w:r>
+              <w:rPr>
+                <w:noProof/>
+                <w:webHidden/>
+              </w:rPr>
+              <w:instrText xml:space="preserve"> PAGEREF _Toc166660894 \h </w:instrText>
+            </w:r>
+            <w:r>
+              <w:rPr>
+                <w:noProof/>
+                <w:webHidden/>
+              </w:rPr>
+            </w:r>
+            <w:r>
+              <w:rPr>
+                <w:noProof/>
+                <w:webHidden/>
+              </w:rPr>
+              <w:fldChar w:fldCharType="separate"/>
+            </w:r>
+            <w:r>
+              <w:rPr>
+                <w:noProof/>
+                <w:webHidden/>
+              </w:rPr>
+              <w:t>4</w:t>
+            </w:r>
+            <w:r>
+              <w:rPr>
+                <w:noProof/>
+                <w:webHidden/>
+              </w:rPr>
+              <w:fldChar w:fldCharType="end"/>
+            </w:r>
+          </w:hyperlink>
+        </w:p>
+        <w:p>
+          <w:pPr>
+            <w:pStyle w:val="TM2"/>
+            <w:tabs>
+              <w:tab w:val="right" w:leader="dot" w:pos="9062"/>
+            </w:tabs>
+            <w:rPr>
+              <w:noProof/>
+              <w:kern w:val="2"/>
+              <w:sz w:val="24"/>
+              <w:szCs w:val="24"/>
+              <w:lang w:eastAsia="fr-FR"/>
+              <w14:ligatures w14:val="standardContextual"/>
+            </w:rPr>
+          </w:pPr>
+          <w:hyperlink w:anchor="_Toc166660895" w:history="1">
+            <w:r>
+              <w:rPr>
+                <w:rStyle w:val="Lienhypertexte"/>
+                <w:noProof/>
+              </w:rPr>
+              <w:t>Communication entre les 3 composants</w:t>
+            </w:r>
+            <w:r>
+              <w:rPr>
+                <w:noProof/>
+                <w:webHidden/>
+              </w:rPr>
+              <w:tab/>
+            </w:r>
+            <w:r>
+              <w:rPr>
+                <w:noProof/>
+                <w:webHidden/>
+              </w:rPr>
+              <w:fldChar w:fldCharType="begin"/>
+            </w:r>
+            <w:r>
+              <w:rPr>
+                <w:noProof/>
+                <w:webHidden/>
+              </w:rPr>
+              <w:instrText xml:space="preserve"> PAGEREF _Toc166660895 \h </w:instrText>
+            </w:r>
+            <w:r>
+              <w:rPr>
+                <w:noProof/>
+                <w:webHidden/>
+              </w:rPr>
+            </w:r>
+            <w:r>
+              <w:rPr>
+                <w:noProof/>
+                <w:webHidden/>
+              </w:rPr>
+              <w:fldChar w:fldCharType="separate"/>
+            </w:r>
+            <w:r>
+              <w:rPr>
+                <w:noProof/>
+                <w:webHidden/>
+              </w:rPr>
+              <w:t>4</w:t>
+            </w:r>
+            <w:r>
+              <w:rPr>
+                <w:noProof/>
+                <w:webHidden/>
+              </w:rPr>
+              <w:fldChar w:fldCharType="end"/>
+            </w:r>
+          </w:hyperlink>
+        </w:p>
+        <w:p>
+          <w:pPr>
+            <w:pStyle w:val="TM2"/>
+            <w:tabs>
+              <w:tab w:val="right" w:leader="dot" w:pos="9062"/>
+            </w:tabs>
+            <w:rPr>
+              <w:noProof/>
+              <w:kern w:val="2"/>
+              <w:sz w:val="24"/>
+              <w:szCs w:val="24"/>
+              <w:lang w:eastAsia="fr-FR"/>
+              <w14:ligatures w14:val="standardContextual"/>
+            </w:rPr>
+          </w:pPr>
+          <w:hyperlink w:anchor="_Toc166660896" w:history="1">
+            <w:r>
+              <w:rPr>
+                <w:rStyle w:val="Lienhypertexte"/>
+                <w:noProof/>
+              </w:rPr>
+              <w:t>L’architecture 3 tiers</w:t>
+            </w:r>
+            <w:r>
+              <w:rPr>
+                <w:noProof/>
+                <w:webHidden/>
+              </w:rPr>
+              <w:tab/>
+            </w:r>
+            <w:r>
+              <w:rPr>
+                <w:noProof/>
+                <w:webHidden/>
+              </w:rPr>
+              <w:fldChar w:fldCharType="begin"/>
+            </w:r>
+            <w:r>
+              <w:rPr>
+                <w:noProof/>
+                <w:webHidden/>
+              </w:rPr>
+              <w:instrText xml:space="preserve"> PAGEREF _Toc166660896 \h </w:instrText>
+            </w:r>
+            <w:r>
+              <w:rPr>
+                <w:noProof/>
+                <w:webHidden/>
+              </w:rPr>
+            </w:r>
+            <w:r>
+              <w:rPr>
+                <w:noProof/>
+                <w:webHidden/>
+              </w:rPr>
+              <w:fldChar w:fldCharType="separate"/>
+            </w:r>
+            <w:r>
+              <w:rPr>
+                <w:noProof/>
+                <w:webHidden/>
+              </w:rPr>
+              <w:t>4</w:t>
+            </w:r>
+            <w:r>
+              <w:rPr>
+                <w:noProof/>
+                <w:webHidden/>
+              </w:rPr>
+              <w:fldChar w:fldCharType="end"/>
+            </w:r>
+          </w:hyperlink>
+        </w:p>
+        <w:p>
+          <w:pPr>
+            <w:pStyle w:val="TM1"/>
+            <w:tabs>
+              <w:tab w:val="right" w:leader="dot" w:pos="9062"/>
+            </w:tabs>
+            <w:rPr>
+              <w:noProof/>
+              <w:kern w:val="2"/>
+              <w:sz w:val="24"/>
+              <w:szCs w:val="24"/>
+              <w:lang w:eastAsia="fr-FR"/>
+              <w14:ligatures w14:val="standardContextual"/>
+            </w:rPr>
+          </w:pPr>
+          <w:hyperlink w:anchor="_Toc166660897" w:history="1">
+            <w:r>
+              <w:rPr>
+                <w:rStyle w:val="Lienhypertexte"/>
+                <w:noProof/>
+              </w:rPr>
+              <w:t>Sécurité</w:t>
+            </w:r>
+            <w:r>
+              <w:rPr>
+                <w:noProof/>
+                <w:webHidden/>
+              </w:rPr>
+              <w:tab/>
+            </w:r>
+            <w:r>
+              <w:rPr>
+                <w:noProof/>
+                <w:webHidden/>
+              </w:rPr>
+              <w:fldChar w:fldCharType="begin"/>
+            </w:r>
+            <w:r>
+              <w:rPr>
+                <w:noProof/>
+                <w:webHidden/>
+              </w:rPr>
+              <w:instrText xml:space="preserve"> PAGEREF _Toc166660897 \h </w:instrText>
+            </w:r>
+            <w:r>
+              <w:rPr>
+                <w:noProof/>
+                <w:webHidden/>
+              </w:rPr>
+            </w:r>
+            <w:r>
+              <w:rPr>
+                <w:noProof/>
+                <w:webHidden/>
+              </w:rPr>
+              <w:fldChar w:fldCharType="separate"/>
+            </w:r>
+            <w:r>
+              <w:rPr>
+                <w:noProof/>
+                <w:webHidden/>
+              </w:rPr>
+              <w:t>4</w:t>
+            </w:r>
+            <w:r>
+              <w:rPr>
+                <w:noProof/>
+                <w:webHidden/>
+              </w:rPr>
+              <w:fldChar w:fldCharType="end"/>
+            </w:r>
+          </w:hyperlink>
+        </w:p>
+        <w:p>
+          <w:pPr>
+            <w:pStyle w:val="TM2"/>
+            <w:tabs>
+              <w:tab w:val="right" w:leader="dot" w:pos="9062"/>
+            </w:tabs>
+            <w:rPr>
+              <w:noProof/>
+              <w:kern w:val="2"/>
+              <w:sz w:val="24"/>
+              <w:szCs w:val="24"/>
+              <w:lang w:eastAsia="fr-FR"/>
+              <w14:ligatures w14:val="standardContextual"/>
+            </w:rPr>
+          </w:pPr>
+          <w:hyperlink w:anchor="_Toc166660898" w:history="1">
+            <w:r>
+              <w:rPr>
+                <w:rStyle w:val="Lienhypertexte"/>
+                <w:noProof/>
+              </w:rPr>
+              <w:t>Les attaques XSS (Cross-Script Scripting)</w:t>
+            </w:r>
+            <w:r>
+              <w:rPr>
+                <w:noProof/>
+                <w:webHidden/>
+              </w:rPr>
+              <w:tab/>
+            </w:r>
+            <w:r>
+              <w:rPr>
+                <w:noProof/>
+                <w:webHidden/>
+              </w:rPr>
+              <w:fldChar w:fldCharType="begin"/>
+            </w:r>
+            <w:r>
+              <w:rPr>
+                <w:noProof/>
+                <w:webHidden/>
+              </w:rPr>
+              <w:instrText xml:space="preserve"> PAGEREF _Toc166660898 \h </w:instrText>
+            </w:r>
+            <w:r>
+              <w:rPr>
+                <w:noProof/>
+                <w:webHidden/>
+              </w:rPr>
+            </w:r>
+            <w:r>
+              <w:rPr>
+                <w:noProof/>
+                <w:webHidden/>
+              </w:rPr>
+              <w:fldChar w:fldCharType="separate"/>
+            </w:r>
+            <w:r>
+              <w:rPr>
+                <w:noProof/>
+                <w:webHidden/>
+              </w:rPr>
+              <w:t>4</w:t>
+            </w:r>
+            <w:r>
+              <w:rPr>
+                <w:noProof/>
+                <w:webHidden/>
+              </w:rPr>
+              <w:fldChar w:fldCharType="end"/>
+            </w:r>
+          </w:hyperlink>
+        </w:p>
+        <w:p>
+          <w:pPr>
+            <w:pStyle w:val="TM2"/>
+            <w:tabs>
+              <w:tab w:val="right" w:leader="dot" w:pos="9062"/>
+            </w:tabs>
+            <w:rPr>
+              <w:noProof/>
+              <w:kern w:val="2"/>
+              <w:sz w:val="24"/>
+              <w:szCs w:val="24"/>
+              <w:lang w:eastAsia="fr-FR"/>
+              <w14:ligatures w14:val="standardContextual"/>
+            </w:rPr>
+          </w:pPr>
+          <w:hyperlink w:anchor="_Toc166660899" w:history="1">
+            <w:r>
+              <w:rPr>
+                <w:rStyle w:val="Lienhypertexte"/>
+                <w:noProof/>
+              </w:rPr>
+              <w:t>Les injections SQL</w:t>
+            </w:r>
+            <w:r>
+              <w:rPr>
+                <w:noProof/>
+                <w:webHidden/>
+              </w:rPr>
+              <w:tab/>
+            </w:r>
+            <w:r>
+              <w:rPr>
+                <w:noProof/>
+                <w:webHidden/>
+              </w:rPr>
+              <w:fldChar w:fldCharType="begin"/>
+            </w:r>
+            <w:r>
+              <w:rPr>
+                <w:noProof/>
+                <w:webHidden/>
+              </w:rPr>
+              <w:instrText xml:space="preserve"> PAGEREF _Toc166660899 \h </w:instrText>
+            </w:r>
+            <w:r>
+              <w:rPr>
+                <w:noProof/>
+                <w:webHidden/>
+              </w:rPr>
+            </w:r>
+            <w:r>
+              <w:rPr>
+                <w:noProof/>
+                <w:webHidden/>
+              </w:rPr>
+              <w:fldChar w:fldCharType="separate"/>
+            </w:r>
+            <w:r>
+              <w:rPr>
+                <w:noProof/>
+                <w:webHidden/>
+              </w:rPr>
+              <w:t>4</w:t>
+            </w:r>
+            <w:r>
+              <w:rPr>
+                <w:noProof/>
+                <w:webHidden/>
+              </w:rPr>
+              <w:fldChar w:fldCharType="end"/>
+            </w:r>
+          </w:hyperlink>
+        </w:p>
+        <w:p>
+          <w:pPr>
+            <w:pStyle w:val="TM2"/>
+            <w:tabs>
+              <w:tab w:val="right" w:leader="dot" w:pos="9062"/>
+            </w:tabs>
+            <w:rPr>
+              <w:noProof/>
+              <w:kern w:val="2"/>
+              <w:sz w:val="24"/>
+              <w:szCs w:val="24"/>
+              <w:lang w:eastAsia="fr-FR"/>
+              <w14:ligatures w14:val="standardContextual"/>
+            </w:rPr>
+          </w:pPr>
+          <w:hyperlink w:anchor="_Toc166660900" w:history="1">
+            <w:r>
+              <w:rPr>
+                <w:rStyle w:val="Lienhypertexte"/>
+                <w:noProof/>
+              </w:rPr>
+              <w:t>Les attaques CSRF (Cross-Site Request Forgery)</w:t>
+            </w:r>
+            <w:r>
+              <w:rPr>
+                <w:noProof/>
+                <w:webHidden/>
+              </w:rPr>
+              <w:tab/>
+            </w:r>
+            <w:r>
+              <w:rPr>
+                <w:noProof/>
+                <w:webHidden/>
+              </w:rPr>
+              <w:fldChar w:fldCharType="begin"/>
+            </w:r>
+            <w:r>
+              <w:rPr>
+                <w:noProof/>
+                <w:webHidden/>
+              </w:rPr>
+              <w:instrText xml:space="preserve"> PAGEREF _Toc166660900 \h </w:instrText>
+            </w:r>
+            <w:r>
+              <w:rPr>
+                <w:noProof/>
+                <w:webHidden/>
+              </w:rPr>
+            </w:r>
+            <w:r>
+              <w:rPr>
+                <w:noProof/>
+                <w:webHidden/>
+              </w:rPr>
+              <w:fldChar w:fldCharType="separate"/>
+            </w:r>
+            <w:r>
+              <w:rPr>
+                <w:noProof/>
+                <w:webHidden/>
+              </w:rPr>
+              <w:t>4</w:t>
+            </w:r>
+            <w:r>
+              <w:rPr>
+                <w:noProof/>
+                <w:webHidden/>
+              </w:rPr>
+              <w:fldChar w:fldCharType="end"/>
+            </w:r>
+          </w:hyperlink>
+        </w:p>
+        <w:p>
+          <w:pPr>
+            <w:pStyle w:val="TM1"/>
+            <w:tabs>
+              <w:tab w:val="right" w:leader="dot" w:pos="9062"/>
+            </w:tabs>
+            <w:rPr>
+              <w:noProof/>
+              <w:kern w:val="2"/>
+              <w:sz w:val="24"/>
+              <w:szCs w:val="24"/>
+              <w:lang w:eastAsia="fr-FR"/>
+              <w14:ligatures w14:val="standardContextual"/>
+            </w:rPr>
+          </w:pPr>
+          <w:hyperlink w:anchor="_Toc166660901" w:history="1">
+            <w:r>
+              <w:rPr>
+                <w:rStyle w:val="Lienhypertexte"/>
+                <w:noProof/>
+              </w:rPr>
+              <w:t>Politique de test</w:t>
+            </w:r>
+            <w:r>
+              <w:rPr>
+                <w:noProof/>
+                <w:webHidden/>
+              </w:rPr>
+              <w:tab/>
+            </w:r>
+            <w:r>
+              <w:rPr>
+                <w:noProof/>
+                <w:webHidden/>
+              </w:rPr>
+              <w:fldChar w:fldCharType="begin"/>
+            </w:r>
+            <w:r>
+              <w:rPr>
+                <w:noProof/>
+                <w:webHidden/>
+              </w:rPr>
+              <w:instrText xml:space="preserve"> PAGEREF _Toc166660901 \h </w:instrText>
+            </w:r>
+            <w:r>
+              <w:rPr>
+                <w:noProof/>
+                <w:webHidden/>
+              </w:rPr>
+            </w:r>
+            <w:r>
+              <w:rPr>
+                <w:noProof/>
+                <w:webHidden/>
+              </w:rPr>
+              <w:fldChar w:fldCharType="separate"/>
+            </w:r>
+            <w:r>
+              <w:rPr>
+                <w:noProof/>
+                <w:webHidden/>
+              </w:rPr>
+              <w:t>4</w:t>
+            </w:r>
+            <w:r>
+              <w:rPr>
+                <w:noProof/>
+                <w:webHidden/>
+              </w:rPr>
+              <w:fldChar w:fldCharType="end"/>
+            </w:r>
+          </w:hyperlink>
+        </w:p>
+        <w:p>
+          <w:pPr>
+            <w:pStyle w:val="TM2"/>
+            <w:tabs>
+              <w:tab w:val="right" w:leader="dot" w:pos="9062"/>
+            </w:tabs>
+            <w:rPr>
+              <w:noProof/>
+              <w:kern w:val="2"/>
+              <w:sz w:val="24"/>
+              <w:szCs w:val="24"/>
+              <w:lang w:eastAsia="fr-FR"/>
+              <w14:ligatures w14:val="standardContextual"/>
+            </w:rPr>
+          </w:pPr>
+          <w:hyperlink w:anchor="_Toc166660902" w:history="1">
+            <w:r>
+              <w:rPr>
+                <w:rStyle w:val="Lienhypertexte"/>
+                <w:noProof/>
+              </w:rPr>
+              <w:t>Les tests unitaires</w:t>
+            </w:r>
+            <w:r>
+              <w:rPr>
+                <w:noProof/>
+                <w:webHidden/>
+              </w:rPr>
+              <w:tab/>
+            </w:r>
+            <w:r>
+              <w:rPr>
+                <w:noProof/>
+                <w:webHidden/>
+              </w:rPr>
+              <w:fldChar w:fldCharType="begin"/>
+            </w:r>
+            <w:r>
+              <w:rPr>
+                <w:noProof/>
+                <w:webHidden/>
+              </w:rPr>
+              <w:instrText xml:space="preserve"> PAGEREF _Toc166660902 \h </w:instrText>
+            </w:r>
+            <w:r>
+              <w:rPr>
+                <w:noProof/>
+                <w:webHidden/>
+              </w:rPr>
+            </w:r>
+            <w:r>
+              <w:rPr>
+                <w:noProof/>
+                <w:webHidden/>
+              </w:rPr>
+              <w:fldChar w:fldCharType="separate"/>
+            </w:r>
+            <w:r>
+              <w:rPr>
+                <w:noProof/>
+                <w:webHidden/>
+              </w:rPr>
+              <w:t>4</w:t>
+            </w:r>
+            <w:r>
+              <w:rPr>
+                <w:noProof/>
+                <w:webHidden/>
+              </w:rPr>
+              <w:fldChar w:fldCharType="end"/>
+            </w:r>
+          </w:hyperlink>
+        </w:p>
+        <w:p>
+          <w:pPr>
+            <w:pStyle w:val="TM2"/>
+            <w:tabs>
+              <w:tab w:val="right" w:leader="dot" w:pos="9062"/>
+            </w:tabs>
+            <w:rPr>
+              <w:noProof/>
+              <w:kern w:val="2"/>
+              <w:sz w:val="24"/>
+              <w:szCs w:val="24"/>
+              <w:lang w:eastAsia="fr-FR"/>
+              <w14:ligatures w14:val="standardContextual"/>
+            </w:rPr>
+          </w:pPr>
+          <w:hyperlink w:anchor="_Toc166660903" w:history="1">
+            <w:r>
+              <w:rPr>
+                <w:rStyle w:val="Lienhypertexte"/>
+                <w:noProof/>
+              </w:rPr>
+              <w:t>Les tests d’intégration</w:t>
+            </w:r>
+            <w:r>
+              <w:rPr>
+                <w:noProof/>
+                <w:webHidden/>
+              </w:rPr>
+              <w:tab/>
+            </w:r>
+            <w:r>
+              <w:rPr>
+                <w:noProof/>
+                <w:webHidden/>
+              </w:rPr>
+              <w:fldChar w:fldCharType="begin"/>
+            </w:r>
+            <w:r>
+              <w:rPr>
+                <w:noProof/>
+                <w:webHidden/>
+              </w:rPr>
+              <w:instrText xml:space="preserve"> PAGEREF _Toc166660903 \h </w:instrText>
+            </w:r>
+            <w:r>
+              <w:rPr>
+                <w:noProof/>
+                <w:webHidden/>
+              </w:rPr>
+            </w:r>
+            <w:r>
+              <w:rPr>
+                <w:noProof/>
+                <w:webHidden/>
+              </w:rPr>
+              <w:fldChar w:fldCharType="separate"/>
+            </w:r>
+            <w:r>
+              <w:rPr>
+                <w:noProof/>
+                <w:webHidden/>
+              </w:rPr>
+              <w:t>4</w:t>
+            </w:r>
+            <w:r>
+              <w:rPr>
+                <w:noProof/>
+                <w:webHidden/>
+              </w:rPr>
+              <w:fldChar w:fldCharType="end"/>
+            </w:r>
+          </w:hyperlink>
+        </w:p>
+        <w:p>
+          <w:pPr>
+            <w:pStyle w:val="TM1"/>
+            <w:tabs>
+              <w:tab w:val="right" w:leader="dot" w:pos="9062"/>
+            </w:tabs>
+            <w:rPr>
+              <w:noProof/>
+              <w:kern w:val="2"/>
+              <w:sz w:val="24"/>
+              <w:szCs w:val="24"/>
+              <w:lang w:eastAsia="fr-FR"/>
+              <w14:ligatures w14:val="standardContextual"/>
+            </w:rPr>
+          </w:pPr>
+          <w:hyperlink w:anchor="_Toc166660904" w:history="1">
+            <w:r>
+              <w:rPr>
+                <w:rStyle w:val="Lienhypertexte"/>
+                <w:noProof/>
+              </w:rPr>
+              <w:t>Veille Technologique</w:t>
+            </w:r>
+            <w:r>
+              <w:rPr>
+                <w:noProof/>
+                <w:webHidden/>
+              </w:rPr>
+              <w:tab/>
+            </w:r>
+            <w:r>
+              <w:rPr>
+                <w:noProof/>
+                <w:webHidden/>
+              </w:rPr>
+              <w:fldChar w:fldCharType="begin"/>
+            </w:r>
+            <w:r>
+              <w:rPr>
+                <w:noProof/>
+                <w:webHidden/>
+              </w:rPr>
+              <w:instrText xml:space="preserve"> PAGEREF _Toc166660904 \h </w:instrText>
+            </w:r>
+            <w:r>
+              <w:rPr>
+                <w:noProof/>
+                <w:webHidden/>
+              </w:rPr>
+            </w:r>
+            <w:r>
+              <w:rPr>
+                <w:noProof/>
+                <w:webHidden/>
+              </w:rPr>
+              <w:fldChar w:fldCharType="separate"/>
+            </w:r>
+            <w:r>
+              <w:rPr>
+                <w:noProof/>
+                <w:webHidden/>
+              </w:rPr>
+              <w:t>4</w:t>
+            </w:r>
+            <w:r>
+              <w:rPr>
+                <w:noProof/>
+                <w:webHidden/>
+              </w:rPr>
+              <w:fldChar w:fldCharType="end"/>
+            </w:r>
+          </w:hyperlink>
+        </w:p>
+        <w:p>
+          <w:pPr>
+            <w:pStyle w:val="TM2"/>
+            <w:tabs>
+              <w:tab w:val="right" w:leader="dot" w:pos="9062"/>
+            </w:tabs>
+            <w:rPr>
+              <w:noProof/>
+              <w:kern w:val="2"/>
+              <w:sz w:val="24"/>
+              <w:szCs w:val="24"/>
+              <w:lang w:eastAsia="fr-FR"/>
+              <w14:ligatures w14:val="standardContextual"/>
+            </w:rPr>
+          </w:pPr>
+          <w:hyperlink w:anchor="_Toc166660905" w:history="1">
+            <w:r>
+              <w:rPr>
+                <w:rStyle w:val="Lienhypertexte"/>
+                <w:noProof/>
+              </w:rPr>
+              <w:t>Veille globale</w:t>
+            </w:r>
+            <w:r>
+              <w:rPr>
+                <w:noProof/>
+                <w:webHidden/>
+              </w:rPr>
+              <w:tab/>
+            </w:r>
+            <w:r>
+              <w:rPr>
+                <w:noProof/>
+                <w:webHidden/>
+              </w:rPr>
+              <w:fldChar w:fldCharType="begin"/>
+            </w:r>
+            <w:r>
+              <w:rPr>
+                <w:noProof/>
+                <w:webHidden/>
+              </w:rPr>
+              <w:instrText xml:space="preserve"> PAGEREF _Toc166660905 \h </w:instrText>
+            </w:r>
+            <w:r>
+              <w:rPr>
+                <w:noProof/>
+                <w:webHidden/>
+              </w:rPr>
+            </w:r>
+            <w:r>
+              <w:rPr>
+                <w:noProof/>
+                <w:webHidden/>
+              </w:rPr>
+              <w:fldChar w:fldCharType="separate"/>
+            </w:r>
+            <w:r>
+              <w:rPr>
+                <w:noProof/>
+                <w:webHidden/>
+              </w:rPr>
+              <w:t>4</w:t>
+            </w:r>
+            <w:r>
+              <w:rPr>
+                <w:noProof/>
+                <w:webHidden/>
+              </w:rPr>
+              <w:fldChar w:fldCharType="end"/>
+            </w:r>
+          </w:hyperlink>
+        </w:p>
+        <w:p>
+          <w:pPr>
+            <w:pStyle w:val="TM2"/>
+            <w:tabs>
+              <w:tab w:val="right" w:leader="dot" w:pos="9062"/>
+            </w:tabs>
+            <w:rPr>
+              <w:noProof/>
+              <w:kern w:val="2"/>
+              <w:sz w:val="24"/>
+              <w:szCs w:val="24"/>
+              <w:lang w:eastAsia="fr-FR"/>
+              <w14:ligatures w14:val="standardContextual"/>
+            </w:rPr>
+          </w:pPr>
+          <w:hyperlink w:anchor="_Toc166660906" w:history="1">
+            <w:r>
+              <w:rPr>
+                <w:rStyle w:val="Lienhypertexte"/>
+                <w:noProof/>
+              </w:rPr>
+              <w:t>Veille sécurité</w:t>
+            </w:r>
+            <w:r>
+              <w:rPr>
+                <w:noProof/>
+                <w:webHidden/>
+              </w:rPr>
+              <w:tab/>
+            </w:r>
+            <w:r>
+              <w:rPr>
+                <w:noProof/>
+                <w:webHidden/>
+              </w:rPr>
+              <w:fldChar w:fldCharType="begin"/>
+            </w:r>
+            <w:r>
+              <w:rPr>
+                <w:noProof/>
+                <w:webHidden/>
+              </w:rPr>
+              <w:instrText xml:space="preserve"> PAGEREF _Toc166660906 \h </w:instrText>
+            </w:r>
+            <w:r>
+              <w:rPr>
+                <w:noProof/>
+                <w:webHidden/>
+              </w:rPr>
+            </w:r>
+            <w:r>
+              <w:rPr>
+                <w:noProof/>
+                <w:webHidden/>
+              </w:rPr>
+              <w:fldChar w:fldCharType="separate"/>
+            </w:r>
+            <w:r>
+              <w:rPr>
+                <w:noProof/>
+                <w:webHidden/>
+              </w:rPr>
+              <w:t>4</w:t>
+            </w:r>
+            <w:r>
+              <w:rPr>
+                <w:noProof/>
+                <w:webHidden/>
+              </w:rPr>
+              <w:fldChar w:fldCharType="end"/>
+            </w:r>
+          </w:hyperlink>
+        </w:p>
+        <w:p>
+          <w:pPr>
+            <w:pStyle w:val="TM1"/>
+            <w:tabs>
+              <w:tab w:val="right" w:leader="dot" w:pos="9062"/>
+            </w:tabs>
+            <w:rPr>
+              <w:noProof/>
+              <w:kern w:val="2"/>
+              <w:sz w:val="24"/>
+              <w:szCs w:val="24"/>
+              <w:lang w:eastAsia="fr-FR"/>
+              <w14:ligatures w14:val="standardContextual"/>
+            </w:rPr>
+          </w:pPr>
+          <w:hyperlink w:anchor="_Toc166660907" w:history="1">
+            <w:r>
+              <w:rPr>
+                <w:rStyle w:val="Lienhypertexte"/>
+                <w:noProof/>
+              </w:rPr>
+              <w:t>Difficultés rencontrées</w:t>
+            </w:r>
+            <w:r>
+              <w:rPr>
+                <w:noProof/>
+                <w:webHidden/>
+              </w:rPr>
+              <w:tab/>
+            </w:r>
+            <w:r>
+              <w:rPr>
+                <w:noProof/>
+                <w:webHidden/>
+              </w:rPr>
+              <w:fldChar w:fldCharType="begin"/>
+            </w:r>
+            <w:r>
+              <w:rPr>
+                <w:noProof/>
+                <w:webHidden/>
+              </w:rPr>
+              <w:instrText xml:space="preserve"> PAGEREF _Toc166660907 \h </w:instrText>
+            </w:r>
+            <w:r>
+              <w:rPr>
+                <w:noProof/>
+                <w:webHidden/>
+              </w:rPr>
+            </w:r>
+            <w:r>
+              <w:rPr>
+                <w:noProof/>
+                <w:webHidden/>
+              </w:rPr>
+              <w:fldChar w:fldCharType="separate"/>
+            </w:r>
+            <w:r>
+              <w:rPr>
+                <w:noProof/>
+                <w:webHidden/>
+              </w:rPr>
+              <w:t>4</w:t>
+            </w:r>
+            <w:r>
+              <w:rPr>
+                <w:noProof/>
+                <w:webHidden/>
+              </w:rPr>
+              <w:fldChar w:fldCharType="end"/>
+            </w:r>
+          </w:hyperlink>
+        </w:p>
+        <w:p>
+          <w:pPr>
+            <w:pStyle w:val="TM1"/>
+            <w:tabs>
+              <w:tab w:val="right" w:leader="dot" w:pos="9062"/>
+            </w:tabs>
+            <w:rPr>
+              <w:noProof/>
+              <w:kern w:val="2"/>
+              <w:sz w:val="24"/>
+              <w:szCs w:val="24"/>
+              <w:lang w:eastAsia="fr-FR"/>
+              <w14:ligatures w14:val="standardContextual"/>
+            </w:rPr>
+          </w:pPr>
+          <w:hyperlink w:anchor="_Toc166660908" w:history="1">
+            <w:r>
+              <w:rPr>
+                <w:rStyle w:val="Lienhypertexte"/>
+                <w:noProof/>
+              </w:rPr>
+              <w:t>Conclusion</w:t>
+            </w:r>
+            <w:r>
+              <w:rPr>
+                <w:noProof/>
+                <w:webHidden/>
+              </w:rPr>
+              <w:tab/>
+            </w:r>
+            <w:r>
+              <w:rPr>
+                <w:noProof/>
+                <w:webHidden/>
+              </w:rPr>
+              <w:fldChar w:fldCharType="begin"/>
+            </w:r>
+            <w:r>
+              <w:rPr>
+                <w:noProof/>
+                <w:webHidden/>
+              </w:rPr>
+              <w:instrText xml:space="preserve"> PAGEREF _Toc166660908 \h </w:instrText>
+            </w:r>
+            <w:r>
+              <w:rPr>
+                <w:noProof/>
+                <w:webHidden/>
+              </w:rPr>
+            </w:r>
+            <w:r>
+              <w:rPr>
+                <w:noProof/>
+                <w:webHidden/>
+              </w:rPr>
+              <w:fldChar w:fldCharType="separate"/>
+            </w:r>
+            <w:r>
+              <w:rPr>
+                <w:noProof/>
+                <w:webHidden/>
+              </w:rPr>
+              <w:t>4</w:t>
+            </w:r>
+            <w:r>
+              <w:rPr>
+                <w:noProof/>
+                <w:webHidden/>
+              </w:rPr>
+              <w:fldChar w:fldCharType="end"/>
+            </w:r>
+          </w:hyperlink>
+        </w:p>
+        <w:p>
+          <w:pPr>
+            <w:pStyle w:val="TM1"/>
+            <w:tabs>
+              <w:tab w:val="right" w:leader="dot" w:pos="9062"/>
+            </w:tabs>
+            <w:rPr>
+              <w:noProof/>
+              <w:kern w:val="2"/>
+              <w:sz w:val="24"/>
+              <w:szCs w:val="24"/>
+              <w:lang w:eastAsia="fr-FR"/>
+              <w14:ligatures w14:val="standardContextual"/>
+            </w:rPr>
+          </w:pPr>
+          <w:hyperlink w:anchor="_Toc166660909" w:history="1">
+            <w:r>
+              <w:rPr>
+                <w:rStyle w:val="Lienhypertexte"/>
+                <w:noProof/>
+              </w:rPr>
+              <w:t>Remerciments</w:t>
+            </w:r>
+            <w:r>
+              <w:rPr>
+                <w:noProof/>
+                <w:webHidden/>
+              </w:rPr>
+              <w:tab/>
+            </w:r>
+            <w:r>
+              <w:rPr>
+                <w:noProof/>
+                <w:webHidden/>
+              </w:rPr>
+              <w:fldChar w:fldCharType="begin"/>
+            </w:r>
+            <w:r>
+              <w:rPr>
+                <w:noProof/>
+                <w:webHidden/>
+              </w:rPr>
+              <w:instrText xml:space="preserve"> PAGEREF _Toc166660909 \h </w:instrText>
+            </w:r>
+            <w:r>
+              <w:rPr>
+                <w:noProof/>
+                <w:webHidden/>
+              </w:rPr>
+            </w:r>
+            <w:r>
+              <w:rPr>
+                <w:noProof/>
+                <w:webHidden/>
+              </w:rPr>
+              <w:fldChar w:fldCharType="separate"/>
+            </w:r>
+            <w:r>
+              <w:rPr>
+                <w:noProof/>
+                <w:webHidden/>
+              </w:rPr>
+              <w:t>4</w:t>
+            </w:r>
+            <w:r>
+              <w:rPr>
+                <w:noProof/>
+                <w:webHidden/>
+              </w:rPr>
+              <w:fldChar w:fldCharType="end"/>
+            </w:r>
+          </w:hyperlink>
+        </w:p>
+        <w:p>
+          <w:pPr>
+            <w:pStyle w:val="TM1"/>
+            <w:tabs>
+              <w:tab w:val="right" w:leader="dot" w:pos="9062"/>
+            </w:tabs>
+            <w:rPr>
+              <w:noProof/>
+              <w:kern w:val="2"/>
+              <w:sz w:val="24"/>
+              <w:szCs w:val="24"/>
+              <w:lang w:eastAsia="fr-FR"/>
+              <w14:ligatures w14:val="standardContextual"/>
+            </w:rPr>
+          </w:pPr>
+          <w:hyperlink w:anchor="_Toc166660910" w:history="1">
+            <w:r>
+              <w:rPr>
+                <w:rStyle w:val="Lienhypertexte"/>
+                <w:noProof/>
+              </w:rPr>
+              <w:t>Annexe</w:t>
+            </w:r>
+            <w:r>
+              <w:rPr>
+                <w:noProof/>
+                <w:webHidden/>
+              </w:rPr>
+              <w:tab/>
+            </w:r>
+            <w:r>
+              <w:rPr>
+                <w:noProof/>
+                <w:webHidden/>
+              </w:rPr>
+              <w:fldChar w:fldCharType="begin"/>
+            </w:r>
+            <w:r>
+              <w:rPr>
+                <w:noProof/>
+                <w:webHidden/>
+              </w:rPr>
+              <w:instrText xml:space="preserve"> PAGEREF _Toc166660910 \h </w:instrText>
+            </w:r>
+            <w:r>
+              <w:rPr>
+                <w:noProof/>
+                <w:webHidden/>
+              </w:rPr>
+            </w:r>
+            <w:r>
+              <w:rPr>
+                <w:noProof/>
+                <w:webHidden/>
+              </w:rPr>
+              <w:fldChar w:fldCharType="separate"/>
+            </w:r>
+            <w:r>
+              <w:rPr>
+                <w:noProof/>
+                <w:webHidden/>
+              </w:rPr>
+              <w:t>5</w:t>
+            </w:r>
+            <w:r>
+              <w:rPr>
+                <w:noProof/>
+                <w:webHidden/>
+              </w:rPr>
+              <w:fldChar w:fldCharType="end"/>
+            </w:r>
+          </w:hyperlink>
+        </w:p>
+        <w:p>
+          <w:pPr>
+            <w:pStyle w:val="TM2"/>
+            <w:tabs>
+              <w:tab w:val="right" w:leader="dot" w:pos="9062"/>
+            </w:tabs>
+            <w:rPr>
+              <w:noProof/>
+              <w:kern w:val="2"/>
+              <w:sz w:val="24"/>
+              <w:szCs w:val="24"/>
+              <w:lang w:eastAsia="fr-FR"/>
+              <w14:ligatures w14:val="standardContextual"/>
+            </w:rPr>
+          </w:pPr>
+          <w:hyperlink w:anchor="_Toc166660911" w:history="1">
+            <w:r>
+              <w:rPr>
+                <w:rStyle w:val="Lienhypertexte"/>
+                <w:noProof/>
+              </w:rPr>
+              <w:t>Cahier des charges</w:t>
+            </w:r>
+            <w:r>
+              <w:rPr>
+                <w:noProof/>
+                <w:webHidden/>
+              </w:rPr>
+              <w:tab/>
+            </w:r>
+            <w:r>
+              <w:rPr>
+                <w:noProof/>
+                <w:webHidden/>
+              </w:rPr>
+              <w:fldChar w:fldCharType="begin"/>
+            </w:r>
+            <w:r>
+              <w:rPr>
+                <w:noProof/>
+                <w:webHidden/>
+              </w:rPr>
+              <w:instrText xml:space="preserve"> PAGEREF _Toc166660911 \h </w:instrText>
+            </w:r>
+            <w:r>
+              <w:rPr>
+                <w:noProof/>
+                <w:webHidden/>
+              </w:rPr>
+            </w:r>
+            <w:r>
+              <w:rPr>
+                <w:noProof/>
+                <w:webHidden/>
+              </w:rPr>
+              <w:fldChar w:fldCharType="separate"/>
+            </w:r>
+            <w:r>
+              <w:rPr>
+                <w:noProof/>
+                <w:webHidden/>
+              </w:rPr>
+              <w:t>5</w:t>
             </w:r>
             <w:r>
               <w:rPr>
@@ -916,18 +4518,16 @@
     </w:sdt>
     <w:p/>
     <w:p>
-      <w:r>
-        <w:br w:type="page"/>
-      </w:r>
-    </w:p>
-    <w:p>
       <w:pPr>
         <w:pStyle w:val="Titre1"/>
       </w:pPr>
-      <w:bookmarkStart w:id="0" w:name="_Toc166487458"/>
+      <w:r>
+        <w:br w:type="page"/>
+      </w:r>
+      <w:bookmarkStart w:id="0" w:name="_Toc166660858"/>
       <w:r>
         <w:lastRenderedPageBreak/>
-        <w:t>Présentation</w:t>
+        <w:t>Personal presentation</w:t>
       </w:r>
       <w:bookmarkEnd w:id="0"/>
     </w:p>
@@ -935,77 +4535,755 @@
     <w:p>
       <w:pPr>
         <w:pStyle w:val="Titre2"/>
+        <w:ind w:firstLine="708"/>
       </w:pPr>
-      <w:bookmarkStart w:id="1" w:name="_Toc166487459"/>
-      <w:r>
-        <w:t>Qu’est-ce que c’est ?</w:t>
+      <w:bookmarkStart w:id="1" w:name="_Toc166660859"/>
+      <w:r>
+        <w:t>About me</w:t>
       </w:r>
       <w:bookmarkEnd w:id="1"/>
-    </w:p>
-    <w:p/>
-    <w:p>
-      <w:r>
-        <w:t>Uber Cut est une plateforme de réservation de services cosmetiques à domicile, le but est de simplifier la relation entre le client et les coiffeurs des environs.</w:t>
-      </w:r>
-    </w:p>
-    <w:p>
-      <w:r>
-        <w:t xml:space="preserve">Les </w:t>
-      </w:r>
-      <w:r>
-        <w:t>deux avantages de l’application sont :</w:t>
-      </w:r>
     </w:p>
     <w:p>
       <w:pPr>
-        <w:pStyle w:val="Paragraphedeliste"/>
-        <w:numPr>
-          <w:ilvl w:val="0"/>
-          <w:numId w:val="1"/>
-        </w:numPr>
+        <w:pStyle w:val="NormalWeb"/>
+        <w:ind w:firstLine="708"/>
+        <w:rPr>
+          <w:rFonts w:ascii="Aptos" w:hAnsi="Aptos"/>
+          <w:sz w:val="22"/>
+          <w:szCs w:val="22"/>
+        </w:rPr>
       </w:pPr>
       <w:r>
-        <w:t>Rendre l’experience plus confortable pour un utilisateur voulant une coiffure.</w:t>
+        <w:rPr>
+          <w:rFonts w:ascii="Aptos" w:hAnsi="Aptos"/>
+          <w:sz w:val="22"/>
+          <w:szCs w:val="22"/>
+        </w:rPr>
+        <w:t>Hello,</w:t>
+      </w:r>
+      <w:r>
+        <w:rPr>
+          <w:rFonts w:ascii="Aptos" w:hAnsi="Aptos"/>
+          <w:sz w:val="22"/>
+          <w:szCs w:val="22"/>
+        </w:rPr>
+        <w:t xml:space="preserve"> I'm Wassim BACHA, currently 22 years old. I'm in my third year of full-stack development studies at EFREI while working at ADventori. </w:t>
       </w:r>
     </w:p>
     <w:p>
       <w:pPr>
-        <w:pStyle w:val="Paragraphedeliste"/>
-        <w:numPr>
-          <w:ilvl w:val="0"/>
-          <w:numId w:val="1"/>
-        </w:numPr>
+        <w:pStyle w:val="NormalWeb"/>
+        <w:rPr>
+          <w:rFonts w:ascii="Aptos" w:hAnsi="Aptos"/>
+          <w:sz w:val="22"/>
+          <w:szCs w:val="22"/>
+        </w:rPr>
       </w:pPr>
       <w:r>
-        <w:t>Permettre à n’importe qui de gagner de l’argent en faisant des coiffures à domicile.</w:t>
+        <w:rPr>
+          <w:rFonts w:ascii="Aptos" w:hAnsi="Aptos"/>
+          <w:sz w:val="22"/>
+          <w:szCs w:val="22"/>
+        </w:rPr>
+        <w:t>Although I currently reside in Villejuif, I've had the opportunity to move quite frequently, exploring different cities and opportunities. Last year, I worked as a Computer Engineer at Hanover Displays in Nice.</w:t>
+      </w:r>
+    </w:p>
+    <w:p>
+      <w:pPr>
+        <w:pStyle w:val="NormalWeb"/>
+        <w:rPr>
+          <w:rFonts w:ascii="Aptos" w:hAnsi="Aptos"/>
+          <w:sz w:val="22"/>
+          <w:szCs w:val="22"/>
+        </w:rPr>
+      </w:pPr>
+      <w:r>
+        <w:rPr>
+          <w:rFonts w:ascii="Aptos" w:hAnsi="Aptos"/>
+          <w:sz w:val="22"/>
+          <w:szCs w:val="22"/>
+        </w:rPr>
+        <w:t>I'm deeply passionate about software development and have a keen interest in the video game Counter-Strike. After completing my baccalauréat in Sciences, I pursued a multidisciplinary academic path in mathematics, computer science, and physics, followed by two years in a BTS SIO SLAM program in alternating work-study format. Today, I'm nearing the completion of my third year in a bachelor's program specializing in web and application development, still in alternating work-study format.</w:t>
+      </w:r>
+    </w:p>
+    <w:p>
+      <w:pPr>
+        <w:pStyle w:val="NormalWeb"/>
+        <w:rPr>
+          <w:rFonts w:ascii="Aptos" w:hAnsi="Aptos"/>
+          <w:sz w:val="22"/>
+          <w:szCs w:val="22"/>
+        </w:rPr>
+      </w:pPr>
+      <w:r>
+        <w:rPr>
+          <w:rFonts w:ascii="Aptos" w:hAnsi="Aptos"/>
+          <w:sz w:val="22"/>
+          <w:szCs w:val="22"/>
+        </w:rPr>
+        <w:t>The project I'm excited to present today is called Uber Cut. It's an innovative platform for scheduling appointments with local hairdressers.</w:t>
+      </w:r>
+    </w:p>
+    <w:p>
+      <w:pPr>
+        <w:pStyle w:val="Titre2"/>
+        <w:ind w:firstLine="708"/>
+      </w:pPr>
+      <w:bookmarkStart w:id="2" w:name="_Toc166660860"/>
+      <w:r>
+        <w:t>About my job</w:t>
+      </w:r>
+      <w:bookmarkEnd w:id="2"/>
+    </w:p>
+    <w:p>
+      <w:r>
+        <w:tab/>
+      </w:r>
+    </w:p>
+    <w:p>
+      <w:r>
+        <w:tab/>
+        <w:t>So far since my 1st year of BTS, with every new year came a new work environnement.</w:t>
       </w:r>
     </w:p>
     <w:p/>
     <w:p>
       <w:pPr>
+        <w:pStyle w:val="Titre1"/>
+      </w:pPr>
+      <w:bookmarkStart w:id="3" w:name="_Toc166660861"/>
+      <w:r>
+        <w:lastRenderedPageBreak/>
+        <w:t>Présentation du projet</w:t>
+      </w:r>
+      <w:bookmarkEnd w:id="3"/>
+    </w:p>
+    <w:p>
+      <w:pPr>
+        <w:pStyle w:val="Titre1"/>
+      </w:pPr>
+      <w:bookmarkStart w:id="4" w:name="_Toc166660862"/>
+      <w:r>
+        <w:t>Cahier des charges</w:t>
+      </w:r>
+      <w:bookmarkEnd w:id="4"/>
+    </w:p>
+    <w:p>
+      <w:pPr>
         <w:pStyle w:val="Titre2"/>
+        <w:ind w:firstLine="708"/>
       </w:pPr>
-      <w:bookmarkStart w:id="2" w:name="_Toc166487460"/>
-      <w:r>
-        <w:t>Exigences de l’application</w:t>
-      </w:r>
-      <w:bookmarkEnd w:id="2"/>
+      <w:bookmarkStart w:id="5" w:name="_Toc166660863"/>
+      <w:r>
+        <w:t>Objectifs</w:t>
+      </w:r>
+      <w:bookmarkEnd w:id="5"/>
     </w:p>
-    <w:p/>
-    <w:p/>
-    <w:p/>
+    <w:p>
+      <w:pPr>
+        <w:pStyle w:val="Titre2"/>
+        <w:ind w:firstLine="708"/>
+      </w:pPr>
+      <w:bookmarkStart w:id="6" w:name="_Toc166660864"/>
+      <w:r>
+        <w:t>Cibles</w:t>
+      </w:r>
+      <w:bookmarkEnd w:id="6"/>
+    </w:p>
+    <w:p>
+      <w:pPr>
+        <w:pStyle w:val="Titre2"/>
+        <w:ind w:firstLine="708"/>
+      </w:pPr>
+      <w:bookmarkStart w:id="7" w:name="_Toc166660865"/>
+      <w:r>
+        <w:t>Exigences fonctionnelles</w:t>
+      </w:r>
+      <w:bookmarkEnd w:id="7"/>
+    </w:p>
+    <w:p>
+      <w:pPr>
+        <w:pStyle w:val="Titre3"/>
+        <w:ind w:left="708" w:firstLine="708"/>
+      </w:pPr>
+      <w:bookmarkStart w:id="8" w:name="_Toc166660866"/>
+      <w:r>
+        <w:t>Exigences ‘Front-end’</w:t>
+      </w:r>
+      <w:bookmarkEnd w:id="8"/>
+    </w:p>
+    <w:p>
+      <w:pPr>
+        <w:pStyle w:val="Titre3"/>
+        <w:ind w:left="708" w:firstLine="708"/>
+      </w:pPr>
+      <w:bookmarkStart w:id="9" w:name="_Toc166660867"/>
+      <w:r>
+        <w:t>Exigences ‘Back-end’</w:t>
+      </w:r>
+      <w:bookmarkEnd w:id="9"/>
+    </w:p>
+    <w:p>
+      <w:pPr>
+        <w:pStyle w:val="Titre3"/>
+      </w:pPr>
+      <w:r>
+        <w:tab/>
+      </w:r>
+      <w:r>
+        <w:tab/>
+      </w:r>
+      <w:bookmarkStart w:id="10" w:name="_Toc166660868"/>
+      <w:r>
+        <w:t>L’utilisateur</w:t>
+      </w:r>
+      <w:bookmarkEnd w:id="10"/>
+    </w:p>
+    <w:p>
+      <w:pPr>
+        <w:pStyle w:val="Titre3"/>
+      </w:pPr>
+      <w:r>
+        <w:tab/>
+      </w:r>
+      <w:r>
+        <w:tab/>
+      </w:r>
+      <w:bookmarkStart w:id="11" w:name="_Toc166660869"/>
+      <w:r>
+        <w:t>Confidentialité</w:t>
+      </w:r>
+      <w:bookmarkEnd w:id="11"/>
+    </w:p>
+    <w:p>
+      <w:pPr>
+        <w:pStyle w:val="Titre3"/>
+      </w:pPr>
+      <w:r>
+        <w:tab/>
+      </w:r>
+      <w:r>
+        <w:tab/>
+      </w:r>
+      <w:bookmarkStart w:id="12" w:name="_Toc166660870"/>
+      <w:r>
+        <w:t>Droits d’accès</w:t>
+      </w:r>
+      <w:bookmarkEnd w:id="12"/>
+    </w:p>
+    <w:p>
+      <w:pPr>
+        <w:pStyle w:val="Titre3"/>
+      </w:pPr>
+      <w:r>
+        <w:tab/>
+      </w:r>
+      <w:r>
+        <w:tab/>
+      </w:r>
+      <w:bookmarkStart w:id="13" w:name="_Toc166660871"/>
+      <w:r>
+        <w:t>Authentification</w:t>
+      </w:r>
+      <w:bookmarkEnd w:id="13"/>
+    </w:p>
     <w:p>
       <w:pPr>
         <w:pStyle w:val="Titre2"/>
       </w:pPr>
-      <w:bookmarkStart w:id="3" w:name="_Toc166487461"/>
-      <w:r>
-        <w:t>Critères de succès</w:t>
-      </w:r>
-      <w:bookmarkEnd w:id="3"/>
+      <w:r>
+        <w:tab/>
+      </w:r>
+      <w:bookmarkStart w:id="14" w:name="_Toc166660872"/>
+      <w:r>
+        <w:t>Exigences &amp; choix techniques</w:t>
+      </w:r>
+      <w:bookmarkEnd w:id="14"/>
     </w:p>
-    <w:p/>
-    <w:p/>
+    <w:p>
+      <w:pPr>
+        <w:pStyle w:val="Titre3"/>
+      </w:pPr>
+      <w:r>
+        <w:tab/>
+      </w:r>
+      <w:r>
+        <w:tab/>
+      </w:r>
+      <w:bookmarkStart w:id="15" w:name="_Toc166660873"/>
+      <w:r>
+        <w:t>Exigences</w:t>
+      </w:r>
+      <w:bookmarkEnd w:id="15"/>
+    </w:p>
+    <w:p>
+      <w:pPr>
+        <w:pStyle w:val="Titre3"/>
+      </w:pPr>
+      <w:r>
+        <w:tab/>
+      </w:r>
+      <w:r>
+        <w:tab/>
+      </w:r>
+      <w:bookmarkStart w:id="16" w:name="_Toc166660874"/>
+      <w:r>
+        <w:t>Choix</w:t>
+      </w:r>
+      <w:bookmarkEnd w:id="16"/>
+    </w:p>
+    <w:p>
+      <w:pPr>
+        <w:pStyle w:val="Titre2"/>
+      </w:pPr>
+      <w:r>
+        <w:tab/>
+      </w:r>
+      <w:bookmarkStart w:id="17" w:name="_Toc166660875"/>
+      <w:r>
+        <w:t>Définition du MVP (Minimum Viable Product)</w:t>
+      </w:r>
+      <w:bookmarkEnd w:id="17"/>
+    </w:p>
+    <w:p>
+      <w:pPr>
+        <w:pStyle w:val="Titre2"/>
+      </w:pPr>
+      <w:r>
+        <w:tab/>
+      </w:r>
+      <w:bookmarkStart w:id="18" w:name="_Toc166660876"/>
+      <w:r>
+        <w:t>Contraintes</w:t>
+      </w:r>
+      <w:bookmarkEnd w:id="18"/>
+    </w:p>
+    <w:p>
+      <w:pPr>
+        <w:pStyle w:val="Titre1"/>
+      </w:pPr>
+      <w:bookmarkStart w:id="19" w:name="_Toc166660877"/>
+      <w:r>
+        <w:t>Méthodologie &amp; Organisation</w:t>
+      </w:r>
+      <w:bookmarkEnd w:id="19"/>
+    </w:p>
+    <w:p>
+      <w:pPr>
+        <w:pStyle w:val="Titre1"/>
+      </w:pPr>
+      <w:bookmarkStart w:id="20" w:name="_Toc166660878"/>
+      <w:r>
+        <w:t>Conception de l’interface graphique</w:t>
+      </w:r>
+      <w:bookmarkEnd w:id="20"/>
+    </w:p>
+    <w:p>
+      <w:pPr>
+        <w:pStyle w:val="Titre2"/>
+      </w:pPr>
+      <w:r>
+        <w:tab/>
+      </w:r>
+      <w:bookmarkStart w:id="21" w:name="_Toc166660879"/>
+      <w:r>
+        <w:t>Zoning</w:t>
+      </w:r>
+      <w:bookmarkEnd w:id="21"/>
+    </w:p>
+    <w:p>
+      <w:pPr>
+        <w:pStyle w:val="Titre2"/>
+      </w:pPr>
+      <w:r>
+        <w:tab/>
+      </w:r>
+      <w:bookmarkStart w:id="22" w:name="_Toc166660880"/>
+      <w:r>
+        <w:t>Charte graphique</w:t>
+      </w:r>
+      <w:bookmarkEnd w:id="22"/>
+    </w:p>
+    <w:p>
+      <w:pPr>
+        <w:pStyle w:val="Titre3"/>
+      </w:pPr>
+      <w:r>
+        <w:tab/>
+      </w:r>
+      <w:r>
+        <w:tab/>
+      </w:r>
+      <w:bookmarkStart w:id="23" w:name="_Toc166660881"/>
+      <w:r>
+        <w:t>Les couleurs</w:t>
+      </w:r>
+      <w:bookmarkEnd w:id="23"/>
+    </w:p>
+    <w:p>
+      <w:pPr>
+        <w:pStyle w:val="Titre3"/>
+      </w:pPr>
+      <w:r>
+        <w:tab/>
+      </w:r>
+      <w:r>
+        <w:tab/>
+      </w:r>
+      <w:bookmarkStart w:id="24" w:name="_Toc166660882"/>
+      <w:r>
+        <w:t>Le logo</w:t>
+      </w:r>
+      <w:bookmarkEnd w:id="24"/>
+    </w:p>
+    <w:p>
+      <w:pPr>
+        <w:pStyle w:val="Titre2"/>
+      </w:pPr>
+      <w:r>
+        <w:tab/>
+      </w:r>
+      <w:bookmarkStart w:id="25" w:name="_Toc166660883"/>
+      <w:r>
+        <w:t>Le Wireframe</w:t>
+      </w:r>
+      <w:bookmarkEnd w:id="25"/>
+    </w:p>
+    <w:p>
+      <w:pPr>
+        <w:pStyle w:val="Titre2"/>
+      </w:pPr>
+      <w:r>
+        <w:tab/>
+      </w:r>
+      <w:bookmarkStart w:id="26" w:name="_Toc166660884"/>
+      <w:r>
+        <w:t>Maquettage</w:t>
+      </w:r>
+      <w:bookmarkEnd w:id="26"/>
+    </w:p>
+    <w:p>
+      <w:pPr>
+        <w:pStyle w:val="Titre1"/>
+      </w:pPr>
+      <w:bookmarkStart w:id="27" w:name="_Toc166660885"/>
+      <w:r>
+        <w:t>Conception de la base de données</w:t>
+      </w:r>
+      <w:bookmarkEnd w:id="27"/>
+    </w:p>
+    <w:p>
+      <w:pPr>
+        <w:pStyle w:val="Titre2"/>
+      </w:pPr>
+      <w:r>
+        <w:tab/>
+      </w:r>
+      <w:bookmarkStart w:id="28" w:name="_Toc166660886"/>
+      <w:r>
+        <w:t>Modèle Conceptuel de Données (MCD)</w:t>
+      </w:r>
+      <w:bookmarkEnd w:id="28"/>
+    </w:p>
+    <w:p>
+      <w:pPr>
+        <w:pStyle w:val="Titre2"/>
+      </w:pPr>
+      <w:r>
+        <w:tab/>
+      </w:r>
+      <w:bookmarkStart w:id="29" w:name="_Toc166660887"/>
+      <w:r>
+        <w:t>Modèle Logique de Données (MLD)</w:t>
+      </w:r>
+      <w:bookmarkEnd w:id="29"/>
+    </w:p>
+    <w:p>
+      <w:pPr>
+        <w:pStyle w:val="Titre1"/>
+      </w:pPr>
+      <w:bookmarkStart w:id="30" w:name="_Toc166660888"/>
+      <w:r>
+        <w:t>Conception de l’application</w:t>
+      </w:r>
+      <w:bookmarkEnd w:id="30"/>
+    </w:p>
+    <w:p>
+      <w:pPr>
+        <w:pStyle w:val="Titre2"/>
+      </w:pPr>
+      <w:r>
+        <w:lastRenderedPageBreak/>
+        <w:tab/>
+      </w:r>
+      <w:bookmarkStart w:id="31" w:name="_Toc166660889"/>
+      <w:r>
+        <w:t>Diagramme de cas d’utilisation (Use Case)</w:t>
+      </w:r>
+      <w:bookmarkEnd w:id="31"/>
+    </w:p>
+    <w:p>
+      <w:pPr>
+        <w:pStyle w:val="Titre2"/>
+      </w:pPr>
+      <w:r>
+        <w:tab/>
+      </w:r>
+      <w:bookmarkStart w:id="32" w:name="_Toc166660890"/>
+      <w:r>
+        <w:t>Diagramme de classe</w:t>
+      </w:r>
+      <w:bookmarkEnd w:id="32"/>
+    </w:p>
+    <w:p>
+      <w:pPr>
+        <w:pStyle w:val="Titre1"/>
+      </w:pPr>
+      <w:bookmarkStart w:id="33" w:name="_Toc166660891"/>
+      <w:r>
+        <w:t>Conception multicouche MVC</w:t>
+      </w:r>
+      <w:bookmarkEnd w:id="33"/>
+    </w:p>
+    <w:p>
+      <w:pPr>
+        <w:pStyle w:val="Titre2"/>
+      </w:pPr>
+      <w:r>
+        <w:tab/>
+      </w:r>
+      <w:bookmarkStart w:id="34" w:name="_Toc166660892"/>
+      <w:r>
+        <w:t>Le Modèle</w:t>
+      </w:r>
+      <w:bookmarkEnd w:id="34"/>
+    </w:p>
+    <w:p>
+      <w:pPr>
+        <w:pStyle w:val="Titre2"/>
+      </w:pPr>
+      <w:r>
+        <w:tab/>
+      </w:r>
+      <w:bookmarkStart w:id="35" w:name="_Toc166660893"/>
+      <w:r>
+        <w:t>La Vue</w:t>
+      </w:r>
+      <w:bookmarkEnd w:id="35"/>
+    </w:p>
+    <w:p>
+      <w:pPr>
+        <w:pStyle w:val="Titre2"/>
+      </w:pPr>
+      <w:r>
+        <w:tab/>
+      </w:r>
+      <w:bookmarkStart w:id="36" w:name="_Toc166660894"/>
+      <w:r>
+        <w:t>Le Contrôleur</w:t>
+      </w:r>
+      <w:bookmarkEnd w:id="36"/>
+    </w:p>
+    <w:p>
+      <w:pPr>
+        <w:pStyle w:val="Titre2"/>
+      </w:pPr>
+      <w:r>
+        <w:tab/>
+      </w:r>
+      <w:bookmarkStart w:id="37" w:name="_Toc166660895"/>
+      <w:r>
+        <w:t>Communication entre les 3 composants</w:t>
+      </w:r>
+      <w:bookmarkEnd w:id="37"/>
+    </w:p>
+    <w:p>
+      <w:pPr>
+        <w:pStyle w:val="Titre2"/>
+      </w:pPr>
+      <w:r>
+        <w:tab/>
+      </w:r>
+      <w:bookmarkStart w:id="38" w:name="_Toc166660896"/>
+      <w:r>
+        <w:t>L’architecture 3 tiers</w:t>
+      </w:r>
+      <w:bookmarkEnd w:id="38"/>
+    </w:p>
+    <w:p>
+      <w:pPr>
+        <w:pStyle w:val="Titre1"/>
+      </w:pPr>
+      <w:bookmarkStart w:id="39" w:name="_Toc166660897"/>
+      <w:r>
+        <w:t>Sécurité</w:t>
+      </w:r>
+      <w:bookmarkEnd w:id="39"/>
+    </w:p>
+    <w:p>
+      <w:pPr>
+        <w:pStyle w:val="Titre2"/>
+      </w:pPr>
+      <w:r>
+        <w:tab/>
+      </w:r>
+      <w:bookmarkStart w:id="40" w:name="_Toc166660898"/>
+      <w:r>
+        <w:t>Les attaques XSS (Cross-Script Scripting)</w:t>
+      </w:r>
+      <w:bookmarkEnd w:id="40"/>
+    </w:p>
+    <w:p>
+      <w:pPr>
+        <w:pStyle w:val="Titre2"/>
+      </w:pPr>
+      <w:r>
+        <w:tab/>
+      </w:r>
+      <w:bookmarkStart w:id="41" w:name="_Toc166660899"/>
+      <w:r>
+        <w:t>Les injections SQL</w:t>
+      </w:r>
+      <w:bookmarkEnd w:id="41"/>
+    </w:p>
+    <w:p>
+      <w:pPr>
+        <w:pStyle w:val="Titre2"/>
+      </w:pPr>
+      <w:r>
+        <w:tab/>
+      </w:r>
+      <w:bookmarkStart w:id="42" w:name="_Toc166660900"/>
+      <w:r>
+        <w:t>Les attaques CSRF (Cross-Site Request Forgery)</w:t>
+      </w:r>
+      <w:bookmarkEnd w:id="42"/>
+    </w:p>
+    <w:p>
+      <w:pPr>
+        <w:pStyle w:val="Titre1"/>
+      </w:pPr>
+      <w:bookmarkStart w:id="43" w:name="_Toc166660901"/>
+      <w:r>
+        <w:t>Politique de test</w:t>
+      </w:r>
+      <w:bookmarkEnd w:id="43"/>
+    </w:p>
+    <w:p>
+      <w:pPr>
+        <w:pStyle w:val="Titre2"/>
+      </w:pPr>
+      <w:r>
+        <w:tab/>
+      </w:r>
+      <w:bookmarkStart w:id="44" w:name="_Toc166660902"/>
+      <w:r>
+        <w:t>Les tests unitaires</w:t>
+      </w:r>
+      <w:bookmarkEnd w:id="44"/>
+    </w:p>
+    <w:p>
+      <w:pPr>
+        <w:pStyle w:val="Titre2"/>
+      </w:pPr>
+      <w:r>
+        <w:tab/>
+      </w:r>
+      <w:bookmarkStart w:id="45" w:name="_Toc166660903"/>
+      <w:r>
+        <w:t>Les tests d’intégration</w:t>
+      </w:r>
+      <w:bookmarkEnd w:id="45"/>
+    </w:p>
+    <w:p>
+      <w:pPr>
+        <w:pStyle w:val="Titre1"/>
+      </w:pPr>
+      <w:bookmarkStart w:id="46" w:name="_Toc166660904"/>
+      <w:r>
+        <w:t>Veille Technologique</w:t>
+      </w:r>
+      <w:bookmarkEnd w:id="46"/>
+    </w:p>
+    <w:p>
+      <w:pPr>
+        <w:pStyle w:val="Titre2"/>
+      </w:pPr>
+      <w:r>
+        <w:tab/>
+      </w:r>
+      <w:bookmarkStart w:id="47" w:name="_Toc166660905"/>
+      <w:r>
+        <w:t>Veille globale</w:t>
+      </w:r>
+      <w:bookmarkEnd w:id="47"/>
+    </w:p>
+    <w:p>
+      <w:pPr>
+        <w:pStyle w:val="Titre2"/>
+      </w:pPr>
+      <w:r>
+        <w:tab/>
+      </w:r>
+      <w:bookmarkStart w:id="48" w:name="_Toc166660906"/>
+      <w:r>
+        <w:t>Veille sécurité</w:t>
+      </w:r>
+      <w:bookmarkEnd w:id="48"/>
+    </w:p>
+    <w:p>
+      <w:pPr>
+        <w:pStyle w:val="Titre1"/>
+      </w:pPr>
+      <w:bookmarkStart w:id="49" w:name="_Toc166660907"/>
+      <w:r>
+        <w:t>Difficultés rencontrées</w:t>
+      </w:r>
+      <w:bookmarkEnd w:id="49"/>
+    </w:p>
+    <w:p>
+      <w:pPr>
+        <w:pStyle w:val="Titre1"/>
+      </w:pPr>
+      <w:bookmarkStart w:id="50" w:name="_Toc166660908"/>
+      <w:r>
+        <w:t>Conclusion</w:t>
+      </w:r>
+      <w:bookmarkEnd w:id="50"/>
+    </w:p>
+    <w:p>
+      <w:pPr>
+        <w:pStyle w:val="Titre1"/>
+      </w:pPr>
+      <w:bookmarkStart w:id="51" w:name="_Toc166660909"/>
+      <w:r>
+        <w:t>Remerciments</w:t>
+      </w:r>
+      <w:bookmarkEnd w:id="51"/>
+    </w:p>
+    <w:p>
+      <w:pPr>
+        <w:pStyle w:val="Titre1"/>
+      </w:pPr>
+      <w:bookmarkStart w:id="52" w:name="_Toc166660910"/>
+      <w:r>
+        <w:t>Annexe</w:t>
+      </w:r>
+      <w:bookmarkEnd w:id="52"/>
+    </w:p>
+    <w:p>
+      <w:pPr>
+        <w:pStyle w:val="Titre2"/>
+      </w:pPr>
+      <w:r>
+        <w:tab/>
+      </w:r>
+      <w:bookmarkStart w:id="53" w:name="_Toc166660911"/>
+      <w:r>
+        <w:t>Cahier des charges</w:t>
+      </w:r>
+      <w:bookmarkEnd w:id="53"/>
+    </w:p>
     <w:sectPr>
       <w:pgSz w:w="11906" w:h="16838"/>
       <w:pgMar w:top="1417" w:right="1417" w:bottom="1417" w:left="1417" w:header="708" w:footer="708" w:gutter="0"/>
@@ -1587,7 +5865,6 @@
     <w:next w:val="Normal"/>
     <w:link w:val="Titre3Car"/>
     <w:uiPriority w:val="9"/>
-    <w:semiHidden/>
     <w:unhideWhenUsed/>
     <w:qFormat/>
     <w:rsid w:val="00915B43"/>
@@ -1802,7 +6079,6 @@
     <w:basedOn w:val="Policepardfaut"/>
     <w:link w:val="Titre3"/>
     <w:uiPriority w:val="9"/>
-    <w:semiHidden/>
     <w:rsid w:val="00915B43"/>
     <w:rPr>
       <w:rFonts w:asciiTheme="majorHAnsi" w:eastAsiaTheme="majorEastAsia" w:hAnsiTheme="majorHAnsi" w:cstheme="majorBidi"/>
@@ -2214,6 +6490,35 @@
       <w:u w:val="single"/>
     </w:rPr>
   </w:style>
+  <w:style w:type="paragraph" w:styleId="TM3">
+    <w:name w:val="toc 3"/>
+    <w:basedOn w:val="Normal"/>
+    <w:next w:val="Normal"/>
+    <w:autoRedefine/>
+    <w:uiPriority w:val="39"/>
+    <w:unhideWhenUsed/>
+    <w:rsid w:val="00092564"/>
+    <w:pPr>
+      <w:spacing w:after="100"/>
+      <w:ind w:left="440"/>
+    </w:pPr>
+  </w:style>
+  <w:style w:type="paragraph" w:styleId="NormalWeb">
+    <w:name w:val="Normal (Web)"/>
+    <w:basedOn w:val="Normal"/>
+    <w:uiPriority w:val="99"/>
+    <w:unhideWhenUsed/>
+    <w:rsid w:val="0081614E"/>
+    <w:pPr>
+      <w:spacing w:before="100" w:beforeAutospacing="1" w:after="100" w:afterAutospacing="1" w:line="240" w:lineRule="auto"/>
+    </w:pPr>
+    <w:rPr>
+      <w:rFonts w:ascii="Times New Roman" w:eastAsia="Times New Roman" w:hAnsi="Times New Roman" w:cs="Times New Roman"/>
+      <w:sz w:val="24"/>
+      <w:szCs w:val="24"/>
+      <w:lang w:eastAsia="fr-FR"/>
+    </w:rPr>
+  </w:style>
 </w:styles>
 </file>
 

</xml_diff>

<commit_message>
Admin btn, users rdv and cut crud
</commit_message>
<xml_diff>
--- a/_redac/CDA - Wassim BACHA.docx
+++ b/_redac/CDA - Wassim BACHA.docx
@@ -14,560 +14,206 @@
         <w:p>
           <w:r>
             <w:rPr>
-              <w:rFonts w:asciiTheme="majorHAnsi" w:eastAsiaTheme="majorEastAsia" w:hAnsiTheme="majorHAnsi" w:cstheme="majorBidi"/>
               <w:noProof/>
-              <w:color w:val="FFFFFF" w:themeColor="background1"/>
-              <w:sz w:val="36"/>
-              <w:szCs w:val="36"/>
             </w:rPr>
-            <mc:AlternateContent>
-              <mc:Choice Requires="wpg">
-                <w:drawing>
-                  <wp:anchor distT="0" distB="0" distL="114300" distR="114300" simplePos="0" relativeHeight="251659264" behindDoc="0" locked="0" layoutInCell="1" allowOverlap="1" wp14:anchorId="71DF5851" wp14:editId="7992CCB3">
-                    <wp:simplePos x="0" y="0"/>
-                    <wp:positionH relativeFrom="page">
-                      <wp:align>center</wp:align>
-                    </wp:positionH>
-                    <wp:positionV relativeFrom="page">
-                      <wp:align>center</wp:align>
-                    </wp:positionV>
-                    <wp:extent cx="6858000" cy="9144000"/>
-                    <wp:effectExtent l="0" t="0" r="2540" b="635"/>
-                    <wp:wrapNone/>
-                    <wp:docPr id="11" name="Groupe 6"/>
-                    <wp:cNvGraphicFramePr/>
-                    <a:graphic xmlns:a="http://schemas.openxmlformats.org/drawingml/2006/main">
-                      <a:graphicData uri="http://schemas.microsoft.com/office/word/2010/wordprocessingGroup">
-                        <wpg:wgp>
-                          <wpg:cNvGrpSpPr/>
-                          <wpg:grpSpPr>
-                            <a:xfrm>
-                              <a:off x="0" y="0"/>
-                              <a:ext cx="6858000" cy="9144000"/>
-                              <a:chOff x="0" y="0"/>
-                              <a:chExt cx="6858000" cy="9144000"/>
-                            </a:xfrm>
-                          </wpg:grpSpPr>
-                          <wps:wsp>
-                            <wps:cNvPr id="33" name="Rectangle 33"/>
-                            <wps:cNvSpPr/>
-                            <wps:spPr>
-                              <a:xfrm>
-                                <a:off x="228600" y="0"/>
-                                <a:ext cx="6629400" cy="9144000"/>
-                              </a:xfrm>
-                              <a:prstGeom prst="rect">
-                                <a:avLst/>
-                              </a:prstGeom>
-                              <a:solidFill>
-                                <a:schemeClr val="tx1"/>
-                              </a:solidFill>
-                              <a:ln>
-                                <a:noFill/>
-                              </a:ln>
-                            </wps:spPr>
-                            <wps:style>
-                              <a:lnRef idx="2">
-                                <a:schemeClr val="accent1">
-                                  <a:shade val="50000"/>
-                                </a:schemeClr>
-                              </a:lnRef>
-                              <a:fillRef idx="1">
-                                <a:schemeClr val="accent1"/>
-                              </a:fillRef>
-                              <a:effectRef idx="0">
-                                <a:schemeClr val="accent1"/>
-                              </a:effectRef>
-                              <a:fontRef idx="minor">
-                                <a:schemeClr val="lt1"/>
-                              </a:fontRef>
-                            </wps:style>
-                            <wps:txbx>
-                              <w:txbxContent>
-                                <w:sdt>
-                                  <w:sdtPr>
-                                    <w:rPr>
-                                      <w:rFonts w:ascii="Uber Move Medium" w:eastAsiaTheme="majorEastAsia" w:hAnsi="Uber Move Medium" w:cstheme="majorBidi"/>
-                                      <w:color w:val="FFFFFF" w:themeColor="background1"/>
-                                      <w:sz w:val="84"/>
-                                      <w:szCs w:val="84"/>
-                                    </w:rPr>
-                                    <w:alias w:val="Titre"/>
-                                    <w:tag w:val=""/>
-                                    <w:id w:val="-960264625"/>
-                                    <w:dataBinding w:prefixMappings="xmlns:ns0='http://purl.org/dc/elements/1.1/' xmlns:ns1='http://schemas.openxmlformats.org/package/2006/metadata/core-properties' " w:xpath="/ns1:coreProperties[1]/ns0:title[1]" w:storeItemID="{6C3C8BC8-F283-45AE-878A-BAB7291924A1}"/>
-                                    <w:text/>
-                                  </w:sdtPr>
-                                  <w:sdtContent>
-                                    <w:p>
-                                      <w:pPr>
-                                        <w:pStyle w:val="NoSpacing"/>
-                                        <w:spacing w:after="120"/>
-                                        <w:rPr>
-                                          <w:rFonts w:ascii="Uber Move Medium" w:eastAsiaTheme="majorEastAsia" w:hAnsi="Uber Move Medium" w:cstheme="majorBidi"/>
-                                          <w:color w:val="FFFFFF" w:themeColor="background1"/>
-                                          <w:sz w:val="84"/>
-                                          <w:szCs w:val="84"/>
-                                        </w:rPr>
-                                      </w:pPr>
-                                      <w:r>
-                                        <w:rPr>
-                                          <w:rFonts w:ascii="Uber Move Medium" w:eastAsiaTheme="majorEastAsia" w:hAnsi="Uber Move Medium" w:cstheme="majorBidi"/>
-                                          <w:color w:val="FFFFFF" w:themeColor="background1"/>
-                                          <w:sz w:val="84"/>
-                                          <w:szCs w:val="84"/>
-                                        </w:rPr>
-                                        <w:t>Uber Cut</w:t>
-                                      </w:r>
-                                    </w:p>
-                                  </w:sdtContent>
-                                </w:sdt>
-                                <w:sdt>
-                                  <w:sdtPr>
-                                    <w:rPr>
-                                      <w:color w:val="FFFFFF" w:themeColor="background1"/>
-                                      <w:sz w:val="28"/>
-                                      <w:szCs w:val="28"/>
-                                    </w:rPr>
-                                    <w:alias w:val="Sous-titre"/>
-                                    <w:tag w:val=""/>
-                                    <w:id w:val="1611937615"/>
-                                    <w:dataBinding w:prefixMappings="xmlns:ns0='http://purl.org/dc/elements/1.1/' xmlns:ns1='http://schemas.openxmlformats.org/package/2006/metadata/core-properties' " w:xpath="/ns1:coreProperties[1]/ns0:subject[1]" w:storeItemID="{6C3C8BC8-F283-45AE-878A-BAB7291924A1}"/>
-                                    <w:text/>
-                                  </w:sdtPr>
-                                  <w:sdtContent>
-                                    <w:p>
-                                      <w:pPr>
-                                        <w:pStyle w:val="NoSpacing"/>
-                                        <w:rPr>
-                                          <w:color w:val="FFFFFF" w:themeColor="background1"/>
-                                          <w:sz w:val="28"/>
-                                          <w:szCs w:val="28"/>
-                                        </w:rPr>
-                                      </w:pPr>
-                                      <w:r>
-                                        <w:rPr>
-                                          <w:color w:val="FFFFFF" w:themeColor="background1"/>
-                                          <w:sz w:val="28"/>
-                                          <w:szCs w:val="28"/>
-                                        </w:rPr>
-                                        <w:t>Cahier des charges &amp; Expression des besoins</w:t>
-                                      </w:r>
-                                    </w:p>
-                                  </w:sdtContent>
-                                </w:sdt>
-                              </w:txbxContent>
-                            </wps:txbx>
-                            <wps:bodyPr rot="0" spcFirstLastPara="0" vertOverflow="overflow" horzOverflow="overflow" vert="horz" wrap="square" lIns="457200" tIns="914400" rIns="914400" bIns="2651760" numCol="1" spcCol="0" rtlCol="0" fromWordArt="0" anchor="b" anchorCtr="0" forceAA="0" compatLnSpc="1">
-                              <a:prstTxWarp prst="textNoShape">
-                                <a:avLst/>
-                              </a:prstTxWarp>
-                              <a:noAutofit/>
-                            </wps:bodyPr>
-                          </wps:wsp>
-                          <wps:wsp>
-                            <wps:cNvPr id="34" name="Rectangle 34"/>
-                            <wps:cNvSpPr/>
-                            <wps:spPr>
-                              <a:xfrm>
-                                <a:off x="0" y="0"/>
-                                <a:ext cx="228600" cy="9144000"/>
-                              </a:xfrm>
-                              <a:prstGeom prst="rect">
-                                <a:avLst/>
-                              </a:prstGeom>
-                              <a:solidFill>
-                                <a:schemeClr val="tx1">
-                                  <a:lumMod val="50000"/>
-                                  <a:lumOff val="50000"/>
-                                </a:schemeClr>
-                              </a:solidFill>
-                              <a:ln>
-                                <a:noFill/>
-                              </a:ln>
-                            </wps:spPr>
-                            <wps:style>
-                              <a:lnRef idx="2">
-                                <a:schemeClr val="accent1">
-                                  <a:shade val="50000"/>
-                                </a:schemeClr>
-                              </a:lnRef>
-                              <a:fillRef idx="1">
-                                <a:schemeClr val="accent1"/>
-                              </a:fillRef>
-                              <a:effectRef idx="0">
-                                <a:schemeClr val="accent1"/>
-                              </a:effectRef>
-                              <a:fontRef idx="minor">
-                                <a:schemeClr val="lt1"/>
-                              </a:fontRef>
-                            </wps:style>
-                            <wps:bodyPr rot="0" spcFirstLastPara="0" vertOverflow="overflow" horzOverflow="overflow" vert="horz" wrap="square" lIns="91440" tIns="45720" rIns="91440" bIns="45720" numCol="1" spcCol="0" rtlCol="0" fromWordArt="0" anchor="ctr" anchorCtr="0" forceAA="0" compatLnSpc="1">
-                              <a:prstTxWarp prst="textNoShape">
-                                <a:avLst/>
-                              </a:prstTxWarp>
-                              <a:noAutofit/>
-                            </wps:bodyPr>
-                          </wps:wsp>
-                          <wps:wsp>
-                            <wps:cNvPr id="35" name="Zone de texte 35"/>
-                            <wps:cNvSpPr txBox="1"/>
-                            <wps:spPr>
-                              <a:xfrm>
-                                <a:off x="228600" y="7162800"/>
-                                <a:ext cx="6629400" cy="1561465"/>
-                              </a:xfrm>
-                              <a:prstGeom prst="rect">
-                                <a:avLst/>
-                              </a:prstGeom>
-                              <a:noFill/>
-                              <a:ln w="6350">
-                                <a:noFill/>
-                              </a:ln>
-                              <a:effectLst/>
-                            </wps:spPr>
-                            <wps:style>
-                              <a:lnRef idx="0">
-                                <a:schemeClr val="accent1"/>
-                              </a:lnRef>
-                              <a:fillRef idx="0">
-                                <a:schemeClr val="accent1"/>
-                              </a:fillRef>
-                              <a:effectRef idx="0">
-                                <a:schemeClr val="accent1"/>
-                              </a:effectRef>
-                              <a:fontRef idx="minor">
-                                <a:schemeClr val="dk1"/>
-                              </a:fontRef>
-                            </wps:style>
-                            <wps:txbx>
-                              <w:txbxContent>
-                                <w:sdt>
-                                  <w:sdtPr>
-                                    <w:rPr>
-                                      <w:color w:val="000000" w:themeColor="text1"/>
-                                      <w:sz w:val="32"/>
-                                      <w:szCs w:val="32"/>
-                                    </w:rPr>
-                                    <w:alias w:val="Auteur"/>
-                                    <w:tag w:val=""/>
-                                    <w:id w:val="-315646564"/>
-                                    <w:dataBinding w:prefixMappings="xmlns:ns0='http://purl.org/dc/elements/1.1/' xmlns:ns1='http://schemas.openxmlformats.org/package/2006/metadata/core-properties' " w:xpath="/ns1:coreProperties[1]/ns0:creator[1]" w:storeItemID="{6C3C8BC8-F283-45AE-878A-BAB7291924A1}"/>
-                                    <w:text/>
-                                  </w:sdtPr>
-                                  <w:sdtContent>
-                                    <w:p>
-                                      <w:pPr>
-                                        <w:pStyle w:val="NoSpacing"/>
-                                        <w:rPr>
-                                          <w:color w:val="000000" w:themeColor="text1"/>
-                                          <w:sz w:val="32"/>
-                                          <w:szCs w:val="32"/>
-                                        </w:rPr>
-                                      </w:pPr>
-                                      <w:r>
-                                        <w:rPr>
-                                          <w:color w:val="000000" w:themeColor="text1"/>
-                                          <w:sz w:val="32"/>
-                                          <w:szCs w:val="32"/>
-                                        </w:rPr>
-                                        <w:t>Wassim Bacha</w:t>
-                                      </w:r>
-                                    </w:p>
-                                  </w:sdtContent>
-                                </w:sdt>
-                                <w:p>
-                                  <w:pPr>
-                                    <w:pStyle w:val="NoSpacing"/>
-                                    <w:rPr>
-                                      <w:color w:val="FFFFFF" w:themeColor="background1"/>
-                                      <w:sz w:val="18"/>
-                                      <w:szCs w:val="18"/>
-                                    </w:rPr>
-                                  </w:pPr>
-                                  <w:sdt>
-                                    <w:sdtPr>
-                                      <w:rPr>
-                                        <w:caps/>
-                                        <w:color w:val="FFFFFF" w:themeColor="background1"/>
-                                        <w:sz w:val="18"/>
-                                        <w:szCs w:val="18"/>
-                                      </w:rPr>
-                                      <w:alias w:val="Société"/>
-                                      <w:tag w:val=""/>
-                                      <w:id w:val="-775099975"/>
-                                      <w:showingPlcHdr/>
-                                      <w:dataBinding w:prefixMappings="xmlns:ns0='http://schemas.openxmlformats.org/officeDocument/2006/extended-properties' " w:xpath="/ns0:Properties[1]/ns0:Company[1]" w:storeItemID="{6668398D-A668-4E3E-A5EB-62B293D839F1}"/>
-                                      <w:text/>
-                                    </w:sdtPr>
-                                    <w:sdtContent>
-                                      <w:r>
-                                        <w:rPr>
-                                          <w:caps/>
-                                          <w:color w:val="FFFFFF" w:themeColor="background1"/>
-                                          <w:sz w:val="18"/>
-                                          <w:szCs w:val="18"/>
-                                        </w:rPr>
-                                        <w:t xml:space="preserve">     </w:t>
-                                      </w:r>
-                                    </w:sdtContent>
-                                  </w:sdt>
-                                  <w:r>
-                                    <w:rPr>
-                                      <w:color w:val="FFFFFF" w:themeColor="background1"/>
-                                      <w:sz w:val="18"/>
-                                      <w:szCs w:val="18"/>
-                                    </w:rPr>
-                                    <w:t>  </w:t>
-                                  </w:r>
-                                  <w:sdt>
-                                    <w:sdtPr>
-                                      <w:rPr>
-                                        <w:color w:val="FFFFFF" w:themeColor="background1"/>
-                                        <w:sz w:val="18"/>
-                                        <w:szCs w:val="18"/>
-                                      </w:rPr>
-                                      <w:alias w:val="Adresse"/>
-                                      <w:tag w:val=""/>
-                                      <w:id w:val="-669564449"/>
-                                      <w:showingPlcHdr/>
-                                      <w:dataBinding w:prefixMappings="xmlns:ns0='http://schemas.microsoft.com/office/2006/coverPageProps' " w:xpath="/ns0:CoverPageProperties[1]/ns0:CompanyAddress[1]" w:storeItemID="{55AF091B-3C7A-41E3-B477-F2FDAA23CFDA}"/>
-                                      <w:text/>
-                                    </w:sdtPr>
-                                    <w:sdtContent>
-                                      <w:r>
-                                        <w:rPr>
-                                          <w:color w:val="FFFFFF" w:themeColor="background1"/>
-                                          <w:sz w:val="18"/>
-                                          <w:szCs w:val="18"/>
-                                        </w:rPr>
-                                        <w:t xml:space="preserve">     </w:t>
-                                      </w:r>
-                                    </w:sdtContent>
-                                  </w:sdt>
-                                </w:p>
-                              </w:txbxContent>
-                            </wps:txbx>
-                            <wps:bodyPr rot="0" spcFirstLastPara="0" vertOverflow="overflow" horzOverflow="overflow" vert="horz" wrap="square" lIns="457200" tIns="0" rIns="914400" bIns="0" numCol="1" spcCol="0" rtlCol="0" fromWordArt="0" anchor="b" anchorCtr="0" forceAA="0" compatLnSpc="1">
-                              <a:prstTxWarp prst="textNoShape">
-                                <a:avLst/>
-                              </a:prstTxWarp>
-                              <a:noAutofit/>
-                            </wps:bodyPr>
-                          </wps:wsp>
-                        </wpg:wgp>
-                      </a:graphicData>
-                    </a:graphic>
-                    <wp14:sizeRelH relativeFrom="page">
-                      <wp14:pctWidth>88200</wp14:pctWidth>
-                    </wp14:sizeRelH>
-                    <wp14:sizeRelV relativeFrom="page">
-                      <wp14:pctHeight>90900</wp14:pctHeight>
-                    </wp14:sizeRelV>
-                  </wp:anchor>
-                </w:drawing>
-              </mc:Choice>
-              <mc:Fallback>
-                <w:pict>
-                  <v:group w14:anchorId="71DF5851" id="Groupe 6" o:spid="_x0000_s1026" style="position:absolute;margin-left:0;margin-top:0;width:540pt;height:10in;z-index:251659264;mso-width-percent:882;mso-height-percent:909;mso-position-horizontal:center;mso-position-horizontal-relative:page;mso-position-vertical:center;mso-position-vertical-relative:page;mso-width-percent:882;mso-height-percent:909" coordsize="68580,91440" o:gfxdata="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">
-                    <v:rect id="Rectangle 33" o:spid="_x0000_s1027" style="position:absolute;left:2286;width:66294;height:91440;visibility:visible;mso-wrap-style:square;v-text-anchor:bottom" o:gfxdata="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" fillcolor="black [3213]" stroked="f" strokeweight="1pt">
-                      <v:textbox inset="36pt,1in,1in,208.8pt">
-                        <w:txbxContent>
-                          <w:sdt>
-                            <w:sdtPr>
+            <w:pict w14:anchorId="33CDE80D">
+              <v:group id="Groupe 6" o:spid="_x0000_s1026" style="position:absolute;margin-left:0;margin-top:0;width:540pt;height:10in;z-index:251659264;mso-width-percent:882;mso-height-percent:909;mso-position-horizontal:center;mso-position-horizontal-relative:page;mso-position-vertical:center;mso-position-vertical-relative:page;mso-width-percent:882;mso-height-percent:909" coordsize="68580,91440" o:gfxdata="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">
+                <v:rect id="Rectangle 33" o:spid="_x0000_s1027" style="position:absolute;left:2286;width:66294;height:91440;visibility:visible;mso-wrap-style:square;v-text-anchor:bottom" o:gfxdata="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" fillcolor="black [3213]" stroked="f" strokeweight="1pt">
+                  <v:textbox inset="36pt,1in,1in,208.8pt">
+                    <w:txbxContent>
+                      <w:sdt>
+                        <w:sdtPr>
+                          <w:rPr>
+                            <w:rFonts w:ascii="Uber Move Medium" w:eastAsiaTheme="majorEastAsia" w:hAnsi="Uber Move Medium" w:cstheme="majorBidi"/>
+                            <w:color w:val="FFFFFF" w:themeColor="background1"/>
+                            <w:sz w:val="84"/>
+                            <w:szCs w:val="84"/>
+                          </w:rPr>
+                          <w:alias w:val="Titre"/>
+                          <w:tag w:val=""/>
+                          <w:id w:val="-960264625"/>
+                          <w:dataBinding w:prefixMappings="xmlns:ns0='http://purl.org/dc/elements/1.1/' xmlns:ns1='http://schemas.openxmlformats.org/package/2006/metadata/core-properties' " w:xpath="/ns1:coreProperties[1]/ns0:title[1]" w:storeItemID="{6C3C8BC8-F283-45AE-878A-BAB7291924A1}"/>
+                          <w:text/>
+                        </w:sdtPr>
+                        <w:sdtContent>
+                          <w:p>
+                            <w:pPr>
+                              <w:pStyle w:val="NoSpacing"/>
+                              <w:spacing w:after="120"/>
                               <w:rPr>
                                 <w:rFonts w:ascii="Uber Move Medium" w:eastAsiaTheme="majorEastAsia" w:hAnsi="Uber Move Medium" w:cstheme="majorBidi"/>
                                 <w:color w:val="FFFFFF" w:themeColor="background1"/>
                                 <w:sz w:val="84"/>
                                 <w:szCs w:val="84"/>
                               </w:rPr>
-                              <w:alias w:val="Titre"/>
-                              <w:tag w:val=""/>
-                              <w:id w:val="-960264625"/>
-                              <w:dataBinding w:prefixMappings="xmlns:ns0='http://purl.org/dc/elements/1.1/' xmlns:ns1='http://schemas.openxmlformats.org/package/2006/metadata/core-properties' " w:xpath="/ns1:coreProperties[1]/ns0:title[1]" w:storeItemID="{6C3C8BC8-F283-45AE-878A-BAB7291924A1}"/>
-                              <w:text/>
-                            </w:sdtPr>
-                            <w:sdtContent>
-                              <w:p>
-                                <w:pPr>
-                                  <w:pStyle w:val="NoSpacing"/>
-                                  <w:spacing w:after="120"/>
-                                  <w:rPr>
-                                    <w:rFonts w:ascii="Uber Move Medium" w:eastAsiaTheme="majorEastAsia" w:hAnsi="Uber Move Medium" w:cstheme="majorBidi"/>
-                                    <w:color w:val="FFFFFF" w:themeColor="background1"/>
-                                    <w:sz w:val="84"/>
-                                    <w:szCs w:val="84"/>
-                                  </w:rPr>
-                                </w:pPr>
-                                <w:r>
-                                  <w:rPr>
-                                    <w:rFonts w:ascii="Uber Move Medium" w:eastAsiaTheme="majorEastAsia" w:hAnsi="Uber Move Medium" w:cstheme="majorBidi"/>
-                                    <w:color w:val="FFFFFF" w:themeColor="background1"/>
-                                    <w:sz w:val="84"/>
-                                    <w:szCs w:val="84"/>
-                                  </w:rPr>
-                                  <w:t>Uber Cut</w:t>
-                                </w:r>
-                              </w:p>
-                            </w:sdtContent>
-                          </w:sdt>
-                          <w:sdt>
-                            <w:sdtPr>
+                            </w:pPr>
+                            <w:r>
+                              <w:rPr>
+                                <w:rFonts w:ascii="Uber Move Medium" w:eastAsiaTheme="majorEastAsia" w:hAnsi="Uber Move Medium" w:cstheme="majorBidi"/>
+                                <w:color w:val="FFFFFF" w:themeColor="background1"/>
+                                <w:sz w:val="84"/>
+                                <w:szCs w:val="84"/>
+                              </w:rPr>
+                              <w:t>Uber Cut</w:t>
+                            </w:r>
+                          </w:p>
+                        </w:sdtContent>
+                      </w:sdt>
+                      <w:sdt>
+                        <w:sdtPr>
+                          <w:rPr>
+                            <w:color w:val="FFFFFF" w:themeColor="background1"/>
+                            <w:sz w:val="28"/>
+                            <w:szCs w:val="28"/>
+                          </w:rPr>
+                          <w:alias w:val="Sous-titre"/>
+                          <w:tag w:val=""/>
+                          <w:id w:val="1611937615"/>
+                          <w:dataBinding w:prefixMappings="xmlns:ns0='http://purl.org/dc/elements/1.1/' xmlns:ns1='http://schemas.openxmlformats.org/package/2006/metadata/core-properties' " w:xpath="/ns1:coreProperties[1]/ns0:subject[1]" w:storeItemID="{6C3C8BC8-F283-45AE-878A-BAB7291924A1}"/>
+                          <w:text/>
+                        </w:sdtPr>
+                        <w:sdtContent>
+                          <w:p>
+                            <w:pPr>
+                              <w:pStyle w:val="NoSpacing"/>
                               <w:rPr>
                                 <w:color w:val="FFFFFF" w:themeColor="background1"/>
                                 <w:sz w:val="28"/>
                                 <w:szCs w:val="28"/>
                               </w:rPr>
-                              <w:alias w:val="Sous-titre"/>
-                              <w:tag w:val=""/>
-                              <w:id w:val="1611937615"/>
-                              <w:dataBinding w:prefixMappings="xmlns:ns0='http://purl.org/dc/elements/1.1/' xmlns:ns1='http://schemas.openxmlformats.org/package/2006/metadata/core-properties' " w:xpath="/ns1:coreProperties[1]/ns0:subject[1]" w:storeItemID="{6C3C8BC8-F283-45AE-878A-BAB7291924A1}"/>
-                              <w:text/>
-                            </w:sdtPr>
-                            <w:sdtContent>
-                              <w:p>
-                                <w:pPr>
-                                  <w:pStyle w:val="NoSpacing"/>
-                                  <w:rPr>
-                                    <w:color w:val="FFFFFF" w:themeColor="background1"/>
-                                    <w:sz w:val="28"/>
-                                    <w:szCs w:val="28"/>
-                                  </w:rPr>
-                                </w:pPr>
-                                <w:r>
-                                  <w:rPr>
-                                    <w:color w:val="FFFFFF" w:themeColor="background1"/>
-                                    <w:sz w:val="28"/>
-                                    <w:szCs w:val="28"/>
-                                  </w:rPr>
-                                  <w:t>Cahier des charges &amp; Expression des besoins</w:t>
-                                </w:r>
-                              </w:p>
-                            </w:sdtContent>
-                          </w:sdt>
-                        </w:txbxContent>
-                      </v:textbox>
-                    </v:rect>
-                    <v:rect id="Rectangle 34" o:spid="_x0000_s1028" style="position:absolute;width:2286;height:91440;visibility:visible;mso-wrap-style:square;v-text-anchor:middle" o:gfxdata="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" fillcolor="gray [1629]" stroked="f" strokeweight="1pt"/>
-                    <v:shapetype id="_x0000_t202" coordsize="21600,21600" o:spt="202" path="m,l,21600r21600,l21600,xe">
-                      <v:stroke joinstyle="miter"/>
-                      <v:path gradientshapeok="t" o:connecttype="rect"/>
-                    </v:shapetype>
-                    <v:shape id="Zone de texte 35" o:spid="_x0000_s1029" type="#_x0000_t202" style="position:absolute;left:2286;top:71628;width:66294;height:15614;visibility:visible;mso-wrap-style:square;v-text-anchor:bottom" o:gfxdata="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" filled="f" stroked="f" strokeweight=".5pt">
-                      <v:textbox inset="36pt,0,1in,0">
-                        <w:txbxContent>
-                          <w:sdt>
-                            <w:sdtPr>
+                            </w:pPr>
+                            <w:r>
+                              <w:rPr>
+                                <w:color w:val="FFFFFF" w:themeColor="background1"/>
+                                <w:sz w:val="28"/>
+                                <w:szCs w:val="28"/>
+                              </w:rPr>
+                              <w:t>Cahier des charges &amp; Expression des besoins</w:t>
+                            </w:r>
+                          </w:p>
+                        </w:sdtContent>
+                      </w:sdt>
+                    </w:txbxContent>
+                  </v:textbox>
+                </v:rect>
+                <v:rect id="Rectangle 34" o:spid="_x0000_s1028" style="position:absolute;width:2286;height:91440;visibility:visible;mso-wrap-style:square;v-text-anchor:middle" o:gfxdata="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" fillcolor="gray [1629]" stroked="f" strokeweight="1pt"/>
+                <v:shapetype id="_x0000_t202" coordsize="21600,21600" o:spt="202" path="m,l,21600r21600,l21600,xe">
+                  <v:stroke joinstyle="miter"/>
+                  <v:path gradientshapeok="t" o:connecttype="rect"/>
+                </v:shapetype>
+                <v:shape id="Zone de texte 35" o:spid="_x0000_s1029" type="#_x0000_t202" style="position:absolute;left:2286;top:71628;width:66294;height:15614;visibility:visible;mso-wrap-style:square;v-text-anchor:bottom" o:gfxdata="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" filled="f" stroked="f" strokeweight=".5pt">
+                  <v:textbox inset="36pt,0,1in,0">
+                    <w:txbxContent>
+                      <w:sdt>
+                        <w:sdtPr>
+                          <w:rPr>
+                            <w:color w:val="000000" w:themeColor="text1"/>
+                            <w:sz w:val="32"/>
+                            <w:szCs w:val="32"/>
+                          </w:rPr>
+                          <w:alias w:val="Auteur"/>
+                          <w:tag w:val=""/>
+                          <w:id w:val="-315646564"/>
+                          <w:dataBinding w:prefixMappings="xmlns:ns0='http://purl.org/dc/elements/1.1/' xmlns:ns1='http://schemas.openxmlformats.org/package/2006/metadata/core-properties' " w:xpath="/ns1:coreProperties[1]/ns0:creator[1]" w:storeItemID="{6C3C8BC8-F283-45AE-878A-BAB7291924A1}"/>
+                          <w:text/>
+                        </w:sdtPr>
+                        <w:sdtContent>
+                          <w:p>
+                            <w:pPr>
+                              <w:pStyle w:val="NoSpacing"/>
                               <w:rPr>
                                 <w:color w:val="000000" w:themeColor="text1"/>
                                 <w:sz w:val="32"/>
                                 <w:szCs w:val="32"/>
                               </w:rPr>
-                              <w:alias w:val="Auteur"/>
-                              <w:tag w:val=""/>
-                              <w:id w:val="-315646564"/>
-                              <w:dataBinding w:prefixMappings="xmlns:ns0='http://purl.org/dc/elements/1.1/' xmlns:ns1='http://schemas.openxmlformats.org/package/2006/metadata/core-properties' " w:xpath="/ns1:coreProperties[1]/ns0:creator[1]" w:storeItemID="{6C3C8BC8-F283-45AE-878A-BAB7291924A1}"/>
-                              <w:text/>
-                            </w:sdtPr>
-                            <w:sdtContent>
-                              <w:p>
-                                <w:pPr>
-                                  <w:pStyle w:val="NoSpacing"/>
-                                  <w:rPr>
-                                    <w:color w:val="000000" w:themeColor="text1"/>
-                                    <w:sz w:val="32"/>
-                                    <w:szCs w:val="32"/>
-                                  </w:rPr>
-                                </w:pPr>
-                                <w:r>
-                                  <w:rPr>
-                                    <w:color w:val="000000" w:themeColor="text1"/>
-                                    <w:sz w:val="32"/>
-                                    <w:szCs w:val="32"/>
-                                  </w:rPr>
-                                  <w:t>Wassim Bacha</w:t>
-                                </w:r>
-                              </w:p>
-                            </w:sdtContent>
-                          </w:sdt>
-                          <w:p>
-                            <w:pPr>
-                              <w:pStyle w:val="NoSpacing"/>
+                            </w:pPr>
+                            <w:r>
                               <w:rPr>
+                                <w:color w:val="000000" w:themeColor="text1"/>
+                                <w:sz w:val="32"/>
+                                <w:szCs w:val="32"/>
+                              </w:rPr>
+                              <w:t>Wassim Bacha</w:t>
+                            </w:r>
+                          </w:p>
+                        </w:sdtContent>
+                      </w:sdt>
+                      <w:p>
+                        <w:pPr>
+                          <w:pStyle w:val="NoSpacing"/>
+                          <w:rPr>
+                            <w:color w:val="FFFFFF" w:themeColor="background1"/>
+                            <w:sz w:val="18"/>
+                            <w:szCs w:val="18"/>
+                          </w:rPr>
+                        </w:pPr>
+                        <w:sdt>
+                          <w:sdtPr>
+                            <w:rPr>
+                              <w:caps/>
+                              <w:color w:val="FFFFFF" w:themeColor="background1"/>
+                              <w:sz w:val="18"/>
+                              <w:szCs w:val="18"/>
+                            </w:rPr>
+                            <w:alias w:val="Société"/>
+                            <w:tag w:val=""/>
+                            <w:id w:val="-775099975"/>
+                            <w:showingPlcHdr/>
+                            <w:dataBinding w:prefixMappings="xmlns:ns0='http://schemas.openxmlformats.org/officeDocument/2006/extended-properties' " w:xpath="/ns0:Properties[1]/ns0:Company[1]" w:storeItemID="{6668398D-A668-4E3E-A5EB-62B293D839F1}"/>
+                            <w:text/>
+                          </w:sdtPr>
+                          <w:sdtContent>
+                            <w:r>
+                              <w:rPr>
+                                <w:caps/>
                                 <w:color w:val="FFFFFF" w:themeColor="background1"/>
                                 <w:sz w:val="18"/>
                                 <w:szCs w:val="18"/>
                               </w:rPr>
-                            </w:pPr>
-                            <w:sdt>
-                              <w:sdtPr>
-                                <w:rPr>
-                                  <w:caps/>
-                                  <w:color w:val="FFFFFF" w:themeColor="background1"/>
-                                  <w:sz w:val="18"/>
-                                  <w:szCs w:val="18"/>
-                                </w:rPr>
-                                <w:alias w:val="Société"/>
-                                <w:tag w:val=""/>
-                                <w:id w:val="-775099975"/>
-                                <w:showingPlcHdr/>
-                                <w:dataBinding w:prefixMappings="xmlns:ns0='http://schemas.openxmlformats.org/officeDocument/2006/extended-properties' " w:xpath="/ns0:Properties[1]/ns0:Company[1]" w:storeItemID="{6668398D-A668-4E3E-A5EB-62B293D839F1}"/>
-                                <w:text/>
-                              </w:sdtPr>
-                              <w:sdtContent>
-                                <w:r>
-                                  <w:rPr>
-                                    <w:caps/>
-                                    <w:color w:val="FFFFFF" w:themeColor="background1"/>
-                                    <w:sz w:val="18"/>
-                                    <w:szCs w:val="18"/>
-                                  </w:rPr>
-                                  <w:t xml:space="preserve">     </w:t>
-                                </w:r>
-                              </w:sdtContent>
-                            </w:sdt>
+                              <w:t xml:space="preserve">     </w:t>
+                            </w:r>
+                          </w:sdtContent>
+                        </w:sdt>
+                        <w:r>
+                          <w:rPr>
+                            <w:color w:val="FFFFFF" w:themeColor="background1"/>
+                            <w:sz w:val="18"/>
+                            <w:szCs w:val="18"/>
+                          </w:rPr>
+                          <w:t>  </w:t>
+                        </w:r>
+                        <w:sdt>
+                          <w:sdtPr>
+                            <w:rPr>
+                              <w:color w:val="FFFFFF" w:themeColor="background1"/>
+                              <w:sz w:val="18"/>
+                              <w:szCs w:val="18"/>
+                            </w:rPr>
+                            <w:alias w:val="Adresse"/>
+                            <w:tag w:val=""/>
+                            <w:id w:val="-669564449"/>
+                            <w:showingPlcHdr/>
+                            <w:dataBinding w:prefixMappings="xmlns:ns0='http://schemas.microsoft.com/office/2006/coverPageProps' " w:xpath="/ns0:CoverPageProperties[1]/ns0:CompanyAddress[1]" w:storeItemID="{55AF091B-3C7A-41E3-B477-F2FDAA23CFDA}"/>
+                            <w:text/>
+                          </w:sdtPr>
+                          <w:sdtContent>
                             <w:r>
                               <w:rPr>
                                 <w:color w:val="FFFFFF" w:themeColor="background1"/>
                                 <w:sz w:val="18"/>
                                 <w:szCs w:val="18"/>
                               </w:rPr>
-                              <w:t>  </w:t>
+                              <w:t xml:space="preserve">     </w:t>
                             </w:r>
-                            <w:sdt>
-                              <w:sdtPr>
-                                <w:rPr>
-                                  <w:color w:val="FFFFFF" w:themeColor="background1"/>
-                                  <w:sz w:val="18"/>
-                                  <w:szCs w:val="18"/>
-                                </w:rPr>
-                                <w:alias w:val="Adresse"/>
-                                <w:tag w:val=""/>
-                                <w:id w:val="-669564449"/>
-                                <w:showingPlcHdr/>
-                                <w:dataBinding w:prefixMappings="xmlns:ns0='http://schemas.microsoft.com/office/2006/coverPageProps' " w:xpath="/ns0:CoverPageProperties[1]/ns0:CompanyAddress[1]" w:storeItemID="{55AF091B-3C7A-41E3-B477-F2FDAA23CFDA}"/>
-                                <w:text/>
-                              </w:sdtPr>
-                              <w:sdtContent>
-                                <w:r>
-                                  <w:rPr>
-                                    <w:color w:val="FFFFFF" w:themeColor="background1"/>
-                                    <w:sz w:val="18"/>
-                                    <w:szCs w:val="18"/>
-                                  </w:rPr>
-                                  <w:t xml:space="preserve">     </w:t>
-                                </w:r>
-                              </w:sdtContent>
-                            </w:sdt>
-                          </w:p>
-                        </w:txbxContent>
-                      </v:textbox>
-                    </v:shape>
-                    <w10:wrap anchorx="page" anchory="page"/>
-                  </v:group>
-                </w:pict>
-              </mc:Fallback>
-            </mc:AlternateContent>
+                          </w:sdtContent>
+                        </w:sdt>
+                      </w:p>
+                    </w:txbxContent>
+                  </v:textbox>
+                </v:shape>
+                <w10:wrap anchorx="page" anchory="page"/>
+              </v:group>
+            </w:pict>
           </w:r>
           <w:r>
             <w:br w:type="page"/>
@@ -616,7 +262,6 @@
               <w:sz w:val="24"/>
               <w:szCs w:val="24"/>
               <w:lang w:eastAsia="fr-FR"/>
-              <w14:ligatures w14:val="standardContextual"/>
             </w:rPr>
           </w:pPr>
           <w:r>
@@ -698,7 +343,6 @@
               <w:sz w:val="24"/>
               <w:szCs w:val="24"/>
               <w:lang w:eastAsia="fr-FR"/>
-              <w14:ligatures w14:val="standardContextual"/>
             </w:rPr>
           </w:pPr>
           <w:hyperlink w:anchor="_Toc166660859" w:history="1">
@@ -771,7 +415,6 @@
               <w:sz w:val="24"/>
               <w:szCs w:val="24"/>
               <w:lang w:eastAsia="fr-FR"/>
-              <w14:ligatures w14:val="standardContextual"/>
             </w:rPr>
           </w:pPr>
           <w:hyperlink w:anchor="_Toc166660860" w:history="1">
@@ -844,7 +487,6 @@
               <w:sz w:val="24"/>
               <w:szCs w:val="24"/>
               <w:lang w:eastAsia="fr-FR"/>
-              <w14:ligatures w14:val="standardContextual"/>
             </w:rPr>
           </w:pPr>
           <w:hyperlink w:anchor="_Toc166660861" w:history="1">
@@ -917,7 +559,6 @@
               <w:sz w:val="24"/>
               <w:szCs w:val="24"/>
               <w:lang w:eastAsia="fr-FR"/>
-              <w14:ligatures w14:val="standardContextual"/>
             </w:rPr>
           </w:pPr>
           <w:hyperlink w:anchor="_Toc166660862" w:history="1">
@@ -990,7 +631,6 @@
               <w:sz w:val="24"/>
               <w:szCs w:val="24"/>
               <w:lang w:eastAsia="fr-FR"/>
-              <w14:ligatures w14:val="standardContextual"/>
             </w:rPr>
           </w:pPr>
           <w:hyperlink w:anchor="_Toc166660863" w:history="1">
@@ -1063,7 +703,6 @@
               <w:sz w:val="24"/>
               <w:szCs w:val="24"/>
               <w:lang w:eastAsia="fr-FR"/>
-              <w14:ligatures w14:val="standardContextual"/>
             </w:rPr>
           </w:pPr>
           <w:hyperlink w:anchor="_Toc166660864" w:history="1">
@@ -1136,7 +775,6 @@
               <w:sz w:val="24"/>
               <w:szCs w:val="24"/>
               <w:lang w:eastAsia="fr-FR"/>
-              <w14:ligatures w14:val="standardContextual"/>
             </w:rPr>
           </w:pPr>
           <w:hyperlink w:anchor="_Toc166660865" w:history="1">
@@ -1617,7 +1255,6 @@
               <w:sz w:val="24"/>
               <w:szCs w:val="24"/>
               <w:lang w:eastAsia="fr-FR"/>
-              <w14:ligatures w14:val="standardContextual"/>
             </w:rPr>
           </w:pPr>
           <w:hyperlink w:anchor="_Toc166660872" w:history="1">
@@ -1826,7 +1463,6 @@
               <w:sz w:val="24"/>
               <w:szCs w:val="24"/>
               <w:lang w:eastAsia="fr-FR"/>
-              <w14:ligatures w14:val="standardContextual"/>
             </w:rPr>
           </w:pPr>
           <w:hyperlink w:anchor="_Toc166660875" w:history="1">
@@ -1899,7 +1535,6 @@
               <w:sz w:val="24"/>
               <w:szCs w:val="24"/>
               <w:lang w:eastAsia="fr-FR"/>
-              <w14:ligatures w14:val="standardContextual"/>
             </w:rPr>
           </w:pPr>
           <w:hyperlink w:anchor="_Toc166660876" w:history="1">
@@ -1972,7 +1607,6 @@
               <w:sz w:val="24"/>
               <w:szCs w:val="24"/>
               <w:lang w:eastAsia="fr-FR"/>
-              <w14:ligatures w14:val="standardContextual"/>
             </w:rPr>
           </w:pPr>
           <w:hyperlink w:anchor="_Toc166660877" w:history="1">
@@ -2045,7 +1679,6 @@
               <w:sz w:val="24"/>
               <w:szCs w:val="24"/>
               <w:lang w:eastAsia="fr-FR"/>
-              <w14:ligatures w14:val="standardContextual"/>
             </w:rPr>
           </w:pPr>
           <w:hyperlink w:anchor="_Toc166660878" w:history="1">
@@ -2118,7 +1751,6 @@
               <w:sz w:val="24"/>
               <w:szCs w:val="24"/>
               <w:lang w:eastAsia="fr-FR"/>
-              <w14:ligatures w14:val="standardContextual"/>
             </w:rPr>
           </w:pPr>
           <w:hyperlink w:anchor="_Toc166660879" w:history="1">
@@ -2191,7 +1823,6 @@
               <w:sz w:val="24"/>
               <w:szCs w:val="24"/>
               <w:lang w:eastAsia="fr-FR"/>
-              <w14:ligatures w14:val="standardContextual"/>
             </w:rPr>
           </w:pPr>
           <w:hyperlink w:anchor="_Toc166660880" w:history="1">
@@ -2400,7 +2031,6 @@
               <w:sz w:val="24"/>
               <w:szCs w:val="24"/>
               <w:lang w:eastAsia="fr-FR"/>
-              <w14:ligatures w14:val="standardContextual"/>
             </w:rPr>
           </w:pPr>
           <w:hyperlink w:anchor="_Toc166660883" w:history="1">
@@ -2473,7 +2103,6 @@
               <w:sz w:val="24"/>
               <w:szCs w:val="24"/>
               <w:lang w:eastAsia="fr-FR"/>
-              <w14:ligatures w14:val="standardContextual"/>
             </w:rPr>
           </w:pPr>
           <w:hyperlink w:anchor="_Toc166660884" w:history="1">
@@ -2546,7 +2175,6 @@
               <w:sz w:val="24"/>
               <w:szCs w:val="24"/>
               <w:lang w:eastAsia="fr-FR"/>
-              <w14:ligatures w14:val="standardContextual"/>
             </w:rPr>
           </w:pPr>
           <w:hyperlink w:anchor="_Toc166660885" w:history="1">
@@ -2619,7 +2247,6 @@
               <w:sz w:val="24"/>
               <w:szCs w:val="24"/>
               <w:lang w:eastAsia="fr-FR"/>
-              <w14:ligatures w14:val="standardContextual"/>
             </w:rPr>
           </w:pPr>
           <w:hyperlink w:anchor="_Toc166660886" w:history="1">
@@ -2692,7 +2319,6 @@
               <w:sz w:val="24"/>
               <w:szCs w:val="24"/>
               <w:lang w:eastAsia="fr-FR"/>
-              <w14:ligatures w14:val="standardContextual"/>
             </w:rPr>
           </w:pPr>
           <w:hyperlink w:anchor="_Toc166660887" w:history="1">
@@ -2765,7 +2391,6 @@
               <w:sz w:val="24"/>
               <w:szCs w:val="24"/>
               <w:lang w:eastAsia="fr-FR"/>
-              <w14:ligatures w14:val="standardContextual"/>
             </w:rPr>
           </w:pPr>
           <w:hyperlink w:anchor="_Toc166660888" w:history="1">
@@ -2838,7 +2463,6 @@
               <w:sz w:val="24"/>
               <w:szCs w:val="24"/>
               <w:lang w:eastAsia="fr-FR"/>
-              <w14:ligatures w14:val="standardContextual"/>
             </w:rPr>
           </w:pPr>
           <w:hyperlink w:anchor="_Toc166660889" w:history="1">
@@ -2911,7 +2535,6 @@
               <w:sz w:val="24"/>
               <w:szCs w:val="24"/>
               <w:lang w:eastAsia="fr-FR"/>
-              <w14:ligatures w14:val="standardContextual"/>
             </w:rPr>
           </w:pPr>
           <w:hyperlink w:anchor="_Toc166660890" w:history="1">
@@ -2984,7 +2607,6 @@
               <w:sz w:val="24"/>
               <w:szCs w:val="24"/>
               <w:lang w:eastAsia="fr-FR"/>
-              <w14:ligatures w14:val="standardContextual"/>
             </w:rPr>
           </w:pPr>
           <w:hyperlink w:anchor="_Toc166660891" w:history="1">
@@ -3057,7 +2679,6 @@
               <w:sz w:val="24"/>
               <w:szCs w:val="24"/>
               <w:lang w:eastAsia="fr-FR"/>
-              <w14:ligatures w14:val="standardContextual"/>
             </w:rPr>
           </w:pPr>
           <w:hyperlink w:anchor="_Toc166660892" w:history="1">
@@ -3130,7 +2751,6 @@
               <w:sz w:val="24"/>
               <w:szCs w:val="24"/>
               <w:lang w:eastAsia="fr-FR"/>
-              <w14:ligatures w14:val="standardContextual"/>
             </w:rPr>
           </w:pPr>
           <w:hyperlink w:anchor="_Toc166660893" w:history="1">
@@ -3203,7 +2823,6 @@
               <w:sz w:val="24"/>
               <w:szCs w:val="24"/>
               <w:lang w:eastAsia="fr-FR"/>
-              <w14:ligatures w14:val="standardContextual"/>
             </w:rPr>
           </w:pPr>
           <w:hyperlink w:anchor="_Toc166660894" w:history="1">
@@ -3276,7 +2895,6 @@
               <w:sz w:val="24"/>
               <w:szCs w:val="24"/>
               <w:lang w:eastAsia="fr-FR"/>
-              <w14:ligatures w14:val="standardContextual"/>
             </w:rPr>
           </w:pPr>
           <w:hyperlink w:anchor="_Toc166660895" w:history="1">
@@ -3349,7 +2967,6 @@
               <w:sz w:val="24"/>
               <w:szCs w:val="24"/>
               <w:lang w:eastAsia="fr-FR"/>
-              <w14:ligatures w14:val="standardContextual"/>
             </w:rPr>
           </w:pPr>
           <w:hyperlink w:anchor="_Toc166660896" w:history="1">
@@ -3422,7 +3039,6 @@
               <w:sz w:val="24"/>
               <w:szCs w:val="24"/>
               <w:lang w:eastAsia="fr-FR"/>
-              <w14:ligatures w14:val="standardContextual"/>
             </w:rPr>
           </w:pPr>
           <w:hyperlink w:anchor="_Toc166660897" w:history="1">
@@ -3495,7 +3111,6 @@
               <w:sz w:val="24"/>
               <w:szCs w:val="24"/>
               <w:lang w:eastAsia="fr-FR"/>
-              <w14:ligatures w14:val="standardContextual"/>
             </w:rPr>
           </w:pPr>
           <w:hyperlink w:anchor="_Toc166660898" w:history="1">
@@ -3568,7 +3183,6 @@
               <w:sz w:val="24"/>
               <w:szCs w:val="24"/>
               <w:lang w:eastAsia="fr-FR"/>
-              <w14:ligatures w14:val="standardContextual"/>
             </w:rPr>
           </w:pPr>
           <w:hyperlink w:anchor="_Toc166660899" w:history="1">
@@ -3641,7 +3255,6 @@
               <w:sz w:val="24"/>
               <w:szCs w:val="24"/>
               <w:lang w:eastAsia="fr-FR"/>
-              <w14:ligatures w14:val="standardContextual"/>
             </w:rPr>
           </w:pPr>
           <w:hyperlink w:anchor="_Toc166660900" w:history="1">
@@ -3714,7 +3327,6 @@
               <w:sz w:val="24"/>
               <w:szCs w:val="24"/>
               <w:lang w:eastAsia="fr-FR"/>
-              <w14:ligatures w14:val="standardContextual"/>
             </w:rPr>
           </w:pPr>
           <w:hyperlink w:anchor="_Toc166660901" w:history="1">
@@ -3787,7 +3399,6 @@
               <w:sz w:val="24"/>
               <w:szCs w:val="24"/>
               <w:lang w:eastAsia="fr-FR"/>
-              <w14:ligatures w14:val="standardContextual"/>
             </w:rPr>
           </w:pPr>
           <w:hyperlink w:anchor="_Toc166660902" w:history="1">
@@ -3860,7 +3471,6 @@
               <w:sz w:val="24"/>
               <w:szCs w:val="24"/>
               <w:lang w:eastAsia="fr-FR"/>
-              <w14:ligatures w14:val="standardContextual"/>
             </w:rPr>
           </w:pPr>
           <w:hyperlink w:anchor="_Toc166660903" w:history="1">
@@ -3933,7 +3543,6 @@
               <w:sz w:val="24"/>
               <w:szCs w:val="24"/>
               <w:lang w:eastAsia="fr-FR"/>
-              <w14:ligatures w14:val="standardContextual"/>
             </w:rPr>
           </w:pPr>
           <w:hyperlink w:anchor="_Toc166660904" w:history="1">
@@ -4006,7 +3615,6 @@
               <w:sz w:val="24"/>
               <w:szCs w:val="24"/>
               <w:lang w:eastAsia="fr-FR"/>
-              <w14:ligatures w14:val="standardContextual"/>
             </w:rPr>
           </w:pPr>
           <w:hyperlink w:anchor="_Toc166660905" w:history="1">
@@ -4079,7 +3687,6 @@
               <w:sz w:val="24"/>
               <w:szCs w:val="24"/>
               <w:lang w:eastAsia="fr-FR"/>
-              <w14:ligatures w14:val="standardContextual"/>
             </w:rPr>
           </w:pPr>
           <w:hyperlink w:anchor="_Toc166660906" w:history="1">
@@ -4152,7 +3759,6 @@
               <w:sz w:val="24"/>
               <w:szCs w:val="24"/>
               <w:lang w:eastAsia="fr-FR"/>
-              <w14:ligatures w14:val="standardContextual"/>
             </w:rPr>
           </w:pPr>
           <w:hyperlink w:anchor="_Toc166660907" w:history="1">
@@ -4225,7 +3831,6 @@
               <w:sz w:val="24"/>
               <w:szCs w:val="24"/>
               <w:lang w:eastAsia="fr-FR"/>
-              <w14:ligatures w14:val="standardContextual"/>
             </w:rPr>
           </w:pPr>
           <w:hyperlink w:anchor="_Toc166660908" w:history="1">
@@ -4298,7 +3903,6 @@
               <w:sz w:val="24"/>
               <w:szCs w:val="24"/>
               <w:lang w:eastAsia="fr-FR"/>
-              <w14:ligatures w14:val="standardContextual"/>
             </w:rPr>
           </w:pPr>
           <w:hyperlink w:anchor="_Toc166660909" w:history="1">
@@ -4371,7 +3975,6 @@
               <w:sz w:val="24"/>
               <w:szCs w:val="24"/>
               <w:lang w:eastAsia="fr-FR"/>
-              <w14:ligatures w14:val="standardContextual"/>
             </w:rPr>
           </w:pPr>
           <w:hyperlink w:anchor="_Toc166660910" w:history="1">
@@ -4444,7 +4047,6 @@
               <w:sz w:val="24"/>
               <w:szCs w:val="24"/>
               <w:lang w:eastAsia="fr-FR"/>
-              <w14:ligatures w14:val="standardContextual"/>
             </w:rPr>
           </w:pPr>
           <w:hyperlink w:anchor="_Toc166660911" w:history="1">
@@ -4591,27 +4193,7 @@
           <w:szCs w:val="22"/>
           <w:lang w:val="en-US"/>
         </w:rPr>
-        <w:t xml:space="preserve"> I'm Wassim BACHA, currently 22 years old. I'm in my third year of full-stack development studies at EFREI while working at </w:t>
-      </w:r>
-      <w:proofErr w:type="spellStart"/>
-      <w:r>
-        <w:rPr>
-          <w:rFonts w:ascii="Aptos" w:hAnsi="Aptos"/>
-          <w:sz w:val="22"/>
-          <w:szCs w:val="22"/>
-          <w:lang w:val="en-US"/>
-        </w:rPr>
-        <w:t>ADventori</w:t>
-      </w:r>
-      <w:proofErr w:type="spellEnd"/>
-      <w:r>
-        <w:rPr>
-          <w:rFonts w:ascii="Aptos" w:hAnsi="Aptos"/>
-          <w:sz w:val="22"/>
-          <w:szCs w:val="22"/>
-          <w:lang w:val="en-US"/>
-        </w:rPr>
-        <w:t xml:space="preserve">. </w:t>
+        <w:t xml:space="preserve"> I'm Wassim BACHA, currently 22 years old. I'm in my third year of full-stack development studies at EFREI while working at ADventori. </w:t>
       </w:r>
     </w:p>
     <w:p>
@@ -4669,27 +4251,7 @@
           <w:szCs w:val="22"/>
           <w:lang w:val="en-US"/>
         </w:rPr>
-        <w:t xml:space="preserve">. After completing my </w:t>
-      </w:r>
-      <w:proofErr w:type="spellStart"/>
-      <w:r>
-        <w:rPr>
-          <w:rFonts w:ascii="Aptos" w:hAnsi="Aptos"/>
-          <w:sz w:val="22"/>
-          <w:szCs w:val="22"/>
-          <w:lang w:val="en-US"/>
-        </w:rPr>
-        <w:t>baccalauréat</w:t>
-      </w:r>
-      <w:proofErr w:type="spellEnd"/>
-      <w:r>
-        <w:rPr>
-          <w:rFonts w:ascii="Aptos" w:hAnsi="Aptos"/>
-          <w:sz w:val="22"/>
-          <w:szCs w:val="22"/>
-          <w:lang w:val="en-US"/>
-        </w:rPr>
-        <w:t xml:space="preserve"> in Sciences, I pursued a multidisciplinary academic path in mathematics, computer science, and physics, followed by two years in a BTS SIO SLAM program in alternating work-study format. Today, I'm nearing the completion of my third year in a bachelor's program specializing in web and application development, still in alternating work-study format.</w:t>
+        <w:t>. After completing my baccalauréat in Sciences, I pursued a multidisciplinary academic path in mathematics, computer science, and physics, followed by two years in a BTS SIO SLAM program in alternating work-study format. Today, I'm nearing the completion of my third year in a bachelor's program specializing in web and application development, still in alternating work-study format.</w:t>
       </w:r>
     </w:p>
     <w:p>
@@ -4776,54 +4338,47 @@
         <w:rPr>
           <w:lang w:val="en-US"/>
         </w:rPr>
-        <w:t xml:space="preserve">Currently, I’m working as an alternate student in full stack development at </w:t>
-      </w:r>
-      <w:proofErr w:type="spellStart"/>
-      <w:r>
+        <w:t>Currently, I’m working as an alternate student in full stack development at ADventori.</w:t>
+      </w:r>
+    </w:p>
+    <w:p>
+      <w:pPr>
         <w:rPr>
           <w:lang w:val="en-US"/>
         </w:rPr>
-        <w:t>ADventori</w:t>
-      </w:r>
-      <w:proofErr w:type="spellEnd"/>
-      <w:r>
+      </w:pPr>
+    </w:p>
+    <w:p>
+      <w:pPr>
         <w:rPr>
           <w:lang w:val="en-US"/>
         </w:rPr>
-        <w:t>.</w:t>
-      </w:r>
+      </w:pPr>
     </w:p>
     <w:p>
       <w:pPr>
-        <w:rPr>
-          <w:lang w:val="en-US"/>
-        </w:rPr>
-      </w:pPr>
+        <w:pStyle w:val="Heading1"/>
+      </w:pPr>
+      <w:bookmarkStart w:id="3" w:name="_Toc166660861"/>
+      <w:r>
+        <w:t>Présentation du projet</w:t>
+      </w:r>
+      <w:bookmarkEnd w:id="3"/>
+    </w:p>
+    <w:p/>
+    <w:p>
+      <w:r>
+        <w:tab/>
+        <w:t xml:space="preserve">Uber Cut est une application web permettant à des clients de réserver des </w:t>
+      </w:r>
     </w:p>
     <w:p>
       <w:pPr>
-        <w:rPr>
-          <w:lang w:val="en-US"/>
-        </w:rPr>
-      </w:pPr>
-    </w:p>
-    <w:p>
-      <w:pPr>
         <w:pStyle w:val="Heading1"/>
       </w:pPr>
-      <w:bookmarkStart w:id="3" w:name="_Toc166660861"/>
+      <w:bookmarkStart w:id="4" w:name="_Toc166660862"/>
       <w:r>
         <w:lastRenderedPageBreak/>
-        <w:t>Présentation du projet</w:t>
-      </w:r>
-      <w:bookmarkEnd w:id="3"/>
-    </w:p>
-    <w:p>
-      <w:pPr>
-        <w:pStyle w:val="Heading1"/>
-      </w:pPr>
-      <w:bookmarkStart w:id="4" w:name="_Toc166660862"/>
-      <w:r>
         <w:t>Cahier des charges</w:t>
       </w:r>
       <w:bookmarkEnd w:id="4"/>
@@ -4868,15 +4423,7 @@
       </w:pPr>
       <w:bookmarkStart w:id="8" w:name="_Toc166660866"/>
       <w:r>
-        <w:t>Exigences ‘</w:t>
-      </w:r>
-      <w:proofErr w:type="spellStart"/>
-      <w:r>
-        <w:t>Front-end</w:t>
-      </w:r>
-      <w:proofErr w:type="spellEnd"/>
-      <w:r>
-        <w:t>’</w:t>
+        <w:t>Exigences ‘Front-end’</w:t>
       </w:r>
       <w:bookmarkEnd w:id="8"/>
     </w:p>
@@ -4887,15 +4434,7 @@
       </w:pPr>
       <w:bookmarkStart w:id="9" w:name="_Toc166660867"/>
       <w:r>
-        <w:t>Exigences ‘</w:t>
-      </w:r>
-      <w:proofErr w:type="spellStart"/>
-      <w:r>
-        <w:t>Back-end</w:t>
-      </w:r>
-      <w:proofErr w:type="spellEnd"/>
-      <w:r>
-        <w:t>’</w:t>
+        <w:t>Exigences ‘Back-end’</w:t>
       </w:r>
       <w:bookmarkEnd w:id="9"/>
     </w:p>
@@ -5189,7 +4728,6 @@
         <w:pStyle w:val="Heading2"/>
       </w:pPr>
       <w:r>
-        <w:lastRenderedPageBreak/>
         <w:tab/>
       </w:r>
       <w:bookmarkStart w:id="31" w:name="_Toc166660889"/>
@@ -5204,6 +4742,7 @@
         <w:rPr>
           <w:noProof/>
         </w:rPr>
+        <w:lastRenderedPageBreak/>
         <w:drawing>
           <wp:inline distT="0" distB="0" distL="0" distR="0" wp14:anchorId="04C79FB8" wp14:editId="5BB362B2">
             <wp:extent cx="5753735" cy="4916170"/>
@@ -5388,23 +4927,7 @@
       </w:r>
       <w:bookmarkStart w:id="42" w:name="_Toc166660900"/>
       <w:r>
-        <w:t xml:space="preserve">Les attaques CSRF (Cross-Site </w:t>
-      </w:r>
-      <w:proofErr w:type="spellStart"/>
-      <w:r>
-        <w:t>Request</w:t>
-      </w:r>
-      <w:proofErr w:type="spellEnd"/>
-      <w:r>
-        <w:t xml:space="preserve"> </w:t>
-      </w:r>
-      <w:proofErr w:type="spellStart"/>
-      <w:r>
-        <w:t>Forgery</w:t>
-      </w:r>
-      <w:proofErr w:type="spellEnd"/>
-      <w:r>
-        <w:t>)</w:t>
+        <w:t>Les attaques CSRF (Cross-Site Request Forgery)</w:t>
       </w:r>
       <w:bookmarkEnd w:id="42"/>
     </w:p>
@@ -5505,12 +5028,10 @@
         <w:pStyle w:val="Heading1"/>
       </w:pPr>
       <w:bookmarkStart w:id="51" w:name="_Toc166660909"/>
-      <w:proofErr w:type="spellStart"/>
       <w:r>
         <w:t>Remerciments</w:t>
       </w:r>
       <w:bookmarkEnd w:id="51"/>
-      <w:proofErr w:type="spellEnd"/>
     </w:p>
     <w:p>
       <w:pPr>

</xml_diff>

<commit_message>
Created customer page, more redac on CDA
</commit_message>
<xml_diff>
--- a/_redac/CDA - Wassim BACHA.docx
+++ b/_redac/CDA - Wassim BACHA.docx
@@ -25,7 +25,7 @@
                         <w:sdtPr>
                           <w:rPr>
                             <w:rFonts w:ascii="Uber Move Medium" w:eastAsiaTheme="majorEastAsia" w:hAnsi="Uber Move Medium" w:cstheme="majorBidi"/>
-                            <w:color w:val="FFFFFF" w:themeColor="background1"/>
+                            <w:color w:val="F2F2F2" w:themeColor="background1" w:themeShade="F2"/>
                             <w:sz w:val="84"/>
                             <w:szCs w:val="84"/>
                           </w:rPr>
@@ -38,7 +38,7 @@
                         <w:sdtContent>
                           <w:p>
                             <w:pPr>
-                              <w:pStyle w:val="NoSpacing"/>
+                              <w:pStyle w:val="Sansinterligne"/>
                               <w:spacing w:after="120"/>
                               <w:rPr>
                                 <w:rFonts w:ascii="Uber Move Medium" w:eastAsiaTheme="majorEastAsia" w:hAnsi="Uber Move Medium" w:cstheme="majorBidi"/>
@@ -50,7 +50,7 @@
                             <w:r>
                               <w:rPr>
                                 <w:rFonts w:ascii="Uber Move Medium" w:eastAsiaTheme="majorEastAsia" w:hAnsi="Uber Move Medium" w:cstheme="majorBidi"/>
-                                <w:color w:val="FFFFFF" w:themeColor="background1"/>
+                                <w:color w:val="F2F2F2" w:themeColor="background1" w:themeShade="F2"/>
                                 <w:sz w:val="84"/>
                                 <w:szCs w:val="84"/>
                               </w:rPr>
@@ -75,7 +75,7 @@
                         <w:sdtContent>
                           <w:p>
                             <w:pPr>
-                              <w:pStyle w:val="NoSpacing"/>
+                              <w:pStyle w:val="Sansinterligne"/>
                               <w:rPr>
                                 <w:color w:val="FFFFFF" w:themeColor="background1"/>
                                 <w:sz w:val="28"/>
@@ -120,7 +120,7 @@
                         <w:sdtContent>
                           <w:p>
                             <w:pPr>
-                              <w:pStyle w:val="NoSpacing"/>
+                              <w:pStyle w:val="Sansinterligne"/>
                               <w:rPr>
                                 <w:color w:val="000000" w:themeColor="text1"/>
                                 <w:sz w:val="32"/>
@@ -140,7 +140,7 @@
                       </w:sdt>
                       <w:p>
                         <w:pPr>
-                          <w:pStyle w:val="NoSpacing"/>
+                          <w:pStyle w:val="Sansinterligne"/>
                           <w:rPr>
                             <w:color w:val="FFFFFF" w:themeColor="background1"/>
                             <w:sz w:val="18"/>
@@ -244,7 +244,7 @@
       <w:sdtContent>
         <w:p>
           <w:pPr>
-            <w:pStyle w:val="TOCHeading"/>
+            <w:pStyle w:val="En-ttedetabledesmatires"/>
           </w:pPr>
           <w:r>
             <w:t>Table des matières</w:t>
@@ -252,7 +252,7 @@
         </w:p>
         <w:p>
           <w:pPr>
-            <w:pStyle w:val="TOC1"/>
+            <w:pStyle w:val="TM1"/>
             <w:tabs>
               <w:tab w:val="right" w:leader="dot" w:pos="9062"/>
             </w:tabs>
@@ -276,7 +276,7 @@
           <w:hyperlink w:anchor="_Toc166660858" w:history="1">
             <w:r>
               <w:rPr>
-                <w:rStyle w:val="Hyperlink"/>
+                <w:rStyle w:val="Lienhypertexte"/>
                 <w:noProof/>
               </w:rPr>
               <w:t>Personal presentation</w:t>
@@ -333,7 +333,7 @@
         </w:p>
         <w:p>
           <w:pPr>
-            <w:pStyle w:val="TOC2"/>
+            <w:pStyle w:val="TM2"/>
             <w:tabs>
               <w:tab w:val="right" w:leader="dot" w:pos="9062"/>
             </w:tabs>
@@ -348,7 +348,7 @@
           <w:hyperlink w:anchor="_Toc166660859" w:history="1">
             <w:r>
               <w:rPr>
-                <w:rStyle w:val="Hyperlink"/>
+                <w:rStyle w:val="Lienhypertexte"/>
                 <w:noProof/>
               </w:rPr>
               <w:t>About me</w:t>
@@ -405,7 +405,7 @@
         </w:p>
         <w:p>
           <w:pPr>
-            <w:pStyle w:val="TOC2"/>
+            <w:pStyle w:val="TM2"/>
             <w:tabs>
               <w:tab w:val="right" w:leader="dot" w:pos="9062"/>
             </w:tabs>
@@ -420,7 +420,7 @@
           <w:hyperlink w:anchor="_Toc166660860" w:history="1">
             <w:r>
               <w:rPr>
-                <w:rStyle w:val="Hyperlink"/>
+                <w:rStyle w:val="Lienhypertexte"/>
                 <w:noProof/>
               </w:rPr>
               <w:t>About my job</w:t>
@@ -477,7 +477,7 @@
         </w:p>
         <w:p>
           <w:pPr>
-            <w:pStyle w:val="TOC1"/>
+            <w:pStyle w:val="TM1"/>
             <w:tabs>
               <w:tab w:val="right" w:leader="dot" w:pos="9062"/>
             </w:tabs>
@@ -492,7 +492,7 @@
           <w:hyperlink w:anchor="_Toc166660861" w:history="1">
             <w:r>
               <w:rPr>
-                <w:rStyle w:val="Hyperlink"/>
+                <w:rStyle w:val="Lienhypertexte"/>
                 <w:noProof/>
               </w:rPr>
               <w:t>Présentation du projet</w:t>
@@ -549,7 +549,7 @@
         </w:p>
         <w:p>
           <w:pPr>
-            <w:pStyle w:val="TOC1"/>
+            <w:pStyle w:val="TM1"/>
             <w:tabs>
               <w:tab w:val="right" w:leader="dot" w:pos="9062"/>
             </w:tabs>
@@ -564,7 +564,7 @@
           <w:hyperlink w:anchor="_Toc166660862" w:history="1">
             <w:r>
               <w:rPr>
-                <w:rStyle w:val="Hyperlink"/>
+                <w:rStyle w:val="Lienhypertexte"/>
                 <w:noProof/>
               </w:rPr>
               <w:t>Cahier des charges</w:t>
@@ -621,7 +621,7 @@
         </w:p>
         <w:p>
           <w:pPr>
-            <w:pStyle w:val="TOC2"/>
+            <w:pStyle w:val="TM2"/>
             <w:tabs>
               <w:tab w:val="right" w:leader="dot" w:pos="9062"/>
             </w:tabs>
@@ -636,7 +636,7 @@
           <w:hyperlink w:anchor="_Toc166660863" w:history="1">
             <w:r>
               <w:rPr>
-                <w:rStyle w:val="Hyperlink"/>
+                <w:rStyle w:val="Lienhypertexte"/>
                 <w:noProof/>
               </w:rPr>
               <w:t>Objectifs</w:t>
@@ -693,7 +693,7 @@
         </w:p>
         <w:p>
           <w:pPr>
-            <w:pStyle w:val="TOC2"/>
+            <w:pStyle w:val="TM2"/>
             <w:tabs>
               <w:tab w:val="right" w:leader="dot" w:pos="9062"/>
             </w:tabs>
@@ -708,7 +708,7 @@
           <w:hyperlink w:anchor="_Toc166660864" w:history="1">
             <w:r>
               <w:rPr>
-                <w:rStyle w:val="Hyperlink"/>
+                <w:rStyle w:val="Lienhypertexte"/>
                 <w:noProof/>
               </w:rPr>
               <w:t>Cibles</w:t>
@@ -765,7 +765,7 @@
         </w:p>
         <w:p>
           <w:pPr>
-            <w:pStyle w:val="TOC2"/>
+            <w:pStyle w:val="TM2"/>
             <w:tabs>
               <w:tab w:val="right" w:leader="dot" w:pos="9062"/>
             </w:tabs>
@@ -780,7 +780,7 @@
           <w:hyperlink w:anchor="_Toc166660865" w:history="1">
             <w:r>
               <w:rPr>
-                <w:rStyle w:val="Hyperlink"/>
+                <w:rStyle w:val="Lienhypertexte"/>
                 <w:noProof/>
               </w:rPr>
               <w:t>Exigences fonctionnelles</w:t>
@@ -837,7 +837,7 @@
         </w:p>
         <w:p>
           <w:pPr>
-            <w:pStyle w:val="TOC3"/>
+            <w:pStyle w:val="TM3"/>
             <w:tabs>
               <w:tab w:val="right" w:leader="dot" w:pos="9062"/>
             </w:tabs>
@@ -848,7 +848,7 @@
           <w:hyperlink w:anchor="_Toc166660866" w:history="1">
             <w:r>
               <w:rPr>
-                <w:rStyle w:val="Hyperlink"/>
+                <w:rStyle w:val="Lienhypertexte"/>
                 <w:noProof/>
               </w:rPr>
               <w:t>Exigences ‘Front-end’</w:t>
@@ -905,7 +905,7 @@
         </w:p>
         <w:p>
           <w:pPr>
-            <w:pStyle w:val="TOC3"/>
+            <w:pStyle w:val="TM3"/>
             <w:tabs>
               <w:tab w:val="right" w:leader="dot" w:pos="9062"/>
             </w:tabs>
@@ -916,7 +916,7 @@
           <w:hyperlink w:anchor="_Toc166660867" w:history="1">
             <w:r>
               <w:rPr>
-                <w:rStyle w:val="Hyperlink"/>
+                <w:rStyle w:val="Lienhypertexte"/>
                 <w:noProof/>
               </w:rPr>
               <w:t>Exigences ‘Back-end’</w:t>
@@ -973,7 +973,7 @@
         </w:p>
         <w:p>
           <w:pPr>
-            <w:pStyle w:val="TOC3"/>
+            <w:pStyle w:val="TM3"/>
             <w:tabs>
               <w:tab w:val="right" w:leader="dot" w:pos="9062"/>
             </w:tabs>
@@ -984,7 +984,7 @@
           <w:hyperlink w:anchor="_Toc166660868" w:history="1">
             <w:r>
               <w:rPr>
-                <w:rStyle w:val="Hyperlink"/>
+                <w:rStyle w:val="Lienhypertexte"/>
                 <w:noProof/>
               </w:rPr>
               <w:t>L’utilisateur</w:t>
@@ -1041,7 +1041,7 @@
         </w:p>
         <w:p>
           <w:pPr>
-            <w:pStyle w:val="TOC3"/>
+            <w:pStyle w:val="TM3"/>
             <w:tabs>
               <w:tab w:val="right" w:leader="dot" w:pos="9062"/>
             </w:tabs>
@@ -1052,7 +1052,7 @@
           <w:hyperlink w:anchor="_Toc166660869" w:history="1">
             <w:r>
               <w:rPr>
-                <w:rStyle w:val="Hyperlink"/>
+                <w:rStyle w:val="Lienhypertexte"/>
                 <w:noProof/>
               </w:rPr>
               <w:t>Confidentialité</w:t>
@@ -1109,7 +1109,7 @@
         </w:p>
         <w:p>
           <w:pPr>
-            <w:pStyle w:val="TOC3"/>
+            <w:pStyle w:val="TM3"/>
             <w:tabs>
               <w:tab w:val="right" w:leader="dot" w:pos="9062"/>
             </w:tabs>
@@ -1120,7 +1120,7 @@
           <w:hyperlink w:anchor="_Toc166660870" w:history="1">
             <w:r>
               <w:rPr>
-                <w:rStyle w:val="Hyperlink"/>
+                <w:rStyle w:val="Lienhypertexte"/>
                 <w:noProof/>
               </w:rPr>
               <w:t>Droits d’accès</w:t>
@@ -1177,7 +1177,7 @@
         </w:p>
         <w:p>
           <w:pPr>
-            <w:pStyle w:val="TOC3"/>
+            <w:pStyle w:val="TM3"/>
             <w:tabs>
               <w:tab w:val="right" w:leader="dot" w:pos="9062"/>
             </w:tabs>
@@ -1188,7 +1188,7 @@
           <w:hyperlink w:anchor="_Toc166660871" w:history="1">
             <w:r>
               <w:rPr>
-                <w:rStyle w:val="Hyperlink"/>
+                <w:rStyle w:val="Lienhypertexte"/>
                 <w:noProof/>
               </w:rPr>
               <w:t>Authentification</w:t>
@@ -1245,7 +1245,7 @@
         </w:p>
         <w:p>
           <w:pPr>
-            <w:pStyle w:val="TOC2"/>
+            <w:pStyle w:val="TM2"/>
             <w:tabs>
               <w:tab w:val="right" w:leader="dot" w:pos="9062"/>
             </w:tabs>
@@ -1260,7 +1260,7 @@
           <w:hyperlink w:anchor="_Toc166660872" w:history="1">
             <w:r>
               <w:rPr>
-                <w:rStyle w:val="Hyperlink"/>
+                <w:rStyle w:val="Lienhypertexte"/>
                 <w:noProof/>
               </w:rPr>
               <w:t>Exigences &amp; choix techniques</w:t>
@@ -1317,7 +1317,7 @@
         </w:p>
         <w:p>
           <w:pPr>
-            <w:pStyle w:val="TOC3"/>
+            <w:pStyle w:val="TM3"/>
             <w:tabs>
               <w:tab w:val="right" w:leader="dot" w:pos="9062"/>
             </w:tabs>
@@ -1328,7 +1328,7 @@
           <w:hyperlink w:anchor="_Toc166660873" w:history="1">
             <w:r>
               <w:rPr>
-                <w:rStyle w:val="Hyperlink"/>
+                <w:rStyle w:val="Lienhypertexte"/>
                 <w:noProof/>
               </w:rPr>
               <w:t>Exigences</w:t>
@@ -1385,7 +1385,7 @@
         </w:p>
         <w:p>
           <w:pPr>
-            <w:pStyle w:val="TOC3"/>
+            <w:pStyle w:val="TM3"/>
             <w:tabs>
               <w:tab w:val="right" w:leader="dot" w:pos="9062"/>
             </w:tabs>
@@ -1396,7 +1396,7 @@
           <w:hyperlink w:anchor="_Toc166660874" w:history="1">
             <w:r>
               <w:rPr>
-                <w:rStyle w:val="Hyperlink"/>
+                <w:rStyle w:val="Lienhypertexte"/>
                 <w:noProof/>
               </w:rPr>
               <w:t>Choix</w:t>
@@ -1453,7 +1453,7 @@
         </w:p>
         <w:p>
           <w:pPr>
-            <w:pStyle w:val="TOC2"/>
+            <w:pStyle w:val="TM2"/>
             <w:tabs>
               <w:tab w:val="right" w:leader="dot" w:pos="9062"/>
             </w:tabs>
@@ -1468,7 +1468,7 @@
           <w:hyperlink w:anchor="_Toc166660875" w:history="1">
             <w:r>
               <w:rPr>
-                <w:rStyle w:val="Hyperlink"/>
+                <w:rStyle w:val="Lienhypertexte"/>
                 <w:noProof/>
               </w:rPr>
               <w:t>Définition du MVP (Minimum Viable Product)</w:t>
@@ -1525,7 +1525,7 @@
         </w:p>
         <w:p>
           <w:pPr>
-            <w:pStyle w:val="TOC2"/>
+            <w:pStyle w:val="TM2"/>
             <w:tabs>
               <w:tab w:val="right" w:leader="dot" w:pos="9062"/>
             </w:tabs>
@@ -1540,7 +1540,7 @@
           <w:hyperlink w:anchor="_Toc166660876" w:history="1">
             <w:r>
               <w:rPr>
-                <w:rStyle w:val="Hyperlink"/>
+                <w:rStyle w:val="Lienhypertexte"/>
                 <w:noProof/>
               </w:rPr>
               <w:t>Contraintes</w:t>
@@ -1597,7 +1597,7 @@
         </w:p>
         <w:p>
           <w:pPr>
-            <w:pStyle w:val="TOC1"/>
+            <w:pStyle w:val="TM1"/>
             <w:tabs>
               <w:tab w:val="right" w:leader="dot" w:pos="9062"/>
             </w:tabs>
@@ -1612,7 +1612,7 @@
           <w:hyperlink w:anchor="_Toc166660877" w:history="1">
             <w:r>
               <w:rPr>
-                <w:rStyle w:val="Hyperlink"/>
+                <w:rStyle w:val="Lienhypertexte"/>
                 <w:noProof/>
               </w:rPr>
               <w:t>Méthodologie &amp; Organisation</w:t>
@@ -1669,7 +1669,7 @@
         </w:p>
         <w:p>
           <w:pPr>
-            <w:pStyle w:val="TOC1"/>
+            <w:pStyle w:val="TM1"/>
             <w:tabs>
               <w:tab w:val="right" w:leader="dot" w:pos="9062"/>
             </w:tabs>
@@ -1684,7 +1684,7 @@
           <w:hyperlink w:anchor="_Toc166660878" w:history="1">
             <w:r>
               <w:rPr>
-                <w:rStyle w:val="Hyperlink"/>
+                <w:rStyle w:val="Lienhypertexte"/>
                 <w:noProof/>
               </w:rPr>
               <w:t>Conception de l’interface graphique</w:t>
@@ -1741,7 +1741,7 @@
         </w:p>
         <w:p>
           <w:pPr>
-            <w:pStyle w:val="TOC2"/>
+            <w:pStyle w:val="TM2"/>
             <w:tabs>
               <w:tab w:val="right" w:leader="dot" w:pos="9062"/>
             </w:tabs>
@@ -1756,7 +1756,7 @@
           <w:hyperlink w:anchor="_Toc166660879" w:history="1">
             <w:r>
               <w:rPr>
-                <w:rStyle w:val="Hyperlink"/>
+                <w:rStyle w:val="Lienhypertexte"/>
                 <w:noProof/>
               </w:rPr>
               <w:t>Zoning</w:t>
@@ -1813,7 +1813,7 @@
         </w:p>
         <w:p>
           <w:pPr>
-            <w:pStyle w:val="TOC2"/>
+            <w:pStyle w:val="TM2"/>
             <w:tabs>
               <w:tab w:val="right" w:leader="dot" w:pos="9062"/>
             </w:tabs>
@@ -1828,7 +1828,7 @@
           <w:hyperlink w:anchor="_Toc166660880" w:history="1">
             <w:r>
               <w:rPr>
-                <w:rStyle w:val="Hyperlink"/>
+                <w:rStyle w:val="Lienhypertexte"/>
                 <w:noProof/>
               </w:rPr>
               <w:t>Charte graphique</w:t>
@@ -1885,7 +1885,7 @@
         </w:p>
         <w:p>
           <w:pPr>
-            <w:pStyle w:val="TOC3"/>
+            <w:pStyle w:val="TM3"/>
             <w:tabs>
               <w:tab w:val="right" w:leader="dot" w:pos="9062"/>
             </w:tabs>
@@ -1896,7 +1896,7 @@
           <w:hyperlink w:anchor="_Toc166660881" w:history="1">
             <w:r>
               <w:rPr>
-                <w:rStyle w:val="Hyperlink"/>
+                <w:rStyle w:val="Lienhypertexte"/>
                 <w:noProof/>
               </w:rPr>
               <w:t>Les couleurs</w:t>
@@ -1953,7 +1953,7 @@
         </w:p>
         <w:p>
           <w:pPr>
-            <w:pStyle w:val="TOC3"/>
+            <w:pStyle w:val="TM3"/>
             <w:tabs>
               <w:tab w:val="right" w:leader="dot" w:pos="9062"/>
             </w:tabs>
@@ -1964,7 +1964,7 @@
           <w:hyperlink w:anchor="_Toc166660882" w:history="1">
             <w:r>
               <w:rPr>
-                <w:rStyle w:val="Hyperlink"/>
+                <w:rStyle w:val="Lienhypertexte"/>
                 <w:noProof/>
               </w:rPr>
               <w:t>Le logo</w:t>
@@ -2021,7 +2021,7 @@
         </w:p>
         <w:p>
           <w:pPr>
-            <w:pStyle w:val="TOC2"/>
+            <w:pStyle w:val="TM2"/>
             <w:tabs>
               <w:tab w:val="right" w:leader="dot" w:pos="9062"/>
             </w:tabs>
@@ -2036,7 +2036,7 @@
           <w:hyperlink w:anchor="_Toc166660883" w:history="1">
             <w:r>
               <w:rPr>
-                <w:rStyle w:val="Hyperlink"/>
+                <w:rStyle w:val="Lienhypertexte"/>
                 <w:noProof/>
               </w:rPr>
               <w:t>Le Wireframe</w:t>
@@ -2093,7 +2093,7 @@
         </w:p>
         <w:p>
           <w:pPr>
-            <w:pStyle w:val="TOC2"/>
+            <w:pStyle w:val="TM2"/>
             <w:tabs>
               <w:tab w:val="right" w:leader="dot" w:pos="9062"/>
             </w:tabs>
@@ -2108,7 +2108,7 @@
           <w:hyperlink w:anchor="_Toc166660884" w:history="1">
             <w:r>
               <w:rPr>
-                <w:rStyle w:val="Hyperlink"/>
+                <w:rStyle w:val="Lienhypertexte"/>
                 <w:noProof/>
               </w:rPr>
               <w:t>Maquettage</w:t>
@@ -2165,7 +2165,7 @@
         </w:p>
         <w:p>
           <w:pPr>
-            <w:pStyle w:val="TOC1"/>
+            <w:pStyle w:val="TM1"/>
             <w:tabs>
               <w:tab w:val="right" w:leader="dot" w:pos="9062"/>
             </w:tabs>
@@ -2180,7 +2180,7 @@
           <w:hyperlink w:anchor="_Toc166660885" w:history="1">
             <w:r>
               <w:rPr>
-                <w:rStyle w:val="Hyperlink"/>
+                <w:rStyle w:val="Lienhypertexte"/>
                 <w:noProof/>
               </w:rPr>
               <w:t>Conception de la base de données</w:t>
@@ -2237,7 +2237,7 @@
         </w:p>
         <w:p>
           <w:pPr>
-            <w:pStyle w:val="TOC2"/>
+            <w:pStyle w:val="TM2"/>
             <w:tabs>
               <w:tab w:val="right" w:leader="dot" w:pos="9062"/>
             </w:tabs>
@@ -2252,7 +2252,7 @@
           <w:hyperlink w:anchor="_Toc166660886" w:history="1">
             <w:r>
               <w:rPr>
-                <w:rStyle w:val="Hyperlink"/>
+                <w:rStyle w:val="Lienhypertexte"/>
                 <w:noProof/>
               </w:rPr>
               <w:t>Modèle Conceptuel de Données (MCD)</w:t>
@@ -2309,7 +2309,7 @@
         </w:p>
         <w:p>
           <w:pPr>
-            <w:pStyle w:val="TOC2"/>
+            <w:pStyle w:val="TM2"/>
             <w:tabs>
               <w:tab w:val="right" w:leader="dot" w:pos="9062"/>
             </w:tabs>
@@ -2324,7 +2324,7 @@
           <w:hyperlink w:anchor="_Toc166660887" w:history="1">
             <w:r>
               <w:rPr>
-                <w:rStyle w:val="Hyperlink"/>
+                <w:rStyle w:val="Lienhypertexte"/>
                 <w:noProof/>
               </w:rPr>
               <w:t>Modèle Logique de Données (MLD)</w:t>
@@ -2381,7 +2381,7 @@
         </w:p>
         <w:p>
           <w:pPr>
-            <w:pStyle w:val="TOC1"/>
+            <w:pStyle w:val="TM1"/>
             <w:tabs>
               <w:tab w:val="right" w:leader="dot" w:pos="9062"/>
             </w:tabs>
@@ -2396,7 +2396,7 @@
           <w:hyperlink w:anchor="_Toc166660888" w:history="1">
             <w:r>
               <w:rPr>
-                <w:rStyle w:val="Hyperlink"/>
+                <w:rStyle w:val="Lienhypertexte"/>
                 <w:noProof/>
               </w:rPr>
               <w:t>Conception de l’application</w:t>
@@ -2453,7 +2453,7 @@
         </w:p>
         <w:p>
           <w:pPr>
-            <w:pStyle w:val="TOC2"/>
+            <w:pStyle w:val="TM2"/>
             <w:tabs>
               <w:tab w:val="right" w:leader="dot" w:pos="9062"/>
             </w:tabs>
@@ -2468,7 +2468,7 @@
           <w:hyperlink w:anchor="_Toc166660889" w:history="1">
             <w:r>
               <w:rPr>
-                <w:rStyle w:val="Hyperlink"/>
+                <w:rStyle w:val="Lienhypertexte"/>
                 <w:noProof/>
               </w:rPr>
               <w:t>Diagramme de cas d’utilisation (Use Case)</w:t>
@@ -2525,7 +2525,7 @@
         </w:p>
         <w:p>
           <w:pPr>
-            <w:pStyle w:val="TOC2"/>
+            <w:pStyle w:val="TM2"/>
             <w:tabs>
               <w:tab w:val="right" w:leader="dot" w:pos="9062"/>
             </w:tabs>
@@ -2540,7 +2540,7 @@
           <w:hyperlink w:anchor="_Toc166660890" w:history="1">
             <w:r>
               <w:rPr>
-                <w:rStyle w:val="Hyperlink"/>
+                <w:rStyle w:val="Lienhypertexte"/>
                 <w:noProof/>
               </w:rPr>
               <w:t>Diagramme de classe</w:t>
@@ -2597,7 +2597,7 @@
         </w:p>
         <w:p>
           <w:pPr>
-            <w:pStyle w:val="TOC1"/>
+            <w:pStyle w:val="TM1"/>
             <w:tabs>
               <w:tab w:val="right" w:leader="dot" w:pos="9062"/>
             </w:tabs>
@@ -2612,7 +2612,7 @@
           <w:hyperlink w:anchor="_Toc166660891" w:history="1">
             <w:r>
               <w:rPr>
-                <w:rStyle w:val="Hyperlink"/>
+                <w:rStyle w:val="Lienhypertexte"/>
                 <w:noProof/>
               </w:rPr>
               <w:t>Conception multicouche MVC</w:t>
@@ -2669,7 +2669,7 @@
         </w:p>
         <w:p>
           <w:pPr>
-            <w:pStyle w:val="TOC2"/>
+            <w:pStyle w:val="TM2"/>
             <w:tabs>
               <w:tab w:val="right" w:leader="dot" w:pos="9062"/>
             </w:tabs>
@@ -2684,7 +2684,7 @@
           <w:hyperlink w:anchor="_Toc166660892" w:history="1">
             <w:r>
               <w:rPr>
-                <w:rStyle w:val="Hyperlink"/>
+                <w:rStyle w:val="Lienhypertexte"/>
                 <w:noProof/>
               </w:rPr>
               <w:t>Le Modèle</w:t>
@@ -2741,7 +2741,7 @@
         </w:p>
         <w:p>
           <w:pPr>
-            <w:pStyle w:val="TOC2"/>
+            <w:pStyle w:val="TM2"/>
             <w:tabs>
               <w:tab w:val="right" w:leader="dot" w:pos="9062"/>
             </w:tabs>
@@ -2756,7 +2756,7 @@
           <w:hyperlink w:anchor="_Toc166660893" w:history="1">
             <w:r>
               <w:rPr>
-                <w:rStyle w:val="Hyperlink"/>
+                <w:rStyle w:val="Lienhypertexte"/>
                 <w:noProof/>
               </w:rPr>
               <w:t>La Vue</w:t>
@@ -2813,7 +2813,7 @@
         </w:p>
         <w:p>
           <w:pPr>
-            <w:pStyle w:val="TOC2"/>
+            <w:pStyle w:val="TM2"/>
             <w:tabs>
               <w:tab w:val="right" w:leader="dot" w:pos="9062"/>
             </w:tabs>
@@ -2828,7 +2828,7 @@
           <w:hyperlink w:anchor="_Toc166660894" w:history="1">
             <w:r>
               <w:rPr>
-                <w:rStyle w:val="Hyperlink"/>
+                <w:rStyle w:val="Lienhypertexte"/>
                 <w:noProof/>
               </w:rPr>
               <w:t>Le Contrôleur</w:t>
@@ -2885,7 +2885,7 @@
         </w:p>
         <w:p>
           <w:pPr>
-            <w:pStyle w:val="TOC2"/>
+            <w:pStyle w:val="TM2"/>
             <w:tabs>
               <w:tab w:val="right" w:leader="dot" w:pos="9062"/>
             </w:tabs>
@@ -2900,7 +2900,7 @@
           <w:hyperlink w:anchor="_Toc166660895" w:history="1">
             <w:r>
               <w:rPr>
-                <w:rStyle w:val="Hyperlink"/>
+                <w:rStyle w:val="Lienhypertexte"/>
                 <w:noProof/>
               </w:rPr>
               <w:t>Communication entre les 3 composants</w:t>
@@ -2957,7 +2957,7 @@
         </w:p>
         <w:p>
           <w:pPr>
-            <w:pStyle w:val="TOC2"/>
+            <w:pStyle w:val="TM2"/>
             <w:tabs>
               <w:tab w:val="right" w:leader="dot" w:pos="9062"/>
             </w:tabs>
@@ -2972,7 +2972,7 @@
           <w:hyperlink w:anchor="_Toc166660896" w:history="1">
             <w:r>
               <w:rPr>
-                <w:rStyle w:val="Hyperlink"/>
+                <w:rStyle w:val="Lienhypertexte"/>
                 <w:noProof/>
               </w:rPr>
               <w:t>L’architecture 3 tiers</w:t>
@@ -3029,7 +3029,7 @@
         </w:p>
         <w:p>
           <w:pPr>
-            <w:pStyle w:val="TOC1"/>
+            <w:pStyle w:val="TM1"/>
             <w:tabs>
               <w:tab w:val="right" w:leader="dot" w:pos="9062"/>
             </w:tabs>
@@ -3044,7 +3044,7 @@
           <w:hyperlink w:anchor="_Toc166660897" w:history="1">
             <w:r>
               <w:rPr>
-                <w:rStyle w:val="Hyperlink"/>
+                <w:rStyle w:val="Lienhypertexte"/>
                 <w:noProof/>
               </w:rPr>
               <w:t>Sécurité</w:t>
@@ -3101,7 +3101,7 @@
         </w:p>
         <w:p>
           <w:pPr>
-            <w:pStyle w:val="TOC2"/>
+            <w:pStyle w:val="TM2"/>
             <w:tabs>
               <w:tab w:val="right" w:leader="dot" w:pos="9062"/>
             </w:tabs>
@@ -3116,7 +3116,7 @@
           <w:hyperlink w:anchor="_Toc166660898" w:history="1">
             <w:r>
               <w:rPr>
-                <w:rStyle w:val="Hyperlink"/>
+                <w:rStyle w:val="Lienhypertexte"/>
                 <w:noProof/>
               </w:rPr>
               <w:t>Les attaques XSS (Cross-Script Scripting)</w:t>
@@ -3173,7 +3173,7 @@
         </w:p>
         <w:p>
           <w:pPr>
-            <w:pStyle w:val="TOC2"/>
+            <w:pStyle w:val="TM2"/>
             <w:tabs>
               <w:tab w:val="right" w:leader="dot" w:pos="9062"/>
             </w:tabs>
@@ -3188,7 +3188,7 @@
           <w:hyperlink w:anchor="_Toc166660899" w:history="1">
             <w:r>
               <w:rPr>
-                <w:rStyle w:val="Hyperlink"/>
+                <w:rStyle w:val="Lienhypertexte"/>
                 <w:noProof/>
               </w:rPr>
               <w:t>Les injections SQL</w:t>
@@ -3245,7 +3245,7 @@
         </w:p>
         <w:p>
           <w:pPr>
-            <w:pStyle w:val="TOC2"/>
+            <w:pStyle w:val="TM2"/>
             <w:tabs>
               <w:tab w:val="right" w:leader="dot" w:pos="9062"/>
             </w:tabs>
@@ -3260,7 +3260,7 @@
           <w:hyperlink w:anchor="_Toc166660900" w:history="1">
             <w:r>
               <w:rPr>
-                <w:rStyle w:val="Hyperlink"/>
+                <w:rStyle w:val="Lienhypertexte"/>
                 <w:noProof/>
               </w:rPr>
               <w:t>Les attaques CSRF (Cross-Site Request Forgery)</w:t>
@@ -3317,7 +3317,7 @@
         </w:p>
         <w:p>
           <w:pPr>
-            <w:pStyle w:val="TOC1"/>
+            <w:pStyle w:val="TM1"/>
             <w:tabs>
               <w:tab w:val="right" w:leader="dot" w:pos="9062"/>
             </w:tabs>
@@ -3332,7 +3332,7 @@
           <w:hyperlink w:anchor="_Toc166660901" w:history="1">
             <w:r>
               <w:rPr>
-                <w:rStyle w:val="Hyperlink"/>
+                <w:rStyle w:val="Lienhypertexte"/>
                 <w:noProof/>
               </w:rPr>
               <w:t>Politique de test</w:t>
@@ -3389,7 +3389,7 @@
         </w:p>
         <w:p>
           <w:pPr>
-            <w:pStyle w:val="TOC2"/>
+            <w:pStyle w:val="TM2"/>
             <w:tabs>
               <w:tab w:val="right" w:leader="dot" w:pos="9062"/>
             </w:tabs>
@@ -3404,7 +3404,7 @@
           <w:hyperlink w:anchor="_Toc166660902" w:history="1">
             <w:r>
               <w:rPr>
-                <w:rStyle w:val="Hyperlink"/>
+                <w:rStyle w:val="Lienhypertexte"/>
                 <w:noProof/>
               </w:rPr>
               <w:t>Les tests unitaires</w:t>
@@ -3461,7 +3461,7 @@
         </w:p>
         <w:p>
           <w:pPr>
-            <w:pStyle w:val="TOC2"/>
+            <w:pStyle w:val="TM2"/>
             <w:tabs>
               <w:tab w:val="right" w:leader="dot" w:pos="9062"/>
             </w:tabs>
@@ -3476,7 +3476,7 @@
           <w:hyperlink w:anchor="_Toc166660903" w:history="1">
             <w:r>
               <w:rPr>
-                <w:rStyle w:val="Hyperlink"/>
+                <w:rStyle w:val="Lienhypertexte"/>
                 <w:noProof/>
               </w:rPr>
               <w:t>Les tests d’intégration</w:t>
@@ -3533,7 +3533,7 @@
         </w:p>
         <w:p>
           <w:pPr>
-            <w:pStyle w:val="TOC1"/>
+            <w:pStyle w:val="TM1"/>
             <w:tabs>
               <w:tab w:val="right" w:leader="dot" w:pos="9062"/>
             </w:tabs>
@@ -3548,7 +3548,7 @@
           <w:hyperlink w:anchor="_Toc166660904" w:history="1">
             <w:r>
               <w:rPr>
-                <w:rStyle w:val="Hyperlink"/>
+                <w:rStyle w:val="Lienhypertexte"/>
                 <w:noProof/>
               </w:rPr>
               <w:t>Veille Technologique</w:t>
@@ -3605,7 +3605,7 @@
         </w:p>
         <w:p>
           <w:pPr>
-            <w:pStyle w:val="TOC2"/>
+            <w:pStyle w:val="TM2"/>
             <w:tabs>
               <w:tab w:val="right" w:leader="dot" w:pos="9062"/>
             </w:tabs>
@@ -3620,7 +3620,7 @@
           <w:hyperlink w:anchor="_Toc166660905" w:history="1">
             <w:r>
               <w:rPr>
-                <w:rStyle w:val="Hyperlink"/>
+                <w:rStyle w:val="Lienhypertexte"/>
                 <w:noProof/>
               </w:rPr>
               <w:t>Veille globale</w:t>
@@ -3677,7 +3677,7 @@
         </w:p>
         <w:p>
           <w:pPr>
-            <w:pStyle w:val="TOC2"/>
+            <w:pStyle w:val="TM2"/>
             <w:tabs>
               <w:tab w:val="right" w:leader="dot" w:pos="9062"/>
             </w:tabs>
@@ -3692,7 +3692,7 @@
           <w:hyperlink w:anchor="_Toc166660906" w:history="1">
             <w:r>
               <w:rPr>
-                <w:rStyle w:val="Hyperlink"/>
+                <w:rStyle w:val="Lienhypertexte"/>
                 <w:noProof/>
               </w:rPr>
               <w:t>Veille sécurité</w:t>
@@ -3749,7 +3749,7 @@
         </w:p>
         <w:p>
           <w:pPr>
-            <w:pStyle w:val="TOC1"/>
+            <w:pStyle w:val="TM1"/>
             <w:tabs>
               <w:tab w:val="right" w:leader="dot" w:pos="9062"/>
             </w:tabs>
@@ -3764,7 +3764,7 @@
           <w:hyperlink w:anchor="_Toc166660907" w:history="1">
             <w:r>
               <w:rPr>
-                <w:rStyle w:val="Hyperlink"/>
+                <w:rStyle w:val="Lienhypertexte"/>
                 <w:noProof/>
               </w:rPr>
               <w:t>Difficultés rencontrées</w:t>
@@ -3821,7 +3821,7 @@
         </w:p>
         <w:p>
           <w:pPr>
-            <w:pStyle w:val="TOC1"/>
+            <w:pStyle w:val="TM1"/>
             <w:tabs>
               <w:tab w:val="right" w:leader="dot" w:pos="9062"/>
             </w:tabs>
@@ -3836,7 +3836,7 @@
           <w:hyperlink w:anchor="_Toc166660908" w:history="1">
             <w:r>
               <w:rPr>
-                <w:rStyle w:val="Hyperlink"/>
+                <w:rStyle w:val="Lienhypertexte"/>
                 <w:noProof/>
               </w:rPr>
               <w:t>Conclusion</w:t>
@@ -3893,7 +3893,7 @@
         </w:p>
         <w:p>
           <w:pPr>
-            <w:pStyle w:val="TOC1"/>
+            <w:pStyle w:val="TM1"/>
             <w:tabs>
               <w:tab w:val="right" w:leader="dot" w:pos="9062"/>
             </w:tabs>
@@ -3908,7 +3908,7 @@
           <w:hyperlink w:anchor="_Toc166660909" w:history="1">
             <w:r>
               <w:rPr>
-                <w:rStyle w:val="Hyperlink"/>
+                <w:rStyle w:val="Lienhypertexte"/>
                 <w:noProof/>
               </w:rPr>
               <w:t>Remerciments</w:t>
@@ -3965,7 +3965,7 @@
         </w:p>
         <w:p>
           <w:pPr>
-            <w:pStyle w:val="TOC1"/>
+            <w:pStyle w:val="TM1"/>
             <w:tabs>
               <w:tab w:val="right" w:leader="dot" w:pos="9062"/>
             </w:tabs>
@@ -3980,7 +3980,7 @@
           <w:hyperlink w:anchor="_Toc166660910" w:history="1">
             <w:r>
               <w:rPr>
-                <w:rStyle w:val="Hyperlink"/>
+                <w:rStyle w:val="Lienhypertexte"/>
                 <w:noProof/>
               </w:rPr>
               <w:t>Annexe</w:t>
@@ -4037,7 +4037,7 @@
         </w:p>
         <w:p>
           <w:pPr>
-            <w:pStyle w:val="TOC2"/>
+            <w:pStyle w:val="TM2"/>
             <w:tabs>
               <w:tab w:val="right" w:leader="dot" w:pos="9062"/>
             </w:tabs>
@@ -4052,7 +4052,7 @@
           <w:hyperlink w:anchor="_Toc166660911" w:history="1">
             <w:r>
               <w:rPr>
-                <w:rStyle w:val="Hyperlink"/>
+                <w:rStyle w:val="Lienhypertexte"/>
                 <w:noProof/>
               </w:rPr>
               <w:t>Cahier des charges</w:t>
@@ -4121,7 +4121,7 @@
     <w:p/>
     <w:p>
       <w:pPr>
-        <w:pStyle w:val="Heading1"/>
+        <w:pStyle w:val="Titre1"/>
         <w:rPr>
           <w:lang w:val="en-US"/>
         </w:rPr>
@@ -4151,7 +4151,7 @@
     </w:p>
     <w:p>
       <w:pPr>
-        <w:pStyle w:val="Heading2"/>
+        <w:pStyle w:val="Titre2"/>
         <w:ind w:firstLine="708"/>
         <w:rPr>
           <w:lang w:val="en-US"/>
@@ -4294,7 +4294,7 @@
     </w:p>
     <w:p>
       <w:pPr>
-        <w:pStyle w:val="Heading2"/>
+        <w:pStyle w:val="Titre2"/>
         <w:ind w:firstLine="708"/>
         <w:rPr>
           <w:lang w:val="en-US"/>
@@ -4315,52 +4315,278 @@
           <w:lang w:val="en-US"/>
         </w:rPr>
       </w:pPr>
+    </w:p>
+    <w:p>
+      <w:pPr>
+        <w:pStyle w:val="Titre3"/>
+        <w:rPr>
+          <w:lang w:val="en-US"/>
+        </w:rPr>
+      </w:pPr>
       <w:r>
         <w:rPr>
           <w:lang w:val="en-US"/>
         </w:rPr>
         <w:tab/>
       </w:r>
-    </w:p>
-    <w:p>
-      <w:pPr>
-        <w:rPr>
-          <w:lang w:val="en-US"/>
-        </w:rPr>
-      </w:pPr>
       <w:r>
         <w:rPr>
           <w:lang w:val="en-US"/>
         </w:rPr>
         <w:tab/>
-      </w:r>
-      <w:r>
+        <w:t>ADventori</w:t>
+      </w:r>
+    </w:p>
+    <w:p>
+      <w:pPr>
         <w:rPr>
           <w:lang w:val="en-US"/>
         </w:rPr>
-        <w:t>Currently, I’m working as an alternate student in full stack development at ADventori.</w:t>
-      </w:r>
-    </w:p>
-    <w:p>
-      <w:pPr>
+      </w:pPr>
+      <w:r>
         <w:rPr>
           <w:lang w:val="en-US"/>
         </w:rPr>
-      </w:pPr>
-    </w:p>
-    <w:p>
-      <w:pPr>
+        <w:tab/>
+      </w:r>
+      <w:r>
         <w:rPr>
           <w:lang w:val="en-US"/>
         </w:rPr>
-      </w:pPr>
-    </w:p>
-    <w:p>
-      <w:pPr>
-        <w:pStyle w:val="Heading1"/>
+        <w:tab/>
+      </w:r>
+      <w:r>
+        <w:rPr>
+          <w:lang w:val="en-US"/>
+        </w:rPr>
+        <w:t>Crée en 2009 par Pierre-Antoine Durgeat</w:t>
+      </w:r>
+    </w:p>
+    <w:p>
+      <w:pPr>
+        <w:rPr>
+          <w:lang w:val="en-US"/>
+        </w:rPr>
+      </w:pPr>
+      <w:r>
+        <w:rPr>
+          <w:lang w:val="en-US"/>
+        </w:rPr>
+        <w:tab/>
+      </w:r>
+      <w:r>
+        <w:rPr>
+          <w:lang w:val="en-US"/>
+        </w:rPr>
+        <w:tab/>
+      </w:r>
+    </w:p>
+    <w:p>
+      <w:pPr>
+        <w:pStyle w:val="Titre3"/>
+        <w:rPr>
+          <w:lang w:val="en-US"/>
+        </w:rPr>
+      </w:pPr>
+      <w:r>
+        <w:rPr>
+          <w:lang w:val="en-US"/>
+        </w:rPr>
+        <w:tab/>
+      </w:r>
+      <w:r>
+        <w:rPr>
+          <w:lang w:val="en-US"/>
+        </w:rPr>
+        <w:tab/>
+        <w:t>DCO</w:t>
+      </w:r>
+    </w:p>
+    <w:p>
+      <w:pPr>
+        <w:rPr>
+          <w:lang w:val="en-US"/>
+        </w:rPr>
+      </w:pPr>
+      <w:r>
+        <w:rPr>
+          <w:lang w:val="en-US"/>
+        </w:rPr>
+        <w:tab/>
+      </w:r>
+      <w:r>
+        <w:rPr>
+          <w:lang w:val="en-US"/>
+        </w:rPr>
+        <w:tab/>
+        <w:t>Technologie de bannière publicitaire en temps réel</w:t>
+      </w:r>
+    </w:p>
+    <w:p>
+      <w:pPr>
+        <w:rPr>
+          <w:lang w:val="en-US"/>
+        </w:rPr>
+      </w:pPr>
+    </w:p>
+    <w:p>
+      <w:pPr>
+        <w:pStyle w:val="Titre3"/>
+        <w:rPr>
+          <w:lang w:val="en-US"/>
+        </w:rPr>
+      </w:pPr>
+      <w:r>
+        <w:rPr>
+          <w:lang w:val="en-US"/>
+        </w:rPr>
+        <w:tab/>
+      </w:r>
+      <w:r>
+        <w:rPr>
+          <w:lang w:val="en-US"/>
+        </w:rPr>
+        <w:tab/>
+        <w:t>Mon role</w:t>
+      </w:r>
+    </w:p>
+    <w:p>
+      <w:pPr>
+        <w:rPr>
+          <w:lang w:val="en-US"/>
+        </w:rPr>
+      </w:pPr>
+      <w:r>
+        <w:rPr>
+          <w:lang w:val="en-US"/>
+        </w:rPr>
+        <w:tab/>
+      </w:r>
+      <w:r>
+        <w:rPr>
+          <w:lang w:val="en-US"/>
+        </w:rPr>
+        <w:tab/>
+        <w:t>Je suis développeur fullstack</w:t>
+      </w:r>
+    </w:p>
+    <w:p>
+      <w:pPr>
+        <w:rPr>
+          <w:lang w:val="en-US"/>
+        </w:rPr>
+      </w:pPr>
+    </w:p>
+    <w:p>
+      <w:pPr>
+        <w:pStyle w:val="Titre3"/>
+        <w:rPr>
+          <w:lang w:val="en-US"/>
+        </w:rPr>
+      </w:pPr>
+      <w:r>
+        <w:rPr>
+          <w:lang w:val="en-US"/>
+        </w:rPr>
+        <w:tab/>
+      </w:r>
+      <w:r>
+        <w:rPr>
+          <w:lang w:val="en-US"/>
+        </w:rPr>
+        <w:tab/>
+        <w:t>Une de mes missions</w:t>
+      </w:r>
+    </w:p>
+    <w:p>
+      <w:pPr>
+        <w:rPr>
+          <w:lang w:val="en-US"/>
+        </w:rPr>
+      </w:pPr>
+      <w:r>
+        <w:rPr>
+          <w:lang w:val="en-US"/>
+        </w:rPr>
+        <w:tab/>
+      </w:r>
+      <w:r>
+        <w:rPr>
+          <w:lang w:val="en-US"/>
+        </w:rPr>
+        <w:tab/>
+        <w:t>Renault</w:t>
+      </w:r>
+    </w:p>
+    <w:p>
+      <w:pPr>
+        <w:rPr>
+          <w:lang w:val="en-US"/>
+        </w:rPr>
+      </w:pPr>
+    </w:p>
+    <w:p>
+      <w:pPr>
+        <w:pStyle w:val="Titre3"/>
+        <w:rPr>
+          <w:lang w:val="en-US"/>
+        </w:rPr>
+      </w:pPr>
+      <w:r>
+        <w:rPr>
+          <w:lang w:val="en-US"/>
+        </w:rPr>
+        <w:tab/>
+      </w:r>
+      <w:r>
+        <w:rPr>
+          <w:lang w:val="en-US"/>
+        </w:rPr>
+        <w:tab/>
+        <w:t>Conclusion</w:t>
+      </w:r>
+    </w:p>
+    <w:p>
+      <w:pPr>
+        <w:rPr>
+          <w:lang w:val="en-US"/>
+        </w:rPr>
+      </w:pPr>
+      <w:r>
+        <w:rPr>
+          <w:lang w:val="en-US"/>
+        </w:rPr>
+        <w:tab/>
+      </w:r>
+      <w:r>
+        <w:rPr>
+          <w:lang w:val="en-US"/>
+        </w:rPr>
+        <w:tab/>
+        <w:t>Très bonne entreprise, bonnes technologies et techniques de travail.</w:t>
+      </w:r>
+    </w:p>
+    <w:p>
+      <w:pPr>
+        <w:rPr>
+          <w:lang w:val="en-US"/>
+        </w:rPr>
+      </w:pPr>
+    </w:p>
+    <w:p>
+      <w:pPr>
+        <w:rPr>
+          <w:lang w:val="en-US"/>
+        </w:rPr>
+      </w:pPr>
+    </w:p>
+    <w:p>
+      <w:pPr>
+        <w:pStyle w:val="Titre1"/>
       </w:pPr>
       <w:bookmarkStart w:id="3" w:name="_Toc166660861"/>
       <w:r>
+        <w:lastRenderedPageBreak/>
         <w:t>Présentation du projet</w:t>
       </w:r>
       <w:bookmarkEnd w:id="3"/>
@@ -4368,48 +4594,219 @@
     <w:p/>
     <w:p>
       <w:r>
+        <w:t>A l’origine , il s’agit d’une idée que j’ai eu en 2020 lors de la crise sanitaire du Covid-19, date à laquelle il était presque impossible de garder une coupe de cheveux soignée en l’absence de salon de coiffure ouvert.</w:t>
+      </w:r>
+    </w:p>
+    <w:p>
+      <w:r>
+        <w:t xml:space="preserve">Uber Cut est </w:t>
+      </w:r>
+      <w:r>
+        <w:t xml:space="preserve">donc </w:t>
+      </w:r>
+      <w:r>
+        <w:t xml:space="preserve">une application web permettant à des clients de réserver des </w:t>
+      </w:r>
+      <w:r>
+        <w:t xml:space="preserve">prestations à domicile. </w:t>
+      </w:r>
+    </w:p>
+    <w:p>
+      <w:r>
+        <w:t>Il existe 2 cas principaux d’utilisation.</w:t>
+      </w:r>
+    </w:p>
+    <w:p/>
+    <w:p>
+      <w:pPr>
+        <w:pStyle w:val="Titre2"/>
+      </w:pPr>
+      <w:r>
         <w:tab/>
-        <w:t xml:space="preserve">Uber Cut est une application web permettant à des clients de réserver des </w:t>
-      </w:r>
-    </w:p>
-    <w:p>
-      <w:pPr>
-        <w:pStyle w:val="Heading1"/>
+        <w:t>Cas d’un utilisateur</w:t>
+      </w:r>
+    </w:p>
+    <w:p/>
+    <w:p>
+      <w:r>
+        <w:tab/>
+        <w:t xml:space="preserve">Dans le cas d’utilisation d’un client, celui-ci à la possibilité de se créer un compte et de réserver un coiffeur à domicile en remplissant un formulaire renseignant </w:t>
+      </w:r>
+      <w:r>
+        <w:t xml:space="preserve">les </w:t>
+      </w:r>
+      <w:r>
+        <w:t xml:space="preserve">diverses informations </w:t>
+      </w:r>
+      <w:r>
+        <w:t xml:space="preserve">sur la </w:t>
+      </w:r>
+      <w:r>
+        <w:t>coupe</w:t>
+      </w:r>
+      <w:r>
+        <w:t xml:space="preserve"> voulue.</w:t>
+      </w:r>
+    </w:p>
+    <w:p>
+      <w:r>
+        <w:t>À la suite du paiement, un rendez-vous est créé.</w:t>
+      </w:r>
+      <w:r>
+        <w:t xml:space="preserve"> </w:t>
+      </w:r>
+    </w:p>
+    <w:p>
+      <w:r>
+        <w:t xml:space="preserve">Le coiffeur </w:t>
+      </w:r>
+      <w:r>
+        <w:t>effectue</w:t>
+      </w:r>
+      <w:r>
+        <w:t xml:space="preserve"> son travail et le client à </w:t>
+      </w:r>
+      <w:r>
+        <w:t xml:space="preserve">ensuite </w:t>
+      </w:r>
+      <w:r>
+        <w:t xml:space="preserve">la possibilité d’envoyer une note sur 5 </w:t>
+      </w:r>
+      <w:r>
+        <w:t>étoiles</w:t>
+      </w:r>
+      <w:r>
+        <w:t xml:space="preserve"> accompagnée d’un commentaire. </w:t>
+      </w:r>
+    </w:p>
+    <w:p/>
+    <w:p>
+      <w:pPr>
+        <w:pStyle w:val="Titre2"/>
+      </w:pPr>
+      <w:r>
+        <w:tab/>
+        <w:t>Cas d’un coiffeur</w:t>
+      </w:r>
+    </w:p>
+    <w:p/>
+    <w:p>
+      <w:r>
+        <w:tab/>
+        <w:t>Dans le cas d’utilisation d’un coiffeur, celui-ci à la possibilité de se créer un compte, de renseigner ses diplômes, ajouter une photo de profil, une description et de se marquer comme ‘prêt à coiffer’ sur la plateforme dédiée sur l’application web.</w:t>
+      </w:r>
+    </w:p>
+    <w:p>
+      <w:r>
+        <w:t>Lorsqu’un client réserve un rendez-vous avec lui, le coiffeur à le choix de refuser ou d’accepter et d’aller à l’adresse du client pour lui faire sa prestation.</w:t>
+      </w:r>
+    </w:p>
+    <w:p>
+      <w:r>
+        <w:t>Ensuite, le coiffeur recevra son paiement.</w:t>
+      </w:r>
+    </w:p>
+    <w:p/>
+    <w:p/>
+    <w:p/>
+    <w:p/>
+    <w:p/>
+    <w:p/>
+    <w:p/>
+    <w:p/>
+    <w:p/>
+    <w:p/>
+    <w:p/>
+    <w:p>
+      <w:pPr>
+        <w:pStyle w:val="Titre1"/>
       </w:pPr>
       <w:bookmarkStart w:id="4" w:name="_Toc166660862"/>
       <w:r>
+        <w:t>Cahier des charges</w:t>
+      </w:r>
+      <w:bookmarkEnd w:id="4"/>
+    </w:p>
+    <w:p/>
+    <w:p>
+      <w:r>
+        <w:t>Voici quelques points importants de la partie fonctionnelle de l’application :</w:t>
+      </w:r>
+    </w:p>
+    <w:p/>
+    <w:p>
+      <w:pPr>
+        <w:pStyle w:val="Titre2"/>
+        <w:ind w:firstLine="708"/>
+      </w:pPr>
+      <w:bookmarkStart w:id="5" w:name="_Toc166660863"/>
+      <w:r>
+        <w:t>Objectifs</w:t>
+      </w:r>
+      <w:bookmarkEnd w:id="5"/>
+    </w:p>
+    <w:p/>
+    <w:p>
+      <w:r>
+        <w:tab/>
+      </w:r>
+      <w:r>
+        <w:t>Uber Cut est une plateforme web gratuite permettant de mettre en relation les clients et les coiffeurs</w:t>
+      </w:r>
+      <w:r>
+        <w:t>. Le but est de permettre à n’importe qui de profiter du confort de se faire coiffer à domicile.</w:t>
+      </w:r>
+      <w:r>
+        <w:t xml:space="preserve"> </w:t>
+      </w:r>
+    </w:p>
+    <w:p>
+      <w:r>
+        <w:t xml:space="preserve">Uber Cut </w:t>
+      </w:r>
+      <w:r>
+        <w:t>est aussi</w:t>
+      </w:r>
+      <w:r>
+        <w:t xml:space="preserve"> conçue afin d’être</w:t>
+      </w:r>
+      <w:r>
+        <w:t xml:space="preserve"> une opportunité de travail pour les coiffeurs amateurs </w:t>
+      </w:r>
+      <w:r>
+        <w:t>et</w:t>
+      </w:r>
+      <w:r>
+        <w:t xml:space="preserve"> professionnels.</w:t>
+      </w:r>
+    </w:p>
+    <w:p>
+      <w:r>
+        <w:t>Les clients pourront réserver des coiffures à domicile et paieront plus ou moins cher dépendant de la coupe demandée et des compétences du coiffeur choisi.</w:t>
+      </w:r>
+    </w:p>
+    <w:p>
+      <w:r>
+        <w:t>Un système de notation permettra aux coiffeurs talentueux d’évoluer en étant mis en avant et en profitant de taxes réduites.</w:t>
+      </w:r>
+    </w:p>
+    <w:p>
+      <w:pPr>
+        <w:pStyle w:val="Titre2"/>
+        <w:ind w:firstLine="708"/>
+      </w:pPr>
+      <w:bookmarkStart w:id="6" w:name="_Toc166660864"/>
+      <w:r>
         <w:lastRenderedPageBreak/>
-        <w:t>Cahier des charges</w:t>
-      </w:r>
-      <w:bookmarkEnd w:id="4"/>
-    </w:p>
-    <w:p>
-      <w:pPr>
-        <w:pStyle w:val="Heading2"/>
+        <w:t>Cibles</w:t>
+      </w:r>
+      <w:bookmarkEnd w:id="6"/>
+    </w:p>
+    <w:p>
+      <w:pPr>
+        <w:pStyle w:val="Titre2"/>
         <w:ind w:firstLine="708"/>
       </w:pPr>
-      <w:bookmarkStart w:id="5" w:name="_Toc166660863"/>
-      <w:r>
-        <w:t>Objectifs</w:t>
-      </w:r>
-      <w:bookmarkEnd w:id="5"/>
-    </w:p>
-    <w:p>
-      <w:pPr>
-        <w:pStyle w:val="Heading2"/>
-        <w:ind w:firstLine="708"/>
-      </w:pPr>
-      <w:bookmarkStart w:id="6" w:name="_Toc166660864"/>
-      <w:r>
-        <w:t>Cibles</w:t>
-      </w:r>
-      <w:bookmarkEnd w:id="6"/>
-    </w:p>
-    <w:p>
-      <w:pPr>
-        <w:pStyle w:val="Heading2"/>
-        <w:ind w:firstLine="708"/>
-      </w:pPr>
       <w:bookmarkStart w:id="7" w:name="_Toc166660865"/>
       <w:r>
         <w:t>Exigences fonctionnelles</w:t>
@@ -4418,7 +4815,7 @@
     </w:p>
     <w:p>
       <w:pPr>
-        <w:pStyle w:val="Heading3"/>
+        <w:pStyle w:val="Titre3"/>
         <w:ind w:left="708" w:firstLine="708"/>
       </w:pPr>
       <w:bookmarkStart w:id="8" w:name="_Toc166660866"/>
@@ -4429,7 +4826,7 @@
     </w:p>
     <w:p>
       <w:pPr>
-        <w:pStyle w:val="Heading3"/>
+        <w:pStyle w:val="Titre3"/>
         <w:ind w:left="708" w:firstLine="708"/>
       </w:pPr>
       <w:bookmarkStart w:id="9" w:name="_Toc166660867"/>
@@ -4440,7 +4837,7 @@
     </w:p>
     <w:p>
       <w:pPr>
-        <w:pStyle w:val="Heading3"/>
+        <w:pStyle w:val="Titre3"/>
       </w:pPr>
       <w:r>
         <w:tab/>
@@ -4456,7 +4853,7 @@
     </w:p>
     <w:p>
       <w:pPr>
-        <w:pStyle w:val="Heading3"/>
+        <w:pStyle w:val="Titre3"/>
       </w:pPr>
       <w:r>
         <w:tab/>
@@ -4472,7 +4869,7 @@
     </w:p>
     <w:p>
       <w:pPr>
-        <w:pStyle w:val="Heading3"/>
+        <w:pStyle w:val="Titre3"/>
       </w:pPr>
       <w:r>
         <w:tab/>
@@ -4488,7 +4885,7 @@
     </w:p>
     <w:p>
       <w:pPr>
-        <w:pStyle w:val="Heading3"/>
+        <w:pStyle w:val="Titre3"/>
       </w:pPr>
       <w:r>
         <w:tab/>
@@ -4504,7 +4901,7 @@
     </w:p>
     <w:p>
       <w:pPr>
-        <w:pStyle w:val="Heading2"/>
+        <w:pStyle w:val="Titre2"/>
       </w:pPr>
       <w:r>
         <w:tab/>
@@ -4517,7 +4914,7 @@
     </w:p>
     <w:p>
       <w:pPr>
-        <w:pStyle w:val="Heading3"/>
+        <w:pStyle w:val="Titre3"/>
       </w:pPr>
       <w:r>
         <w:tab/>
@@ -4533,7 +4930,7 @@
     </w:p>
     <w:p>
       <w:pPr>
-        <w:pStyle w:val="Heading3"/>
+        <w:pStyle w:val="Titre3"/>
       </w:pPr>
       <w:r>
         <w:tab/>
@@ -4549,7 +4946,7 @@
     </w:p>
     <w:p>
       <w:pPr>
-        <w:pStyle w:val="Heading2"/>
+        <w:pStyle w:val="Titre2"/>
       </w:pPr>
       <w:r>
         <w:tab/>
@@ -4562,7 +4959,7 @@
     </w:p>
     <w:p>
       <w:pPr>
-        <w:pStyle w:val="Heading2"/>
+        <w:pStyle w:val="Titre2"/>
       </w:pPr>
       <w:r>
         <w:tab/>
@@ -4575,7 +4972,7 @@
     </w:p>
     <w:p>
       <w:pPr>
-        <w:pStyle w:val="Heading1"/>
+        <w:pStyle w:val="Titre1"/>
       </w:pPr>
       <w:bookmarkStart w:id="19" w:name="_Toc166660877"/>
       <w:r>
@@ -4585,7 +4982,7 @@
     </w:p>
     <w:p>
       <w:pPr>
-        <w:pStyle w:val="Heading1"/>
+        <w:pStyle w:val="Titre1"/>
       </w:pPr>
       <w:bookmarkStart w:id="20" w:name="_Toc166660878"/>
       <w:r>
@@ -4595,7 +4992,7 @@
     </w:p>
     <w:p>
       <w:pPr>
-        <w:pStyle w:val="Heading2"/>
+        <w:pStyle w:val="Titre2"/>
       </w:pPr>
       <w:r>
         <w:tab/>
@@ -4608,7 +5005,7 @@
     </w:p>
     <w:p>
       <w:pPr>
-        <w:pStyle w:val="Heading2"/>
+        <w:pStyle w:val="Titre2"/>
       </w:pPr>
       <w:r>
         <w:tab/>
@@ -4621,7 +5018,7 @@
     </w:p>
     <w:p>
       <w:pPr>
-        <w:pStyle w:val="Heading3"/>
+        <w:pStyle w:val="Titre3"/>
       </w:pPr>
       <w:r>
         <w:tab/>
@@ -4637,7 +5034,7 @@
     </w:p>
     <w:p>
       <w:pPr>
-        <w:pStyle w:val="Heading3"/>
+        <w:pStyle w:val="Titre3"/>
       </w:pPr>
       <w:r>
         <w:tab/>
@@ -4653,7 +5050,7 @@
     </w:p>
     <w:p>
       <w:pPr>
-        <w:pStyle w:val="Heading2"/>
+        <w:pStyle w:val="Titre2"/>
       </w:pPr>
       <w:r>
         <w:tab/>
@@ -4666,7 +5063,7 @@
     </w:p>
     <w:p>
       <w:pPr>
-        <w:pStyle w:val="Heading2"/>
+        <w:pStyle w:val="Titre2"/>
       </w:pPr>
       <w:r>
         <w:tab/>
@@ -4679,7 +5076,7 @@
     </w:p>
     <w:p>
       <w:pPr>
-        <w:pStyle w:val="Heading1"/>
+        <w:pStyle w:val="Titre1"/>
       </w:pPr>
       <w:bookmarkStart w:id="27" w:name="_Toc166660885"/>
       <w:r>
@@ -4689,7 +5086,7 @@
     </w:p>
     <w:p>
       <w:pPr>
-        <w:pStyle w:val="Heading2"/>
+        <w:pStyle w:val="Titre2"/>
       </w:pPr>
       <w:r>
         <w:tab/>
@@ -4702,7 +5099,7 @@
     </w:p>
     <w:p>
       <w:pPr>
-        <w:pStyle w:val="Heading2"/>
+        <w:pStyle w:val="Titre2"/>
       </w:pPr>
       <w:r>
         <w:tab/>
@@ -4715,7 +5112,7 @@
     </w:p>
     <w:p>
       <w:pPr>
-        <w:pStyle w:val="Heading1"/>
+        <w:pStyle w:val="Titre1"/>
       </w:pPr>
       <w:bookmarkStart w:id="30" w:name="_Toc166660888"/>
       <w:r>
@@ -4723,9 +5120,10 @@
       </w:r>
       <w:bookmarkEnd w:id="30"/>
     </w:p>
-    <w:p>
-      <w:pPr>
-        <w:pStyle w:val="Heading2"/>
+    <w:p/>
+    <w:p>
+      <w:pPr>
+        <w:pStyle w:val="Titre2"/>
       </w:pPr>
       <w:r>
         <w:tab/>
@@ -4744,10 +5142,10 @@
         </w:rPr>
         <w:lastRenderedPageBreak/>
         <w:drawing>
-          <wp:inline distT="0" distB="0" distL="0" distR="0" wp14:anchorId="04C79FB8" wp14:editId="5BB362B2">
-            <wp:extent cx="5753735" cy="4916170"/>
+          <wp:inline distT="0" distB="0" distL="0" distR="0" wp14:anchorId="3D150399" wp14:editId="18BF0E24">
+            <wp:extent cx="5756910" cy="7776210"/>
             <wp:effectExtent l="0" t="0" r="0" b="0"/>
-            <wp:docPr id="158270625" name="Picture 3"/>
+            <wp:docPr id="336092730" name="Image 1"/>
             <wp:cNvGraphicFramePr>
               <a:graphicFrameLocks xmlns:a="http://schemas.openxmlformats.org/drawingml/2006/main" noChangeAspect="1"/>
             </wp:cNvGraphicFramePr>
@@ -4755,7 +5153,7 @@
               <a:graphicData uri="http://schemas.openxmlformats.org/drawingml/2006/picture">
                 <pic:pic xmlns:pic="http://schemas.openxmlformats.org/drawingml/2006/picture">
                   <pic:nvPicPr>
-                    <pic:cNvPr id="0" name="Picture 3"/>
+                    <pic:cNvPr id="0" name="Picture 1"/>
                     <pic:cNvPicPr>
                       <a:picLocks noChangeAspect="1" noChangeArrowheads="1"/>
                     </pic:cNvPicPr>
@@ -4776,7 +5174,7 @@
                   <pic:spPr bwMode="auto">
                     <a:xfrm>
                       <a:off x="0" y="0"/>
-                      <a:ext cx="5753735" cy="4916170"/>
+                      <a:ext cx="5756910" cy="7776210"/>
                     </a:xfrm>
                     <a:prstGeom prst="rect">
                       <a:avLst/>
@@ -4795,7 +5193,7 @@
     </w:p>
     <w:p>
       <w:pPr>
-        <w:pStyle w:val="Heading2"/>
+        <w:pStyle w:val="Titre2"/>
       </w:pPr>
       <w:r>
         <w:lastRenderedPageBreak/>
@@ -4809,7 +5207,7 @@
     </w:p>
     <w:p>
       <w:pPr>
-        <w:pStyle w:val="Heading1"/>
+        <w:pStyle w:val="Titre1"/>
       </w:pPr>
       <w:bookmarkStart w:id="33" w:name="_Toc166660891"/>
       <w:r>
@@ -4819,7 +5217,7 @@
     </w:p>
     <w:p>
       <w:pPr>
-        <w:pStyle w:val="Heading2"/>
+        <w:pStyle w:val="Titre2"/>
       </w:pPr>
       <w:r>
         <w:tab/>
@@ -4832,7 +5230,7 @@
     </w:p>
     <w:p>
       <w:pPr>
-        <w:pStyle w:val="Heading2"/>
+        <w:pStyle w:val="Titre2"/>
       </w:pPr>
       <w:r>
         <w:tab/>
@@ -4845,7 +5243,7 @@
     </w:p>
     <w:p>
       <w:pPr>
-        <w:pStyle w:val="Heading2"/>
+        <w:pStyle w:val="Titre2"/>
       </w:pPr>
       <w:r>
         <w:tab/>
@@ -4858,7 +5256,7 @@
     </w:p>
     <w:p>
       <w:pPr>
-        <w:pStyle w:val="Heading2"/>
+        <w:pStyle w:val="Titre2"/>
       </w:pPr>
       <w:r>
         <w:tab/>
@@ -4871,7 +5269,7 @@
     </w:p>
     <w:p>
       <w:pPr>
-        <w:pStyle w:val="Heading2"/>
+        <w:pStyle w:val="Titre2"/>
       </w:pPr>
       <w:r>
         <w:tab/>
@@ -4884,7 +5282,7 @@
     </w:p>
     <w:p>
       <w:pPr>
-        <w:pStyle w:val="Heading1"/>
+        <w:pStyle w:val="Titre1"/>
       </w:pPr>
       <w:bookmarkStart w:id="39" w:name="_Toc166660897"/>
       <w:r>
@@ -4894,7 +5292,7 @@
     </w:p>
     <w:p>
       <w:pPr>
-        <w:pStyle w:val="Heading2"/>
+        <w:pStyle w:val="Titre2"/>
       </w:pPr>
       <w:r>
         <w:tab/>
@@ -4907,7 +5305,7 @@
     </w:p>
     <w:p>
       <w:pPr>
-        <w:pStyle w:val="Heading2"/>
+        <w:pStyle w:val="Titre2"/>
       </w:pPr>
       <w:r>
         <w:tab/>
@@ -4920,7 +5318,7 @@
     </w:p>
     <w:p>
       <w:pPr>
-        <w:pStyle w:val="Heading2"/>
+        <w:pStyle w:val="Titre2"/>
       </w:pPr>
       <w:r>
         <w:tab/>
@@ -4933,7 +5331,7 @@
     </w:p>
     <w:p>
       <w:pPr>
-        <w:pStyle w:val="Heading1"/>
+        <w:pStyle w:val="Titre1"/>
       </w:pPr>
       <w:bookmarkStart w:id="43" w:name="_Toc166660901"/>
       <w:r>
@@ -4943,7 +5341,7 @@
     </w:p>
     <w:p>
       <w:pPr>
-        <w:pStyle w:val="Heading2"/>
+        <w:pStyle w:val="Titre2"/>
       </w:pPr>
       <w:r>
         <w:tab/>
@@ -4956,7 +5354,7 @@
     </w:p>
     <w:p>
       <w:pPr>
-        <w:pStyle w:val="Heading2"/>
+        <w:pStyle w:val="Titre2"/>
       </w:pPr>
       <w:r>
         <w:tab/>
@@ -4969,7 +5367,7 @@
     </w:p>
     <w:p>
       <w:pPr>
-        <w:pStyle w:val="Heading1"/>
+        <w:pStyle w:val="Titre1"/>
       </w:pPr>
       <w:bookmarkStart w:id="46" w:name="_Toc166660904"/>
       <w:r>
@@ -4979,7 +5377,7 @@
     </w:p>
     <w:p>
       <w:pPr>
-        <w:pStyle w:val="Heading2"/>
+        <w:pStyle w:val="Titre2"/>
       </w:pPr>
       <w:r>
         <w:tab/>
@@ -4992,7 +5390,7 @@
     </w:p>
     <w:p>
       <w:pPr>
-        <w:pStyle w:val="Heading2"/>
+        <w:pStyle w:val="Titre2"/>
       </w:pPr>
       <w:r>
         <w:tab/>
@@ -5005,7 +5403,7 @@
     </w:p>
     <w:p>
       <w:pPr>
-        <w:pStyle w:val="Heading1"/>
+        <w:pStyle w:val="Titre1"/>
       </w:pPr>
       <w:bookmarkStart w:id="49" w:name="_Toc166660907"/>
       <w:r>
@@ -5015,7 +5413,7 @@
     </w:p>
     <w:p>
       <w:pPr>
-        <w:pStyle w:val="Heading1"/>
+        <w:pStyle w:val="Titre1"/>
       </w:pPr>
       <w:bookmarkStart w:id="50" w:name="_Toc166660908"/>
       <w:r>
@@ -5025,7 +5423,7 @@
     </w:p>
     <w:p>
       <w:pPr>
-        <w:pStyle w:val="Heading1"/>
+        <w:pStyle w:val="Titre1"/>
       </w:pPr>
       <w:bookmarkStart w:id="51" w:name="_Toc166660909"/>
       <w:r>
@@ -5035,7 +5433,7 @@
     </w:p>
     <w:p>
       <w:pPr>
-        <w:pStyle w:val="Heading1"/>
+        <w:pStyle w:val="Titre1"/>
       </w:pPr>
       <w:bookmarkStart w:id="52" w:name="_Toc166660910"/>
       <w:r>
@@ -5045,7 +5443,7 @@
     </w:p>
     <w:p>
       <w:pPr>
-        <w:pStyle w:val="Heading2"/>
+        <w:pStyle w:val="Titre2"/>
       </w:pPr>
       <w:r>
         <w:tab/>
@@ -5588,11 +5986,11 @@
     <w:qFormat/>
     <w:rsid w:val="00915B43"/>
   </w:style>
-  <w:style w:type="paragraph" w:styleId="Heading1">
+  <w:style w:type="paragraph" w:styleId="Titre1">
     <w:name w:val="heading 1"/>
     <w:basedOn w:val="Normal"/>
     <w:next w:val="Normal"/>
-    <w:link w:val="Heading1Char"/>
+    <w:link w:val="Titre1Car"/>
     <w:uiPriority w:val="9"/>
     <w:qFormat/>
     <w:rsid w:val="00915B43"/>
@@ -5609,11 +6007,11 @@
       <w:szCs w:val="36"/>
     </w:rPr>
   </w:style>
-  <w:style w:type="paragraph" w:styleId="Heading2">
+  <w:style w:type="paragraph" w:styleId="Titre2">
     <w:name w:val="heading 2"/>
     <w:basedOn w:val="Normal"/>
     <w:next w:val="Normal"/>
-    <w:link w:val="Heading2Char"/>
+    <w:link w:val="Titre2Car"/>
     <w:uiPriority w:val="9"/>
     <w:unhideWhenUsed/>
     <w:qFormat/>
@@ -5631,11 +6029,11 @@
       <w:szCs w:val="32"/>
     </w:rPr>
   </w:style>
-  <w:style w:type="paragraph" w:styleId="Heading3">
+  <w:style w:type="paragraph" w:styleId="Titre3">
     <w:name w:val="heading 3"/>
     <w:basedOn w:val="Normal"/>
     <w:next w:val="Normal"/>
-    <w:link w:val="Heading3Char"/>
+    <w:link w:val="Titre3Car"/>
     <w:uiPriority w:val="9"/>
     <w:unhideWhenUsed/>
     <w:qFormat/>
@@ -5653,11 +6051,11 @@
       <w:szCs w:val="28"/>
     </w:rPr>
   </w:style>
-  <w:style w:type="paragraph" w:styleId="Heading4">
+  <w:style w:type="paragraph" w:styleId="Titre4">
     <w:name w:val="heading 4"/>
     <w:basedOn w:val="Normal"/>
     <w:next w:val="Normal"/>
-    <w:link w:val="Heading4Char"/>
+    <w:link w:val="Titre4Car"/>
     <w:uiPriority w:val="9"/>
     <w:semiHidden/>
     <w:unhideWhenUsed/>
@@ -5676,11 +6074,11 @@
       <w:szCs w:val="24"/>
     </w:rPr>
   </w:style>
-  <w:style w:type="paragraph" w:styleId="Heading5">
+  <w:style w:type="paragraph" w:styleId="Titre5">
     <w:name w:val="heading 5"/>
     <w:basedOn w:val="Normal"/>
     <w:next w:val="Normal"/>
-    <w:link w:val="Heading5Char"/>
+    <w:link w:val="Titre5Car"/>
     <w:uiPriority w:val="9"/>
     <w:semiHidden/>
     <w:unhideWhenUsed/>
@@ -5698,11 +6096,11 @@
       <w:color w:val="0F4761" w:themeColor="accent1" w:themeShade="BF"/>
     </w:rPr>
   </w:style>
-  <w:style w:type="paragraph" w:styleId="Heading6">
+  <w:style w:type="paragraph" w:styleId="Titre6">
     <w:name w:val="heading 6"/>
     <w:basedOn w:val="Normal"/>
     <w:next w:val="Normal"/>
-    <w:link w:val="Heading6Char"/>
+    <w:link w:val="Titre6Car"/>
     <w:uiPriority w:val="9"/>
     <w:semiHidden/>
     <w:unhideWhenUsed/>
@@ -5722,11 +6120,11 @@
       <w:color w:val="0A2F41" w:themeColor="accent1" w:themeShade="80"/>
     </w:rPr>
   </w:style>
-  <w:style w:type="paragraph" w:styleId="Heading7">
+  <w:style w:type="paragraph" w:styleId="Titre7">
     <w:name w:val="heading 7"/>
     <w:basedOn w:val="Normal"/>
     <w:next w:val="Normal"/>
-    <w:link w:val="Heading7Char"/>
+    <w:link w:val="Titre7Car"/>
     <w:uiPriority w:val="9"/>
     <w:semiHidden/>
     <w:unhideWhenUsed/>
@@ -5745,11 +6143,11 @@
       <w:color w:val="0A2F41" w:themeColor="accent1" w:themeShade="80"/>
     </w:rPr>
   </w:style>
-  <w:style w:type="paragraph" w:styleId="Heading8">
+  <w:style w:type="paragraph" w:styleId="Titre8">
     <w:name w:val="heading 8"/>
     <w:basedOn w:val="Normal"/>
     <w:next w:val="Normal"/>
-    <w:link w:val="Heading8Char"/>
+    <w:link w:val="Titre8Car"/>
     <w:uiPriority w:val="9"/>
     <w:semiHidden/>
     <w:unhideWhenUsed/>
@@ -5770,11 +6168,11 @@
       <w:color w:val="0A2F41" w:themeColor="accent1" w:themeShade="80"/>
     </w:rPr>
   </w:style>
-  <w:style w:type="paragraph" w:styleId="Heading9">
+  <w:style w:type="paragraph" w:styleId="Titre9">
     <w:name w:val="heading 9"/>
     <w:basedOn w:val="Normal"/>
     <w:next w:val="Normal"/>
-    <w:link w:val="Heading9Char"/>
+    <w:link w:val="Titre9Car"/>
     <w:uiPriority w:val="9"/>
     <w:semiHidden/>
     <w:unhideWhenUsed/>
@@ -5793,13 +6191,13 @@
       <w:color w:val="0A2F41" w:themeColor="accent1" w:themeShade="80"/>
     </w:rPr>
   </w:style>
-  <w:style w:type="character" w:default="1" w:styleId="DefaultParagraphFont">
+  <w:style w:type="character" w:default="1" w:styleId="Policepardfaut">
     <w:name w:val="Default Paragraph Font"/>
     <w:uiPriority w:val="1"/>
     <w:semiHidden/>
     <w:unhideWhenUsed/>
   </w:style>
-  <w:style w:type="table" w:default="1" w:styleId="TableNormal">
+  <w:style w:type="table" w:default="1" w:styleId="TableauNormal">
     <w:name w:val="Normal Table"/>
     <w:uiPriority w:val="99"/>
     <w:semiHidden/>
@@ -5814,16 +6212,16 @@
       </w:tblCellMar>
     </w:tblPr>
   </w:style>
-  <w:style w:type="numbering" w:default="1" w:styleId="NoList">
+  <w:style w:type="numbering" w:default="1" w:styleId="Aucuneliste">
     <w:name w:val="No List"/>
     <w:uiPriority w:val="99"/>
     <w:semiHidden/>
     <w:unhideWhenUsed/>
   </w:style>
-  <w:style w:type="character" w:customStyle="1" w:styleId="Heading1Char">
-    <w:name w:val="Heading 1 Char"/>
-    <w:basedOn w:val="DefaultParagraphFont"/>
-    <w:link w:val="Heading1"/>
+  <w:style w:type="character" w:customStyle="1" w:styleId="Titre1Car">
+    <w:name w:val="Titre 1 Car"/>
+    <w:basedOn w:val="Policepardfaut"/>
+    <w:link w:val="Titre1"/>
     <w:uiPriority w:val="9"/>
     <w:rsid w:val="00915B43"/>
     <w:rPr>
@@ -5833,10 +6231,10 @@
       <w:szCs w:val="36"/>
     </w:rPr>
   </w:style>
-  <w:style w:type="character" w:customStyle="1" w:styleId="Heading2Char">
-    <w:name w:val="Heading 2 Char"/>
-    <w:basedOn w:val="DefaultParagraphFont"/>
-    <w:link w:val="Heading2"/>
+  <w:style w:type="character" w:customStyle="1" w:styleId="Titre2Car">
+    <w:name w:val="Titre 2 Car"/>
+    <w:basedOn w:val="Policepardfaut"/>
+    <w:link w:val="Titre2"/>
     <w:uiPriority w:val="9"/>
     <w:rsid w:val="00915B43"/>
     <w:rPr>
@@ -5846,10 +6244,10 @@
       <w:szCs w:val="32"/>
     </w:rPr>
   </w:style>
-  <w:style w:type="character" w:customStyle="1" w:styleId="Heading3Char">
-    <w:name w:val="Heading 3 Char"/>
-    <w:basedOn w:val="DefaultParagraphFont"/>
-    <w:link w:val="Heading3"/>
+  <w:style w:type="character" w:customStyle="1" w:styleId="Titre3Car">
+    <w:name w:val="Titre 3 Car"/>
+    <w:basedOn w:val="Policepardfaut"/>
+    <w:link w:val="Titre3"/>
     <w:uiPriority w:val="9"/>
     <w:rsid w:val="00915B43"/>
     <w:rPr>
@@ -5859,10 +6257,10 @@
       <w:szCs w:val="28"/>
     </w:rPr>
   </w:style>
-  <w:style w:type="character" w:customStyle="1" w:styleId="Heading4Char">
-    <w:name w:val="Heading 4 Char"/>
-    <w:basedOn w:val="DefaultParagraphFont"/>
-    <w:link w:val="Heading4"/>
+  <w:style w:type="character" w:customStyle="1" w:styleId="Titre4Car">
+    <w:name w:val="Titre 4 Car"/>
+    <w:basedOn w:val="Policepardfaut"/>
+    <w:link w:val="Titre4"/>
     <w:uiPriority w:val="9"/>
     <w:semiHidden/>
     <w:rsid w:val="00915B43"/>
@@ -5873,10 +6271,10 @@
       <w:szCs w:val="24"/>
     </w:rPr>
   </w:style>
-  <w:style w:type="character" w:customStyle="1" w:styleId="Heading5Char">
-    <w:name w:val="Heading 5 Char"/>
-    <w:basedOn w:val="DefaultParagraphFont"/>
-    <w:link w:val="Heading5"/>
+  <w:style w:type="character" w:customStyle="1" w:styleId="Titre5Car">
+    <w:name w:val="Titre 5 Car"/>
+    <w:basedOn w:val="Policepardfaut"/>
+    <w:link w:val="Titre5"/>
     <w:uiPriority w:val="9"/>
     <w:semiHidden/>
     <w:rsid w:val="00915B43"/>
@@ -5886,10 +6284,10 @@
       <w:color w:val="0F4761" w:themeColor="accent1" w:themeShade="BF"/>
     </w:rPr>
   </w:style>
-  <w:style w:type="character" w:customStyle="1" w:styleId="Heading6Char">
-    <w:name w:val="Heading 6 Char"/>
-    <w:basedOn w:val="DefaultParagraphFont"/>
-    <w:link w:val="Heading6"/>
+  <w:style w:type="character" w:customStyle="1" w:styleId="Titre6Car">
+    <w:name w:val="Titre 6 Car"/>
+    <w:basedOn w:val="Policepardfaut"/>
+    <w:link w:val="Titre6"/>
     <w:uiPriority w:val="9"/>
     <w:semiHidden/>
     <w:rsid w:val="00915B43"/>
@@ -5901,10 +6299,10 @@
       <w:color w:val="0A2F41" w:themeColor="accent1" w:themeShade="80"/>
     </w:rPr>
   </w:style>
-  <w:style w:type="character" w:customStyle="1" w:styleId="Heading7Char">
-    <w:name w:val="Heading 7 Char"/>
-    <w:basedOn w:val="DefaultParagraphFont"/>
-    <w:link w:val="Heading7"/>
+  <w:style w:type="character" w:customStyle="1" w:styleId="Titre7Car">
+    <w:name w:val="Titre 7 Car"/>
+    <w:basedOn w:val="Policepardfaut"/>
+    <w:link w:val="Titre7"/>
     <w:uiPriority w:val="9"/>
     <w:semiHidden/>
     <w:rsid w:val="00915B43"/>
@@ -5915,10 +6313,10 @@
       <w:color w:val="0A2F41" w:themeColor="accent1" w:themeShade="80"/>
     </w:rPr>
   </w:style>
-  <w:style w:type="character" w:customStyle="1" w:styleId="Heading8Char">
-    <w:name w:val="Heading 8 Char"/>
-    <w:basedOn w:val="DefaultParagraphFont"/>
-    <w:link w:val="Heading8"/>
+  <w:style w:type="character" w:customStyle="1" w:styleId="Titre8Car">
+    <w:name w:val="Titre 8 Car"/>
+    <w:basedOn w:val="Policepardfaut"/>
+    <w:link w:val="Titre8"/>
     <w:uiPriority w:val="9"/>
     <w:semiHidden/>
     <w:rsid w:val="00915B43"/>
@@ -5931,10 +6329,10 @@
       <w:color w:val="0A2F41" w:themeColor="accent1" w:themeShade="80"/>
     </w:rPr>
   </w:style>
-  <w:style w:type="character" w:customStyle="1" w:styleId="Heading9Char">
-    <w:name w:val="Heading 9 Char"/>
-    <w:basedOn w:val="DefaultParagraphFont"/>
-    <w:link w:val="Heading9"/>
+  <w:style w:type="character" w:customStyle="1" w:styleId="Titre9Car">
+    <w:name w:val="Titre 9 Car"/>
+    <w:basedOn w:val="Policepardfaut"/>
+    <w:link w:val="Titre9"/>
     <w:uiPriority w:val="9"/>
     <w:semiHidden/>
     <w:rsid w:val="00915B43"/>
@@ -5945,11 +6343,11 @@
       <w:color w:val="0A2F41" w:themeColor="accent1" w:themeShade="80"/>
     </w:rPr>
   </w:style>
-  <w:style w:type="paragraph" w:styleId="Title">
+  <w:style w:type="paragraph" w:styleId="Titre">
     <w:name w:val="Title"/>
     <w:basedOn w:val="Normal"/>
     <w:next w:val="Normal"/>
-    <w:link w:val="TitleChar"/>
+    <w:link w:val="TitreCar"/>
     <w:uiPriority w:val="10"/>
     <w:qFormat/>
     <w:rsid w:val="00915B43"/>
@@ -5966,10 +6364,10 @@
       <w:szCs w:val="72"/>
     </w:rPr>
   </w:style>
-  <w:style w:type="character" w:customStyle="1" w:styleId="TitleChar">
-    <w:name w:val="Title Char"/>
-    <w:basedOn w:val="DefaultParagraphFont"/>
-    <w:link w:val="Title"/>
+  <w:style w:type="character" w:customStyle="1" w:styleId="TitreCar">
+    <w:name w:val="Titre Car"/>
+    <w:basedOn w:val="Policepardfaut"/>
+    <w:link w:val="Titre"/>
     <w:uiPriority w:val="10"/>
     <w:rsid w:val="00915B43"/>
     <w:rPr>
@@ -5981,11 +6379,11 @@
       <w:szCs w:val="72"/>
     </w:rPr>
   </w:style>
-  <w:style w:type="paragraph" w:styleId="Subtitle">
+  <w:style w:type="paragraph" w:styleId="Sous-titre">
     <w:name w:val="Subtitle"/>
     <w:basedOn w:val="Normal"/>
     <w:next w:val="Normal"/>
-    <w:link w:val="SubtitleChar"/>
+    <w:link w:val="Sous-titreCar"/>
     <w:uiPriority w:val="11"/>
     <w:qFormat/>
     <w:rsid w:val="00915B43"/>
@@ -6002,10 +6400,10 @@
       <w:szCs w:val="28"/>
     </w:rPr>
   </w:style>
-  <w:style w:type="character" w:customStyle="1" w:styleId="SubtitleChar">
-    <w:name w:val="Subtitle Char"/>
-    <w:basedOn w:val="DefaultParagraphFont"/>
-    <w:link w:val="Subtitle"/>
+  <w:style w:type="character" w:customStyle="1" w:styleId="Sous-titreCar">
+    <w:name w:val="Sous-titre Car"/>
+    <w:basedOn w:val="Policepardfaut"/>
+    <w:link w:val="Sous-titre"/>
     <w:uiPriority w:val="11"/>
     <w:rsid w:val="00915B43"/>
     <w:rPr>
@@ -6015,11 +6413,11 @@
       <w:szCs w:val="28"/>
     </w:rPr>
   </w:style>
-  <w:style w:type="paragraph" w:styleId="Quote">
+  <w:style w:type="paragraph" w:styleId="Citation">
     <w:name w:val="Quote"/>
     <w:basedOn w:val="Normal"/>
     <w:next w:val="Normal"/>
-    <w:link w:val="QuoteChar"/>
+    <w:link w:val="CitationCar"/>
     <w:uiPriority w:val="29"/>
     <w:qFormat/>
     <w:rsid w:val="00915B43"/>
@@ -6033,10 +6431,10 @@
       <w:szCs w:val="24"/>
     </w:rPr>
   </w:style>
-  <w:style w:type="character" w:customStyle="1" w:styleId="QuoteChar">
-    <w:name w:val="Quote Char"/>
-    <w:basedOn w:val="DefaultParagraphFont"/>
-    <w:link w:val="Quote"/>
+  <w:style w:type="character" w:customStyle="1" w:styleId="CitationCar">
+    <w:name w:val="Citation Car"/>
+    <w:basedOn w:val="Policepardfaut"/>
+    <w:link w:val="Citation"/>
     <w:uiPriority w:val="29"/>
     <w:rsid w:val="00915B43"/>
     <w:rPr>
@@ -6045,7 +6443,7 @@
       <w:szCs w:val="24"/>
     </w:rPr>
   </w:style>
-  <w:style w:type="paragraph" w:styleId="ListParagraph">
+  <w:style w:type="paragraph" w:styleId="Paragraphedeliste">
     <w:name w:val="List Paragraph"/>
     <w:basedOn w:val="Normal"/>
     <w:uiPriority w:val="34"/>
@@ -6056,9 +6454,9 @@
       <w:contextualSpacing/>
     </w:pPr>
   </w:style>
-  <w:style w:type="character" w:styleId="IntenseEmphasis">
+  <w:style w:type="character" w:styleId="Accentuationintense">
     <w:name w:val="Intense Emphasis"/>
-    <w:basedOn w:val="DefaultParagraphFont"/>
+    <w:basedOn w:val="Policepardfaut"/>
     <w:uiPriority w:val="21"/>
     <w:qFormat/>
     <w:rsid w:val="00915B43"/>
@@ -6069,11 +6467,11 @@
       <w:iCs/>
     </w:rPr>
   </w:style>
-  <w:style w:type="paragraph" w:styleId="IntenseQuote">
+  <w:style w:type="paragraph" w:styleId="Citationintense">
     <w:name w:val="Intense Quote"/>
     <w:basedOn w:val="Normal"/>
     <w:next w:val="Normal"/>
-    <w:link w:val="IntenseQuoteChar"/>
+    <w:link w:val="CitationintenseCar"/>
     <w:uiPriority w:val="30"/>
     <w:qFormat/>
     <w:rsid w:val="00915B43"/>
@@ -6090,10 +6488,10 @@
       <w:szCs w:val="32"/>
     </w:rPr>
   </w:style>
-  <w:style w:type="character" w:customStyle="1" w:styleId="IntenseQuoteChar">
-    <w:name w:val="Intense Quote Char"/>
-    <w:basedOn w:val="DefaultParagraphFont"/>
-    <w:link w:val="IntenseQuote"/>
+  <w:style w:type="character" w:customStyle="1" w:styleId="CitationintenseCar">
+    <w:name w:val="Citation intense Car"/>
+    <w:basedOn w:val="Policepardfaut"/>
+    <w:link w:val="Citationintense"/>
     <w:uiPriority w:val="30"/>
     <w:rsid w:val="00915B43"/>
     <w:rPr>
@@ -6104,9 +6502,9 @@
       <w:szCs w:val="32"/>
     </w:rPr>
   </w:style>
-  <w:style w:type="character" w:styleId="IntenseReference">
+  <w:style w:type="character" w:styleId="Rfrenceintense">
     <w:name w:val="Intense Reference"/>
-    <w:basedOn w:val="DefaultParagraphFont"/>
+    <w:basedOn w:val="Policepardfaut"/>
     <w:uiPriority w:val="32"/>
     <w:qFormat/>
     <w:rsid w:val="00915B43"/>
@@ -6118,7 +6516,7 @@
       <w:u w:val="single"/>
     </w:rPr>
   </w:style>
-  <w:style w:type="paragraph" w:styleId="Caption">
+  <w:style w:type="paragraph" w:styleId="Lgende">
     <w:name w:val="caption"/>
     <w:basedOn w:val="Normal"/>
     <w:next w:val="Normal"/>
@@ -6137,9 +6535,9 @@
       <w:color w:val="0E2841" w:themeColor="text2"/>
     </w:rPr>
   </w:style>
-  <w:style w:type="character" w:styleId="Strong">
+  <w:style w:type="character" w:styleId="lev">
     <w:name w:val="Strong"/>
-    <w:basedOn w:val="DefaultParagraphFont"/>
+    <w:basedOn w:val="Policepardfaut"/>
     <w:uiPriority w:val="22"/>
     <w:qFormat/>
     <w:rsid w:val="00915B43"/>
@@ -6148,9 +6546,9 @@
       <w:bCs/>
     </w:rPr>
   </w:style>
-  <w:style w:type="character" w:styleId="Emphasis">
+  <w:style w:type="character" w:styleId="Accentuation">
     <w:name w:val="Emphasis"/>
-    <w:basedOn w:val="DefaultParagraphFont"/>
+    <w:basedOn w:val="Policepardfaut"/>
     <w:uiPriority w:val="20"/>
     <w:qFormat/>
     <w:rsid w:val="00915B43"/>
@@ -6159,9 +6557,9 @@
       <w:iCs/>
     </w:rPr>
   </w:style>
-  <w:style w:type="paragraph" w:styleId="NoSpacing">
+  <w:style w:type="paragraph" w:styleId="Sansinterligne">
     <w:name w:val="No Spacing"/>
-    <w:link w:val="NoSpacingChar"/>
+    <w:link w:val="SansinterligneCar"/>
     <w:uiPriority w:val="1"/>
     <w:qFormat/>
     <w:rsid w:val="00915B43"/>
@@ -6169,9 +6567,9 @@
       <w:spacing w:after="0" w:line="240" w:lineRule="auto"/>
     </w:pPr>
   </w:style>
-  <w:style w:type="character" w:styleId="SubtleEmphasis">
+  <w:style w:type="character" w:styleId="Accentuationlgre">
     <w:name w:val="Subtle Emphasis"/>
-    <w:basedOn w:val="DefaultParagraphFont"/>
+    <w:basedOn w:val="Policepardfaut"/>
     <w:uiPriority w:val="19"/>
     <w:qFormat/>
     <w:rsid w:val="00915B43"/>
@@ -6181,9 +6579,9 @@
       <w:color w:val="595959" w:themeColor="text1" w:themeTint="A6"/>
     </w:rPr>
   </w:style>
-  <w:style w:type="character" w:styleId="SubtleReference">
+  <w:style w:type="character" w:styleId="Rfrencelgre">
     <w:name w:val="Subtle Reference"/>
-    <w:basedOn w:val="DefaultParagraphFont"/>
+    <w:basedOn w:val="Policepardfaut"/>
     <w:uiPriority w:val="31"/>
     <w:qFormat/>
     <w:rsid w:val="00915B43"/>
@@ -6194,9 +6592,9 @@
       <w:bdr w:val="none" w:sz="0" w:space="0" w:color="auto"/>
     </w:rPr>
   </w:style>
-  <w:style w:type="character" w:styleId="BookTitle">
+  <w:style w:type="character" w:styleId="Titredulivre">
     <w:name w:val="Book Title"/>
-    <w:basedOn w:val="DefaultParagraphFont"/>
+    <w:basedOn w:val="Policepardfaut"/>
     <w:uiPriority w:val="33"/>
     <w:qFormat/>
     <w:rsid w:val="00915B43"/>
@@ -6207,9 +6605,9 @@
       <w:spacing w:val="10"/>
     </w:rPr>
   </w:style>
-  <w:style w:type="paragraph" w:styleId="TOCHeading">
+  <w:style w:type="paragraph" w:styleId="En-ttedetabledesmatires">
     <w:name w:val="TOC Heading"/>
-    <w:basedOn w:val="Heading1"/>
+    <w:basedOn w:val="Titre1"/>
     <w:next w:val="Normal"/>
     <w:uiPriority w:val="39"/>
     <w:unhideWhenUsed/>
@@ -6219,14 +6617,14 @@
       <w:outlineLvl w:val="9"/>
     </w:pPr>
   </w:style>
-  <w:style w:type="character" w:customStyle="1" w:styleId="NoSpacingChar">
-    <w:name w:val="No Spacing Char"/>
-    <w:basedOn w:val="DefaultParagraphFont"/>
-    <w:link w:val="NoSpacing"/>
+  <w:style w:type="character" w:customStyle="1" w:styleId="SansinterligneCar">
+    <w:name w:val="Sans interligne Car"/>
+    <w:basedOn w:val="Policepardfaut"/>
+    <w:link w:val="Sansinterligne"/>
     <w:uiPriority w:val="1"/>
     <w:rsid w:val="00264096"/>
   </w:style>
-  <w:style w:type="paragraph" w:styleId="TOC1">
+  <w:style w:type="paragraph" w:styleId="TM1">
     <w:name w:val="toc 1"/>
     <w:basedOn w:val="Normal"/>
     <w:next w:val="Normal"/>
@@ -6238,7 +6636,7 @@
       <w:spacing w:after="100"/>
     </w:pPr>
   </w:style>
-  <w:style w:type="paragraph" w:styleId="TOC2">
+  <w:style w:type="paragraph" w:styleId="TM2">
     <w:name w:val="toc 2"/>
     <w:basedOn w:val="Normal"/>
     <w:next w:val="Normal"/>
@@ -6251,9 +6649,9 @@
       <w:ind w:left="220"/>
     </w:pPr>
   </w:style>
-  <w:style w:type="character" w:styleId="Hyperlink">
+  <w:style w:type="character" w:styleId="Lienhypertexte">
     <w:name w:val="Hyperlink"/>
-    <w:basedOn w:val="DefaultParagraphFont"/>
+    <w:basedOn w:val="Policepardfaut"/>
     <w:uiPriority w:val="99"/>
     <w:unhideWhenUsed/>
     <w:rsid w:val="00DB6BC0"/>
@@ -6262,7 +6660,7 @@
       <w:u w:val="single"/>
     </w:rPr>
   </w:style>
-  <w:style w:type="paragraph" w:styleId="TOC3">
+  <w:style w:type="paragraph" w:styleId="TM3">
     <w:name w:val="toc 3"/>
     <w:basedOn w:val="Normal"/>
     <w:next w:val="Normal"/>

</xml_diff>

<commit_message>
added elements in entity, cutter dashboard, profile dashboard, style, geoloc on map, powerpoint done
</commit_message>
<xml_diff>
--- a/_redac/CDA - Wassim BACHA.docx
+++ b/_redac/CDA - Wassim BACHA.docx
@@ -17,8 +17,8 @@
               <w:noProof/>
             </w:rPr>
             <w:pict w14:anchorId="33CDE80D">
-              <v:group id="Groupe 6" o:spid="_x0000_s1026" style="position:absolute;margin-left:0;margin-top:0;width:540pt;height:10in;z-index:251659264;mso-width-percent:882;mso-height-percent:909;mso-position-horizontal:center;mso-position-horizontal-relative:page;mso-position-vertical:center;mso-position-vertical-relative:page;mso-width-percent:882;mso-height-percent:909" coordsize="68580,91440" o:gfxdata="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">
-                <v:rect id="Rectangle 33" o:spid="_x0000_s1027" style="position:absolute;left:2286;width:66294;height:91440;visibility:visible;mso-wrap-style:square;v-text-anchor:bottom" o:gfxdata="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" fillcolor="black [3213]" stroked="f" strokeweight="1pt">
+              <v:group id="Groupe 6" o:spid="_x0000_s1026" style="position:absolute;margin-left:0;margin-top:0;width:525.05pt;height:765.3pt;z-index:251659264;mso-width-percent:882;mso-height-percent:909;mso-position-horizontal:center;mso-position-horizontal-relative:page;mso-position-vertical:center;mso-position-vertical-relative:page;mso-width-percent:882;mso-height-percent:909" coordsize="68580,91440" o:gfxdata="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">
+                <v:rect id="Rectangle 33" o:spid="_x0000_s1027" style="position:absolute;left:2286;width:66294;height:91440;visibility:visible;v-text-anchor:bottom" o:gfxdata="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" fillcolor="black [3213]" stroked="f" strokeweight="1pt">
                   <v:textbox inset="36pt,1in,1in,208.8pt">
                     <w:txbxContent>
                       <w:sdt>
@@ -38,7 +38,7 @@
                         <w:sdtContent>
                           <w:p>
                             <w:pPr>
-                              <w:pStyle w:val="Sansinterligne"/>
+                              <w:pStyle w:val="NoSpacing"/>
                               <w:spacing w:after="120"/>
                               <w:rPr>
                                 <w:rFonts w:ascii="Uber Move Medium" w:eastAsiaTheme="majorEastAsia" w:hAnsi="Uber Move Medium" w:cstheme="majorBidi"/>
@@ -75,7 +75,7 @@
                         <w:sdtContent>
                           <w:p>
                             <w:pPr>
-                              <w:pStyle w:val="Sansinterligne"/>
+                              <w:pStyle w:val="NoSpacing"/>
                               <w:rPr>
                                 <w:color w:val="FFFFFF" w:themeColor="background1"/>
                                 <w:sz w:val="28"/>
@@ -96,12 +96,12 @@
                     </w:txbxContent>
                   </v:textbox>
                 </v:rect>
-                <v:rect id="Rectangle 34" o:spid="_x0000_s1028" style="position:absolute;width:2286;height:91440;visibility:visible;mso-wrap-style:square;v-text-anchor:middle" o:gfxdata="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" fillcolor="gray [1629]" stroked="f" strokeweight="1pt"/>
+                <v:rect id="Rectangle 34" o:spid="_x0000_s1028" style="position:absolute;width:2286;height:91440;visibility:visible;v-text-anchor:middle" o:gfxdata="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" fillcolor="gray [1629]" stroked="f" strokeweight="1pt"/>
                 <v:shapetype id="_x0000_t202" coordsize="21600,21600" o:spt="202" path="m,l,21600r21600,l21600,xe">
                   <v:stroke joinstyle="miter"/>
                   <v:path gradientshapeok="t" o:connecttype="rect"/>
                 </v:shapetype>
-                <v:shape id="Zone de texte 35" o:spid="_x0000_s1029" type="#_x0000_t202" style="position:absolute;left:2286;top:71628;width:66294;height:15614;visibility:visible;mso-wrap-style:square;v-text-anchor:bottom" o:gfxdata="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" filled="f" stroked="f" strokeweight=".5pt">
+                <v:shape id="Zone de texte 35" o:spid="_x0000_s1029" type="#_x0000_t202" style="position:absolute;left:2286;top:71628;width:66294;height:15614;visibility:visible;v-text-anchor:bottom" o:gfxdata="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" filled="f" stroked="f" strokeweight=".5pt">
                   <v:textbox inset="36pt,0,1in,0">
                     <w:txbxContent>
                       <w:sdt>
@@ -120,7 +120,7 @@
                         <w:sdtContent>
                           <w:p>
                             <w:pPr>
-                              <w:pStyle w:val="Sansinterligne"/>
+                              <w:pStyle w:val="NoSpacing"/>
                               <w:rPr>
                                 <w:color w:val="000000" w:themeColor="text1"/>
                                 <w:sz w:val="32"/>
@@ -140,7 +140,7 @@
                       </w:sdt>
                       <w:p>
                         <w:pPr>
-                          <w:pStyle w:val="Sansinterligne"/>
+                          <w:pStyle w:val="NoSpacing"/>
                           <w:rPr>
                             <w:color w:val="FFFFFF" w:themeColor="background1"/>
                             <w:sz w:val="18"/>
@@ -244,7 +244,7 @@
       <w:sdtContent>
         <w:p>
           <w:pPr>
-            <w:pStyle w:val="En-ttedetabledesmatires"/>
+            <w:pStyle w:val="TOCHeading"/>
           </w:pPr>
           <w:r>
             <w:t>Table des matières</w:t>
@@ -252,7 +252,7 @@
         </w:p>
         <w:p>
           <w:pPr>
-            <w:pStyle w:val="TM1"/>
+            <w:pStyle w:val="TOC1"/>
             <w:tabs>
               <w:tab w:val="right" w:leader="dot" w:pos="9062"/>
             </w:tabs>
@@ -276,7 +276,7 @@
           <w:hyperlink w:anchor="_Toc166660858" w:history="1">
             <w:r>
               <w:rPr>
-                <w:rStyle w:val="Lienhypertexte"/>
+                <w:rStyle w:val="Hyperlink"/>
                 <w:noProof/>
               </w:rPr>
               <w:t>Personal presentation</w:t>
@@ -333,7 +333,7 @@
         </w:p>
         <w:p>
           <w:pPr>
-            <w:pStyle w:val="TM2"/>
+            <w:pStyle w:val="TOC2"/>
             <w:tabs>
               <w:tab w:val="right" w:leader="dot" w:pos="9062"/>
             </w:tabs>
@@ -348,7 +348,7 @@
           <w:hyperlink w:anchor="_Toc166660859" w:history="1">
             <w:r>
               <w:rPr>
-                <w:rStyle w:val="Lienhypertexte"/>
+                <w:rStyle w:val="Hyperlink"/>
                 <w:noProof/>
               </w:rPr>
               <w:t>About me</w:t>
@@ -405,7 +405,7 @@
         </w:p>
         <w:p>
           <w:pPr>
-            <w:pStyle w:val="TM2"/>
+            <w:pStyle w:val="TOC2"/>
             <w:tabs>
               <w:tab w:val="right" w:leader="dot" w:pos="9062"/>
             </w:tabs>
@@ -420,7 +420,7 @@
           <w:hyperlink w:anchor="_Toc166660860" w:history="1">
             <w:r>
               <w:rPr>
-                <w:rStyle w:val="Lienhypertexte"/>
+                <w:rStyle w:val="Hyperlink"/>
                 <w:noProof/>
               </w:rPr>
               <w:t>About my job</w:t>
@@ -477,7 +477,7 @@
         </w:p>
         <w:p>
           <w:pPr>
-            <w:pStyle w:val="TM1"/>
+            <w:pStyle w:val="TOC1"/>
             <w:tabs>
               <w:tab w:val="right" w:leader="dot" w:pos="9062"/>
             </w:tabs>
@@ -492,7 +492,7 @@
           <w:hyperlink w:anchor="_Toc166660861" w:history="1">
             <w:r>
               <w:rPr>
-                <w:rStyle w:val="Lienhypertexte"/>
+                <w:rStyle w:val="Hyperlink"/>
                 <w:noProof/>
               </w:rPr>
               <w:t>Présentation du projet</w:t>
@@ -549,7 +549,7 @@
         </w:p>
         <w:p>
           <w:pPr>
-            <w:pStyle w:val="TM1"/>
+            <w:pStyle w:val="TOC1"/>
             <w:tabs>
               <w:tab w:val="right" w:leader="dot" w:pos="9062"/>
             </w:tabs>
@@ -564,7 +564,7 @@
           <w:hyperlink w:anchor="_Toc166660862" w:history="1">
             <w:r>
               <w:rPr>
-                <w:rStyle w:val="Lienhypertexte"/>
+                <w:rStyle w:val="Hyperlink"/>
                 <w:noProof/>
               </w:rPr>
               <w:t>Cahier des charges</w:t>
@@ -621,7 +621,7 @@
         </w:p>
         <w:p>
           <w:pPr>
-            <w:pStyle w:val="TM2"/>
+            <w:pStyle w:val="TOC2"/>
             <w:tabs>
               <w:tab w:val="right" w:leader="dot" w:pos="9062"/>
             </w:tabs>
@@ -636,7 +636,7 @@
           <w:hyperlink w:anchor="_Toc166660863" w:history="1">
             <w:r>
               <w:rPr>
-                <w:rStyle w:val="Lienhypertexte"/>
+                <w:rStyle w:val="Hyperlink"/>
                 <w:noProof/>
               </w:rPr>
               <w:t>Objectifs</w:t>
@@ -693,7 +693,7 @@
         </w:p>
         <w:p>
           <w:pPr>
-            <w:pStyle w:val="TM2"/>
+            <w:pStyle w:val="TOC2"/>
             <w:tabs>
               <w:tab w:val="right" w:leader="dot" w:pos="9062"/>
             </w:tabs>
@@ -708,7 +708,7 @@
           <w:hyperlink w:anchor="_Toc166660864" w:history="1">
             <w:r>
               <w:rPr>
-                <w:rStyle w:val="Lienhypertexte"/>
+                <w:rStyle w:val="Hyperlink"/>
                 <w:noProof/>
               </w:rPr>
               <w:t>Cibles</w:t>
@@ -765,7 +765,7 @@
         </w:p>
         <w:p>
           <w:pPr>
-            <w:pStyle w:val="TM2"/>
+            <w:pStyle w:val="TOC2"/>
             <w:tabs>
               <w:tab w:val="right" w:leader="dot" w:pos="9062"/>
             </w:tabs>
@@ -780,7 +780,7 @@
           <w:hyperlink w:anchor="_Toc166660865" w:history="1">
             <w:r>
               <w:rPr>
-                <w:rStyle w:val="Lienhypertexte"/>
+                <w:rStyle w:val="Hyperlink"/>
                 <w:noProof/>
               </w:rPr>
               <w:t>Exigences fonctionnelles</w:t>
@@ -837,7 +837,7 @@
         </w:p>
         <w:p>
           <w:pPr>
-            <w:pStyle w:val="TM3"/>
+            <w:pStyle w:val="TOC3"/>
             <w:tabs>
               <w:tab w:val="right" w:leader="dot" w:pos="9062"/>
             </w:tabs>
@@ -848,7 +848,7 @@
           <w:hyperlink w:anchor="_Toc166660866" w:history="1">
             <w:r>
               <w:rPr>
-                <w:rStyle w:val="Lienhypertexte"/>
+                <w:rStyle w:val="Hyperlink"/>
                 <w:noProof/>
               </w:rPr>
               <w:t>Exigences ‘Front-end’</w:t>
@@ -905,7 +905,7 @@
         </w:p>
         <w:p>
           <w:pPr>
-            <w:pStyle w:val="TM3"/>
+            <w:pStyle w:val="TOC3"/>
             <w:tabs>
               <w:tab w:val="right" w:leader="dot" w:pos="9062"/>
             </w:tabs>
@@ -916,7 +916,7 @@
           <w:hyperlink w:anchor="_Toc166660867" w:history="1">
             <w:r>
               <w:rPr>
-                <w:rStyle w:val="Lienhypertexte"/>
+                <w:rStyle w:val="Hyperlink"/>
                 <w:noProof/>
               </w:rPr>
               <w:t>Exigences ‘Back-end’</w:t>
@@ -973,7 +973,7 @@
         </w:p>
         <w:p>
           <w:pPr>
-            <w:pStyle w:val="TM3"/>
+            <w:pStyle w:val="TOC3"/>
             <w:tabs>
               <w:tab w:val="right" w:leader="dot" w:pos="9062"/>
             </w:tabs>
@@ -984,7 +984,7 @@
           <w:hyperlink w:anchor="_Toc166660868" w:history="1">
             <w:r>
               <w:rPr>
-                <w:rStyle w:val="Lienhypertexte"/>
+                <w:rStyle w:val="Hyperlink"/>
                 <w:noProof/>
               </w:rPr>
               <w:t>L’utilisateur</w:t>
@@ -1041,7 +1041,7 @@
         </w:p>
         <w:p>
           <w:pPr>
-            <w:pStyle w:val="TM3"/>
+            <w:pStyle w:val="TOC3"/>
             <w:tabs>
               <w:tab w:val="right" w:leader="dot" w:pos="9062"/>
             </w:tabs>
@@ -1052,7 +1052,7 @@
           <w:hyperlink w:anchor="_Toc166660869" w:history="1">
             <w:r>
               <w:rPr>
-                <w:rStyle w:val="Lienhypertexte"/>
+                <w:rStyle w:val="Hyperlink"/>
                 <w:noProof/>
               </w:rPr>
               <w:t>Confidentialité</w:t>
@@ -1109,7 +1109,7 @@
         </w:p>
         <w:p>
           <w:pPr>
-            <w:pStyle w:val="TM3"/>
+            <w:pStyle w:val="TOC3"/>
             <w:tabs>
               <w:tab w:val="right" w:leader="dot" w:pos="9062"/>
             </w:tabs>
@@ -1120,7 +1120,7 @@
           <w:hyperlink w:anchor="_Toc166660870" w:history="1">
             <w:r>
               <w:rPr>
-                <w:rStyle w:val="Lienhypertexte"/>
+                <w:rStyle w:val="Hyperlink"/>
                 <w:noProof/>
               </w:rPr>
               <w:t>Droits d’accès</w:t>
@@ -1177,7 +1177,7 @@
         </w:p>
         <w:p>
           <w:pPr>
-            <w:pStyle w:val="TM3"/>
+            <w:pStyle w:val="TOC3"/>
             <w:tabs>
               <w:tab w:val="right" w:leader="dot" w:pos="9062"/>
             </w:tabs>
@@ -1188,7 +1188,7 @@
           <w:hyperlink w:anchor="_Toc166660871" w:history="1">
             <w:r>
               <w:rPr>
-                <w:rStyle w:val="Lienhypertexte"/>
+                <w:rStyle w:val="Hyperlink"/>
                 <w:noProof/>
               </w:rPr>
               <w:t>Authentification</w:t>
@@ -1245,7 +1245,7 @@
         </w:p>
         <w:p>
           <w:pPr>
-            <w:pStyle w:val="TM2"/>
+            <w:pStyle w:val="TOC2"/>
             <w:tabs>
               <w:tab w:val="right" w:leader="dot" w:pos="9062"/>
             </w:tabs>
@@ -1260,7 +1260,7 @@
           <w:hyperlink w:anchor="_Toc166660872" w:history="1">
             <w:r>
               <w:rPr>
-                <w:rStyle w:val="Lienhypertexte"/>
+                <w:rStyle w:val="Hyperlink"/>
                 <w:noProof/>
               </w:rPr>
               <w:t>Exigences &amp; choix techniques</w:t>
@@ -1317,7 +1317,7 @@
         </w:p>
         <w:p>
           <w:pPr>
-            <w:pStyle w:val="TM3"/>
+            <w:pStyle w:val="TOC3"/>
             <w:tabs>
               <w:tab w:val="right" w:leader="dot" w:pos="9062"/>
             </w:tabs>
@@ -1328,7 +1328,7 @@
           <w:hyperlink w:anchor="_Toc166660873" w:history="1">
             <w:r>
               <w:rPr>
-                <w:rStyle w:val="Lienhypertexte"/>
+                <w:rStyle w:val="Hyperlink"/>
                 <w:noProof/>
               </w:rPr>
               <w:t>Exigences</w:t>
@@ -1385,7 +1385,7 @@
         </w:p>
         <w:p>
           <w:pPr>
-            <w:pStyle w:val="TM3"/>
+            <w:pStyle w:val="TOC3"/>
             <w:tabs>
               <w:tab w:val="right" w:leader="dot" w:pos="9062"/>
             </w:tabs>
@@ -1396,7 +1396,7 @@
           <w:hyperlink w:anchor="_Toc166660874" w:history="1">
             <w:r>
               <w:rPr>
-                <w:rStyle w:val="Lienhypertexte"/>
+                <w:rStyle w:val="Hyperlink"/>
                 <w:noProof/>
               </w:rPr>
               <w:t>Choix</w:t>
@@ -1453,7 +1453,7 @@
         </w:p>
         <w:p>
           <w:pPr>
-            <w:pStyle w:val="TM2"/>
+            <w:pStyle w:val="TOC2"/>
             <w:tabs>
               <w:tab w:val="right" w:leader="dot" w:pos="9062"/>
             </w:tabs>
@@ -1468,7 +1468,7 @@
           <w:hyperlink w:anchor="_Toc166660875" w:history="1">
             <w:r>
               <w:rPr>
-                <w:rStyle w:val="Lienhypertexte"/>
+                <w:rStyle w:val="Hyperlink"/>
                 <w:noProof/>
               </w:rPr>
               <w:t>Définition du MVP (Minimum Viable Product)</w:t>
@@ -1525,7 +1525,7 @@
         </w:p>
         <w:p>
           <w:pPr>
-            <w:pStyle w:val="TM2"/>
+            <w:pStyle w:val="TOC2"/>
             <w:tabs>
               <w:tab w:val="right" w:leader="dot" w:pos="9062"/>
             </w:tabs>
@@ -1540,7 +1540,7 @@
           <w:hyperlink w:anchor="_Toc166660876" w:history="1">
             <w:r>
               <w:rPr>
-                <w:rStyle w:val="Lienhypertexte"/>
+                <w:rStyle w:val="Hyperlink"/>
                 <w:noProof/>
               </w:rPr>
               <w:t>Contraintes</w:t>
@@ -1597,7 +1597,7 @@
         </w:p>
         <w:p>
           <w:pPr>
-            <w:pStyle w:val="TM1"/>
+            <w:pStyle w:val="TOC1"/>
             <w:tabs>
               <w:tab w:val="right" w:leader="dot" w:pos="9062"/>
             </w:tabs>
@@ -1612,7 +1612,7 @@
           <w:hyperlink w:anchor="_Toc166660877" w:history="1">
             <w:r>
               <w:rPr>
-                <w:rStyle w:val="Lienhypertexte"/>
+                <w:rStyle w:val="Hyperlink"/>
                 <w:noProof/>
               </w:rPr>
               <w:t>Méthodologie &amp; Organisation</w:t>
@@ -1669,7 +1669,7 @@
         </w:p>
         <w:p>
           <w:pPr>
-            <w:pStyle w:val="TM1"/>
+            <w:pStyle w:val="TOC1"/>
             <w:tabs>
               <w:tab w:val="right" w:leader="dot" w:pos="9062"/>
             </w:tabs>
@@ -1684,7 +1684,7 @@
           <w:hyperlink w:anchor="_Toc166660878" w:history="1">
             <w:r>
               <w:rPr>
-                <w:rStyle w:val="Lienhypertexte"/>
+                <w:rStyle w:val="Hyperlink"/>
                 <w:noProof/>
               </w:rPr>
               <w:t>Conception de l’interface graphique</w:t>
@@ -1741,7 +1741,7 @@
         </w:p>
         <w:p>
           <w:pPr>
-            <w:pStyle w:val="TM2"/>
+            <w:pStyle w:val="TOC2"/>
             <w:tabs>
               <w:tab w:val="right" w:leader="dot" w:pos="9062"/>
             </w:tabs>
@@ -1756,7 +1756,7 @@
           <w:hyperlink w:anchor="_Toc166660879" w:history="1">
             <w:r>
               <w:rPr>
-                <w:rStyle w:val="Lienhypertexte"/>
+                <w:rStyle w:val="Hyperlink"/>
                 <w:noProof/>
               </w:rPr>
               <w:t>Zoning</w:t>
@@ -1813,7 +1813,7 @@
         </w:p>
         <w:p>
           <w:pPr>
-            <w:pStyle w:val="TM2"/>
+            <w:pStyle w:val="TOC2"/>
             <w:tabs>
               <w:tab w:val="right" w:leader="dot" w:pos="9062"/>
             </w:tabs>
@@ -1828,7 +1828,7 @@
           <w:hyperlink w:anchor="_Toc166660880" w:history="1">
             <w:r>
               <w:rPr>
-                <w:rStyle w:val="Lienhypertexte"/>
+                <w:rStyle w:val="Hyperlink"/>
                 <w:noProof/>
               </w:rPr>
               <w:t>Charte graphique</w:t>
@@ -1885,7 +1885,7 @@
         </w:p>
         <w:p>
           <w:pPr>
-            <w:pStyle w:val="TM3"/>
+            <w:pStyle w:val="TOC3"/>
             <w:tabs>
               <w:tab w:val="right" w:leader="dot" w:pos="9062"/>
             </w:tabs>
@@ -1896,7 +1896,7 @@
           <w:hyperlink w:anchor="_Toc166660881" w:history="1">
             <w:r>
               <w:rPr>
-                <w:rStyle w:val="Lienhypertexte"/>
+                <w:rStyle w:val="Hyperlink"/>
                 <w:noProof/>
               </w:rPr>
               <w:t>Les couleurs</w:t>
@@ -1953,7 +1953,7 @@
         </w:p>
         <w:p>
           <w:pPr>
-            <w:pStyle w:val="TM3"/>
+            <w:pStyle w:val="TOC3"/>
             <w:tabs>
               <w:tab w:val="right" w:leader="dot" w:pos="9062"/>
             </w:tabs>
@@ -1964,7 +1964,7 @@
           <w:hyperlink w:anchor="_Toc166660882" w:history="1">
             <w:r>
               <w:rPr>
-                <w:rStyle w:val="Lienhypertexte"/>
+                <w:rStyle w:val="Hyperlink"/>
                 <w:noProof/>
               </w:rPr>
               <w:t>Le logo</w:t>
@@ -2021,7 +2021,7 @@
         </w:p>
         <w:p>
           <w:pPr>
-            <w:pStyle w:val="TM2"/>
+            <w:pStyle w:val="TOC2"/>
             <w:tabs>
               <w:tab w:val="right" w:leader="dot" w:pos="9062"/>
             </w:tabs>
@@ -2036,7 +2036,7 @@
           <w:hyperlink w:anchor="_Toc166660883" w:history="1">
             <w:r>
               <w:rPr>
-                <w:rStyle w:val="Lienhypertexte"/>
+                <w:rStyle w:val="Hyperlink"/>
                 <w:noProof/>
               </w:rPr>
               <w:t>Le Wireframe</w:t>
@@ -2093,7 +2093,7 @@
         </w:p>
         <w:p>
           <w:pPr>
-            <w:pStyle w:val="TM2"/>
+            <w:pStyle w:val="TOC2"/>
             <w:tabs>
               <w:tab w:val="right" w:leader="dot" w:pos="9062"/>
             </w:tabs>
@@ -2108,7 +2108,7 @@
           <w:hyperlink w:anchor="_Toc166660884" w:history="1">
             <w:r>
               <w:rPr>
-                <w:rStyle w:val="Lienhypertexte"/>
+                <w:rStyle w:val="Hyperlink"/>
                 <w:noProof/>
               </w:rPr>
               <w:t>Maquettage</w:t>
@@ -2165,7 +2165,7 @@
         </w:p>
         <w:p>
           <w:pPr>
-            <w:pStyle w:val="TM1"/>
+            <w:pStyle w:val="TOC1"/>
             <w:tabs>
               <w:tab w:val="right" w:leader="dot" w:pos="9062"/>
             </w:tabs>
@@ -2180,7 +2180,7 @@
           <w:hyperlink w:anchor="_Toc166660885" w:history="1">
             <w:r>
               <w:rPr>
-                <w:rStyle w:val="Lienhypertexte"/>
+                <w:rStyle w:val="Hyperlink"/>
                 <w:noProof/>
               </w:rPr>
               <w:t>Conception de la base de données</w:t>
@@ -2237,7 +2237,7 @@
         </w:p>
         <w:p>
           <w:pPr>
-            <w:pStyle w:val="TM2"/>
+            <w:pStyle w:val="TOC2"/>
             <w:tabs>
               <w:tab w:val="right" w:leader="dot" w:pos="9062"/>
             </w:tabs>
@@ -2252,7 +2252,7 @@
           <w:hyperlink w:anchor="_Toc166660886" w:history="1">
             <w:r>
               <w:rPr>
-                <w:rStyle w:val="Lienhypertexte"/>
+                <w:rStyle w:val="Hyperlink"/>
                 <w:noProof/>
               </w:rPr>
               <w:t>Modèle Conceptuel de Données (MCD)</w:t>
@@ -2309,7 +2309,7 @@
         </w:p>
         <w:p>
           <w:pPr>
-            <w:pStyle w:val="TM2"/>
+            <w:pStyle w:val="TOC2"/>
             <w:tabs>
               <w:tab w:val="right" w:leader="dot" w:pos="9062"/>
             </w:tabs>
@@ -2324,7 +2324,7 @@
           <w:hyperlink w:anchor="_Toc166660887" w:history="1">
             <w:r>
               <w:rPr>
-                <w:rStyle w:val="Lienhypertexte"/>
+                <w:rStyle w:val="Hyperlink"/>
                 <w:noProof/>
               </w:rPr>
               <w:t>Modèle Logique de Données (MLD)</w:t>
@@ -2381,7 +2381,7 @@
         </w:p>
         <w:p>
           <w:pPr>
-            <w:pStyle w:val="TM1"/>
+            <w:pStyle w:val="TOC1"/>
             <w:tabs>
               <w:tab w:val="right" w:leader="dot" w:pos="9062"/>
             </w:tabs>
@@ -2396,7 +2396,7 @@
           <w:hyperlink w:anchor="_Toc166660888" w:history="1">
             <w:r>
               <w:rPr>
-                <w:rStyle w:val="Lienhypertexte"/>
+                <w:rStyle w:val="Hyperlink"/>
                 <w:noProof/>
               </w:rPr>
               <w:t>Conception de l’application</w:t>
@@ -2453,7 +2453,7 @@
         </w:p>
         <w:p>
           <w:pPr>
-            <w:pStyle w:val="TM2"/>
+            <w:pStyle w:val="TOC2"/>
             <w:tabs>
               <w:tab w:val="right" w:leader="dot" w:pos="9062"/>
             </w:tabs>
@@ -2468,7 +2468,7 @@
           <w:hyperlink w:anchor="_Toc166660889" w:history="1">
             <w:r>
               <w:rPr>
-                <w:rStyle w:val="Lienhypertexte"/>
+                <w:rStyle w:val="Hyperlink"/>
                 <w:noProof/>
               </w:rPr>
               <w:t>Diagramme de cas d’utilisation (Use Case)</w:t>
@@ -2525,7 +2525,7 @@
         </w:p>
         <w:p>
           <w:pPr>
-            <w:pStyle w:val="TM2"/>
+            <w:pStyle w:val="TOC2"/>
             <w:tabs>
               <w:tab w:val="right" w:leader="dot" w:pos="9062"/>
             </w:tabs>
@@ -2540,7 +2540,7 @@
           <w:hyperlink w:anchor="_Toc166660890" w:history="1">
             <w:r>
               <w:rPr>
-                <w:rStyle w:val="Lienhypertexte"/>
+                <w:rStyle w:val="Hyperlink"/>
                 <w:noProof/>
               </w:rPr>
               <w:t>Diagramme de classe</w:t>
@@ -2597,7 +2597,7 @@
         </w:p>
         <w:p>
           <w:pPr>
-            <w:pStyle w:val="TM1"/>
+            <w:pStyle w:val="TOC1"/>
             <w:tabs>
               <w:tab w:val="right" w:leader="dot" w:pos="9062"/>
             </w:tabs>
@@ -2612,7 +2612,7 @@
           <w:hyperlink w:anchor="_Toc166660891" w:history="1">
             <w:r>
               <w:rPr>
-                <w:rStyle w:val="Lienhypertexte"/>
+                <w:rStyle w:val="Hyperlink"/>
                 <w:noProof/>
               </w:rPr>
               <w:t>Conception multicouche MVC</w:t>
@@ -2669,7 +2669,7 @@
         </w:p>
         <w:p>
           <w:pPr>
-            <w:pStyle w:val="TM2"/>
+            <w:pStyle w:val="TOC2"/>
             <w:tabs>
               <w:tab w:val="right" w:leader="dot" w:pos="9062"/>
             </w:tabs>
@@ -2684,7 +2684,7 @@
           <w:hyperlink w:anchor="_Toc166660892" w:history="1">
             <w:r>
               <w:rPr>
-                <w:rStyle w:val="Lienhypertexte"/>
+                <w:rStyle w:val="Hyperlink"/>
                 <w:noProof/>
               </w:rPr>
               <w:t>Le Modèle</w:t>
@@ -2741,7 +2741,7 @@
         </w:p>
         <w:p>
           <w:pPr>
-            <w:pStyle w:val="TM2"/>
+            <w:pStyle w:val="TOC2"/>
             <w:tabs>
               <w:tab w:val="right" w:leader="dot" w:pos="9062"/>
             </w:tabs>
@@ -2756,7 +2756,7 @@
           <w:hyperlink w:anchor="_Toc166660893" w:history="1">
             <w:r>
               <w:rPr>
-                <w:rStyle w:val="Lienhypertexte"/>
+                <w:rStyle w:val="Hyperlink"/>
                 <w:noProof/>
               </w:rPr>
               <w:t>La Vue</w:t>
@@ -2813,7 +2813,7 @@
         </w:p>
         <w:p>
           <w:pPr>
-            <w:pStyle w:val="TM2"/>
+            <w:pStyle w:val="TOC2"/>
             <w:tabs>
               <w:tab w:val="right" w:leader="dot" w:pos="9062"/>
             </w:tabs>
@@ -2828,7 +2828,7 @@
           <w:hyperlink w:anchor="_Toc166660894" w:history="1">
             <w:r>
               <w:rPr>
-                <w:rStyle w:val="Lienhypertexte"/>
+                <w:rStyle w:val="Hyperlink"/>
                 <w:noProof/>
               </w:rPr>
               <w:t>Le Contrôleur</w:t>
@@ -2885,7 +2885,7 @@
         </w:p>
         <w:p>
           <w:pPr>
-            <w:pStyle w:val="TM2"/>
+            <w:pStyle w:val="TOC2"/>
             <w:tabs>
               <w:tab w:val="right" w:leader="dot" w:pos="9062"/>
             </w:tabs>
@@ -2900,7 +2900,7 @@
           <w:hyperlink w:anchor="_Toc166660895" w:history="1">
             <w:r>
               <w:rPr>
-                <w:rStyle w:val="Lienhypertexte"/>
+                <w:rStyle w:val="Hyperlink"/>
                 <w:noProof/>
               </w:rPr>
               <w:t>Communication entre les 3 composants</w:t>
@@ -2957,7 +2957,7 @@
         </w:p>
         <w:p>
           <w:pPr>
-            <w:pStyle w:val="TM2"/>
+            <w:pStyle w:val="TOC2"/>
             <w:tabs>
               <w:tab w:val="right" w:leader="dot" w:pos="9062"/>
             </w:tabs>
@@ -2972,7 +2972,7 @@
           <w:hyperlink w:anchor="_Toc166660896" w:history="1">
             <w:r>
               <w:rPr>
-                <w:rStyle w:val="Lienhypertexte"/>
+                <w:rStyle w:val="Hyperlink"/>
                 <w:noProof/>
               </w:rPr>
               <w:t>L’architecture 3 tiers</w:t>
@@ -3029,7 +3029,7 @@
         </w:p>
         <w:p>
           <w:pPr>
-            <w:pStyle w:val="TM1"/>
+            <w:pStyle w:val="TOC1"/>
             <w:tabs>
               <w:tab w:val="right" w:leader="dot" w:pos="9062"/>
             </w:tabs>
@@ -3044,7 +3044,7 @@
           <w:hyperlink w:anchor="_Toc166660897" w:history="1">
             <w:r>
               <w:rPr>
-                <w:rStyle w:val="Lienhypertexte"/>
+                <w:rStyle w:val="Hyperlink"/>
                 <w:noProof/>
               </w:rPr>
               <w:t>Sécurité</w:t>
@@ -3101,7 +3101,7 @@
         </w:p>
         <w:p>
           <w:pPr>
-            <w:pStyle w:val="TM2"/>
+            <w:pStyle w:val="TOC2"/>
             <w:tabs>
               <w:tab w:val="right" w:leader="dot" w:pos="9062"/>
             </w:tabs>
@@ -3116,7 +3116,7 @@
           <w:hyperlink w:anchor="_Toc166660898" w:history="1">
             <w:r>
               <w:rPr>
-                <w:rStyle w:val="Lienhypertexte"/>
+                <w:rStyle w:val="Hyperlink"/>
                 <w:noProof/>
               </w:rPr>
               <w:t>Les attaques XSS (Cross-Script Scripting)</w:t>
@@ -3173,7 +3173,7 @@
         </w:p>
         <w:p>
           <w:pPr>
-            <w:pStyle w:val="TM2"/>
+            <w:pStyle w:val="TOC2"/>
             <w:tabs>
               <w:tab w:val="right" w:leader="dot" w:pos="9062"/>
             </w:tabs>
@@ -3188,7 +3188,7 @@
           <w:hyperlink w:anchor="_Toc166660899" w:history="1">
             <w:r>
               <w:rPr>
-                <w:rStyle w:val="Lienhypertexte"/>
+                <w:rStyle w:val="Hyperlink"/>
                 <w:noProof/>
               </w:rPr>
               <w:t>Les injections SQL</w:t>
@@ -3245,7 +3245,7 @@
         </w:p>
         <w:p>
           <w:pPr>
-            <w:pStyle w:val="TM2"/>
+            <w:pStyle w:val="TOC2"/>
             <w:tabs>
               <w:tab w:val="right" w:leader="dot" w:pos="9062"/>
             </w:tabs>
@@ -3260,7 +3260,7 @@
           <w:hyperlink w:anchor="_Toc166660900" w:history="1">
             <w:r>
               <w:rPr>
-                <w:rStyle w:val="Lienhypertexte"/>
+                <w:rStyle w:val="Hyperlink"/>
                 <w:noProof/>
               </w:rPr>
               <w:t>Les attaques CSRF (Cross-Site Request Forgery)</w:t>
@@ -3317,7 +3317,7 @@
         </w:p>
         <w:p>
           <w:pPr>
-            <w:pStyle w:val="TM1"/>
+            <w:pStyle w:val="TOC1"/>
             <w:tabs>
               <w:tab w:val="right" w:leader="dot" w:pos="9062"/>
             </w:tabs>
@@ -3332,7 +3332,7 @@
           <w:hyperlink w:anchor="_Toc166660901" w:history="1">
             <w:r>
               <w:rPr>
-                <w:rStyle w:val="Lienhypertexte"/>
+                <w:rStyle w:val="Hyperlink"/>
                 <w:noProof/>
               </w:rPr>
               <w:t>Politique de test</w:t>
@@ -3389,7 +3389,7 @@
         </w:p>
         <w:p>
           <w:pPr>
-            <w:pStyle w:val="TM2"/>
+            <w:pStyle w:val="TOC2"/>
             <w:tabs>
               <w:tab w:val="right" w:leader="dot" w:pos="9062"/>
             </w:tabs>
@@ -3404,7 +3404,7 @@
           <w:hyperlink w:anchor="_Toc166660902" w:history="1">
             <w:r>
               <w:rPr>
-                <w:rStyle w:val="Lienhypertexte"/>
+                <w:rStyle w:val="Hyperlink"/>
                 <w:noProof/>
               </w:rPr>
               <w:t>Les tests unitaires</w:t>
@@ -3461,7 +3461,7 @@
         </w:p>
         <w:p>
           <w:pPr>
-            <w:pStyle w:val="TM2"/>
+            <w:pStyle w:val="TOC2"/>
             <w:tabs>
               <w:tab w:val="right" w:leader="dot" w:pos="9062"/>
             </w:tabs>
@@ -3476,7 +3476,7 @@
           <w:hyperlink w:anchor="_Toc166660903" w:history="1">
             <w:r>
               <w:rPr>
-                <w:rStyle w:val="Lienhypertexte"/>
+                <w:rStyle w:val="Hyperlink"/>
                 <w:noProof/>
               </w:rPr>
               <w:t>Les tests d’intégration</w:t>
@@ -3533,7 +3533,7 @@
         </w:p>
         <w:p>
           <w:pPr>
-            <w:pStyle w:val="TM1"/>
+            <w:pStyle w:val="TOC1"/>
             <w:tabs>
               <w:tab w:val="right" w:leader="dot" w:pos="9062"/>
             </w:tabs>
@@ -3548,7 +3548,7 @@
           <w:hyperlink w:anchor="_Toc166660904" w:history="1">
             <w:r>
               <w:rPr>
-                <w:rStyle w:val="Lienhypertexte"/>
+                <w:rStyle w:val="Hyperlink"/>
                 <w:noProof/>
               </w:rPr>
               <w:t>Veille Technologique</w:t>
@@ -3605,7 +3605,7 @@
         </w:p>
         <w:p>
           <w:pPr>
-            <w:pStyle w:val="TM2"/>
+            <w:pStyle w:val="TOC2"/>
             <w:tabs>
               <w:tab w:val="right" w:leader="dot" w:pos="9062"/>
             </w:tabs>
@@ -3620,7 +3620,7 @@
           <w:hyperlink w:anchor="_Toc166660905" w:history="1">
             <w:r>
               <w:rPr>
-                <w:rStyle w:val="Lienhypertexte"/>
+                <w:rStyle w:val="Hyperlink"/>
                 <w:noProof/>
               </w:rPr>
               <w:t>Veille globale</w:t>
@@ -3677,7 +3677,7 @@
         </w:p>
         <w:p>
           <w:pPr>
-            <w:pStyle w:val="TM2"/>
+            <w:pStyle w:val="TOC2"/>
             <w:tabs>
               <w:tab w:val="right" w:leader="dot" w:pos="9062"/>
             </w:tabs>
@@ -3692,7 +3692,7 @@
           <w:hyperlink w:anchor="_Toc166660906" w:history="1">
             <w:r>
               <w:rPr>
-                <w:rStyle w:val="Lienhypertexte"/>
+                <w:rStyle w:val="Hyperlink"/>
                 <w:noProof/>
               </w:rPr>
               <w:t>Veille sécurité</w:t>
@@ -3749,7 +3749,7 @@
         </w:p>
         <w:p>
           <w:pPr>
-            <w:pStyle w:val="TM1"/>
+            <w:pStyle w:val="TOC1"/>
             <w:tabs>
               <w:tab w:val="right" w:leader="dot" w:pos="9062"/>
             </w:tabs>
@@ -3764,7 +3764,7 @@
           <w:hyperlink w:anchor="_Toc166660907" w:history="1">
             <w:r>
               <w:rPr>
-                <w:rStyle w:val="Lienhypertexte"/>
+                <w:rStyle w:val="Hyperlink"/>
                 <w:noProof/>
               </w:rPr>
               <w:t>Difficultés rencontrées</w:t>
@@ -3821,7 +3821,7 @@
         </w:p>
         <w:p>
           <w:pPr>
-            <w:pStyle w:val="TM1"/>
+            <w:pStyle w:val="TOC1"/>
             <w:tabs>
               <w:tab w:val="right" w:leader="dot" w:pos="9062"/>
             </w:tabs>
@@ -3836,7 +3836,7 @@
           <w:hyperlink w:anchor="_Toc166660908" w:history="1">
             <w:r>
               <w:rPr>
-                <w:rStyle w:val="Lienhypertexte"/>
+                <w:rStyle w:val="Hyperlink"/>
                 <w:noProof/>
               </w:rPr>
               <w:t>Conclusion</w:t>
@@ -3893,7 +3893,7 @@
         </w:p>
         <w:p>
           <w:pPr>
-            <w:pStyle w:val="TM1"/>
+            <w:pStyle w:val="TOC1"/>
             <w:tabs>
               <w:tab w:val="right" w:leader="dot" w:pos="9062"/>
             </w:tabs>
@@ -3908,7 +3908,7 @@
           <w:hyperlink w:anchor="_Toc166660909" w:history="1">
             <w:r>
               <w:rPr>
-                <w:rStyle w:val="Lienhypertexte"/>
+                <w:rStyle w:val="Hyperlink"/>
                 <w:noProof/>
               </w:rPr>
               <w:t>Remerciments</w:t>
@@ -3965,7 +3965,7 @@
         </w:p>
         <w:p>
           <w:pPr>
-            <w:pStyle w:val="TM1"/>
+            <w:pStyle w:val="TOC1"/>
             <w:tabs>
               <w:tab w:val="right" w:leader="dot" w:pos="9062"/>
             </w:tabs>
@@ -3980,7 +3980,7 @@
           <w:hyperlink w:anchor="_Toc166660910" w:history="1">
             <w:r>
               <w:rPr>
-                <w:rStyle w:val="Lienhypertexte"/>
+                <w:rStyle w:val="Hyperlink"/>
                 <w:noProof/>
               </w:rPr>
               <w:t>Annexe</w:t>
@@ -4037,7 +4037,7 @@
         </w:p>
         <w:p>
           <w:pPr>
-            <w:pStyle w:val="TM2"/>
+            <w:pStyle w:val="TOC2"/>
             <w:tabs>
               <w:tab w:val="right" w:leader="dot" w:pos="9062"/>
             </w:tabs>
@@ -4052,7 +4052,7 @@
           <w:hyperlink w:anchor="_Toc166660911" w:history="1">
             <w:r>
               <w:rPr>
-                <w:rStyle w:val="Lienhypertexte"/>
+                <w:rStyle w:val="Hyperlink"/>
                 <w:noProof/>
               </w:rPr>
               <w:t>Cahier des charges</w:t>
@@ -4121,7 +4121,7 @@
     <w:p/>
     <w:p>
       <w:pPr>
-        <w:pStyle w:val="Titre1"/>
+        <w:pStyle w:val="Heading1"/>
         <w:rPr>
           <w:lang w:val="en-US"/>
         </w:rPr>
@@ -4151,7 +4151,7 @@
     </w:p>
     <w:p>
       <w:pPr>
-        <w:pStyle w:val="Titre2"/>
+        <w:pStyle w:val="Heading2"/>
         <w:ind w:firstLine="708"/>
         <w:rPr>
           <w:lang w:val="en-US"/>
@@ -4294,295 +4294,139 @@
     </w:p>
     <w:p>
       <w:pPr>
-        <w:pStyle w:val="Titre2"/>
+        <w:pStyle w:val="Heading2"/>
         <w:ind w:firstLine="708"/>
-        <w:rPr>
-          <w:lang w:val="en-US"/>
-        </w:rPr>
       </w:pPr>
       <w:bookmarkStart w:id="2" w:name="_Toc166660860"/>
       <w:r>
-        <w:rPr>
-          <w:lang w:val="en-US"/>
-        </w:rPr>
         <w:t>About my job</w:t>
       </w:r>
       <w:bookmarkEnd w:id="2"/>
     </w:p>
-    <w:p>
-      <w:pPr>
-        <w:rPr>
-          <w:lang w:val="en-US"/>
-        </w:rPr>
-      </w:pPr>
-    </w:p>
-    <w:p>
-      <w:pPr>
-        <w:pStyle w:val="Titre3"/>
-        <w:rPr>
-          <w:lang w:val="en-US"/>
-        </w:rPr>
-      </w:pPr>
-      <w:r>
-        <w:rPr>
-          <w:lang w:val="en-US"/>
-        </w:rPr>
+    <w:p/>
+    <w:p>
+      <w:pPr>
+        <w:pStyle w:val="Heading3"/>
+      </w:pPr>
+      <w:r>
         <w:tab/>
       </w:r>
       <w:r>
-        <w:rPr>
-          <w:lang w:val="en-US"/>
-        </w:rPr>
         <w:tab/>
         <w:t>ADventori</w:t>
       </w:r>
     </w:p>
     <w:p>
-      <w:pPr>
-        <w:rPr>
-          <w:lang w:val="en-US"/>
-        </w:rPr>
-      </w:pPr>
-      <w:r>
-        <w:rPr>
-          <w:lang w:val="en-US"/>
-        </w:rPr>
+      <w:r>
         <w:tab/>
       </w:r>
       <w:r>
-        <w:rPr>
-          <w:lang w:val="en-US"/>
-        </w:rPr>
         <w:tab/>
       </w:r>
       <w:r>
-        <w:rPr>
-          <w:lang w:val="en-US"/>
-        </w:rPr>
         <w:t>Crée en 2009 par Pierre-Antoine Durgeat</w:t>
       </w:r>
     </w:p>
     <w:p>
-      <w:pPr>
-        <w:rPr>
-          <w:lang w:val="en-US"/>
-        </w:rPr>
-      </w:pPr>
-      <w:r>
-        <w:rPr>
-          <w:lang w:val="en-US"/>
-        </w:rPr>
+      <w:r>
         <w:tab/>
       </w:r>
       <w:r>
-        <w:rPr>
-          <w:lang w:val="en-US"/>
-        </w:rPr>
         <w:tab/>
       </w:r>
     </w:p>
     <w:p>
       <w:pPr>
-        <w:pStyle w:val="Titre3"/>
-        <w:rPr>
-          <w:lang w:val="en-US"/>
-        </w:rPr>
-      </w:pPr>
-      <w:r>
-        <w:rPr>
-          <w:lang w:val="en-US"/>
-        </w:rPr>
+        <w:pStyle w:val="Heading3"/>
+      </w:pPr>
+      <w:r>
         <w:tab/>
       </w:r>
       <w:r>
-        <w:rPr>
-          <w:lang w:val="en-US"/>
-        </w:rPr>
         <w:tab/>
         <w:t>DCO</w:t>
       </w:r>
     </w:p>
     <w:p>
-      <w:pPr>
-        <w:rPr>
-          <w:lang w:val="en-US"/>
-        </w:rPr>
-      </w:pPr>
-      <w:r>
-        <w:rPr>
-          <w:lang w:val="en-US"/>
-        </w:rPr>
+      <w:r>
         <w:tab/>
       </w:r>
       <w:r>
-        <w:rPr>
-          <w:lang w:val="en-US"/>
-        </w:rPr>
         <w:tab/>
         <w:t>Technologie de bannière publicitaire en temps réel</w:t>
       </w:r>
     </w:p>
-    <w:p>
-      <w:pPr>
-        <w:rPr>
-          <w:lang w:val="en-US"/>
-        </w:rPr>
-      </w:pPr>
-    </w:p>
-    <w:p>
-      <w:pPr>
-        <w:pStyle w:val="Titre3"/>
-        <w:rPr>
-          <w:lang w:val="en-US"/>
-        </w:rPr>
-      </w:pPr>
-      <w:r>
-        <w:rPr>
-          <w:lang w:val="en-US"/>
-        </w:rPr>
+    <w:p/>
+    <w:p>
+      <w:pPr>
+        <w:pStyle w:val="Heading3"/>
+      </w:pPr>
+      <w:r>
         <w:tab/>
       </w:r>
       <w:r>
-        <w:rPr>
-          <w:lang w:val="en-US"/>
-        </w:rPr>
         <w:tab/>
         <w:t>Mon role</w:t>
       </w:r>
     </w:p>
     <w:p>
-      <w:pPr>
-        <w:rPr>
-          <w:lang w:val="en-US"/>
-        </w:rPr>
-      </w:pPr>
-      <w:r>
-        <w:rPr>
-          <w:lang w:val="en-US"/>
-        </w:rPr>
+      <w:r>
         <w:tab/>
       </w:r>
       <w:r>
-        <w:rPr>
-          <w:lang w:val="en-US"/>
-        </w:rPr>
         <w:tab/>
         <w:t>Je suis développeur fullstack</w:t>
       </w:r>
     </w:p>
-    <w:p>
-      <w:pPr>
-        <w:rPr>
-          <w:lang w:val="en-US"/>
-        </w:rPr>
-      </w:pPr>
-    </w:p>
-    <w:p>
-      <w:pPr>
-        <w:pStyle w:val="Titre3"/>
-        <w:rPr>
-          <w:lang w:val="en-US"/>
-        </w:rPr>
-      </w:pPr>
-      <w:r>
-        <w:rPr>
-          <w:lang w:val="en-US"/>
-        </w:rPr>
+    <w:p/>
+    <w:p>
+      <w:pPr>
+        <w:pStyle w:val="Heading3"/>
+      </w:pPr>
+      <w:r>
         <w:tab/>
       </w:r>
       <w:r>
-        <w:rPr>
-          <w:lang w:val="en-US"/>
-        </w:rPr>
         <w:tab/>
         <w:t>Une de mes missions</w:t>
       </w:r>
     </w:p>
     <w:p>
-      <w:pPr>
-        <w:rPr>
-          <w:lang w:val="en-US"/>
-        </w:rPr>
-      </w:pPr>
-      <w:r>
-        <w:rPr>
-          <w:lang w:val="en-US"/>
-        </w:rPr>
+      <w:r>
         <w:tab/>
       </w:r>
       <w:r>
-        <w:rPr>
-          <w:lang w:val="en-US"/>
-        </w:rPr>
         <w:tab/>
         <w:t>Renault</w:t>
       </w:r>
     </w:p>
-    <w:p>
-      <w:pPr>
-        <w:rPr>
-          <w:lang w:val="en-US"/>
-        </w:rPr>
-      </w:pPr>
-    </w:p>
-    <w:p>
-      <w:pPr>
-        <w:pStyle w:val="Titre3"/>
-        <w:rPr>
-          <w:lang w:val="en-US"/>
-        </w:rPr>
-      </w:pPr>
-      <w:r>
-        <w:rPr>
-          <w:lang w:val="en-US"/>
-        </w:rPr>
+    <w:p/>
+    <w:p>
+      <w:pPr>
+        <w:pStyle w:val="Heading3"/>
+      </w:pPr>
+      <w:r>
         <w:tab/>
       </w:r>
       <w:r>
-        <w:rPr>
-          <w:lang w:val="en-US"/>
-        </w:rPr>
         <w:tab/>
         <w:t>Conclusion</w:t>
       </w:r>
     </w:p>
     <w:p>
-      <w:pPr>
-        <w:rPr>
-          <w:lang w:val="en-US"/>
-        </w:rPr>
-      </w:pPr>
-      <w:r>
-        <w:rPr>
-          <w:lang w:val="en-US"/>
-        </w:rPr>
+      <w:r>
         <w:tab/>
       </w:r>
       <w:r>
-        <w:rPr>
-          <w:lang w:val="en-US"/>
-        </w:rPr>
         <w:tab/>
         <w:t>Très bonne entreprise, bonnes technologies et techniques de travail.</w:t>
       </w:r>
     </w:p>
-    <w:p>
-      <w:pPr>
-        <w:rPr>
-          <w:lang w:val="en-US"/>
-        </w:rPr>
-      </w:pPr>
-    </w:p>
-    <w:p>
-      <w:pPr>
-        <w:rPr>
-          <w:lang w:val="en-US"/>
-        </w:rPr>
-      </w:pPr>
-    </w:p>
-    <w:p>
-      <w:pPr>
-        <w:pStyle w:val="Titre1"/>
+    <w:p/>
+    <w:p/>
+    <w:p>
+      <w:pPr>
+        <w:pStyle w:val="Heading1"/>
       </w:pPr>
       <w:bookmarkStart w:id="3" w:name="_Toc166660861"/>
       <w:r>
@@ -4619,7 +4463,7 @@
     <w:p/>
     <w:p>
       <w:pPr>
-        <w:pStyle w:val="Titre2"/>
+        <w:pStyle w:val="Heading2"/>
       </w:pPr>
       <w:r>
         <w:tab/>
@@ -4682,7 +4526,7 @@
     <w:p/>
     <w:p>
       <w:pPr>
-        <w:pStyle w:val="Titre2"/>
+        <w:pStyle w:val="Heading2"/>
       </w:pPr>
       <w:r>
         <w:tab/>
@@ -4719,7 +4563,7 @@
     <w:p/>
     <w:p>
       <w:pPr>
-        <w:pStyle w:val="Titre1"/>
+        <w:pStyle w:val="Heading1"/>
       </w:pPr>
       <w:bookmarkStart w:id="4" w:name="_Toc166660862"/>
       <w:r>
@@ -4736,7 +4580,7 @@
     <w:p/>
     <w:p>
       <w:pPr>
-        <w:pStyle w:val="Titre2"/>
+        <w:pStyle w:val="Heading2"/>
         <w:ind w:firstLine="708"/>
       </w:pPr>
       <w:bookmarkStart w:id="5" w:name="_Toc166660863"/>
@@ -4792,7 +4636,7 @@
     </w:p>
     <w:p>
       <w:pPr>
-        <w:pStyle w:val="Titre2"/>
+        <w:pStyle w:val="Heading2"/>
         <w:ind w:firstLine="708"/>
       </w:pPr>
       <w:bookmarkStart w:id="6" w:name="_Toc166660864"/>
@@ -4804,7 +4648,7 @@
     </w:p>
     <w:p>
       <w:pPr>
-        <w:pStyle w:val="Titre2"/>
+        <w:pStyle w:val="Heading2"/>
         <w:ind w:firstLine="708"/>
       </w:pPr>
       <w:bookmarkStart w:id="7" w:name="_Toc166660865"/>
@@ -4815,7 +4659,7 @@
     </w:p>
     <w:p>
       <w:pPr>
-        <w:pStyle w:val="Titre3"/>
+        <w:pStyle w:val="Heading3"/>
         <w:ind w:left="708" w:firstLine="708"/>
       </w:pPr>
       <w:bookmarkStart w:id="8" w:name="_Toc166660866"/>
@@ -4826,7 +4670,7 @@
     </w:p>
     <w:p>
       <w:pPr>
-        <w:pStyle w:val="Titre3"/>
+        <w:pStyle w:val="Heading3"/>
         <w:ind w:left="708" w:firstLine="708"/>
       </w:pPr>
       <w:bookmarkStart w:id="9" w:name="_Toc166660867"/>
@@ -4837,7 +4681,7 @@
     </w:p>
     <w:p>
       <w:pPr>
-        <w:pStyle w:val="Titre3"/>
+        <w:pStyle w:val="Heading3"/>
       </w:pPr>
       <w:r>
         <w:tab/>
@@ -4853,7 +4697,7 @@
     </w:p>
     <w:p>
       <w:pPr>
-        <w:pStyle w:val="Titre3"/>
+        <w:pStyle w:val="Heading3"/>
       </w:pPr>
       <w:r>
         <w:tab/>
@@ -4869,7 +4713,7 @@
     </w:p>
     <w:p>
       <w:pPr>
-        <w:pStyle w:val="Titre3"/>
+        <w:pStyle w:val="Heading3"/>
       </w:pPr>
       <w:r>
         <w:tab/>
@@ -4885,7 +4729,7 @@
     </w:p>
     <w:p>
       <w:pPr>
-        <w:pStyle w:val="Titre3"/>
+        <w:pStyle w:val="Heading3"/>
       </w:pPr>
       <w:r>
         <w:tab/>
@@ -4901,7 +4745,7 @@
     </w:p>
     <w:p>
       <w:pPr>
-        <w:pStyle w:val="Titre2"/>
+        <w:pStyle w:val="Heading2"/>
       </w:pPr>
       <w:r>
         <w:tab/>
@@ -4914,7 +4758,7 @@
     </w:p>
     <w:p>
       <w:pPr>
-        <w:pStyle w:val="Titre3"/>
+        <w:pStyle w:val="Heading3"/>
       </w:pPr>
       <w:r>
         <w:tab/>
@@ -4930,7 +4774,7 @@
     </w:p>
     <w:p>
       <w:pPr>
-        <w:pStyle w:val="Titre3"/>
+        <w:pStyle w:val="Heading3"/>
       </w:pPr>
       <w:r>
         <w:tab/>
@@ -4946,7 +4790,7 @@
     </w:p>
     <w:p>
       <w:pPr>
-        <w:pStyle w:val="Titre2"/>
+        <w:pStyle w:val="Heading2"/>
       </w:pPr>
       <w:r>
         <w:tab/>
@@ -4959,7 +4803,7 @@
     </w:p>
     <w:p>
       <w:pPr>
-        <w:pStyle w:val="Titre2"/>
+        <w:pStyle w:val="Heading2"/>
       </w:pPr>
       <w:r>
         <w:tab/>
@@ -4972,7 +4816,7 @@
     </w:p>
     <w:p>
       <w:pPr>
-        <w:pStyle w:val="Titre1"/>
+        <w:pStyle w:val="Heading1"/>
       </w:pPr>
       <w:bookmarkStart w:id="19" w:name="_Toc166660877"/>
       <w:r>
@@ -4982,7 +4826,7 @@
     </w:p>
     <w:p>
       <w:pPr>
-        <w:pStyle w:val="Titre1"/>
+        <w:pStyle w:val="Heading1"/>
       </w:pPr>
       <w:bookmarkStart w:id="20" w:name="_Toc166660878"/>
       <w:r>
@@ -4992,7 +4836,7 @@
     </w:p>
     <w:p>
       <w:pPr>
-        <w:pStyle w:val="Titre2"/>
+        <w:pStyle w:val="Heading2"/>
       </w:pPr>
       <w:r>
         <w:tab/>
@@ -5005,7 +4849,7 @@
     </w:p>
     <w:p>
       <w:pPr>
-        <w:pStyle w:val="Titre2"/>
+        <w:pStyle w:val="Heading2"/>
       </w:pPr>
       <w:r>
         <w:tab/>
@@ -5018,7 +4862,7 @@
     </w:p>
     <w:p>
       <w:pPr>
-        <w:pStyle w:val="Titre3"/>
+        <w:pStyle w:val="Heading3"/>
       </w:pPr>
       <w:r>
         <w:tab/>
@@ -5034,7 +4878,7 @@
     </w:p>
     <w:p>
       <w:pPr>
-        <w:pStyle w:val="Titre3"/>
+        <w:pStyle w:val="Heading3"/>
       </w:pPr>
       <w:r>
         <w:tab/>
@@ -5050,7 +4894,7 @@
     </w:p>
     <w:p>
       <w:pPr>
-        <w:pStyle w:val="Titre2"/>
+        <w:pStyle w:val="Heading2"/>
       </w:pPr>
       <w:r>
         <w:tab/>
@@ -5063,7 +4907,7 @@
     </w:p>
     <w:p>
       <w:pPr>
-        <w:pStyle w:val="Titre2"/>
+        <w:pStyle w:val="Heading2"/>
       </w:pPr>
       <w:r>
         <w:tab/>
@@ -5076,7 +4920,7 @@
     </w:p>
     <w:p>
       <w:pPr>
-        <w:pStyle w:val="Titre1"/>
+        <w:pStyle w:val="Heading1"/>
       </w:pPr>
       <w:bookmarkStart w:id="27" w:name="_Toc166660885"/>
       <w:r>
@@ -5086,7 +4930,7 @@
     </w:p>
     <w:p>
       <w:pPr>
-        <w:pStyle w:val="Titre2"/>
+        <w:pStyle w:val="Heading2"/>
       </w:pPr>
       <w:r>
         <w:tab/>
@@ -5099,7 +4943,7 @@
     </w:p>
     <w:p>
       <w:pPr>
-        <w:pStyle w:val="Titre2"/>
+        <w:pStyle w:val="Heading2"/>
       </w:pPr>
       <w:r>
         <w:tab/>
@@ -5112,7 +4956,7 @@
     </w:p>
     <w:p>
       <w:pPr>
-        <w:pStyle w:val="Titre1"/>
+        <w:pStyle w:val="Heading1"/>
       </w:pPr>
       <w:bookmarkStart w:id="30" w:name="_Toc166660888"/>
       <w:r>
@@ -5123,7 +4967,7 @@
     <w:p/>
     <w:p>
       <w:pPr>
-        <w:pStyle w:val="Titre2"/>
+        <w:pStyle w:val="Heading2"/>
       </w:pPr>
       <w:r>
         <w:tab/>
@@ -5193,7 +5037,7 @@
     </w:p>
     <w:p>
       <w:pPr>
-        <w:pStyle w:val="Titre2"/>
+        <w:pStyle w:val="Heading2"/>
       </w:pPr>
       <w:r>
         <w:lastRenderedPageBreak/>
@@ -5207,7 +5051,7 @@
     </w:p>
     <w:p>
       <w:pPr>
-        <w:pStyle w:val="Titre1"/>
+        <w:pStyle w:val="Heading1"/>
       </w:pPr>
       <w:bookmarkStart w:id="33" w:name="_Toc166660891"/>
       <w:r>
@@ -5217,7 +5061,7 @@
     </w:p>
     <w:p>
       <w:pPr>
-        <w:pStyle w:val="Titre2"/>
+        <w:pStyle w:val="Heading2"/>
       </w:pPr>
       <w:r>
         <w:tab/>
@@ -5230,7 +5074,7 @@
     </w:p>
     <w:p>
       <w:pPr>
-        <w:pStyle w:val="Titre2"/>
+        <w:pStyle w:val="Heading2"/>
       </w:pPr>
       <w:r>
         <w:tab/>
@@ -5243,7 +5087,7 @@
     </w:p>
     <w:p>
       <w:pPr>
-        <w:pStyle w:val="Titre2"/>
+        <w:pStyle w:val="Heading2"/>
       </w:pPr>
       <w:r>
         <w:tab/>
@@ -5253,10 +5097,13 @@
         <w:t>Le Contrôleur</w:t>
       </w:r>
       <w:bookmarkEnd w:id="36"/>
-    </w:p>
-    <w:p>
-      <w:pPr>
-        <w:pStyle w:val="Titre2"/>
+      <w:r>
+        <w:t xml:space="preserve"> </w:t>
+      </w:r>
+    </w:p>
+    <w:p>
+      <w:pPr>
+        <w:pStyle w:val="Heading2"/>
       </w:pPr>
       <w:r>
         <w:tab/>
@@ -5269,7 +5116,7 @@
     </w:p>
     <w:p>
       <w:pPr>
-        <w:pStyle w:val="Titre2"/>
+        <w:pStyle w:val="Heading2"/>
       </w:pPr>
       <w:r>
         <w:tab/>
@@ -5282,7 +5129,7 @@
     </w:p>
     <w:p>
       <w:pPr>
-        <w:pStyle w:val="Titre1"/>
+        <w:pStyle w:val="Heading1"/>
       </w:pPr>
       <w:bookmarkStart w:id="39" w:name="_Toc166660897"/>
       <w:r>
@@ -5292,7 +5139,7 @@
     </w:p>
     <w:p>
       <w:pPr>
-        <w:pStyle w:val="Titre2"/>
+        <w:pStyle w:val="Heading2"/>
       </w:pPr>
       <w:r>
         <w:tab/>
@@ -5305,7 +5152,7 @@
     </w:p>
     <w:p>
       <w:pPr>
-        <w:pStyle w:val="Titre2"/>
+        <w:pStyle w:val="Heading2"/>
       </w:pPr>
       <w:r>
         <w:tab/>
@@ -5318,7 +5165,7 @@
     </w:p>
     <w:p>
       <w:pPr>
-        <w:pStyle w:val="Titre2"/>
+        <w:pStyle w:val="Heading2"/>
       </w:pPr>
       <w:r>
         <w:tab/>
@@ -5331,7 +5178,7 @@
     </w:p>
     <w:p>
       <w:pPr>
-        <w:pStyle w:val="Titre1"/>
+        <w:pStyle w:val="Heading1"/>
       </w:pPr>
       <w:bookmarkStart w:id="43" w:name="_Toc166660901"/>
       <w:r>
@@ -5341,7 +5188,7 @@
     </w:p>
     <w:p>
       <w:pPr>
-        <w:pStyle w:val="Titre2"/>
+        <w:pStyle w:val="Heading2"/>
       </w:pPr>
       <w:r>
         <w:tab/>
@@ -5354,7 +5201,7 @@
     </w:p>
     <w:p>
       <w:pPr>
-        <w:pStyle w:val="Titre2"/>
+        <w:pStyle w:val="Heading2"/>
       </w:pPr>
       <w:r>
         <w:tab/>
@@ -5367,7 +5214,7 @@
     </w:p>
     <w:p>
       <w:pPr>
-        <w:pStyle w:val="Titre1"/>
+        <w:pStyle w:val="Heading1"/>
       </w:pPr>
       <w:bookmarkStart w:id="46" w:name="_Toc166660904"/>
       <w:r>
@@ -5377,7 +5224,7 @@
     </w:p>
     <w:p>
       <w:pPr>
-        <w:pStyle w:val="Titre2"/>
+        <w:pStyle w:val="Heading2"/>
       </w:pPr>
       <w:r>
         <w:tab/>
@@ -5390,7 +5237,7 @@
     </w:p>
     <w:p>
       <w:pPr>
-        <w:pStyle w:val="Titre2"/>
+        <w:pStyle w:val="Heading2"/>
       </w:pPr>
       <w:r>
         <w:tab/>
@@ -5403,7 +5250,7 @@
     </w:p>
     <w:p>
       <w:pPr>
-        <w:pStyle w:val="Titre1"/>
+        <w:pStyle w:val="Heading1"/>
       </w:pPr>
       <w:bookmarkStart w:id="49" w:name="_Toc166660907"/>
       <w:r>
@@ -5413,7 +5260,7 @@
     </w:p>
     <w:p>
       <w:pPr>
-        <w:pStyle w:val="Titre1"/>
+        <w:pStyle w:val="Heading1"/>
       </w:pPr>
       <w:bookmarkStart w:id="50" w:name="_Toc166660908"/>
       <w:r>
@@ -5423,7 +5270,7 @@
     </w:p>
     <w:p>
       <w:pPr>
-        <w:pStyle w:val="Titre1"/>
+        <w:pStyle w:val="Heading1"/>
       </w:pPr>
       <w:bookmarkStart w:id="51" w:name="_Toc166660909"/>
       <w:r>
@@ -5433,7 +5280,7 @@
     </w:p>
     <w:p>
       <w:pPr>
-        <w:pStyle w:val="Titre1"/>
+        <w:pStyle w:val="Heading1"/>
       </w:pPr>
       <w:bookmarkStart w:id="52" w:name="_Toc166660910"/>
       <w:r>
@@ -5443,7 +5290,7 @@
     </w:p>
     <w:p>
       <w:pPr>
-        <w:pStyle w:val="Titre2"/>
+        <w:pStyle w:val="Heading2"/>
       </w:pPr>
       <w:r>
         <w:tab/>
@@ -5986,11 +5833,11 @@
     <w:qFormat/>
     <w:rsid w:val="00915B43"/>
   </w:style>
-  <w:style w:type="paragraph" w:styleId="Titre1">
+  <w:style w:type="paragraph" w:styleId="Heading1">
     <w:name w:val="heading 1"/>
     <w:basedOn w:val="Normal"/>
     <w:next w:val="Normal"/>
-    <w:link w:val="Titre1Car"/>
+    <w:link w:val="Heading1Char"/>
     <w:uiPriority w:val="9"/>
     <w:qFormat/>
     <w:rsid w:val="00915B43"/>
@@ -6007,11 +5854,11 @@
       <w:szCs w:val="36"/>
     </w:rPr>
   </w:style>
-  <w:style w:type="paragraph" w:styleId="Titre2">
+  <w:style w:type="paragraph" w:styleId="Heading2">
     <w:name w:val="heading 2"/>
     <w:basedOn w:val="Normal"/>
     <w:next w:val="Normal"/>
-    <w:link w:val="Titre2Car"/>
+    <w:link w:val="Heading2Char"/>
     <w:uiPriority w:val="9"/>
     <w:unhideWhenUsed/>
     <w:qFormat/>
@@ -6029,11 +5876,11 @@
       <w:szCs w:val="32"/>
     </w:rPr>
   </w:style>
-  <w:style w:type="paragraph" w:styleId="Titre3">
+  <w:style w:type="paragraph" w:styleId="Heading3">
     <w:name w:val="heading 3"/>
     <w:basedOn w:val="Normal"/>
     <w:next w:val="Normal"/>
-    <w:link w:val="Titre3Car"/>
+    <w:link w:val="Heading3Char"/>
     <w:uiPriority w:val="9"/>
     <w:unhideWhenUsed/>
     <w:qFormat/>
@@ -6051,11 +5898,11 @@
       <w:szCs w:val="28"/>
     </w:rPr>
   </w:style>
-  <w:style w:type="paragraph" w:styleId="Titre4">
+  <w:style w:type="paragraph" w:styleId="Heading4">
     <w:name w:val="heading 4"/>
     <w:basedOn w:val="Normal"/>
     <w:next w:val="Normal"/>
-    <w:link w:val="Titre4Car"/>
+    <w:link w:val="Heading4Char"/>
     <w:uiPriority w:val="9"/>
     <w:semiHidden/>
     <w:unhideWhenUsed/>
@@ -6074,11 +5921,11 @@
       <w:szCs w:val="24"/>
     </w:rPr>
   </w:style>
-  <w:style w:type="paragraph" w:styleId="Titre5">
+  <w:style w:type="paragraph" w:styleId="Heading5">
     <w:name w:val="heading 5"/>
     <w:basedOn w:val="Normal"/>
     <w:next w:val="Normal"/>
-    <w:link w:val="Titre5Car"/>
+    <w:link w:val="Heading5Char"/>
     <w:uiPriority w:val="9"/>
     <w:semiHidden/>
     <w:unhideWhenUsed/>
@@ -6096,11 +5943,11 @@
       <w:color w:val="0F4761" w:themeColor="accent1" w:themeShade="BF"/>
     </w:rPr>
   </w:style>
-  <w:style w:type="paragraph" w:styleId="Titre6">
+  <w:style w:type="paragraph" w:styleId="Heading6">
     <w:name w:val="heading 6"/>
     <w:basedOn w:val="Normal"/>
     <w:next w:val="Normal"/>
-    <w:link w:val="Titre6Car"/>
+    <w:link w:val="Heading6Char"/>
     <w:uiPriority w:val="9"/>
     <w:semiHidden/>
     <w:unhideWhenUsed/>
@@ -6120,11 +5967,11 @@
       <w:color w:val="0A2F41" w:themeColor="accent1" w:themeShade="80"/>
     </w:rPr>
   </w:style>
-  <w:style w:type="paragraph" w:styleId="Titre7">
+  <w:style w:type="paragraph" w:styleId="Heading7">
     <w:name w:val="heading 7"/>
     <w:basedOn w:val="Normal"/>
     <w:next w:val="Normal"/>
-    <w:link w:val="Titre7Car"/>
+    <w:link w:val="Heading7Char"/>
     <w:uiPriority w:val="9"/>
     <w:semiHidden/>
     <w:unhideWhenUsed/>
@@ -6143,11 +5990,11 @@
       <w:color w:val="0A2F41" w:themeColor="accent1" w:themeShade="80"/>
     </w:rPr>
   </w:style>
-  <w:style w:type="paragraph" w:styleId="Titre8">
+  <w:style w:type="paragraph" w:styleId="Heading8">
     <w:name w:val="heading 8"/>
     <w:basedOn w:val="Normal"/>
     <w:next w:val="Normal"/>
-    <w:link w:val="Titre8Car"/>
+    <w:link w:val="Heading8Char"/>
     <w:uiPriority w:val="9"/>
     <w:semiHidden/>
     <w:unhideWhenUsed/>
@@ -6168,11 +6015,11 @@
       <w:color w:val="0A2F41" w:themeColor="accent1" w:themeShade="80"/>
     </w:rPr>
   </w:style>
-  <w:style w:type="paragraph" w:styleId="Titre9">
+  <w:style w:type="paragraph" w:styleId="Heading9">
     <w:name w:val="heading 9"/>
     <w:basedOn w:val="Normal"/>
     <w:next w:val="Normal"/>
-    <w:link w:val="Titre9Car"/>
+    <w:link w:val="Heading9Char"/>
     <w:uiPriority w:val="9"/>
     <w:semiHidden/>
     <w:unhideWhenUsed/>
@@ -6191,13 +6038,13 @@
       <w:color w:val="0A2F41" w:themeColor="accent1" w:themeShade="80"/>
     </w:rPr>
   </w:style>
-  <w:style w:type="character" w:default="1" w:styleId="Policepardfaut">
+  <w:style w:type="character" w:default="1" w:styleId="DefaultParagraphFont">
     <w:name w:val="Default Paragraph Font"/>
     <w:uiPriority w:val="1"/>
     <w:semiHidden/>
     <w:unhideWhenUsed/>
   </w:style>
-  <w:style w:type="table" w:default="1" w:styleId="TableauNormal">
+  <w:style w:type="table" w:default="1" w:styleId="TableNormal">
     <w:name w:val="Normal Table"/>
     <w:uiPriority w:val="99"/>
     <w:semiHidden/>
@@ -6212,16 +6059,16 @@
       </w:tblCellMar>
     </w:tblPr>
   </w:style>
-  <w:style w:type="numbering" w:default="1" w:styleId="Aucuneliste">
+  <w:style w:type="numbering" w:default="1" w:styleId="NoList">
     <w:name w:val="No List"/>
     <w:uiPriority w:val="99"/>
     <w:semiHidden/>
     <w:unhideWhenUsed/>
   </w:style>
-  <w:style w:type="character" w:customStyle="1" w:styleId="Titre1Car">
-    <w:name w:val="Titre 1 Car"/>
-    <w:basedOn w:val="Policepardfaut"/>
-    <w:link w:val="Titre1"/>
+  <w:style w:type="character" w:customStyle="1" w:styleId="Heading1Char">
+    <w:name w:val="Heading 1 Char"/>
+    <w:basedOn w:val="DefaultParagraphFont"/>
+    <w:link w:val="Heading1"/>
     <w:uiPriority w:val="9"/>
     <w:rsid w:val="00915B43"/>
     <w:rPr>
@@ -6231,10 +6078,10 @@
       <w:szCs w:val="36"/>
     </w:rPr>
   </w:style>
-  <w:style w:type="character" w:customStyle="1" w:styleId="Titre2Car">
-    <w:name w:val="Titre 2 Car"/>
-    <w:basedOn w:val="Policepardfaut"/>
-    <w:link w:val="Titre2"/>
+  <w:style w:type="character" w:customStyle="1" w:styleId="Heading2Char">
+    <w:name w:val="Heading 2 Char"/>
+    <w:basedOn w:val="DefaultParagraphFont"/>
+    <w:link w:val="Heading2"/>
     <w:uiPriority w:val="9"/>
     <w:rsid w:val="00915B43"/>
     <w:rPr>
@@ -6244,10 +6091,10 @@
       <w:szCs w:val="32"/>
     </w:rPr>
   </w:style>
-  <w:style w:type="character" w:customStyle="1" w:styleId="Titre3Car">
-    <w:name w:val="Titre 3 Car"/>
-    <w:basedOn w:val="Policepardfaut"/>
-    <w:link w:val="Titre3"/>
+  <w:style w:type="character" w:customStyle="1" w:styleId="Heading3Char">
+    <w:name w:val="Heading 3 Char"/>
+    <w:basedOn w:val="DefaultParagraphFont"/>
+    <w:link w:val="Heading3"/>
     <w:uiPriority w:val="9"/>
     <w:rsid w:val="00915B43"/>
     <w:rPr>
@@ -6257,10 +6104,10 @@
       <w:szCs w:val="28"/>
     </w:rPr>
   </w:style>
-  <w:style w:type="character" w:customStyle="1" w:styleId="Titre4Car">
-    <w:name w:val="Titre 4 Car"/>
-    <w:basedOn w:val="Policepardfaut"/>
-    <w:link w:val="Titre4"/>
+  <w:style w:type="character" w:customStyle="1" w:styleId="Heading4Char">
+    <w:name w:val="Heading 4 Char"/>
+    <w:basedOn w:val="DefaultParagraphFont"/>
+    <w:link w:val="Heading4"/>
     <w:uiPriority w:val="9"/>
     <w:semiHidden/>
     <w:rsid w:val="00915B43"/>
@@ -6271,10 +6118,10 @@
       <w:szCs w:val="24"/>
     </w:rPr>
   </w:style>
-  <w:style w:type="character" w:customStyle="1" w:styleId="Titre5Car">
-    <w:name w:val="Titre 5 Car"/>
-    <w:basedOn w:val="Policepardfaut"/>
-    <w:link w:val="Titre5"/>
+  <w:style w:type="character" w:customStyle="1" w:styleId="Heading5Char">
+    <w:name w:val="Heading 5 Char"/>
+    <w:basedOn w:val="DefaultParagraphFont"/>
+    <w:link w:val="Heading5"/>
     <w:uiPriority w:val="9"/>
     <w:semiHidden/>
     <w:rsid w:val="00915B43"/>
@@ -6284,10 +6131,10 @@
       <w:color w:val="0F4761" w:themeColor="accent1" w:themeShade="BF"/>
     </w:rPr>
   </w:style>
-  <w:style w:type="character" w:customStyle="1" w:styleId="Titre6Car">
-    <w:name w:val="Titre 6 Car"/>
-    <w:basedOn w:val="Policepardfaut"/>
-    <w:link w:val="Titre6"/>
+  <w:style w:type="character" w:customStyle="1" w:styleId="Heading6Char">
+    <w:name w:val="Heading 6 Char"/>
+    <w:basedOn w:val="DefaultParagraphFont"/>
+    <w:link w:val="Heading6"/>
     <w:uiPriority w:val="9"/>
     <w:semiHidden/>
     <w:rsid w:val="00915B43"/>
@@ -6299,10 +6146,10 @@
       <w:color w:val="0A2F41" w:themeColor="accent1" w:themeShade="80"/>
     </w:rPr>
   </w:style>
-  <w:style w:type="character" w:customStyle="1" w:styleId="Titre7Car">
-    <w:name w:val="Titre 7 Car"/>
-    <w:basedOn w:val="Policepardfaut"/>
-    <w:link w:val="Titre7"/>
+  <w:style w:type="character" w:customStyle="1" w:styleId="Heading7Char">
+    <w:name w:val="Heading 7 Char"/>
+    <w:basedOn w:val="DefaultParagraphFont"/>
+    <w:link w:val="Heading7"/>
     <w:uiPriority w:val="9"/>
     <w:semiHidden/>
     <w:rsid w:val="00915B43"/>
@@ -6313,10 +6160,10 @@
       <w:color w:val="0A2F41" w:themeColor="accent1" w:themeShade="80"/>
     </w:rPr>
   </w:style>
-  <w:style w:type="character" w:customStyle="1" w:styleId="Titre8Car">
-    <w:name w:val="Titre 8 Car"/>
-    <w:basedOn w:val="Policepardfaut"/>
-    <w:link w:val="Titre8"/>
+  <w:style w:type="character" w:customStyle="1" w:styleId="Heading8Char">
+    <w:name w:val="Heading 8 Char"/>
+    <w:basedOn w:val="DefaultParagraphFont"/>
+    <w:link w:val="Heading8"/>
     <w:uiPriority w:val="9"/>
     <w:semiHidden/>
     <w:rsid w:val="00915B43"/>
@@ -6329,10 +6176,10 @@
       <w:color w:val="0A2F41" w:themeColor="accent1" w:themeShade="80"/>
     </w:rPr>
   </w:style>
-  <w:style w:type="character" w:customStyle="1" w:styleId="Titre9Car">
-    <w:name w:val="Titre 9 Car"/>
-    <w:basedOn w:val="Policepardfaut"/>
-    <w:link w:val="Titre9"/>
+  <w:style w:type="character" w:customStyle="1" w:styleId="Heading9Char">
+    <w:name w:val="Heading 9 Char"/>
+    <w:basedOn w:val="DefaultParagraphFont"/>
+    <w:link w:val="Heading9"/>
     <w:uiPriority w:val="9"/>
     <w:semiHidden/>
     <w:rsid w:val="00915B43"/>
@@ -6343,11 +6190,11 @@
       <w:color w:val="0A2F41" w:themeColor="accent1" w:themeShade="80"/>
     </w:rPr>
   </w:style>
-  <w:style w:type="paragraph" w:styleId="Titre">
+  <w:style w:type="paragraph" w:styleId="Title">
     <w:name w:val="Title"/>
     <w:basedOn w:val="Normal"/>
     <w:next w:val="Normal"/>
-    <w:link w:val="TitreCar"/>
+    <w:link w:val="TitleChar"/>
     <w:uiPriority w:val="10"/>
     <w:qFormat/>
     <w:rsid w:val="00915B43"/>
@@ -6364,10 +6211,10 @@
       <w:szCs w:val="72"/>
     </w:rPr>
   </w:style>
-  <w:style w:type="character" w:customStyle="1" w:styleId="TitreCar">
-    <w:name w:val="Titre Car"/>
-    <w:basedOn w:val="Policepardfaut"/>
-    <w:link w:val="Titre"/>
+  <w:style w:type="character" w:customStyle="1" w:styleId="TitleChar">
+    <w:name w:val="Title Char"/>
+    <w:basedOn w:val="DefaultParagraphFont"/>
+    <w:link w:val="Title"/>
     <w:uiPriority w:val="10"/>
     <w:rsid w:val="00915B43"/>
     <w:rPr>
@@ -6379,11 +6226,11 @@
       <w:szCs w:val="72"/>
     </w:rPr>
   </w:style>
-  <w:style w:type="paragraph" w:styleId="Sous-titre">
+  <w:style w:type="paragraph" w:styleId="Subtitle">
     <w:name w:val="Subtitle"/>
     <w:basedOn w:val="Normal"/>
     <w:next w:val="Normal"/>
-    <w:link w:val="Sous-titreCar"/>
+    <w:link w:val="SubtitleChar"/>
     <w:uiPriority w:val="11"/>
     <w:qFormat/>
     <w:rsid w:val="00915B43"/>
@@ -6400,10 +6247,10 @@
       <w:szCs w:val="28"/>
     </w:rPr>
   </w:style>
-  <w:style w:type="character" w:customStyle="1" w:styleId="Sous-titreCar">
-    <w:name w:val="Sous-titre Car"/>
-    <w:basedOn w:val="Policepardfaut"/>
-    <w:link w:val="Sous-titre"/>
+  <w:style w:type="character" w:customStyle="1" w:styleId="SubtitleChar">
+    <w:name w:val="Subtitle Char"/>
+    <w:basedOn w:val="DefaultParagraphFont"/>
+    <w:link w:val="Subtitle"/>
     <w:uiPriority w:val="11"/>
     <w:rsid w:val="00915B43"/>
     <w:rPr>
@@ -6413,11 +6260,11 @@
       <w:szCs w:val="28"/>
     </w:rPr>
   </w:style>
-  <w:style w:type="paragraph" w:styleId="Citation">
+  <w:style w:type="paragraph" w:styleId="Quote">
     <w:name w:val="Quote"/>
     <w:basedOn w:val="Normal"/>
     <w:next w:val="Normal"/>
-    <w:link w:val="CitationCar"/>
+    <w:link w:val="QuoteChar"/>
     <w:uiPriority w:val="29"/>
     <w:qFormat/>
     <w:rsid w:val="00915B43"/>
@@ -6431,10 +6278,10 @@
       <w:szCs w:val="24"/>
     </w:rPr>
   </w:style>
-  <w:style w:type="character" w:customStyle="1" w:styleId="CitationCar">
-    <w:name w:val="Citation Car"/>
-    <w:basedOn w:val="Policepardfaut"/>
-    <w:link w:val="Citation"/>
+  <w:style w:type="character" w:customStyle="1" w:styleId="QuoteChar">
+    <w:name w:val="Quote Char"/>
+    <w:basedOn w:val="DefaultParagraphFont"/>
+    <w:link w:val="Quote"/>
     <w:uiPriority w:val="29"/>
     <w:rsid w:val="00915B43"/>
     <w:rPr>
@@ -6443,7 +6290,7 @@
       <w:szCs w:val="24"/>
     </w:rPr>
   </w:style>
-  <w:style w:type="paragraph" w:styleId="Paragraphedeliste">
+  <w:style w:type="paragraph" w:styleId="ListParagraph">
     <w:name w:val="List Paragraph"/>
     <w:basedOn w:val="Normal"/>
     <w:uiPriority w:val="34"/>
@@ -6454,9 +6301,9 @@
       <w:contextualSpacing/>
     </w:pPr>
   </w:style>
-  <w:style w:type="character" w:styleId="Accentuationintense">
+  <w:style w:type="character" w:styleId="IntenseEmphasis">
     <w:name w:val="Intense Emphasis"/>
-    <w:basedOn w:val="Policepardfaut"/>
+    <w:basedOn w:val="DefaultParagraphFont"/>
     <w:uiPriority w:val="21"/>
     <w:qFormat/>
     <w:rsid w:val="00915B43"/>
@@ -6467,11 +6314,11 @@
       <w:iCs/>
     </w:rPr>
   </w:style>
-  <w:style w:type="paragraph" w:styleId="Citationintense">
+  <w:style w:type="paragraph" w:styleId="IntenseQuote">
     <w:name w:val="Intense Quote"/>
     <w:basedOn w:val="Normal"/>
     <w:next w:val="Normal"/>
-    <w:link w:val="CitationintenseCar"/>
+    <w:link w:val="IntenseQuoteChar"/>
     <w:uiPriority w:val="30"/>
     <w:qFormat/>
     <w:rsid w:val="00915B43"/>
@@ -6488,10 +6335,10 @@
       <w:szCs w:val="32"/>
     </w:rPr>
   </w:style>
-  <w:style w:type="character" w:customStyle="1" w:styleId="CitationintenseCar">
-    <w:name w:val="Citation intense Car"/>
-    <w:basedOn w:val="Policepardfaut"/>
-    <w:link w:val="Citationintense"/>
+  <w:style w:type="character" w:customStyle="1" w:styleId="IntenseQuoteChar">
+    <w:name w:val="Intense Quote Char"/>
+    <w:basedOn w:val="DefaultParagraphFont"/>
+    <w:link w:val="IntenseQuote"/>
     <w:uiPriority w:val="30"/>
     <w:rsid w:val="00915B43"/>
     <w:rPr>
@@ -6502,9 +6349,9 @@
       <w:szCs w:val="32"/>
     </w:rPr>
   </w:style>
-  <w:style w:type="character" w:styleId="Rfrenceintense">
+  <w:style w:type="character" w:styleId="IntenseReference">
     <w:name w:val="Intense Reference"/>
-    <w:basedOn w:val="Policepardfaut"/>
+    <w:basedOn w:val="DefaultParagraphFont"/>
     <w:uiPriority w:val="32"/>
     <w:qFormat/>
     <w:rsid w:val="00915B43"/>
@@ -6516,7 +6363,7 @@
       <w:u w:val="single"/>
     </w:rPr>
   </w:style>
-  <w:style w:type="paragraph" w:styleId="Lgende">
+  <w:style w:type="paragraph" w:styleId="Caption">
     <w:name w:val="caption"/>
     <w:basedOn w:val="Normal"/>
     <w:next w:val="Normal"/>
@@ -6535,9 +6382,9 @@
       <w:color w:val="0E2841" w:themeColor="text2"/>
     </w:rPr>
   </w:style>
-  <w:style w:type="character" w:styleId="lev">
+  <w:style w:type="character" w:styleId="Strong">
     <w:name w:val="Strong"/>
-    <w:basedOn w:val="Policepardfaut"/>
+    <w:basedOn w:val="DefaultParagraphFont"/>
     <w:uiPriority w:val="22"/>
     <w:qFormat/>
     <w:rsid w:val="00915B43"/>
@@ -6546,9 +6393,9 @@
       <w:bCs/>
     </w:rPr>
   </w:style>
-  <w:style w:type="character" w:styleId="Accentuation">
+  <w:style w:type="character" w:styleId="Emphasis">
     <w:name w:val="Emphasis"/>
-    <w:basedOn w:val="Policepardfaut"/>
+    <w:basedOn w:val="DefaultParagraphFont"/>
     <w:uiPriority w:val="20"/>
     <w:qFormat/>
     <w:rsid w:val="00915B43"/>
@@ -6557,9 +6404,9 @@
       <w:iCs/>
     </w:rPr>
   </w:style>
-  <w:style w:type="paragraph" w:styleId="Sansinterligne">
+  <w:style w:type="paragraph" w:styleId="NoSpacing">
     <w:name w:val="No Spacing"/>
-    <w:link w:val="SansinterligneCar"/>
+    <w:link w:val="NoSpacingChar"/>
     <w:uiPriority w:val="1"/>
     <w:qFormat/>
     <w:rsid w:val="00915B43"/>
@@ -6567,9 +6414,9 @@
       <w:spacing w:after="0" w:line="240" w:lineRule="auto"/>
     </w:pPr>
   </w:style>
-  <w:style w:type="character" w:styleId="Accentuationlgre">
+  <w:style w:type="character" w:styleId="SubtleEmphasis">
     <w:name w:val="Subtle Emphasis"/>
-    <w:basedOn w:val="Policepardfaut"/>
+    <w:basedOn w:val="DefaultParagraphFont"/>
     <w:uiPriority w:val="19"/>
     <w:qFormat/>
     <w:rsid w:val="00915B43"/>
@@ -6579,9 +6426,9 @@
       <w:color w:val="595959" w:themeColor="text1" w:themeTint="A6"/>
     </w:rPr>
   </w:style>
-  <w:style w:type="character" w:styleId="Rfrencelgre">
+  <w:style w:type="character" w:styleId="SubtleReference">
     <w:name w:val="Subtle Reference"/>
-    <w:basedOn w:val="Policepardfaut"/>
+    <w:basedOn w:val="DefaultParagraphFont"/>
     <w:uiPriority w:val="31"/>
     <w:qFormat/>
     <w:rsid w:val="00915B43"/>
@@ -6592,9 +6439,9 @@
       <w:bdr w:val="none" w:sz="0" w:space="0" w:color="auto"/>
     </w:rPr>
   </w:style>
-  <w:style w:type="character" w:styleId="Titredulivre">
+  <w:style w:type="character" w:styleId="BookTitle">
     <w:name w:val="Book Title"/>
-    <w:basedOn w:val="Policepardfaut"/>
+    <w:basedOn w:val="DefaultParagraphFont"/>
     <w:uiPriority w:val="33"/>
     <w:qFormat/>
     <w:rsid w:val="00915B43"/>
@@ -6605,9 +6452,9 @@
       <w:spacing w:val="10"/>
     </w:rPr>
   </w:style>
-  <w:style w:type="paragraph" w:styleId="En-ttedetabledesmatires">
+  <w:style w:type="paragraph" w:styleId="TOCHeading">
     <w:name w:val="TOC Heading"/>
-    <w:basedOn w:val="Titre1"/>
+    <w:basedOn w:val="Heading1"/>
     <w:next w:val="Normal"/>
     <w:uiPriority w:val="39"/>
     <w:unhideWhenUsed/>
@@ -6617,14 +6464,14 @@
       <w:outlineLvl w:val="9"/>
     </w:pPr>
   </w:style>
-  <w:style w:type="character" w:customStyle="1" w:styleId="SansinterligneCar">
-    <w:name w:val="Sans interligne Car"/>
-    <w:basedOn w:val="Policepardfaut"/>
-    <w:link w:val="Sansinterligne"/>
+  <w:style w:type="character" w:customStyle="1" w:styleId="NoSpacingChar">
+    <w:name w:val="No Spacing Char"/>
+    <w:basedOn w:val="DefaultParagraphFont"/>
+    <w:link w:val="NoSpacing"/>
     <w:uiPriority w:val="1"/>
     <w:rsid w:val="00264096"/>
   </w:style>
-  <w:style w:type="paragraph" w:styleId="TM1">
+  <w:style w:type="paragraph" w:styleId="TOC1">
     <w:name w:val="toc 1"/>
     <w:basedOn w:val="Normal"/>
     <w:next w:val="Normal"/>
@@ -6636,7 +6483,7 @@
       <w:spacing w:after="100"/>
     </w:pPr>
   </w:style>
-  <w:style w:type="paragraph" w:styleId="TM2">
+  <w:style w:type="paragraph" w:styleId="TOC2">
     <w:name w:val="toc 2"/>
     <w:basedOn w:val="Normal"/>
     <w:next w:val="Normal"/>
@@ -6649,9 +6496,9 @@
       <w:ind w:left="220"/>
     </w:pPr>
   </w:style>
-  <w:style w:type="character" w:styleId="Lienhypertexte">
+  <w:style w:type="character" w:styleId="Hyperlink">
     <w:name w:val="Hyperlink"/>
-    <w:basedOn w:val="Policepardfaut"/>
+    <w:basedOn w:val="DefaultParagraphFont"/>
     <w:uiPriority w:val="99"/>
     <w:unhideWhenUsed/>
     <w:rsid w:val="00DB6BC0"/>
@@ -6660,7 +6507,7 @@
       <w:u w:val="single"/>
     </w:rPr>
   </w:style>
-  <w:style w:type="paragraph" w:styleId="TM3">
+  <w:style w:type="paragraph" w:styleId="TOC3">
     <w:name w:val="toc 3"/>
     <w:basedOn w:val="Normal"/>
     <w:next w:val="Normal"/>

</xml_diff>

<commit_message>
Pptx updated + added CutterCuts field
</commit_message>
<xml_diff>
--- a/_redac/CDA - Wassim BACHA.docx
+++ b/_redac/CDA - Wassim BACHA.docx
@@ -2,16 +2,19 @@
 <file path=word/document.xml><?xml version="1.0" encoding="utf-8"?>
 <w:document xmlns:wpc="http://schemas.microsoft.com/office/word/2010/wordprocessingCanvas" xmlns:cx="http://schemas.microsoft.com/office/drawing/2014/chartex" xmlns:cx1="http://schemas.microsoft.com/office/drawing/2015/9/8/chartex" xmlns:cx2="http://schemas.microsoft.com/office/drawing/2015/10/21/chartex" xmlns:cx3="http://schemas.microsoft.com/office/drawing/2016/5/9/chartex" xmlns:cx4="http://schemas.microsoft.com/office/drawing/2016/5/10/chartex" xmlns:cx5="http://schemas.microsoft.com/office/drawing/2016/5/11/chartex" xmlns:cx6="http://schemas.microsoft.com/office/drawing/2016/5/12/chartex" xmlns:cx7="http://schemas.microsoft.com/office/drawing/2016/5/13/chartex" xmlns:cx8="http://schemas.microsoft.com/office/drawing/2016/5/14/chartex" xmlns:mc="http://schemas.openxmlformats.org/markup-compatibility/2006" xmlns:aink="http://schemas.microsoft.com/office/drawing/2016/ink" xmlns:am3d="http://schemas.microsoft.com/office/drawing/2017/model3d" xmlns:o="urn:schemas-microsoft-com:office:office" xmlns:oel="http://schemas.microsoft.com/office/2019/extlst" xmlns:r="http://schemas.openxmlformats.org/officeDocument/2006/relationships" xmlns:m="http://schemas.openxmlformats.org/officeDocument/2006/math" xmlns:v="urn:schemas-microsoft-com:vml" xmlns:wp14="http://schemas.microsoft.com/office/word/2010/wordprocessingDrawing" xmlns:wp="http://schemas.openxmlformats.org/drawingml/2006/wordprocessingDrawing" xmlns:w10="urn:schemas-microsoft-com:office:word" xmlns:w="http://schemas.openxmlformats.org/wordprocessingml/2006/main" xmlns:w14="http://schemas.microsoft.com/office/word/2010/wordml" xmlns:w15="http://schemas.microsoft.com/office/word/2012/wordml" xmlns:w16cex="http://schemas.microsoft.com/office/word/2018/wordml/cex" xmlns:w16cid="http://schemas.microsoft.com/office/word/2016/wordml/cid" xmlns:w16="http://schemas.microsoft.com/office/word/2018/wordml" xmlns:w16du="http://schemas.microsoft.com/office/word/2023/wordml/word16du" xmlns:w16sdtdh="http://schemas.microsoft.com/office/word/2020/wordml/sdtdatahash" xmlns:w16se="http://schemas.microsoft.com/office/word/2015/wordml/symex" xmlns:wpg="http://schemas.microsoft.com/office/word/2010/wordprocessingGroup" xmlns:wpi="http://schemas.microsoft.com/office/word/2010/wordprocessingInk" xmlns:wne="http://schemas.microsoft.com/office/word/2006/wordml" xmlns:wps="http://schemas.microsoft.com/office/word/2010/wordprocessingShape" mc:Ignorable="w14 w15 w16se w16cid w16 w16cex w16sdtdh w16du wp14">
   <w:body>
-    <w:sdt>
-      <w:sdtPr>
-        <w:id w:val="-122165691"/>
-        <w:docPartObj>
-          <w:docPartGallery w:val="Cover Pages"/>
-          <w:docPartUnique/>
-        </w:docPartObj>
-      </w:sdtPr>
-      <w:sdtContent>
-        <w:p>
+    <w:p>
+      <w:r>
+        <w:t xml:space="preserve"> </w:t>
+      </w:r>
+      <w:sdt>
+        <w:sdtPr>
+          <w:id w:val="-122165691"/>
+          <w:docPartObj>
+            <w:docPartGallery w:val="Cover Pages"/>
+            <w:docPartUnique/>
+          </w:docPartObj>
+        </w:sdtPr>
+        <w:sdtContent>
           <w:r>
             <w:rPr>
               <w:noProof/>
@@ -218,9 +221,9 @@
           <w:r>
             <w:br w:type="page"/>
           </w:r>
-        </w:p>
-      </w:sdtContent>
-    </w:sdt>
+        </w:sdtContent>
+      </w:sdt>
+    </w:p>
     <w:sdt>
       <w:sdtPr>
         <w:rPr>

</xml_diff>